<commit_message>
(C)    My Network updates
</commit_message>
<xml_diff>
--- a/suppl/iPhone App Ideas.docx
+++ b/suppl/iPhone App Ideas.docx
@@ -4964,6 +4964,9 @@
       </w:r>
       <w:bookmarkEnd w:id="10"/>
       <w:bookmarkEnd w:id="11"/>
+      <w:r>
+        <w:t xml:space="preserve"> &lt;123&gt;</w:t>
+      </w:r>
     </w:p>
     <w:p>
       <w:pPr>
@@ -5185,6 +5188,12 @@
           <w:b/>
         </w:rPr>
         <w:t>Friends List (Friends, Work Peers)</w:t>
+      </w:r>
+      <w:r>
+        <w:rPr>
+          <w:b/>
+        </w:rPr>
+        <w:t xml:space="preserve"> &lt;123&gt;</w:t>
       </w:r>
     </w:p>
     <w:p>
@@ -6996,19 +7005,27 @@
     <w:p>
       <w:pPr>
         <w:pStyle w:val="ListParagraph"/>
-        <w:numPr>
-          <w:ilvl w:val="0"/>
-          <w:numId w:val="4"/>
-        </w:numPr>
-        <w:spacing w:line="254" w:lineRule="auto"/>
-        <w:rPr>
-          <w:b/>
-        </w:rPr>
-      </w:pPr>
-      <w:r>
-        <w:rPr>
-          <w:b/>
-        </w:rPr>
+        <w:spacing w:line="254" w:lineRule="auto"/>
+        <w:ind w:left="1440"/>
+      </w:pPr>
+    </w:p>
+    <w:p>
+      <w:pPr>
+        <w:pStyle w:val="ListParagraph"/>
+        <w:numPr>
+          <w:ilvl w:val="0"/>
+          <w:numId w:val="4"/>
+        </w:numPr>
+        <w:spacing w:line="254" w:lineRule="auto"/>
+        <w:rPr>
+          <w:b/>
+        </w:rPr>
+      </w:pPr>
+      <w:r>
+        <w:rPr>
+          <w:b/>
+        </w:rPr>
+        <w:lastRenderedPageBreak/>
         <w:t>App to store XY data</w:t>
       </w:r>
     </w:p>
@@ -7022,348 +7039,386 @@
         <w:spacing w:line="254" w:lineRule="auto"/>
       </w:pPr>
       <w:r>
+        <w:t>And plot it, list stats (correlations, mean, fits)</w:t>
+      </w:r>
+    </w:p>
+    <w:p>
+      <w:pPr>
+        <w:pStyle w:val="ListParagraph"/>
+        <w:numPr>
+          <w:ilvl w:val="1"/>
+          <w:numId w:val="4"/>
+        </w:numPr>
+        <w:spacing w:line="254" w:lineRule="auto"/>
+      </w:pPr>
+      <w:r>
+        <w:t>Easy place to store, quick storage and retrieval</w:t>
+      </w:r>
+    </w:p>
+    <w:p>
+      <w:pPr>
+        <w:pStyle w:val="ListParagraph"/>
+        <w:numPr>
+          <w:ilvl w:val="1"/>
+          <w:numId w:val="4"/>
+        </w:numPr>
+        <w:spacing w:line="254" w:lineRule="auto"/>
+      </w:pPr>
+      <w:r>
+        <w:t>Ex Usage – Track and plot out how many minutes you’ve been running each day (a use u want), how long it took you to clean the yard, etc.</w:t>
+      </w:r>
+    </w:p>
+    <w:p>
+      <w:pPr>
+        <w:pStyle w:val="ListParagraph"/>
+        <w:numPr>
+          <w:ilvl w:val="0"/>
+          <w:numId w:val="4"/>
+        </w:numPr>
+        <w:spacing w:line="254" w:lineRule="auto"/>
+        <w:rPr>
+          <w:b/>
+        </w:rPr>
+      </w:pPr>
+      <w:r>
+        <w:rPr>
+          <w:b/>
+        </w:rPr>
+        <w:t>When you last chatted</w:t>
+      </w:r>
+      <w:r>
+        <w:rPr>
+          <w:b/>
+        </w:rPr>
+        <w:t xml:space="preserve"> &lt;123&gt;</w:t>
+      </w:r>
+    </w:p>
+    <w:p>
+      <w:pPr>
+        <w:pStyle w:val="ListParagraph"/>
+        <w:numPr>
+          <w:ilvl w:val="1"/>
+          <w:numId w:val="4"/>
+        </w:numPr>
+        <w:spacing w:line="254" w:lineRule="auto"/>
+      </w:pPr>
+      <w:r>
+        <w:t>An App on phone which tracks when you last called, and when you were last called by someone</w:t>
+      </w:r>
+    </w:p>
+    <w:p>
+      <w:pPr>
+        <w:pStyle w:val="ListParagraph"/>
+        <w:numPr>
+          <w:ilvl w:val="1"/>
+          <w:numId w:val="4"/>
+        </w:numPr>
+        <w:spacing w:line="254" w:lineRule="auto"/>
+      </w:pPr>
+      <w:r>
+        <w:t>Can provide periodic reminders to get in touch with people</w:t>
+      </w:r>
+    </w:p>
+    <w:p>
+      <w:pPr>
+        <w:pStyle w:val="ListParagraph"/>
+        <w:numPr>
+          <w:ilvl w:val="0"/>
+          <w:numId w:val="4"/>
+        </w:numPr>
+        <w:spacing w:line="254" w:lineRule="auto"/>
+        <w:rPr>
+          <w:b/>
+        </w:rPr>
+      </w:pPr>
+      <w:r>
+        <w:rPr>
+          <w:b/>
+        </w:rPr>
+        <w:t>Track something over time</w:t>
+      </w:r>
+    </w:p>
+    <w:p>
+      <w:pPr>
+        <w:pStyle w:val="ListParagraph"/>
+        <w:numPr>
+          <w:ilvl w:val="1"/>
+          <w:numId w:val="4"/>
+        </w:numPr>
+        <w:spacing w:line="254" w:lineRule="auto"/>
+      </w:pPr>
+      <w:r>
+        <w:t>Allow a user to track an item over time</w:t>
+      </w:r>
+    </w:p>
+    <w:p>
+      <w:pPr>
+        <w:pStyle w:val="ListParagraph"/>
+        <w:numPr>
+          <w:ilvl w:val="1"/>
+          <w:numId w:val="4"/>
+        </w:numPr>
+        <w:spacing w:line="254" w:lineRule="auto"/>
+      </w:pPr>
+      <w:r>
+        <w:t>Tracking metrics are selectable. Can be numeric with a plot (single or multi-value), pictures (e.g. body weight) or a combination of metrics (e.g. audio, video or url links)</w:t>
+      </w:r>
+    </w:p>
+    <w:p>
+      <w:pPr>
+        <w:pStyle w:val="ListParagraph"/>
+        <w:numPr>
+          <w:ilvl w:val="1"/>
+          <w:numId w:val="4"/>
+        </w:numPr>
+        <w:spacing w:line="254" w:lineRule="auto"/>
+      </w:pPr>
+      <w:r>
+        <w:t>Strong emphasis on review of the data. Able to share a snapshot review of data via email</w:t>
+      </w:r>
+    </w:p>
+    <w:p>
+      <w:pPr>
+        <w:pStyle w:val="ListParagraph"/>
+        <w:numPr>
+          <w:ilvl w:val="1"/>
+          <w:numId w:val="4"/>
+        </w:numPr>
+        <w:spacing w:line="254" w:lineRule="auto"/>
+      </w:pPr>
+      <w:r>
+        <w:t>Item and history is stored in online database and able for viewing online</w:t>
+      </w:r>
+    </w:p>
+    <w:p>
+      <w:pPr>
+        <w:pStyle w:val="ListParagraph"/>
+        <w:numPr>
+          <w:ilvl w:val="0"/>
+          <w:numId w:val="4"/>
+        </w:numPr>
+        <w:spacing w:line="254" w:lineRule="auto"/>
+        <w:rPr>
+          <w:b/>
+        </w:rPr>
+      </w:pPr>
+      <w:r>
+        <w:rPr>
+          <w:b/>
+        </w:rPr>
+        <w:t>Fact Keeper</w:t>
+      </w:r>
+    </w:p>
+    <w:p>
+      <w:pPr>
+        <w:pStyle w:val="ListParagraph"/>
+        <w:numPr>
+          <w:ilvl w:val="1"/>
+          <w:numId w:val="4"/>
+        </w:numPr>
+        <w:spacing w:line="254" w:lineRule="auto"/>
+      </w:pPr>
+      <w:r>
+        <w:t>To look up that fact, later</w:t>
+      </w:r>
+    </w:p>
+    <w:p>
+      <w:pPr>
+        <w:pStyle w:val="ListParagraph"/>
+        <w:numPr>
+          <w:ilvl w:val="0"/>
+          <w:numId w:val="4"/>
+        </w:numPr>
+        <w:spacing w:line="254" w:lineRule="auto"/>
+        <w:rPr>
+          <w:b/>
+        </w:rPr>
+      </w:pPr>
+      <w:r>
+        <w:rPr>
+          <w:b/>
+        </w:rPr>
+        <w:t>The Way It Used to</w:t>
+      </w:r>
+    </w:p>
+    <w:p>
+      <w:pPr>
+        <w:pStyle w:val="ListParagraph"/>
+        <w:numPr>
+          <w:ilvl w:val="1"/>
+          <w:numId w:val="4"/>
+        </w:numPr>
+        <w:spacing w:line="254" w:lineRule="auto"/>
+      </w:pPr>
+      <w:r>
+        <w:t>An App to store pictures of selected items/things, taking pictures periodically of the same item</w:t>
+      </w:r>
+    </w:p>
+    <w:p>
+      <w:pPr>
+        <w:pStyle w:val="ListParagraph"/>
+        <w:numPr>
+          <w:ilvl w:val="1"/>
+          <w:numId w:val="4"/>
+        </w:numPr>
+        <w:spacing w:line="254" w:lineRule="auto"/>
+      </w:pPr>
+      <w:r>
+        <w:t>Allows specific views for repetition, e.g. “front”, “top”, “side”, or “with Mom”, “at school”, “chores”, etc.</w:t>
+      </w:r>
+    </w:p>
+    <w:p>
+      <w:pPr>
+        <w:pStyle w:val="ListParagraph"/>
+        <w:numPr>
+          <w:ilvl w:val="1"/>
+          <w:numId w:val="4"/>
+        </w:numPr>
+        <w:spacing w:line="254" w:lineRule="auto"/>
+      </w:pPr>
+      <w:r>
+        <w:t>Item ex. – Locations (work desk, home, etc.), Places, People, Activities (running at that park, going to work, etc.), Things (your car, a Big-Mac, your ‘favorite food’)</w:t>
+      </w:r>
+    </w:p>
+    <w:p>
+      <w:pPr>
+        <w:pStyle w:val="ListParagraph"/>
+        <w:numPr>
+          <w:ilvl w:val="0"/>
+          <w:numId w:val="4"/>
+        </w:numPr>
+        <w:spacing w:line="254" w:lineRule="auto"/>
+        <w:rPr>
+          <w:b/>
+        </w:rPr>
+      </w:pPr>
+      <w:r>
+        <w:rPr>
+          <w:b/>
+        </w:rPr>
+        <w:t>Christmas Intent</w:t>
+      </w:r>
+    </w:p>
+    <w:p>
+      <w:pPr>
+        <w:pStyle w:val="ListParagraph"/>
+        <w:numPr>
+          <w:ilvl w:val="1"/>
+          <w:numId w:val="4"/>
+        </w:numPr>
+        <w:spacing w:line="254" w:lineRule="auto"/>
+      </w:pPr>
+      <w:r>
+        <w:t>List out things you might generally want for Christmas. People can log in, type your name in and view the list</w:t>
+      </w:r>
+    </w:p>
+    <w:p>
+      <w:pPr>
+        <w:pStyle w:val="ListParagraph"/>
+        <w:numPr>
+          <w:ilvl w:val="1"/>
+          <w:numId w:val="4"/>
+        </w:numPr>
+        <w:spacing w:line="254" w:lineRule="auto"/>
+      </w:pPr>
+      <w:r>
+        <w:t>People can check off if they’ve gotten you something, which removes the item from the display list (without user knowing it!)</w:t>
+      </w:r>
+    </w:p>
+    <w:p>
+      <w:pPr>
+        <w:pStyle w:val="ListParagraph"/>
+        <w:numPr>
+          <w:ilvl w:val="0"/>
+          <w:numId w:val="4"/>
+        </w:numPr>
+        <w:spacing w:line="254" w:lineRule="auto"/>
+        <w:rPr>
+          <w:b/>
+        </w:rPr>
+      </w:pPr>
+      <w:r>
+        <w:rPr>
+          <w:b/>
+        </w:rPr>
+        <w:t>Gym Activity Log</w:t>
+      </w:r>
+    </w:p>
+    <w:p>
+      <w:pPr>
+        <w:pStyle w:val="ListParagraph"/>
+        <w:numPr>
+          <w:ilvl w:val="1"/>
+          <w:numId w:val="4"/>
+        </w:numPr>
+        <w:spacing w:line="254" w:lineRule="auto"/>
+      </w:pPr>
+      <w:r>
+        <w:t>Keep track, so you can know if you need to go more</w:t>
+      </w:r>
+    </w:p>
+    <w:p>
+      <w:pPr>
+        <w:pStyle w:val="ListParagraph"/>
+        <w:numPr>
+          <w:ilvl w:val="1"/>
+          <w:numId w:val="4"/>
+        </w:numPr>
+        <w:spacing w:line="254" w:lineRule="auto"/>
+      </w:pPr>
+      <w:r>
+        <w:t>Show to the primary gym-tracking app companies and complain – why the hell don’t you do this too, by frigging default!?!?!?</w:t>
+      </w:r>
+    </w:p>
+    <w:p>
+      <w:pPr>
+        <w:spacing w:line="254" w:lineRule="auto"/>
+        <w:rPr>
+          <w:b/>
+        </w:rPr>
+      </w:pPr>
+    </w:p>
+    <w:p>
+      <w:pPr>
+        <w:spacing w:line="254" w:lineRule="auto"/>
+        <w:rPr>
+          <w:b/>
+        </w:rPr>
+      </w:pPr>
+    </w:p>
+    <w:p>
+      <w:pPr>
+        <w:spacing w:line="254" w:lineRule="auto"/>
+        <w:rPr>
+          <w:b/>
+        </w:rPr>
+      </w:pPr>
+    </w:p>
+    <w:p>
+      <w:pPr>
+        <w:spacing w:line="254" w:lineRule="auto"/>
+        <w:rPr>
+          <w:b/>
+        </w:rPr>
+      </w:pPr>
+    </w:p>
+    <w:p>
+      <w:pPr>
+        <w:pStyle w:val="ListParagraph"/>
+        <w:numPr>
+          <w:ilvl w:val="0"/>
+          <w:numId w:val="4"/>
+        </w:numPr>
+        <w:spacing w:line="254" w:lineRule="auto"/>
+        <w:rPr>
+          <w:b/>
+        </w:rPr>
+      </w:pPr>
+      <w:r>
+        <w:rPr>
+          <w:b/>
+        </w:rPr>
         <w:lastRenderedPageBreak/>
-        <w:t>And plot it, list stats (correlations, mean, fits)</w:t>
-      </w:r>
-    </w:p>
-    <w:p>
-      <w:pPr>
-        <w:pStyle w:val="ListParagraph"/>
-        <w:numPr>
-          <w:ilvl w:val="1"/>
-          <w:numId w:val="4"/>
-        </w:numPr>
-        <w:spacing w:line="254" w:lineRule="auto"/>
-      </w:pPr>
-      <w:r>
-        <w:t>Easy place to store, quick storage and retrieval</w:t>
-      </w:r>
-    </w:p>
-    <w:p>
-      <w:pPr>
-        <w:pStyle w:val="ListParagraph"/>
-        <w:numPr>
-          <w:ilvl w:val="1"/>
-          <w:numId w:val="4"/>
-        </w:numPr>
-        <w:spacing w:line="254" w:lineRule="auto"/>
-      </w:pPr>
-      <w:r>
-        <w:t>Ex Usage – Track and plot out how many minutes you’ve been running each day (a use u want), how long it took you to clean the yard, etc.</w:t>
-      </w:r>
-    </w:p>
-    <w:p>
-      <w:pPr>
-        <w:pStyle w:val="ListParagraph"/>
-        <w:numPr>
-          <w:ilvl w:val="0"/>
-          <w:numId w:val="4"/>
-        </w:numPr>
-        <w:spacing w:line="254" w:lineRule="auto"/>
-        <w:rPr>
-          <w:b/>
-        </w:rPr>
-      </w:pPr>
-      <w:r>
-        <w:rPr>
-          <w:b/>
-        </w:rPr>
-        <w:t>When you last chatted</w:t>
-      </w:r>
-    </w:p>
-    <w:p>
-      <w:pPr>
-        <w:pStyle w:val="ListParagraph"/>
-        <w:numPr>
-          <w:ilvl w:val="1"/>
-          <w:numId w:val="4"/>
-        </w:numPr>
-        <w:spacing w:line="254" w:lineRule="auto"/>
-      </w:pPr>
-      <w:r>
-        <w:t>An App on phone which tracks when you last called, and when you were last called by someone</w:t>
-      </w:r>
-    </w:p>
-    <w:p>
-      <w:pPr>
-        <w:pStyle w:val="ListParagraph"/>
-        <w:numPr>
-          <w:ilvl w:val="1"/>
-          <w:numId w:val="4"/>
-        </w:numPr>
-        <w:spacing w:line="254" w:lineRule="auto"/>
-      </w:pPr>
-      <w:r>
-        <w:t>Can provide periodic reminders to get in touch with people</w:t>
-      </w:r>
-    </w:p>
-    <w:p>
-      <w:pPr>
-        <w:pStyle w:val="ListParagraph"/>
-        <w:numPr>
-          <w:ilvl w:val="0"/>
-          <w:numId w:val="4"/>
-        </w:numPr>
-        <w:spacing w:line="254" w:lineRule="auto"/>
-        <w:rPr>
-          <w:b/>
-        </w:rPr>
-      </w:pPr>
-      <w:r>
-        <w:rPr>
-          <w:b/>
-        </w:rPr>
-        <w:t>Track something over time</w:t>
-      </w:r>
-    </w:p>
-    <w:p>
-      <w:pPr>
-        <w:pStyle w:val="ListParagraph"/>
-        <w:numPr>
-          <w:ilvl w:val="1"/>
-          <w:numId w:val="4"/>
-        </w:numPr>
-        <w:spacing w:line="254" w:lineRule="auto"/>
-      </w:pPr>
-      <w:r>
-        <w:t>Allow a user to track an item over time</w:t>
-      </w:r>
-    </w:p>
-    <w:p>
-      <w:pPr>
-        <w:pStyle w:val="ListParagraph"/>
-        <w:numPr>
-          <w:ilvl w:val="1"/>
-          <w:numId w:val="4"/>
-        </w:numPr>
-        <w:spacing w:line="254" w:lineRule="auto"/>
-      </w:pPr>
-      <w:r>
-        <w:t>Tracking metrics are selectable. Can be numeric with a plot (single or multi-value), pictures (e.g. body weight) or a combination of metrics (e.g. audio, video or url links)</w:t>
-      </w:r>
-    </w:p>
-    <w:p>
-      <w:pPr>
-        <w:pStyle w:val="ListParagraph"/>
-        <w:numPr>
-          <w:ilvl w:val="1"/>
-          <w:numId w:val="4"/>
-        </w:numPr>
-        <w:spacing w:line="254" w:lineRule="auto"/>
-      </w:pPr>
-      <w:r>
-        <w:t>Strong emphasis on review of the data. Able to share a snapshot review of data via email</w:t>
-      </w:r>
-    </w:p>
-    <w:p>
-      <w:pPr>
-        <w:pStyle w:val="ListParagraph"/>
-        <w:numPr>
-          <w:ilvl w:val="1"/>
-          <w:numId w:val="4"/>
-        </w:numPr>
-        <w:spacing w:line="254" w:lineRule="auto"/>
-      </w:pPr>
-      <w:r>
-        <w:t>Item and history is stored in online database and able for viewing online</w:t>
-      </w:r>
-    </w:p>
-    <w:p>
-      <w:pPr>
-        <w:pStyle w:val="ListParagraph"/>
-        <w:numPr>
-          <w:ilvl w:val="0"/>
-          <w:numId w:val="4"/>
-        </w:numPr>
-        <w:spacing w:line="254" w:lineRule="auto"/>
-        <w:rPr>
-          <w:b/>
-        </w:rPr>
-      </w:pPr>
-      <w:r>
-        <w:rPr>
-          <w:b/>
-        </w:rPr>
-        <w:t>Fact Keeper</w:t>
-      </w:r>
-    </w:p>
-    <w:p>
-      <w:pPr>
-        <w:pStyle w:val="ListParagraph"/>
-        <w:numPr>
-          <w:ilvl w:val="1"/>
-          <w:numId w:val="4"/>
-        </w:numPr>
-        <w:spacing w:line="254" w:lineRule="auto"/>
-      </w:pPr>
-      <w:r>
-        <w:t>To look up that fact, later</w:t>
-      </w:r>
-    </w:p>
-    <w:p>
-      <w:pPr>
-        <w:pStyle w:val="ListParagraph"/>
-        <w:numPr>
-          <w:ilvl w:val="0"/>
-          <w:numId w:val="4"/>
-        </w:numPr>
-        <w:spacing w:line="254" w:lineRule="auto"/>
-        <w:rPr>
-          <w:b/>
-        </w:rPr>
-      </w:pPr>
-      <w:r>
-        <w:rPr>
-          <w:b/>
-        </w:rPr>
-        <w:t>The Way It Used to</w:t>
-      </w:r>
-    </w:p>
-    <w:p>
-      <w:pPr>
-        <w:pStyle w:val="ListParagraph"/>
-        <w:numPr>
-          <w:ilvl w:val="1"/>
-          <w:numId w:val="4"/>
-        </w:numPr>
-        <w:spacing w:line="254" w:lineRule="auto"/>
-      </w:pPr>
-      <w:r>
-        <w:t>An App to store pictures of selected items/things, taking pictures periodically of the same item</w:t>
-      </w:r>
-    </w:p>
-    <w:p>
-      <w:pPr>
-        <w:pStyle w:val="ListParagraph"/>
-        <w:numPr>
-          <w:ilvl w:val="1"/>
-          <w:numId w:val="4"/>
-        </w:numPr>
-        <w:spacing w:line="254" w:lineRule="auto"/>
-      </w:pPr>
-      <w:r>
-        <w:t>Allows specific views for repetition, e.g. “front”, “top”, “side”, or “with Mom”, “at school”, “chores”, etc.</w:t>
-      </w:r>
-    </w:p>
-    <w:p>
-      <w:pPr>
-        <w:pStyle w:val="ListParagraph"/>
-        <w:numPr>
-          <w:ilvl w:val="1"/>
-          <w:numId w:val="4"/>
-        </w:numPr>
-        <w:spacing w:line="254" w:lineRule="auto"/>
-      </w:pPr>
-      <w:r>
-        <w:t>Item ex. – Locations (work desk, home, etc.), Places, People, Activities (running at that park, going to work, etc.), Things (your car, a Big-Mac, your ‘favorite food’)</w:t>
-      </w:r>
-    </w:p>
-    <w:p>
-      <w:pPr>
-        <w:pStyle w:val="ListParagraph"/>
-        <w:numPr>
-          <w:ilvl w:val="0"/>
-          <w:numId w:val="4"/>
-        </w:numPr>
-        <w:spacing w:line="254" w:lineRule="auto"/>
-        <w:rPr>
-          <w:b/>
-        </w:rPr>
-      </w:pPr>
-      <w:r>
-        <w:rPr>
-          <w:b/>
-        </w:rPr>
-        <w:t>Christmas Intent</w:t>
-      </w:r>
-    </w:p>
-    <w:p>
-      <w:pPr>
-        <w:pStyle w:val="ListParagraph"/>
-        <w:numPr>
-          <w:ilvl w:val="1"/>
-          <w:numId w:val="4"/>
-        </w:numPr>
-        <w:spacing w:line="254" w:lineRule="auto"/>
-      </w:pPr>
-      <w:r>
-        <w:t>List out things you might generally want for Christmas. People can log in, type your name in and view the list</w:t>
-      </w:r>
-    </w:p>
-    <w:p>
-      <w:pPr>
-        <w:pStyle w:val="ListParagraph"/>
-        <w:numPr>
-          <w:ilvl w:val="1"/>
-          <w:numId w:val="4"/>
-        </w:numPr>
-        <w:spacing w:line="254" w:lineRule="auto"/>
-      </w:pPr>
-      <w:r>
-        <w:t>People can check off if they’ve gotten you something, which removes the item from the display list (without user knowing it!)</w:t>
-      </w:r>
-    </w:p>
-    <w:p>
-      <w:pPr>
-        <w:pStyle w:val="ListParagraph"/>
-        <w:numPr>
-          <w:ilvl w:val="0"/>
-          <w:numId w:val="4"/>
-        </w:numPr>
-        <w:spacing w:line="254" w:lineRule="auto"/>
-        <w:rPr>
-          <w:b/>
-        </w:rPr>
-      </w:pPr>
-      <w:r>
-        <w:rPr>
-          <w:b/>
-        </w:rPr>
-        <w:t>Gym Activity Log</w:t>
-      </w:r>
-    </w:p>
-    <w:p>
-      <w:pPr>
-        <w:pStyle w:val="ListParagraph"/>
-        <w:numPr>
-          <w:ilvl w:val="1"/>
-          <w:numId w:val="4"/>
-        </w:numPr>
-        <w:spacing w:line="254" w:lineRule="auto"/>
-      </w:pPr>
-      <w:r>
-        <w:t>Keep track, so you can know if you need to go more</w:t>
-      </w:r>
-    </w:p>
-    <w:p>
-      <w:pPr>
-        <w:pStyle w:val="ListParagraph"/>
-        <w:numPr>
-          <w:ilvl w:val="1"/>
-          <w:numId w:val="4"/>
-        </w:numPr>
-        <w:spacing w:line="254" w:lineRule="auto"/>
-      </w:pPr>
-      <w:r>
-        <w:t>Show to the primary gym-tracking app companies and complain – why the hell don’t you do this too, by frigging default!?!?!?</w:t>
-      </w:r>
-    </w:p>
-    <w:p>
-      <w:pPr>
-        <w:pStyle w:val="ListParagraph"/>
-        <w:numPr>
-          <w:ilvl w:val="0"/>
-          <w:numId w:val="4"/>
-        </w:numPr>
-        <w:spacing w:line="254" w:lineRule="auto"/>
-        <w:rPr>
-          <w:b/>
-        </w:rPr>
-      </w:pPr>
-      <w:r>
-        <w:rPr>
-          <w:b/>
-        </w:rPr>
         <w:t>My Story</w:t>
       </w:r>
     </w:p>
@@ -7403,7 +7458,6 @@
         <w:spacing w:line="254" w:lineRule="auto"/>
       </w:pPr>
       <w:r>
-        <w:lastRenderedPageBreak/>
         <w:t>App uploads these to the main server online. User then reviews the posted items one month later, then six months later, deleting or adjusting as necessary. These are spaced to allow user digestion and remove bias or expectation in user.</w:t>
       </w:r>
     </w:p>
@@ -7864,6 +7918,7 @@
         <w:rPr>
           <w:rFonts w:cs="Calibri"/>
         </w:rPr>
+        <w:lastRenderedPageBreak/>
         <w:t>Heavy opportunity and emphasis on reminders to help remind you to take the photos!</w:t>
       </w:r>
     </w:p>
@@ -7930,7 +7985,6 @@
         </w:numPr>
       </w:pPr>
       <w:r>
-        <w:lastRenderedPageBreak/>
         <w:t>(stretch) You can share albums with others or the Public</w:t>
       </w:r>
     </w:p>
@@ -9590,16 +9644,36 @@
     </w:p>
     <w:p>
       <w:pPr>
-        <w:pStyle w:val="ListParagraph"/>
-        <w:numPr>
-          <w:ilvl w:val="0"/>
-          <w:numId w:val="4"/>
-        </w:numPr>
-        <w:spacing w:line="254" w:lineRule="auto"/>
-        <w:rPr>
-          <w:b/>
-        </w:rPr>
-      </w:pPr>
+        <w:rPr>
+          <w:b/>
+        </w:rPr>
+      </w:pPr>
+      <w:r>
+        <w:rPr>
+          <w:b/>
+        </w:rPr>
+        <w:br w:type="page"/>
+      </w:r>
+    </w:p>
+    <w:p>
+      <w:pPr>
+        <w:pStyle w:val="ListParagraph"/>
+        <w:numPr>
+          <w:ilvl w:val="0"/>
+          <w:numId w:val="4"/>
+        </w:numPr>
+        <w:spacing w:line="254" w:lineRule="auto"/>
+        <w:rPr>
+          <w:b/>
+        </w:rPr>
+      </w:pPr>
+      <w:r>
+        <w:rPr>
+          <w:b/>
+        </w:rPr>
+        <w:lastRenderedPageBreak/>
+        <w:softHyphen/>
+      </w:r>
       <w:r>
         <w:rPr>
           <w:b/>
@@ -9617,7 +9691,6 @@
         <w:spacing w:line="254" w:lineRule="auto"/>
       </w:pPr>
       <w:r>
-        <w:lastRenderedPageBreak/>
         <w:t>A place to store facts that aren’t recorded elsewhere that you have need or desire to retain</w:t>
       </w:r>
     </w:p>
@@ -10013,6 +10086,9 @@
       </w:r>
       <w:bookmarkEnd w:id="20"/>
       <w:bookmarkEnd w:id="21"/>
+      <w:r>
+        <w:t xml:space="preserve"> &lt;123&gt;</w:t>
+      </w:r>
     </w:p>
     <w:p>
       <w:pPr>
@@ -10095,7 +10171,25 @@
         <w:rPr>
           <w:b/>
         </w:rPr>
-        <w:t>My Work Peers</w:t>
+        <w:t xml:space="preserve">My </w:t>
+      </w:r>
+      <w:r>
+        <w:rPr>
+          <w:b/>
+        </w:rPr>
+        <w:t>Network (</w:t>
+      </w:r>
+      <w:r>
+        <w:rPr>
+          <w:b/>
+        </w:rPr>
+        <w:t>Work Peers</w:t>
+      </w:r>
+      <w:r>
+        <w:rPr>
+          <w:b/>
+        </w:rPr>
+        <w:t>)</w:t>
       </w:r>
     </w:p>
     <w:p>
@@ -10146,6 +10240,30 @@
         </w:numPr>
       </w:pPr>
       <w:r>
+        <w:t>Allows grouping of peers or relationships, group notifications or events</w:t>
+      </w:r>
+    </w:p>
+    <w:p>
+      <w:pPr>
+        <w:pStyle w:val="ListParagraph"/>
+        <w:numPr>
+          <w:ilvl w:val="1"/>
+          <w:numId w:val="5"/>
+        </w:numPr>
+      </w:pPr>
+      <w:r>
+        <w:t>Consider allowing peer-peer app interactions (group events, reminders, comm, etc.)</w:t>
+      </w:r>
+    </w:p>
+    <w:p>
+      <w:pPr>
+        <w:pStyle w:val="ListParagraph"/>
+        <w:numPr>
+          <w:ilvl w:val="1"/>
+          <w:numId w:val="5"/>
+        </w:numPr>
+      </w:pPr>
+      <w:r>
         <w:t>Easily forms a history</w:t>
       </w:r>
     </w:p>
@@ -10198,11 +10316,25 @@
     </w:p>
     <w:p>
       <w:pPr>
-        <w:pStyle w:val="Heading1"/>
+        <w:rPr>
+          <w:rFonts w:ascii="Calibri Light" w:hAnsi="Calibri Light"/>
+          <w:color w:val="2E74B5"/>
+          <w:sz w:val="32"/>
+          <w:szCs w:val="32"/>
+        </w:rPr>
       </w:pPr>
       <w:bookmarkStart w:id="22" w:name="_Toc499022732"/>
       <w:bookmarkStart w:id="23" w:name="__RefHeading__1748_1282691942"/>
       <w:r>
+        <w:br w:type="page"/>
+      </w:r>
+    </w:p>
+    <w:p>
+      <w:pPr>
+        <w:pStyle w:val="Heading1"/>
+      </w:pPr>
+      <w:r>
+        <w:lastRenderedPageBreak/>
         <w:t>Brain Injury Recovery!</w:t>
       </w:r>
       <w:bookmarkEnd w:id="22"/>
@@ -10367,389 +10499,437 @@
         <w:spacing w:line="254" w:lineRule="auto"/>
       </w:pPr>
       <w:r>
+        <w:t>(bonus)Have Vicki, Mike, Allison, Darren &amp; Glenn help design it</w:t>
+      </w:r>
+    </w:p>
+    <w:p>
+      <w:pPr>
+        <w:pStyle w:val="ListParagraph"/>
+        <w:numPr>
+          <w:ilvl w:val="0"/>
+          <w:numId w:val="4"/>
+        </w:numPr>
+        <w:spacing w:line="254" w:lineRule="auto"/>
+        <w:rPr>
+          <w:b/>
+        </w:rPr>
+      </w:pPr>
+      <w:r>
+        <w:rPr>
+          <w:b/>
+        </w:rPr>
+        <w:t>Activity Schedule</w:t>
+      </w:r>
+    </w:p>
+    <w:p>
+      <w:pPr>
+        <w:pStyle w:val="ListParagraph"/>
+        <w:numPr>
+          <w:ilvl w:val="1"/>
+          <w:numId w:val="4"/>
+        </w:numPr>
+        <w:spacing w:line="254" w:lineRule="auto"/>
+      </w:pPr>
+      <w:r>
+        <w:t>A location to list out rehab activities, and provide reminders to do them periodically</w:t>
+      </w:r>
+    </w:p>
+    <w:p>
+      <w:pPr>
+        <w:pStyle w:val="ListParagraph"/>
+        <w:numPr>
+          <w:ilvl w:val="1"/>
+          <w:numId w:val="4"/>
+        </w:numPr>
+        <w:spacing w:line="254" w:lineRule="auto"/>
+      </w:pPr>
+      <w:r>
+        <w:t>Allows you to keep a log of activities. Detailed notes that can include pictures, videos or links</w:t>
+      </w:r>
+    </w:p>
+    <w:p>
+      <w:pPr>
+        <w:pStyle w:val="ListParagraph"/>
+        <w:numPr>
+          <w:ilvl w:val="1"/>
+          <w:numId w:val="4"/>
+        </w:numPr>
+        <w:spacing w:line="254" w:lineRule="auto"/>
+      </w:pPr>
+      <w:r>
+        <w:t>Allows you to share your log with others</w:t>
+      </w:r>
+    </w:p>
+    <w:p>
+      <w:pPr>
+        <w:pStyle w:val="ListParagraph"/>
+        <w:numPr>
+          <w:ilvl w:val="1"/>
+          <w:numId w:val="4"/>
+        </w:numPr>
+        <w:spacing w:line="254" w:lineRule="auto"/>
+      </w:pPr>
+      <w:r>
+        <w:t xml:space="preserve">(Bonus) the final version – a general activities-reminder App. Brainstorm what this will be, </w:t>
+      </w:r>
+      <w:r>
+        <w:rPr>
+          <w:u w:val="single"/>
+        </w:rPr>
+        <w:t>after</w:t>
+      </w:r>
+      <w:r>
+        <w:t xml:space="preserve"> you complete the activity schedule app. Note that this ‘bonus’ will likely be the primarily used App!</w:t>
+      </w:r>
+    </w:p>
+    <w:p>
+      <w:pPr>
+        <w:pStyle w:val="ListParagraph"/>
+        <w:numPr>
+          <w:ilvl w:val="0"/>
+          <w:numId w:val="4"/>
+        </w:numPr>
+        <w:spacing w:line="254" w:lineRule="auto"/>
+        <w:rPr>
+          <w:b/>
+        </w:rPr>
+      </w:pPr>
+      <w:r>
+        <w:rPr>
+          <w:b/>
+        </w:rPr>
+        <w:t>Injury Rehab Activities App</w:t>
+      </w:r>
+    </w:p>
+    <w:p>
+      <w:pPr>
+        <w:pStyle w:val="ListParagraph"/>
+        <w:numPr>
+          <w:ilvl w:val="1"/>
+          <w:numId w:val="4"/>
+        </w:numPr>
+        <w:spacing w:line="254" w:lineRule="auto"/>
+      </w:pPr>
+      <w:r>
+        <w:t>List out the items &amp; deficiencies you are working towards</w:t>
+      </w:r>
+    </w:p>
+    <w:p>
+      <w:pPr>
+        <w:pStyle w:val="ListParagraph"/>
+        <w:numPr>
+          <w:ilvl w:val="1"/>
+          <w:numId w:val="4"/>
+        </w:numPr>
+        <w:spacing w:line="254" w:lineRule="auto"/>
+      </w:pPr>
+      <w:r>
+        <w:t>List out the exercises you have for rehab. Have schedules &amp; dates &amp; reminders</w:t>
+      </w:r>
+    </w:p>
+    <w:p>
+      <w:pPr>
+        <w:pStyle w:val="ListParagraph"/>
+        <w:numPr>
+          <w:ilvl w:val="0"/>
+          <w:numId w:val="4"/>
+        </w:numPr>
+        <w:spacing w:line="254" w:lineRule="auto"/>
+        <w:rPr>
+          <w:b/>
+        </w:rPr>
+      </w:pPr>
+      <w:r>
+        <w:rPr>
+          <w:b/>
+        </w:rPr>
+        <w:t>TBI Reminder Tester</w:t>
+      </w:r>
+    </w:p>
+    <w:p>
+      <w:pPr>
+        <w:pStyle w:val="ListParagraph"/>
+        <w:numPr>
+          <w:ilvl w:val="1"/>
+          <w:numId w:val="4"/>
+        </w:numPr>
+        <w:spacing w:line="254" w:lineRule="auto"/>
+      </w:pPr>
+      <w:r>
+        <w:t>Give ‘em facts, then quiz later in the day</w:t>
+      </w:r>
+    </w:p>
+    <w:p>
+      <w:pPr>
+        <w:pStyle w:val="ListParagraph"/>
+        <w:numPr>
+          <w:ilvl w:val="0"/>
+          <w:numId w:val="4"/>
+        </w:numPr>
+        <w:spacing w:line="254" w:lineRule="auto"/>
+        <w:rPr>
+          <w:b/>
+        </w:rPr>
+      </w:pPr>
+      <w:r>
+        <w:rPr>
+          <w:b/>
+        </w:rPr>
+        <w:t>Things to Not Forget</w:t>
+      </w:r>
+    </w:p>
+    <w:p>
+      <w:pPr>
+        <w:pStyle w:val="ListParagraph"/>
+        <w:numPr>
+          <w:ilvl w:val="1"/>
+          <w:numId w:val="4"/>
+        </w:numPr>
+        <w:spacing w:line="254" w:lineRule="auto"/>
+      </w:pPr>
+      <w:r>
+        <w:t>Provide periodic reminders</w:t>
+      </w:r>
+    </w:p>
+    <w:p>
+      <w:pPr>
+        <w:pStyle w:val="ListParagraph"/>
+        <w:numPr>
+          <w:ilvl w:val="0"/>
+          <w:numId w:val="4"/>
+        </w:numPr>
+        <w:spacing w:line="254" w:lineRule="auto"/>
+        <w:rPr>
+          <w:b/>
+        </w:rPr>
+      </w:pPr>
+      <w:r>
+        <w:rPr>
+          <w:b/>
+        </w:rPr>
+        <w:t>Daily Goals (for someone in rehab)</w:t>
+      </w:r>
+    </w:p>
+    <w:p>
+      <w:pPr>
+        <w:pStyle w:val="ListParagraph"/>
+        <w:numPr>
+          <w:ilvl w:val="1"/>
+          <w:numId w:val="4"/>
+        </w:numPr>
+        <w:spacing w:line="254" w:lineRule="auto"/>
+      </w:pPr>
+      <w:r>
+        <w:t>Also keep habits, like I am doing with Way of Life…</w:t>
+      </w:r>
+    </w:p>
+    <w:p>
+      <w:pPr>
+        <w:pStyle w:val="ListParagraph"/>
+        <w:numPr>
+          <w:ilvl w:val="0"/>
+          <w:numId w:val="4"/>
+        </w:numPr>
+        <w:spacing w:line="254" w:lineRule="auto"/>
+        <w:rPr>
+          <w:b/>
+        </w:rPr>
+      </w:pPr>
+      <w:r>
+        <w:rPr>
+          <w:b/>
+        </w:rPr>
+        <w:t>Rank Yourself</w:t>
+      </w:r>
+    </w:p>
+    <w:p>
+      <w:pPr>
+        <w:pStyle w:val="ListParagraph"/>
+        <w:numPr>
+          <w:ilvl w:val="1"/>
+          <w:numId w:val="4"/>
+        </w:numPr>
+        <w:spacing w:line="254" w:lineRule="auto"/>
+      </w:pPr>
+      <w:r>
         <w:lastRenderedPageBreak/>
-        <w:t>(bonus)Have Vicki, Mike, Allison, Darren &amp; Glenn help design it</w:t>
-      </w:r>
-    </w:p>
-    <w:p>
-      <w:pPr>
-        <w:pStyle w:val="ListParagraph"/>
-        <w:numPr>
-          <w:ilvl w:val="0"/>
-          <w:numId w:val="4"/>
-        </w:numPr>
-        <w:spacing w:line="254" w:lineRule="auto"/>
-        <w:rPr>
-          <w:b/>
-        </w:rPr>
-      </w:pPr>
-      <w:r>
-        <w:rPr>
-          <w:b/>
-        </w:rPr>
-        <w:t>Activity Schedule</w:t>
-      </w:r>
-    </w:p>
-    <w:p>
-      <w:pPr>
-        <w:pStyle w:val="ListParagraph"/>
-        <w:numPr>
-          <w:ilvl w:val="1"/>
-          <w:numId w:val="4"/>
-        </w:numPr>
-        <w:spacing w:line="254" w:lineRule="auto"/>
-      </w:pPr>
-      <w:r>
-        <w:t>A location to list out rehab activities, and provide reminders to do them periodically</w:t>
-      </w:r>
-    </w:p>
-    <w:p>
-      <w:pPr>
-        <w:pStyle w:val="ListParagraph"/>
-        <w:numPr>
-          <w:ilvl w:val="1"/>
-          <w:numId w:val="4"/>
-        </w:numPr>
-        <w:spacing w:line="254" w:lineRule="auto"/>
-      </w:pPr>
-      <w:r>
-        <w:t>Allows you to keep a log of activities. Detailed notes that can include pictures, videos or links</w:t>
-      </w:r>
-    </w:p>
-    <w:p>
-      <w:pPr>
-        <w:pStyle w:val="ListParagraph"/>
-        <w:numPr>
-          <w:ilvl w:val="1"/>
-          <w:numId w:val="4"/>
-        </w:numPr>
-        <w:spacing w:line="254" w:lineRule="auto"/>
-      </w:pPr>
-      <w:r>
-        <w:t>Allows you to share your log with others</w:t>
-      </w:r>
-    </w:p>
-    <w:p>
-      <w:pPr>
-        <w:pStyle w:val="ListParagraph"/>
-        <w:numPr>
-          <w:ilvl w:val="1"/>
-          <w:numId w:val="4"/>
-        </w:numPr>
-        <w:spacing w:line="254" w:lineRule="auto"/>
-      </w:pPr>
-      <w:r>
-        <w:t xml:space="preserve">(Bonus) the final version – a general activities-reminder App. Brainstorm what this will be, </w:t>
+        <w:t>Periodically rank yourself, provide suggestions</w:t>
+      </w:r>
+    </w:p>
+    <w:p>
+      <w:pPr>
+        <w:pStyle w:val="ListParagraph"/>
+        <w:ind w:left="1440"/>
+      </w:pPr>
+      <w:r>
+        <w:t>Others rate you, and give you feedback, maybe even day to day</w:t>
+      </w:r>
+    </w:p>
+    <w:p>
+      <w:pPr>
+        <w:pStyle w:val="ListParagraph"/>
+        <w:numPr>
+          <w:ilvl w:val="0"/>
+          <w:numId w:val="4"/>
+        </w:numPr>
+        <w:spacing w:line="254" w:lineRule="auto"/>
+        <w:rPr>
+          <w:b/>
+        </w:rPr>
+      </w:pPr>
+      <w:r>
+        <w:rPr>
+          <w:b/>
+        </w:rPr>
+        <w:t>Important Therapy Reminders</w:t>
+      </w:r>
+    </w:p>
+    <w:p>
+      <w:pPr>
+        <w:pStyle w:val="ListParagraph"/>
+        <w:numPr>
+          <w:ilvl w:val="1"/>
+          <w:numId w:val="4"/>
+        </w:numPr>
+        <w:spacing w:line="254" w:lineRule="auto"/>
+      </w:pPr>
+      <w:r>
+        <w:t>Periodic reminders displayed onscreen for the user, like you are using Apple iPhone reminders to do ‘Walk with more effort on left’ or ‘You may fail or become overstressed back at work’</w:t>
+      </w:r>
+    </w:p>
+    <w:p>
+      <w:pPr>
+        <w:pStyle w:val="ListParagraph"/>
+        <w:numPr>
+          <w:ilvl w:val="1"/>
+          <w:numId w:val="4"/>
+        </w:numPr>
+        <w:spacing w:line="254" w:lineRule="auto"/>
+      </w:pPr>
+      <w:r>
+        <w:t xml:space="preserve">Have the option to record multiple versions of the same concept which the app can select from. </w:t>
+      </w:r>
+      <w:proofErr w:type="gramStart"/>
+      <w:r>
+        <w:t>So</w:t>
+      </w:r>
+      <w:proofErr w:type="gramEnd"/>
+      <w:r>
+        <w:t xml:space="preserve"> it doesn’t ‘show the same dang thing’ every time. Ex: ‘You’re not #1, you’re #N” &amp; “You’re not first, you’re last”</w:t>
+      </w:r>
+    </w:p>
+    <w:p>
+      <w:pPr>
+        <w:pStyle w:val="ListParagraph"/>
+        <w:numPr>
+          <w:ilvl w:val="1"/>
+          <w:numId w:val="4"/>
+        </w:numPr>
+        <w:spacing w:line="254" w:lineRule="auto"/>
+      </w:pPr>
+      <w:r>
+        <w:t>Big Goal of this is to provide focus, strength</w:t>
+      </w:r>
+    </w:p>
+    <w:p>
+      <w:pPr>
+        <w:pStyle w:val="ListParagraph"/>
+        <w:numPr>
+          <w:ilvl w:val="1"/>
+          <w:numId w:val="4"/>
+        </w:numPr>
+        <w:spacing w:line="254" w:lineRule="auto"/>
+      </w:pPr>
+      <w:r>
+        <w:t xml:space="preserve">Ex: “Walk Tall, Stand Tall and Sit Tall”, Ex.: “Your goal right now is recovery, restoration. Not Work.”, Ex: “Just cause life used to always be full speed, right now it </w:t>
+      </w:r>
+      <w:proofErr w:type="spellStart"/>
+      <w:r>
+        <w:t>ain’t</w:t>
+      </w:r>
+      <w:proofErr w:type="spellEnd"/>
+      <w:r>
+        <w:t>. Even closely. Respect This.”</w:t>
+      </w:r>
+    </w:p>
+    <w:p>
+      <w:pPr>
+        <w:pStyle w:val="ListParagraph"/>
+        <w:numPr>
+          <w:ilvl w:val="0"/>
+          <w:numId w:val="4"/>
+        </w:numPr>
+        <w:spacing w:line="254" w:lineRule="auto"/>
+        <w:rPr>
+          <w:b/>
+        </w:rPr>
+      </w:pPr>
+      <w:r>
+        <w:rPr>
+          <w:b/>
+        </w:rPr>
+        <w:t>Impulse Tuck Away App</w:t>
+      </w:r>
+    </w:p>
+    <w:p>
+      <w:pPr>
+        <w:pStyle w:val="ListParagraph"/>
+        <w:numPr>
+          <w:ilvl w:val="1"/>
+          <w:numId w:val="4"/>
+        </w:numPr>
+        <w:spacing w:line="254" w:lineRule="auto"/>
+      </w:pPr>
+      <w:r>
+        <w:t>For Impulse, allow the User to act on it but without execution. Give them a way to ‘think like’ it was taken care of, but didn’t actually have to get done</w:t>
+      </w:r>
+    </w:p>
+    <w:p>
+      <w:pPr>
+        <w:pStyle w:val="ListParagraph"/>
+        <w:numPr>
+          <w:ilvl w:val="2"/>
+          <w:numId w:val="4"/>
+        </w:numPr>
+        <w:spacing w:line="254" w:lineRule="auto"/>
+      </w:pPr>
+      <w:r>
+        <w:t xml:space="preserve">Ex – “I will spend over $100 on </w:t>
       </w:r>
       <w:r>
         <w:rPr>
           <w:u w:val="single"/>
         </w:rPr>
-        <w:t>after</w:t>
-      </w:r>
-      <w:r>
-        <w:t xml:space="preserve"> you complete the activity schedule app. Note that this ‘bonus’ will likely be the primarily used App!</w:t>
-      </w:r>
-    </w:p>
-    <w:p>
-      <w:pPr>
-        <w:pStyle w:val="ListParagraph"/>
-        <w:numPr>
-          <w:ilvl w:val="0"/>
-          <w:numId w:val="4"/>
-        </w:numPr>
-        <w:spacing w:line="254" w:lineRule="auto"/>
-        <w:rPr>
-          <w:b/>
-        </w:rPr>
-      </w:pPr>
-      <w:r>
-        <w:rPr>
-          <w:b/>
-        </w:rPr>
-        <w:t>Injury Rehab Activities App</w:t>
-      </w:r>
-    </w:p>
-    <w:p>
-      <w:pPr>
-        <w:pStyle w:val="ListParagraph"/>
-        <w:numPr>
-          <w:ilvl w:val="1"/>
-          <w:numId w:val="4"/>
-        </w:numPr>
-        <w:spacing w:line="254" w:lineRule="auto"/>
-      </w:pPr>
-      <w:r>
-        <w:t>List out the items &amp; deficiencies you are working towards</w:t>
-      </w:r>
-    </w:p>
-    <w:p>
-      <w:pPr>
-        <w:pStyle w:val="ListParagraph"/>
-        <w:numPr>
-          <w:ilvl w:val="1"/>
-          <w:numId w:val="4"/>
-        </w:numPr>
-        <w:spacing w:line="254" w:lineRule="auto"/>
-      </w:pPr>
-      <w:r>
-        <w:t>List out the exercises you have for rehab. Have schedules &amp; dates &amp; reminders</w:t>
-      </w:r>
-    </w:p>
-    <w:p>
-      <w:pPr>
-        <w:pStyle w:val="ListParagraph"/>
-        <w:numPr>
-          <w:ilvl w:val="0"/>
-          <w:numId w:val="4"/>
-        </w:numPr>
-        <w:spacing w:line="254" w:lineRule="auto"/>
-        <w:rPr>
-          <w:b/>
-        </w:rPr>
-      </w:pPr>
-      <w:r>
-        <w:rPr>
-          <w:b/>
-        </w:rPr>
-        <w:t>TBI Reminder Tester</w:t>
-      </w:r>
-    </w:p>
-    <w:p>
-      <w:pPr>
-        <w:pStyle w:val="ListParagraph"/>
-        <w:numPr>
-          <w:ilvl w:val="1"/>
-          <w:numId w:val="4"/>
-        </w:numPr>
-        <w:spacing w:line="254" w:lineRule="auto"/>
-      </w:pPr>
-      <w:r>
-        <w:t>Give ‘em facts, then quiz later in the day</w:t>
-      </w:r>
-    </w:p>
-    <w:p>
-      <w:pPr>
-        <w:pStyle w:val="ListParagraph"/>
-        <w:numPr>
-          <w:ilvl w:val="0"/>
-          <w:numId w:val="4"/>
-        </w:numPr>
-        <w:spacing w:line="254" w:lineRule="auto"/>
-        <w:rPr>
-          <w:b/>
-        </w:rPr>
-      </w:pPr>
-      <w:r>
-        <w:rPr>
-          <w:b/>
-        </w:rPr>
-        <w:t>Things to Not Forget</w:t>
-      </w:r>
-    </w:p>
-    <w:p>
-      <w:pPr>
-        <w:pStyle w:val="ListParagraph"/>
-        <w:numPr>
-          <w:ilvl w:val="1"/>
-          <w:numId w:val="4"/>
-        </w:numPr>
-        <w:spacing w:line="254" w:lineRule="auto"/>
-      </w:pPr>
-      <w:r>
-        <w:t>Provide periodic reminders</w:t>
-      </w:r>
-    </w:p>
-    <w:p>
-      <w:pPr>
-        <w:pStyle w:val="ListParagraph"/>
-        <w:numPr>
-          <w:ilvl w:val="0"/>
-          <w:numId w:val="4"/>
-        </w:numPr>
-        <w:spacing w:line="254" w:lineRule="auto"/>
-        <w:rPr>
-          <w:b/>
-        </w:rPr>
-      </w:pPr>
-      <w:r>
-        <w:rPr>
-          <w:b/>
-        </w:rPr>
-        <w:t>Daily Goals (for someone in rehab)</w:t>
-      </w:r>
-    </w:p>
-    <w:p>
-      <w:pPr>
-        <w:pStyle w:val="ListParagraph"/>
-        <w:numPr>
-          <w:ilvl w:val="1"/>
-          <w:numId w:val="4"/>
-        </w:numPr>
-        <w:spacing w:line="254" w:lineRule="auto"/>
-      </w:pPr>
-      <w:r>
-        <w:t>Also keep habits, like I am doing with Way of Life…</w:t>
-      </w:r>
-    </w:p>
-    <w:p>
-      <w:pPr>
-        <w:pStyle w:val="ListParagraph"/>
-        <w:numPr>
-          <w:ilvl w:val="0"/>
-          <w:numId w:val="4"/>
-        </w:numPr>
-        <w:spacing w:line="254" w:lineRule="auto"/>
-        <w:rPr>
-          <w:b/>
-        </w:rPr>
-      </w:pPr>
-      <w:r>
-        <w:rPr>
-          <w:b/>
-        </w:rPr>
-        <w:t>Rank Yourself</w:t>
-      </w:r>
-    </w:p>
-    <w:p>
-      <w:pPr>
-        <w:pStyle w:val="ListParagraph"/>
-        <w:numPr>
-          <w:ilvl w:val="1"/>
-          <w:numId w:val="4"/>
-        </w:numPr>
-        <w:spacing w:line="254" w:lineRule="auto"/>
-      </w:pPr>
-      <w:r>
-        <w:t>Periodically rank yourself, provide suggestions</w:t>
-      </w:r>
-    </w:p>
-    <w:p>
-      <w:pPr>
-        <w:pStyle w:val="ListParagraph"/>
-        <w:ind w:left="1440"/>
-      </w:pPr>
-      <w:r>
-        <w:t>Others rate you, and give you feedback, maybe even day to day</w:t>
-      </w:r>
-    </w:p>
-    <w:p>
-      <w:pPr>
-        <w:pStyle w:val="ListParagraph"/>
-        <w:numPr>
-          <w:ilvl w:val="0"/>
-          <w:numId w:val="4"/>
-        </w:numPr>
-        <w:spacing w:line="254" w:lineRule="auto"/>
-        <w:rPr>
-          <w:b/>
-        </w:rPr>
-      </w:pPr>
-      <w:r>
-        <w:rPr>
-          <w:b/>
-        </w:rPr>
-        <w:t>Important Therapy Reminders</w:t>
-      </w:r>
-    </w:p>
-    <w:p>
-      <w:pPr>
-        <w:pStyle w:val="ListParagraph"/>
-        <w:numPr>
-          <w:ilvl w:val="1"/>
-          <w:numId w:val="4"/>
-        </w:numPr>
-        <w:spacing w:line="254" w:lineRule="auto"/>
-      </w:pPr>
-      <w:r>
-        <w:t>Periodic reminders displayed onscreen for the user, like you are using Apple iPhone reminders to do ‘Walk with more effort on left’ or ‘You may fail or become overstressed back at work’</w:t>
-      </w:r>
-    </w:p>
-    <w:p>
-      <w:pPr>
-        <w:pStyle w:val="ListParagraph"/>
-        <w:numPr>
-          <w:ilvl w:val="1"/>
-          <w:numId w:val="4"/>
-        </w:numPr>
-        <w:spacing w:line="254" w:lineRule="auto"/>
-      </w:pPr>
-      <w:r>
-        <w:t xml:space="preserve">Have the option to record multiple versions of the same concept which the app can select from. </w:t>
+        <w:t>something</w:t>
+      </w:r>
+      <w:r>
+        <w:t xml:space="preserve">. Anything” &lt;- record this with a </w:t>
       </w:r>
       <w:proofErr w:type="gramStart"/>
       <w:r>
-        <w:t>So</w:t>
+        <w:t>1 week</w:t>
       </w:r>
       <w:proofErr w:type="gramEnd"/>
       <w:r>
-        <w:t xml:space="preserve"> it doesn’t ‘show the same dang thing’ every time. Ex: ‘You’re not #1, you’re #N” &amp; “You’re not first, you’re last”</w:t>
-      </w:r>
-    </w:p>
-    <w:p>
-      <w:pPr>
-        <w:pStyle w:val="ListParagraph"/>
-        <w:numPr>
-          <w:ilvl w:val="1"/>
-          <w:numId w:val="4"/>
-        </w:numPr>
-        <w:spacing w:line="254" w:lineRule="auto"/>
-      </w:pPr>
-      <w:r>
-        <w:t>Big Goal of this is to provide focus, strength</w:t>
-      </w:r>
-    </w:p>
-    <w:p>
-      <w:pPr>
-        <w:pStyle w:val="ListParagraph"/>
-        <w:numPr>
-          <w:ilvl w:val="1"/>
-          <w:numId w:val="4"/>
-        </w:numPr>
-        <w:spacing w:line="254" w:lineRule="auto"/>
-      </w:pPr>
-      <w:r>
-        <w:t xml:space="preserve">Ex: “Walk Tall, Stand Tall and Sit Tall”, Ex.: “Your goal right now is recovery, restoration. Not Work.”, Ex: “Just cause life used to always be full speed, right now it </w:t>
-      </w:r>
-      <w:proofErr w:type="spellStart"/>
-      <w:r>
-        <w:t>ain’t</w:t>
-      </w:r>
-      <w:proofErr w:type="spellEnd"/>
-      <w:r>
-        <w:t>. Even closely. Respect This.”</w:t>
-      </w:r>
-    </w:p>
-    <w:p>
-      <w:pPr>
-        <w:pStyle w:val="ListParagraph"/>
-        <w:numPr>
-          <w:ilvl w:val="0"/>
-          <w:numId w:val="4"/>
-        </w:numPr>
-        <w:spacing w:line="254" w:lineRule="auto"/>
-        <w:rPr>
-          <w:b/>
-        </w:rPr>
-      </w:pPr>
-      <w:r>
-        <w:rPr>
-          <w:b/>
-        </w:rPr>
-        <w:t>Impulse Tuck Away App</w:t>
-      </w:r>
-    </w:p>
-    <w:p>
-      <w:pPr>
-        <w:pStyle w:val="ListParagraph"/>
-        <w:numPr>
-          <w:ilvl w:val="1"/>
-          <w:numId w:val="4"/>
-        </w:numPr>
-        <w:spacing w:line="254" w:lineRule="auto"/>
-      </w:pPr>
-      <w:r>
-        <w:t>For Impulse, allow the User to act on it but without execution. Give them a way to ‘think like’ it was taken care of, but didn’t actually have to get done</w:t>
+        <w:t xml:space="preserve"> expiration, which means you </w:t>
+      </w:r>
+      <w:r>
+        <w:rPr>
+          <w:u w:val="single"/>
+        </w:rPr>
+        <w:t>cannot</w:t>
+      </w:r>
+      <w:r>
+        <w:t xml:space="preserve"> </w:t>
+      </w:r>
+      <w:r>
+        <w:rPr>
+          <w:u w:val="single"/>
+        </w:rPr>
+        <w:t>spend $100 on something</w:t>
+      </w:r>
+      <w:r>
+        <w:t xml:space="preserve"> for that week.</w:t>
       </w:r>
     </w:p>
     <w:p>
@@ -10762,55 +10942,6 @@
         <w:spacing w:line="254" w:lineRule="auto"/>
       </w:pPr>
       <w:r>
-        <w:t xml:space="preserve">Ex – “I will spend over $100 on </w:t>
-      </w:r>
-      <w:r>
-        <w:rPr>
-          <w:u w:val="single"/>
-        </w:rPr>
-        <w:t>something</w:t>
-      </w:r>
-      <w:r>
-        <w:t xml:space="preserve">. Anything” &lt;- record this with a </w:t>
-      </w:r>
-      <w:proofErr w:type="gramStart"/>
-      <w:r>
-        <w:t>1 week</w:t>
-      </w:r>
-      <w:proofErr w:type="gramEnd"/>
-      <w:r>
-        <w:t xml:space="preserve"> expiration, which means you </w:t>
-      </w:r>
-      <w:r>
-        <w:rPr>
-          <w:u w:val="single"/>
-        </w:rPr>
-        <w:t>cannot</w:t>
-      </w:r>
-      <w:r>
-        <w:t xml:space="preserve"> </w:t>
-      </w:r>
-      <w:r>
-        <w:rPr>
-          <w:u w:val="single"/>
-        </w:rPr>
-        <w:t>spend $100 on something</w:t>
-      </w:r>
-      <w:r>
-        <w:t xml:space="preserve"> for that week.</w:t>
-      </w:r>
-    </w:p>
-    <w:p>
-      <w:pPr>
-        <w:pStyle w:val="ListParagraph"/>
-        <w:numPr>
-          <w:ilvl w:val="2"/>
-          <w:numId w:val="4"/>
-        </w:numPr>
-        <w:spacing w:line="254" w:lineRule="auto"/>
-      </w:pPr>
-      <w:r>
-        <w:lastRenderedPageBreak/>
         <w:t xml:space="preserve">This way you are forced to think about it, </w:t>
       </w:r>
       <w:r>
@@ -11065,6 +11196,7 @@
         <w:rPr>
           <w:b/>
         </w:rPr>
+        <w:lastRenderedPageBreak/>
         <w:t>For That</w:t>
       </w:r>
     </w:p>
@@ -11267,252 +11399,252 @@
         <w:spacing w:line="254" w:lineRule="auto"/>
       </w:pPr>
       <w:r>
+        <w:t>Ex: when I get back to work I need to do my taxes</w:t>
+      </w:r>
+    </w:p>
+    <w:p>
+      <w:pPr>
+        <w:pStyle w:val="ListParagraph"/>
+        <w:numPr>
+          <w:ilvl w:val="0"/>
+          <w:numId w:val="4"/>
+        </w:numPr>
+        <w:spacing w:line="254" w:lineRule="auto"/>
+        <w:rPr>
+          <w:b/>
+        </w:rPr>
+      </w:pPr>
+      <w:r>
+        <w:rPr>
+          <w:b/>
+        </w:rPr>
+        <w:t>‘Just One Peek’</w:t>
+      </w:r>
+    </w:p>
+    <w:p>
+      <w:pPr>
+        <w:pStyle w:val="ListParagraph"/>
+        <w:numPr>
+          <w:ilvl w:val="1"/>
+          <w:numId w:val="4"/>
+        </w:numPr>
+        <w:spacing w:line="254" w:lineRule="auto"/>
+      </w:pPr>
+      <w:r>
+        <w:t>Store something, but you’ll only be able to retrieve it one dang time</w:t>
+      </w:r>
+    </w:p>
+    <w:p>
+      <w:pPr>
+        <w:pStyle w:val="ListParagraph"/>
+        <w:numPr>
+          <w:ilvl w:val="1"/>
+          <w:numId w:val="4"/>
+        </w:numPr>
+        <w:spacing w:line="254" w:lineRule="auto"/>
+      </w:pPr>
+      <w:r>
+        <w:t>This allows impulse-increased recoverees a means to say ‘that’s important, for someday. I’ll figure out what to do with it then’</w:t>
+      </w:r>
+    </w:p>
+    <w:p>
+      <w:pPr>
+        <w:pStyle w:val="ListParagraph"/>
+        <w:numPr>
+          <w:ilvl w:val="1"/>
+          <w:numId w:val="4"/>
+        </w:numPr>
+        <w:spacing w:line="254" w:lineRule="auto"/>
+      </w:pPr>
+      <w:r>
+        <w:t>Likely when that time comes for review you won’t care as much and can just delete it</w:t>
+      </w:r>
+    </w:p>
+    <w:p>
+      <w:pPr>
+        <w:pStyle w:val="ListParagraph"/>
+        <w:numPr>
+          <w:ilvl w:val="0"/>
+          <w:numId w:val="4"/>
+        </w:numPr>
+        <w:spacing w:line="254" w:lineRule="auto"/>
+        <w:rPr>
+          <w:b/>
+        </w:rPr>
+      </w:pPr>
+      <w:r>
+        <w:rPr>
+          <w:b/>
+        </w:rPr>
+        <w:t>Recite This</w:t>
+      </w:r>
+    </w:p>
+    <w:p>
+      <w:pPr>
+        <w:pStyle w:val="ListParagraph"/>
+        <w:numPr>
+          <w:ilvl w:val="1"/>
+          <w:numId w:val="4"/>
+        </w:numPr>
+        <w:spacing w:line="254" w:lineRule="auto"/>
+      </w:pPr>
+      <w:r>
+        <w:t>Gives you phrases you would like or need to practice reciting periodically</w:t>
+      </w:r>
+    </w:p>
+    <w:p>
+      <w:pPr>
+        <w:pStyle w:val="ListParagraph"/>
+        <w:numPr>
+          <w:ilvl w:val="0"/>
+          <w:numId w:val="4"/>
+        </w:numPr>
+        <w:spacing w:line="254" w:lineRule="auto"/>
+        <w:rPr>
+          <w:b/>
+        </w:rPr>
+      </w:pPr>
+      <w:r>
+        <w:rPr>
+          <w:b/>
+        </w:rPr>
+        <w:t>Keep track of work peers</w:t>
+      </w:r>
+    </w:p>
+    <w:p>
+      <w:pPr>
+        <w:pStyle w:val="ListParagraph"/>
+        <w:numPr>
+          <w:ilvl w:val="1"/>
+          <w:numId w:val="4"/>
+        </w:numPr>
+        <w:spacing w:line="254" w:lineRule="auto"/>
+      </w:pPr>
+      <w:r>
+        <w:t>Expected events</w:t>
+      </w:r>
+    </w:p>
+    <w:p>
+      <w:pPr>
+        <w:pStyle w:val="ListParagraph"/>
+        <w:numPr>
+          <w:ilvl w:val="1"/>
+          <w:numId w:val="4"/>
+        </w:numPr>
+        <w:spacing w:line="254" w:lineRule="auto"/>
+      </w:pPr>
+      <w:r>
+        <w:t>Topics of interest</w:t>
+      </w:r>
+    </w:p>
+    <w:p>
+      <w:pPr>
+        <w:pStyle w:val="ListParagraph"/>
+        <w:numPr>
+          <w:ilvl w:val="1"/>
+          <w:numId w:val="4"/>
+        </w:numPr>
+        <w:spacing w:line="254" w:lineRule="auto"/>
+      </w:pPr>
+      <w:r>
+        <w:t>Storage of what they’re doing</w:t>
+      </w:r>
+    </w:p>
+    <w:p>
+      <w:pPr>
+        <w:pStyle w:val="ListParagraph"/>
+        <w:numPr>
+          <w:ilvl w:val="1"/>
+          <w:numId w:val="4"/>
+        </w:numPr>
+        <w:spacing w:line="254" w:lineRule="auto"/>
+      </w:pPr>
+      <w:r>
+        <w:t>Fun facts</w:t>
+      </w:r>
+    </w:p>
+    <w:p>
+      <w:pPr>
+        <w:pStyle w:val="ListParagraph"/>
+        <w:numPr>
+          <w:ilvl w:val="1"/>
+          <w:numId w:val="4"/>
+        </w:numPr>
+        <w:spacing w:line="254" w:lineRule="auto"/>
+      </w:pPr>
+      <w:r>
+        <w:t>Reminders to ping ‘em and say hi</w:t>
+      </w:r>
+    </w:p>
+    <w:p>
+      <w:pPr>
+        <w:pStyle w:val="ListParagraph"/>
+        <w:numPr>
+          <w:ilvl w:val="1"/>
+          <w:numId w:val="4"/>
+        </w:numPr>
+        <w:spacing w:line="254" w:lineRule="auto"/>
+      </w:pPr>
+      <w:r>
+        <w:t>Reminders to contact for updates</w:t>
+      </w:r>
+    </w:p>
+    <w:p>
+      <w:pPr>
+        <w:pStyle w:val="ListParagraph"/>
+        <w:numPr>
+          <w:ilvl w:val="1"/>
+          <w:numId w:val="4"/>
+        </w:numPr>
+        <w:spacing w:line="254" w:lineRule="auto"/>
+      </w:pPr>
+      <w:r>
+        <w:t>Contact info</w:t>
+      </w:r>
+    </w:p>
+    <w:p>
+      <w:pPr>
+        <w:pStyle w:val="ListParagraph"/>
+        <w:numPr>
+          <w:ilvl w:val="1"/>
+          <w:numId w:val="4"/>
+        </w:numPr>
+        <w:spacing w:line="254" w:lineRule="auto"/>
+      </w:pPr>
+      <w:r>
+        <w:t>Has groups</w:t>
+      </w:r>
+    </w:p>
+    <w:p>
+      <w:pPr>
+        <w:pStyle w:val="ListParagraph"/>
+        <w:numPr>
+          <w:ilvl w:val="0"/>
+          <w:numId w:val="4"/>
+        </w:numPr>
+        <w:spacing w:line="254" w:lineRule="auto"/>
+        <w:rPr>
+          <w:b/>
+        </w:rPr>
+      </w:pPr>
+      <w:r>
+        <w:rPr>
+          <w:b/>
+        </w:rPr>
+        <w:t>Speech Slur App</w:t>
+      </w:r>
+    </w:p>
+    <w:p>
+      <w:pPr>
+        <w:pStyle w:val="ListParagraph"/>
+        <w:numPr>
+          <w:ilvl w:val="1"/>
+          <w:numId w:val="4"/>
+        </w:numPr>
+        <w:spacing w:line="254" w:lineRule="auto"/>
+      </w:pPr>
+      <w:r>
         <w:lastRenderedPageBreak/>
-        <w:t>Ex: when I get back to work I need to do my taxes</w:t>
-      </w:r>
-    </w:p>
-    <w:p>
-      <w:pPr>
-        <w:pStyle w:val="ListParagraph"/>
-        <w:numPr>
-          <w:ilvl w:val="0"/>
-          <w:numId w:val="4"/>
-        </w:numPr>
-        <w:spacing w:line="254" w:lineRule="auto"/>
-        <w:rPr>
-          <w:b/>
-        </w:rPr>
-      </w:pPr>
-      <w:r>
-        <w:rPr>
-          <w:b/>
-        </w:rPr>
-        <w:t>‘Just One Peek’</w:t>
-      </w:r>
-    </w:p>
-    <w:p>
-      <w:pPr>
-        <w:pStyle w:val="ListParagraph"/>
-        <w:numPr>
-          <w:ilvl w:val="1"/>
-          <w:numId w:val="4"/>
-        </w:numPr>
-        <w:spacing w:line="254" w:lineRule="auto"/>
-      </w:pPr>
-      <w:r>
-        <w:t>Store something, but you’ll only be able to retrieve it one dang time</w:t>
-      </w:r>
-    </w:p>
-    <w:p>
-      <w:pPr>
-        <w:pStyle w:val="ListParagraph"/>
-        <w:numPr>
-          <w:ilvl w:val="1"/>
-          <w:numId w:val="4"/>
-        </w:numPr>
-        <w:spacing w:line="254" w:lineRule="auto"/>
-      </w:pPr>
-      <w:r>
-        <w:t>This allows impulse-increased recoverees a means to say ‘that’s important, for someday. I’ll figure out what to do with it then’</w:t>
-      </w:r>
-    </w:p>
-    <w:p>
-      <w:pPr>
-        <w:pStyle w:val="ListParagraph"/>
-        <w:numPr>
-          <w:ilvl w:val="1"/>
-          <w:numId w:val="4"/>
-        </w:numPr>
-        <w:spacing w:line="254" w:lineRule="auto"/>
-      </w:pPr>
-      <w:r>
-        <w:t>Likely when that time comes for review you won’t care as much and can just delete it</w:t>
-      </w:r>
-    </w:p>
-    <w:p>
-      <w:pPr>
-        <w:pStyle w:val="ListParagraph"/>
-        <w:numPr>
-          <w:ilvl w:val="0"/>
-          <w:numId w:val="4"/>
-        </w:numPr>
-        <w:spacing w:line="254" w:lineRule="auto"/>
-        <w:rPr>
-          <w:b/>
-        </w:rPr>
-      </w:pPr>
-      <w:r>
-        <w:rPr>
-          <w:b/>
-        </w:rPr>
-        <w:t>Recite This</w:t>
-      </w:r>
-    </w:p>
-    <w:p>
-      <w:pPr>
-        <w:pStyle w:val="ListParagraph"/>
-        <w:numPr>
-          <w:ilvl w:val="1"/>
-          <w:numId w:val="4"/>
-        </w:numPr>
-        <w:spacing w:line="254" w:lineRule="auto"/>
-      </w:pPr>
-      <w:r>
-        <w:t>Gives you phrases you would like or need to practice reciting periodically</w:t>
-      </w:r>
-    </w:p>
-    <w:p>
-      <w:pPr>
-        <w:pStyle w:val="ListParagraph"/>
-        <w:numPr>
-          <w:ilvl w:val="0"/>
-          <w:numId w:val="4"/>
-        </w:numPr>
-        <w:spacing w:line="254" w:lineRule="auto"/>
-        <w:rPr>
-          <w:b/>
-        </w:rPr>
-      </w:pPr>
-      <w:r>
-        <w:rPr>
-          <w:b/>
-        </w:rPr>
-        <w:t>Keep track of work peers</w:t>
-      </w:r>
-    </w:p>
-    <w:p>
-      <w:pPr>
-        <w:pStyle w:val="ListParagraph"/>
-        <w:numPr>
-          <w:ilvl w:val="1"/>
-          <w:numId w:val="4"/>
-        </w:numPr>
-        <w:spacing w:line="254" w:lineRule="auto"/>
-      </w:pPr>
-      <w:r>
-        <w:t>Expected events</w:t>
-      </w:r>
-    </w:p>
-    <w:p>
-      <w:pPr>
-        <w:pStyle w:val="ListParagraph"/>
-        <w:numPr>
-          <w:ilvl w:val="1"/>
-          <w:numId w:val="4"/>
-        </w:numPr>
-        <w:spacing w:line="254" w:lineRule="auto"/>
-      </w:pPr>
-      <w:r>
-        <w:t>Topics of interest</w:t>
-      </w:r>
-    </w:p>
-    <w:p>
-      <w:pPr>
-        <w:pStyle w:val="ListParagraph"/>
-        <w:numPr>
-          <w:ilvl w:val="1"/>
-          <w:numId w:val="4"/>
-        </w:numPr>
-        <w:spacing w:line="254" w:lineRule="auto"/>
-      </w:pPr>
-      <w:r>
-        <w:t>Storage of what they’re doing</w:t>
-      </w:r>
-    </w:p>
-    <w:p>
-      <w:pPr>
-        <w:pStyle w:val="ListParagraph"/>
-        <w:numPr>
-          <w:ilvl w:val="1"/>
-          <w:numId w:val="4"/>
-        </w:numPr>
-        <w:spacing w:line="254" w:lineRule="auto"/>
-      </w:pPr>
-      <w:r>
-        <w:t>Fun facts</w:t>
-      </w:r>
-    </w:p>
-    <w:p>
-      <w:pPr>
-        <w:pStyle w:val="ListParagraph"/>
-        <w:numPr>
-          <w:ilvl w:val="1"/>
-          <w:numId w:val="4"/>
-        </w:numPr>
-        <w:spacing w:line="254" w:lineRule="auto"/>
-      </w:pPr>
-      <w:r>
-        <w:t>Reminders to ping ‘em and say hi</w:t>
-      </w:r>
-    </w:p>
-    <w:p>
-      <w:pPr>
-        <w:pStyle w:val="ListParagraph"/>
-        <w:numPr>
-          <w:ilvl w:val="1"/>
-          <w:numId w:val="4"/>
-        </w:numPr>
-        <w:spacing w:line="254" w:lineRule="auto"/>
-      </w:pPr>
-      <w:r>
-        <w:t>Reminders to contact for updates</w:t>
-      </w:r>
-    </w:p>
-    <w:p>
-      <w:pPr>
-        <w:pStyle w:val="ListParagraph"/>
-        <w:numPr>
-          <w:ilvl w:val="1"/>
-          <w:numId w:val="4"/>
-        </w:numPr>
-        <w:spacing w:line="254" w:lineRule="auto"/>
-      </w:pPr>
-      <w:r>
-        <w:t>Contact info</w:t>
-      </w:r>
-    </w:p>
-    <w:p>
-      <w:pPr>
-        <w:pStyle w:val="ListParagraph"/>
-        <w:numPr>
-          <w:ilvl w:val="1"/>
-          <w:numId w:val="4"/>
-        </w:numPr>
-        <w:spacing w:line="254" w:lineRule="auto"/>
-      </w:pPr>
-      <w:r>
-        <w:t>Has groups</w:t>
-      </w:r>
-    </w:p>
-    <w:p>
-      <w:pPr>
-        <w:pStyle w:val="ListParagraph"/>
-        <w:numPr>
-          <w:ilvl w:val="0"/>
-          <w:numId w:val="4"/>
-        </w:numPr>
-        <w:spacing w:line="254" w:lineRule="auto"/>
-        <w:rPr>
-          <w:b/>
-        </w:rPr>
-      </w:pPr>
-      <w:r>
-        <w:rPr>
-          <w:b/>
-        </w:rPr>
-        <w:t>Speech Slur App</w:t>
-      </w:r>
-    </w:p>
-    <w:p>
-      <w:pPr>
-        <w:pStyle w:val="ListParagraph"/>
-        <w:numPr>
-          <w:ilvl w:val="1"/>
-          <w:numId w:val="4"/>
-        </w:numPr>
-        <w:spacing w:line="254" w:lineRule="auto"/>
-      </w:pPr>
-      <w:r>
         <w:t>Enter target phrases, record your performance over time</w:t>
       </w:r>
     </w:p>
@@ -11714,7 +11846,6 @@
         <w:spacing w:line="254" w:lineRule="auto"/>
       </w:pPr>
       <w:r>
-        <w:lastRenderedPageBreak/>
         <w:t>Reminds you to go to sleep</w:t>
       </w:r>
     </w:p>
@@ -14579,11 +14710,21 @@
     <w:r>
       <w:t xml:space="preserve"> of </w:t>
     </w:r>
-    <w:fldSimple w:instr=" NUMPAGES ">
-      <w:r>
-        <w:t>37</w:t>
-      </w:r>
-    </w:fldSimple>
+    <w:r>
+      <w:fldChar w:fldCharType="begin"/>
+    </w:r>
+    <w:r>
+      <w:instrText xml:space="preserve"> NUMPAGES </w:instrText>
+    </w:r>
+    <w:r>
+      <w:fldChar w:fldCharType="separate"/>
+    </w:r>
+    <w:r>
+      <w:t>37</w:t>
+    </w:r>
+    <w:r>
+      <w:fldChar w:fldCharType="end"/>
+    </w:r>
     <w:r>
       <w:tab/>
       <w:t>(</w:t>
@@ -14601,7 +14742,7 @@
       <w:rPr>
         <w:noProof/>
       </w:rPr>
-      <w:t>6/19/18</w:t>
+      <w:t>6/24/18</w:t>
     </w:r>
     <w:r>
       <w:fldChar w:fldCharType="end"/>

</xml_diff>

<commit_message>
(+)    today app listing updates and formatting
</commit_message>
<xml_diff>
--- a/suppl/iPhone App Ideas.docx
+++ b/suppl/iPhone App Ideas.docx
@@ -26,12 +26,40 @@
         <w:pStyle w:val="ContentsHeading"/>
         <w:outlineLvl w:val="9"/>
         <w:rPr>
+          <w:color w:val="auto"/>
           <w:sz w:val="40"/>
           <w:szCs w:val="40"/>
         </w:rPr>
       </w:pPr>
       <w:r>
         <w:rPr>
+          <w:color w:val="auto"/>
+          <w:sz w:val="40"/>
+          <w:szCs w:val="40"/>
+        </w:rPr>
+        <w:t>Summary</w:t>
+      </w:r>
+    </w:p>
+    <w:p>
+      <w:r>
+        <w:tab/>
+        <w:t>&lt;to be completed&gt;</w:t>
+      </w:r>
+    </w:p>
+    <w:p/>
+    <w:p>
+      <w:pPr>
+        <w:pStyle w:val="ContentsHeading"/>
+        <w:outlineLvl w:val="9"/>
+        <w:rPr>
+          <w:color w:val="auto"/>
+          <w:sz w:val="40"/>
+          <w:szCs w:val="40"/>
+        </w:rPr>
+      </w:pPr>
+      <w:r>
+        <w:rPr>
+          <w:color w:val="auto"/>
           <w:sz w:val="40"/>
           <w:szCs w:val="40"/>
         </w:rPr>
@@ -145,13 +173,7 @@
       </w:pPr>
       <w:hyperlink w:anchor="__RefHeading__1734_1282691942" w:history="1">
         <w:r>
-          <w:t>Commun</w:t>
-        </w:r>
-        <w:r>
-          <w:t>i</w:t>
-        </w:r>
-        <w:r>
-          <w:t>cation</w:t>
+          <w:t>Communication</w:t>
         </w:r>
         <w:r>
           <w:tab/>
@@ -885,7 +907,7 @@
     <w:p>
       <w:pPr>
         <w:sectPr>
-          <w:footerReference w:type="default" r:id="rId7"/>
+          <w:footerReference w:type="default" r:id="rId8"/>
           <w:pgSz w:w="12240" w:h="15840"/>
           <w:pgMar w:top="720" w:right="720" w:bottom="777" w:left="720" w:header="720" w:footer="720" w:gutter="0"/>
           <w:cols w:space="720"/>
@@ -928,6 +950,8 @@
         </w:rPr>
         <w:t>NoteSpread</w:t>
       </w:r>
+      <w:bookmarkStart w:id="2" w:name="_GoBack"/>
+      <w:bookmarkEnd w:id="2"/>
     </w:p>
     <w:p>
       <w:pPr>
@@ -1002,13 +1026,13 @@
       <w:pPr>
         <w:pStyle w:val="Heading1"/>
       </w:pPr>
-      <w:bookmarkStart w:id="2" w:name="_Toc499022722"/>
-      <w:bookmarkStart w:id="3" w:name="__RefHeading__1728_1282691942"/>
+      <w:bookmarkStart w:id="3" w:name="_Toc499022722"/>
+      <w:bookmarkStart w:id="4" w:name="__RefHeading__1728_1282691942"/>
       <w:r>
         <w:t>Note – J-Clock</w:t>
       </w:r>
-      <w:bookmarkEnd w:id="2"/>
       <w:bookmarkEnd w:id="3"/>
+      <w:bookmarkEnd w:id="4"/>
     </w:p>
     <w:p>
       <w:pPr>
@@ -1034,13 +1058,13 @@
       <w:pPr>
         <w:pStyle w:val="Heading1"/>
       </w:pPr>
-      <w:bookmarkStart w:id="4" w:name="_Toc499022723"/>
-      <w:bookmarkStart w:id="5" w:name="__RefHeading__1730_1282691942"/>
+      <w:bookmarkStart w:id="5" w:name="_Toc499022723"/>
+      <w:bookmarkStart w:id="6" w:name="__RefHeading__1730_1282691942"/>
       <w:r>
         <w:t>Scratch Page</w:t>
       </w:r>
-      <w:bookmarkEnd w:id="4"/>
       <w:bookmarkEnd w:id="5"/>
+      <w:bookmarkEnd w:id="6"/>
     </w:p>
     <w:p>
       <w:pPr>
@@ -1242,14 +1266,14 @@
         <w:pStyle w:val="Heading1"/>
         <w:pageBreakBefore/>
       </w:pPr>
-      <w:bookmarkStart w:id="6" w:name="_Toc499022724"/>
-      <w:bookmarkStart w:id="7" w:name="__RefHeading__1732_1282691942"/>
+      <w:bookmarkStart w:id="7" w:name="_Toc499022724"/>
+      <w:bookmarkStart w:id="8" w:name="__RefHeading__1732_1282691942"/>
       <w:r>
         <w:lastRenderedPageBreak/>
         <w:t>Planning &amp; Scheduling</w:t>
       </w:r>
-      <w:bookmarkEnd w:id="6"/>
       <w:bookmarkEnd w:id="7"/>
+      <w:bookmarkEnd w:id="8"/>
     </w:p>
     <w:p>
       <w:pPr>
@@ -1909,7 +1933,13 @@
         <w:spacing w:line="254" w:lineRule="auto"/>
       </w:pPr>
       <w:r>
-        <w:t>Have user configurable actions that can occur</w:t>
+        <w:t>U</w:t>
+      </w:r>
+      <w:r>
+        <w:t>ser configurable actions that can occur</w:t>
+      </w:r>
+      <w:r>
+        <w:t xml:space="preserve"> on event</w:t>
       </w:r>
     </w:p>
     <w:p>
@@ -1927,20 +1957,15 @@
     </w:p>
     <w:p>
       <w:pPr>
-        <w:pStyle w:val="Standard"/>
-      </w:pPr>
-    </w:p>
-    <w:p>
-      <w:pPr>
-        <w:pStyle w:val="ListParagraph"/>
-        <w:numPr>
-          <w:ilvl w:val="1"/>
-          <w:numId w:val="4"/>
-        </w:numPr>
-        <w:spacing w:line="254" w:lineRule="auto"/>
-      </w:pPr>
-      <w:r>
-        <w:t>For any List there is (3) possible views or classifications</w:t>
+        <w:pStyle w:val="ListParagraph"/>
+        <w:numPr>
+          <w:ilvl w:val="1"/>
+          <w:numId w:val="4"/>
+        </w:numPr>
+        <w:spacing w:line="254" w:lineRule="auto"/>
+      </w:pPr>
+      <w:r>
+        <w:t>List View Classifications</w:t>
       </w:r>
     </w:p>
     <w:p>
@@ -1979,20 +2004,20 @@
         <w:spacing w:line="254" w:lineRule="auto"/>
       </w:pPr>
       <w:r>
+        <w:t>Daily Smile Reminder, logging and reminding you to intently go and make someone else smile today (e.g. help with a chore, finish a task, do a favor, etc.)</w:t>
+      </w:r>
+    </w:p>
+    <w:p>
+      <w:pPr>
+        <w:pStyle w:val="ListParagraph"/>
+        <w:numPr>
+          <w:ilvl w:val="1"/>
+          <w:numId w:val="4"/>
+        </w:numPr>
+        <w:spacing w:line="254" w:lineRule="auto"/>
+      </w:pPr>
+      <w:r>
         <w:lastRenderedPageBreak/>
-        <w:t>Daily Smile Reminder, logging and reminding you to intently go and make someone else smile today (e.g. help with a chore, finish a task, do a favor, etc.)</w:t>
-      </w:r>
-    </w:p>
-    <w:p>
-      <w:pPr>
-        <w:pStyle w:val="ListParagraph"/>
-        <w:numPr>
-          <w:ilvl w:val="1"/>
-          <w:numId w:val="4"/>
-        </w:numPr>
-        <w:spacing w:line="254" w:lineRule="auto"/>
-      </w:pPr>
-      <w:r>
         <w:t>Folders you can access only by text title search. No browsing, the goal here is to emphasize storage without tracking, which is seldom ever offered, used or even thought of!</w:t>
       </w:r>
     </w:p>
@@ -2006,7 +2031,7 @@
         <w:spacing w:line="254" w:lineRule="auto"/>
       </w:pPr>
       <w:r>
-        <w:t>The dimensions of planning and tracking this adds with tracking or browsing is immense</w:t>
+        <w:t>Large value in added planning and tracking</w:t>
       </w:r>
     </w:p>
     <w:p>
@@ -2110,7 +2135,10 @@
         <w:spacing w:line="254" w:lineRule="auto"/>
       </w:pPr>
       <w:r>
-        <w:t>Has scratch-pad notes-sheet accessible from Front Page</w:t>
+        <w:t>S</w:t>
+      </w:r>
+      <w:r>
+        <w:t>cratch-pad notes-sheet accessible from Front Page</w:t>
       </w:r>
     </w:p>
     <w:p>
@@ -2136,7 +2164,7 @@
         <w:spacing w:line="254" w:lineRule="auto"/>
       </w:pPr>
       <w:r>
-        <w:t>Has Push/Pop/Email-Off feature to remove/store/update the active sheet</w:t>
+        <w:t>Push/Pop/Email-Off feature to remove/store/update the active sheet</w:t>
       </w:r>
     </w:p>
     <w:p>
@@ -2201,7 +2229,10 @@
         <w:spacing w:line="254" w:lineRule="auto"/>
       </w:pPr>
       <w:r>
-        <w:t>Have tags on each line item. A base default set, and the User can add tags as needed</w:t>
+        <w:t>T</w:t>
+      </w:r>
+      <w:r>
+        <w:t>ags on each line item. A base default set, and the User can add tags as needed</w:t>
       </w:r>
     </w:p>
     <w:p>
@@ -2253,20 +2284,26 @@
         <w:spacing w:line="254" w:lineRule="auto"/>
       </w:pPr>
       <w:r>
-        <w:t>Has global search functionality, similar (and better) than aNote’s search. Easy access from everywhere</w:t>
-      </w:r>
-    </w:p>
-    <w:p>
-      <w:pPr>
-        <w:pStyle w:val="ListParagraph"/>
-        <w:numPr>
-          <w:ilvl w:val="1"/>
-          <w:numId w:val="4"/>
-        </w:numPr>
-        <w:spacing w:line="254" w:lineRule="auto"/>
-      </w:pPr>
-      <w:r>
-        <w:t xml:space="preserve">Have an </w:t>
+        <w:t>G</w:t>
+      </w:r>
+      <w:r>
+        <w:t>lobal search functionality, similar (and better) than aNote’s search. Easy access from everywhere</w:t>
+      </w:r>
+    </w:p>
+    <w:p>
+      <w:pPr>
+        <w:pStyle w:val="ListParagraph"/>
+        <w:numPr>
+          <w:ilvl w:val="1"/>
+          <w:numId w:val="4"/>
+        </w:numPr>
+        <w:spacing w:line="254" w:lineRule="auto"/>
+      </w:pPr>
+      <w:r>
+        <w:t xml:space="preserve">Includes </w:t>
+      </w:r>
+      <w:r>
+        <w:t xml:space="preserve">an </w:t>
       </w:r>
       <w:r>
         <w:rPr>
@@ -2310,6 +2347,100 @@
         <w:spacing w:line="254" w:lineRule="auto"/>
       </w:pPr>
       <w:r>
+        <w:t xml:space="preserve">Includes </w:t>
+      </w:r>
+      <w:r>
+        <w:rPr>
+          <w:i/>
+        </w:rPr>
+        <w:t>Focused View</w:t>
+      </w:r>
+      <w:r>
+        <w:t xml:space="preserve"> for the main screen which only shows the items that are upcoming or incomplete</w:t>
+      </w:r>
+    </w:p>
+    <w:p>
+      <w:pPr>
+        <w:pStyle w:val="ListParagraph"/>
+        <w:numPr>
+          <w:ilvl w:val="2"/>
+          <w:numId w:val="4"/>
+        </w:numPr>
+        <w:spacing w:line="254" w:lineRule="auto"/>
+      </w:pPr>
+      <w:r>
+        <w:t xml:space="preserve">You can set each item’s focus start and end times. Default is </w:t>
+      </w:r>
+      <w:r>
+        <w:rPr>
+          <w:i/>
+        </w:rPr>
+        <w:t>All</w:t>
+      </w:r>
+    </w:p>
+    <w:p>
+      <w:pPr>
+        <w:pStyle w:val="ListParagraph"/>
+        <w:numPr>
+          <w:ilvl w:val="2"/>
+          <w:numId w:val="4"/>
+        </w:numPr>
+        <w:spacing w:line="254" w:lineRule="auto"/>
+      </w:pPr>
+      <w:r>
+        <w:t>It is very easy to toggle the Focus view</w:t>
+      </w:r>
+    </w:p>
+    <w:p>
+      <w:pPr>
+        <w:pStyle w:val="ListParagraph"/>
+        <w:numPr>
+          <w:ilvl w:val="1"/>
+          <w:numId w:val="4"/>
+        </w:numPr>
+        <w:spacing w:line="254" w:lineRule="auto"/>
+      </w:pPr>
+      <w:r>
+        <w:t>Daily catchups, quick and easy access with simple review</w:t>
+      </w:r>
+    </w:p>
+    <w:p>
+      <w:pPr>
+        <w:pStyle w:val="ListParagraph"/>
+        <w:numPr>
+          <w:ilvl w:val="2"/>
+          <w:numId w:val="4"/>
+        </w:numPr>
+        <w:spacing w:line="254" w:lineRule="auto"/>
+      </w:pPr>
+      <w:r>
+        <w:t>Like SR’s, but more simple, focused and repeated</w:t>
+      </w:r>
+    </w:p>
+    <w:p>
+      <w:pPr>
+        <w:pStyle w:val="ListParagraph"/>
+        <w:numPr>
+          <w:ilvl w:val="1"/>
+          <w:numId w:val="4"/>
+        </w:numPr>
+        <w:spacing w:line="254" w:lineRule="auto"/>
+      </w:pPr>
+      <w:r>
+        <w:t>Smooth place to store your Scheduled Reminders. Separate &amp; clear aNote-like view to review them. They are automatically copied, not migrated to Today on the day of</w:t>
+      </w:r>
+    </w:p>
+    <w:p>
+      <w:pPr>
+        <w:pStyle w:val="ListParagraph"/>
+        <w:numPr>
+          <w:ilvl w:val="1"/>
+          <w:numId w:val="4"/>
+        </w:numPr>
+        <w:spacing w:line="254" w:lineRule="auto"/>
+      </w:pPr>
+      <w:r>
+        <w:lastRenderedPageBreak/>
         <w:t>All items can automatically transfer or also show-up on your main list (or other lists)</w:t>
       </w:r>
     </w:p>
@@ -2323,16 +2454,244 @@
         <w:spacing w:line="254" w:lineRule="auto"/>
       </w:pPr>
       <w:r>
-        <w:t xml:space="preserve">Has a </w:t>
+        <w:t>Build an exact copy of Way of Life into it!</w:t>
+      </w:r>
+    </w:p>
+    <w:p>
+      <w:pPr>
+        <w:pStyle w:val="ListParagraph"/>
+        <w:numPr>
+          <w:ilvl w:val="1"/>
+          <w:numId w:val="4"/>
+        </w:numPr>
+        <w:spacing w:line="254" w:lineRule="auto"/>
+      </w:pPr>
+      <w:r>
+        <w:t>‘</w:t>
+      </w:r>
+      <w:r>
+        <w:t>F</w:t>
+      </w:r>
+      <w:r>
+        <w:t>un or cool’ list</w:t>
+      </w:r>
+      <w:r>
+        <w:t>ing</w:t>
+      </w:r>
+      <w:r>
+        <w:t xml:space="preserve"> off main </w:t>
+      </w:r>
+      <w:r>
+        <w:t>screen</w:t>
+      </w:r>
+    </w:p>
+    <w:p>
+      <w:pPr>
+        <w:pStyle w:val="ListParagraph"/>
+        <w:numPr>
+          <w:ilvl w:val="1"/>
+          <w:numId w:val="4"/>
+        </w:numPr>
+        <w:spacing w:line="254" w:lineRule="auto"/>
+      </w:pPr>
+      <w:r>
+        <w:t>Opens with friends listing, easy &amp; light for review &amp; quick for entry (low-overhead on entry)</w:t>
+      </w:r>
+    </w:p>
+    <w:p>
+      <w:pPr>
+        <w:pStyle w:val="ListParagraph"/>
+        <w:numPr>
+          <w:ilvl w:val="2"/>
+          <w:numId w:val="4"/>
+        </w:numPr>
+        <w:spacing w:line="254" w:lineRule="auto"/>
+      </w:pPr>
+      <w:r>
+        <w:t>Like grabbing a dinner with Albert, to reconnect for example</w:t>
+      </w:r>
+    </w:p>
+    <w:p>
+      <w:pPr>
+        <w:pStyle w:val="ListParagraph"/>
+        <w:numPr>
+          <w:ilvl w:val="2"/>
+          <w:numId w:val="4"/>
+        </w:numPr>
+        <w:spacing w:line="254" w:lineRule="auto"/>
+      </w:pPr>
+      <w:r>
+        <w:t>Allows you to capture notes &amp; purpose on individual items, in detail</w:t>
+      </w:r>
+    </w:p>
+    <w:p>
+      <w:pPr>
+        <w:pStyle w:val="ListParagraph"/>
+        <w:numPr>
+          <w:ilvl w:val="2"/>
+          <w:numId w:val="4"/>
+        </w:numPr>
+        <w:spacing w:line="254" w:lineRule="auto"/>
+      </w:pPr>
+      <w:r>
+        <w:t>Open catchups listing or SR’s for reminder</w:t>
+      </w:r>
+    </w:p>
+    <w:p>
+      <w:pPr>
+        <w:pStyle w:val="ListParagraph"/>
+        <w:numPr>
+          <w:ilvl w:val="1"/>
+          <w:numId w:val="4"/>
+        </w:numPr>
+        <w:spacing w:line="254" w:lineRule="auto"/>
+      </w:pPr>
+      <w:r>
+        <w:t>Sometime Today listing section on main screen</w:t>
+      </w:r>
+    </w:p>
+    <w:p>
+      <w:pPr>
+        <w:pStyle w:val="ListParagraph"/>
+        <w:numPr>
+          <w:ilvl w:val="2"/>
+          <w:numId w:val="4"/>
+        </w:numPr>
+        <w:spacing w:line="254" w:lineRule="auto"/>
+      </w:pPr>
+      <w:r>
+        <w:t xml:space="preserve">It has its own button at the top of the screen to go to. The items are displayed at the end of the list as part of the </w:t>
+      </w:r>
+      <w:r>
+        <w:t>list but</w:t>
+      </w:r>
+      <w:r>
+        <w:t xml:space="preserve"> are greyed out until you double-tap one. It goes back to black with another double tap. This greying feature can be disabled from the settings.</w:t>
+      </w:r>
+    </w:p>
+    <w:p>
+      <w:pPr>
+        <w:pStyle w:val="ListParagraph"/>
+        <w:numPr>
+          <w:ilvl w:val="2"/>
+          <w:numId w:val="4"/>
+        </w:numPr>
+        <w:spacing w:line="254" w:lineRule="auto"/>
+      </w:pPr>
+      <w:r>
+        <w:t xml:space="preserve">When you tap the upper </w:t>
+      </w:r>
+      <w:r>
+        <w:t>button,</w:t>
+      </w:r>
+      <w:r>
+        <w:t xml:space="preserve"> it goes to a page it filters everything else out and only shows the 'Sometime Today' list</w:t>
+      </w:r>
+    </w:p>
+    <w:p>
+      <w:pPr>
+        <w:pStyle w:val="ListParagraph"/>
+        <w:numPr>
+          <w:ilvl w:val="1"/>
+          <w:numId w:val="4"/>
+        </w:numPr>
+        <w:spacing w:line="254" w:lineRule="auto"/>
+      </w:pPr>
+      <w:r>
+        <w:t xml:space="preserve">Build in Action Plans into this App! Like everything on the App list below </w:t>
+      </w:r>
+      <w:r>
+        <w:rPr>
+          <w:rFonts w:ascii="Wingdings" w:hAnsi="Wingdings"/>
+        </w:rPr>
+        <w:t></w:t>
+      </w:r>
+    </w:p>
+    <w:p>
+      <w:pPr>
+        <w:pStyle w:val="ListParagraph"/>
+        <w:numPr>
+          <w:ilvl w:val="2"/>
+          <w:numId w:val="4"/>
+        </w:numPr>
+        <w:spacing w:line="254" w:lineRule="auto"/>
+      </w:pPr>
+      <w:r>
+        <w:t>Have (1) AP per week. It is the intended place to toss looking-forward todos</w:t>
+      </w:r>
+    </w:p>
+    <w:p>
+      <w:pPr>
+        <w:pStyle w:val="ListParagraph"/>
+        <w:numPr>
+          <w:ilvl w:val="1"/>
+          <w:numId w:val="4"/>
+        </w:numPr>
+        <w:spacing w:line="254" w:lineRule="auto"/>
+      </w:pPr>
+      <w:r>
+        <w:t>Item times can be relative or absolute</w:t>
+      </w:r>
+    </w:p>
+    <w:p>
+      <w:pPr>
+        <w:pStyle w:val="ListParagraph"/>
+        <w:numPr>
+          <w:ilvl w:val="2"/>
+          <w:numId w:val="4"/>
+        </w:numPr>
+        <w:spacing w:line="254" w:lineRule="auto"/>
+      </w:pPr>
+      <w:r>
+        <w:t>Relative – to a specific item, a group of items, or status-variables (e.g. ‘Mom is home’ or ‘Refund Check came in’)</w:t>
+      </w:r>
+    </w:p>
+    <w:p>
+      <w:pPr>
+        <w:pStyle w:val="ListParagraph"/>
+        <w:numPr>
+          <w:ilvl w:val="1"/>
+          <w:numId w:val="4"/>
+        </w:numPr>
+        <w:spacing w:line="254" w:lineRule="auto"/>
+      </w:pPr>
+      <w:r>
+        <w:t>Scheduled Reminders can have phases that repeat and are paced</w:t>
+      </w:r>
+    </w:p>
+    <w:p>
+      <w:pPr>
+        <w:pStyle w:val="ListParagraph"/>
+        <w:numPr>
+          <w:ilvl w:val="2"/>
+          <w:numId w:val="4"/>
+        </w:numPr>
+        <w:spacing w:line="254" w:lineRule="auto"/>
+      </w:pPr>
+      <w:r>
+        <w:t>Example – Water Plants has a ‘with fertilizer option that comes out every third time. You can view the stats for these too</w:t>
+      </w:r>
+    </w:p>
+    <w:p>
+      <w:pPr>
+        <w:pStyle w:val="ListParagraph"/>
+        <w:numPr>
+          <w:ilvl w:val="1"/>
+          <w:numId w:val="4"/>
+        </w:numPr>
+        <w:spacing w:line="254" w:lineRule="auto"/>
+      </w:pPr>
+      <w:r>
+        <w:t xml:space="preserve">Upper </w:t>
       </w:r>
       <w:r>
         <w:rPr>
           <w:i/>
         </w:rPr>
-        <w:t>Focused View</w:t>
-      </w:r>
-      <w:r>
-        <w:t xml:space="preserve"> for the main screen which only shows the items that are upcoming or incomplete</w:t>
+        <w:t>Add Item</w:t>
+      </w:r>
+      <w:r>
+        <w:t xml:space="preserve"> bar like in aNote</w:t>
       </w:r>
     </w:p>
     <w:p>
@@ -2345,13 +2704,111 @@
         <w:spacing w:line="254" w:lineRule="auto"/>
       </w:pPr>
       <w:r>
-        <w:t xml:space="preserve">You can set each item’s focus start and end times. Default is </w:t>
-      </w:r>
-      <w:r>
-        <w:rPr>
-          <w:i/>
-        </w:rPr>
-        <w:t>All</w:t>
+        <w:t xml:space="preserve">There is a </w:t>
+      </w:r>
+      <w:r>
+        <w:t>tappable grey</w:t>
+      </w:r>
+      <w:r>
+        <w:t xml:space="preserve"> image on the right side of it indicating placement-location for the new item. Up-Arrow for top, Down-Arrow for bottom and fat horizontal line for at bottom of scheduled items</w:t>
+      </w:r>
+    </w:p>
+    <w:p>
+      <w:pPr>
+        <w:pStyle w:val="ListParagraph"/>
+        <w:numPr>
+          <w:ilvl w:val="1"/>
+          <w:numId w:val="4"/>
+        </w:numPr>
+        <w:spacing w:line="254" w:lineRule="auto"/>
+      </w:pPr>
+      <w:r>
+        <w:t>Includes</w:t>
+      </w:r>
+      <w:r>
+        <w:t xml:space="preserve"> </w:t>
+      </w:r>
+      <w:r>
+        <w:t>t</w:t>
+      </w:r>
+      <w:r>
+        <w:t>ags</w:t>
+      </w:r>
+      <w:r>
+        <w:t xml:space="preserve"> and</w:t>
+      </w:r>
+      <w:r>
+        <w:t xml:space="preserve"> </w:t>
+      </w:r>
+      <w:r>
+        <w:t>p</w:t>
+      </w:r>
+      <w:r>
+        <w:t xml:space="preserve">riority </w:t>
+      </w:r>
+      <w:r>
+        <w:t>l</w:t>
+      </w:r>
+      <w:r>
+        <w:t>evels</w:t>
+      </w:r>
+      <w:r>
+        <w:t xml:space="preserve"> for list items</w:t>
+      </w:r>
+      <w:r>
+        <w:t>. Can sort on priority</w:t>
+      </w:r>
+    </w:p>
+    <w:p>
+      <w:pPr>
+        <w:pStyle w:val="ListParagraph"/>
+        <w:numPr>
+          <w:ilvl w:val="1"/>
+          <w:numId w:val="4"/>
+        </w:numPr>
+        <w:spacing w:line="254" w:lineRule="auto"/>
+      </w:pPr>
+      <w:r>
+        <w:t>Can easily make line items as sublists of notes</w:t>
+      </w:r>
+    </w:p>
+    <w:p>
+      <w:pPr>
+        <w:pStyle w:val="ListParagraph"/>
+        <w:numPr>
+          <w:ilvl w:val="1"/>
+          <w:numId w:val="4"/>
+        </w:numPr>
+        <w:spacing w:line="254" w:lineRule="auto"/>
+      </w:pPr>
+      <w:r>
+        <w:t>Never delete; just ‘hide’. Allow easy retrieval for review</w:t>
+      </w:r>
+    </w:p>
+    <w:p>
+      <w:pPr>
+        <w:pStyle w:val="ListParagraph"/>
+        <w:numPr>
+          <w:ilvl w:val="1"/>
+          <w:numId w:val="4"/>
+        </w:numPr>
+        <w:spacing w:line="254" w:lineRule="auto"/>
+      </w:pPr>
+      <w:r>
+        <w:t>Build in your weekly WoA plan</w:t>
+      </w:r>
+    </w:p>
+    <w:p>
+      <w:pPr>
+        <w:pStyle w:val="ListParagraph"/>
+        <w:numPr>
+          <w:ilvl w:val="1"/>
+          <w:numId w:val="4"/>
+        </w:numPr>
+        <w:spacing w:line="254" w:lineRule="auto"/>
+      </w:pPr>
+      <w:r>
+        <w:t>Provide automatic daily or periodic summary emails</w:t>
       </w:r>
     </w:p>
     <w:p>
@@ -2364,7 +2821,52 @@
         <w:spacing w:line="254" w:lineRule="auto"/>
       </w:pPr>
       <w:r>
-        <w:t>It is very easy to toggle the Focus view</w:t>
+        <w:t>i</w:t>
+      </w:r>
+      <w:r>
+        <w:t>.e. exactly like u use aNote!</w:t>
+      </w:r>
+    </w:p>
+    <w:p>
+      <w:pPr>
+        <w:pStyle w:val="ListParagraph"/>
+        <w:numPr>
+          <w:ilvl w:val="1"/>
+          <w:numId w:val="4"/>
+        </w:numPr>
+        <w:spacing w:line="254" w:lineRule="auto"/>
+      </w:pPr>
+      <w:r>
+        <w:t>Allows you to provide suggestions to others for their Today</w:t>
+      </w:r>
+    </w:p>
+    <w:p>
+      <w:pPr>
+        <w:pStyle w:val="ListParagraph"/>
+        <w:numPr>
+          <w:ilvl w:val="1"/>
+          <w:numId w:val="4"/>
+        </w:numPr>
+        <w:spacing w:line="254" w:lineRule="auto"/>
+      </w:pPr>
+      <w:r>
+        <w:t>O</w:t>
+      </w:r>
+      <w:r>
+        <w:t>ption to email out daily summaries</w:t>
+      </w:r>
+    </w:p>
+    <w:p>
+      <w:pPr>
+        <w:pStyle w:val="ListParagraph"/>
+        <w:numPr>
+          <w:ilvl w:val="2"/>
+          <w:numId w:val="4"/>
+        </w:numPr>
+        <w:spacing w:line="254" w:lineRule="auto"/>
+      </w:pPr>
+      <w:r>
+        <w:t>For partner, manager or therapist</w:t>
       </w:r>
     </w:p>
     <w:p>
@@ -2378,46 +2880,10 @@
       </w:pPr>
       <w:r>
         <w:lastRenderedPageBreak/>
-        <w:t>Smooth place to store your Scheduled Reminders. Separate &amp; clear aNote-like view to review them. They are automatically copied, not migrated to Today on the day of</w:t>
-      </w:r>
-    </w:p>
-    <w:p>
-      <w:pPr>
-        <w:pStyle w:val="ListParagraph"/>
-        <w:numPr>
-          <w:ilvl w:val="1"/>
-          <w:numId w:val="4"/>
-        </w:numPr>
-        <w:spacing w:line="254" w:lineRule="auto"/>
-      </w:pPr>
-      <w:r>
-        <w:t>Build an exact copy of Way of Life into it!</w:t>
-      </w:r>
-    </w:p>
-    <w:p>
-      <w:pPr>
-        <w:pStyle w:val="ListParagraph"/>
-        <w:numPr>
-          <w:ilvl w:val="1"/>
-          <w:numId w:val="4"/>
-        </w:numPr>
-        <w:spacing w:line="254" w:lineRule="auto"/>
-      </w:pPr>
-      <w:r>
-        <w:t>Has a ‘fun or cool’ list off main page</w:t>
-      </w:r>
-    </w:p>
-    <w:p>
-      <w:pPr>
-        <w:pStyle w:val="ListParagraph"/>
-        <w:numPr>
-          <w:ilvl w:val="1"/>
-          <w:numId w:val="4"/>
-        </w:numPr>
-        <w:spacing w:line="254" w:lineRule="auto"/>
-      </w:pPr>
-      <w:r>
-        <w:t>Opens with friends listing, easy &amp; light for review &amp; quick for entry (low-overhead on entry)</w:t>
+        <w:t>F</w:t>
+      </w:r>
+      <w:r>
+        <w:t>ull day summary snapshot, for sharing with others or for record</w:t>
       </w:r>
     </w:p>
     <w:p>
@@ -2430,7 +2896,45 @@
         <w:spacing w:line="254" w:lineRule="auto"/>
       </w:pPr>
       <w:r>
-        <w:t>Like grabbing a dinner with Albert, to reconnect for example</w:t>
+        <w:t>Accessible online from database as well, easy url sharing</w:t>
+      </w:r>
+    </w:p>
+    <w:p>
+      <w:pPr>
+        <w:pStyle w:val="ListParagraph"/>
+        <w:numPr>
+          <w:ilvl w:val="1"/>
+          <w:numId w:val="4"/>
+        </w:numPr>
+        <w:spacing w:line="254" w:lineRule="auto"/>
+      </w:pPr>
+      <w:r>
+        <w:t>Makes SR addition easy &amp; quick, e.g.</w:t>
+      </w:r>
+      <w:r>
+        <w:t xml:space="preserve"> “On Tuesday I’ll work on POPP”. </w:t>
+      </w:r>
+      <w:r>
+        <w:rPr>
+          <w:u w:val="single"/>
+        </w:rPr>
+        <w:t>Just like</w:t>
+      </w:r>
+      <w:r>
+        <w:t xml:space="preserve"> you are using ‘Scheduled Reminders’</w:t>
+      </w:r>
+    </w:p>
+    <w:p>
+      <w:pPr>
+        <w:pStyle w:val="ListParagraph"/>
+        <w:numPr>
+          <w:ilvl w:val="1"/>
+          <w:numId w:val="4"/>
+        </w:numPr>
+        <w:spacing w:line="254" w:lineRule="auto"/>
+      </w:pPr>
+      <w:r>
+        <w:t>Make it easy to switch items from the main list off to other lists, SR, tomorrow, etc.</w:t>
       </w:r>
     </w:p>
     <w:p>
@@ -2443,356 +2947,6 @@
         <w:spacing w:line="254" w:lineRule="auto"/>
       </w:pPr>
       <w:r>
-        <w:t>Allows you to capture notes &amp; purpose on individual items, in detail</w:t>
-      </w:r>
-    </w:p>
-    <w:p>
-      <w:pPr>
-        <w:pStyle w:val="ListParagraph"/>
-        <w:numPr>
-          <w:ilvl w:val="1"/>
-          <w:numId w:val="4"/>
-        </w:numPr>
-        <w:spacing w:line="254" w:lineRule="auto"/>
-      </w:pPr>
-      <w:r>
-        <w:t>Sometime Today listing section on main screen</w:t>
-      </w:r>
-    </w:p>
-    <w:p>
-      <w:pPr>
-        <w:pStyle w:val="ListParagraph"/>
-        <w:numPr>
-          <w:ilvl w:val="2"/>
-          <w:numId w:val="4"/>
-        </w:numPr>
-        <w:spacing w:line="254" w:lineRule="auto"/>
-      </w:pPr>
-      <w:r>
-        <w:t xml:space="preserve">It has its own button at the top of the screen to go to. The items are displayed at the end of the list as part of the </w:t>
-      </w:r>
-      <w:r>
-        <w:t>list but</w:t>
-      </w:r>
-      <w:r>
-        <w:t xml:space="preserve"> are greyed out until you double-tap one. It goes back to black with another double tap. This greying feature can be disabled from the settings.</w:t>
-      </w:r>
-    </w:p>
-    <w:p>
-      <w:pPr>
-        <w:pStyle w:val="ListParagraph"/>
-        <w:numPr>
-          <w:ilvl w:val="2"/>
-          <w:numId w:val="4"/>
-        </w:numPr>
-        <w:spacing w:line="254" w:lineRule="auto"/>
-      </w:pPr>
-      <w:r>
-        <w:t xml:space="preserve">When you tap the upper </w:t>
-      </w:r>
-      <w:r>
-        <w:t>button,</w:t>
-      </w:r>
-      <w:r>
-        <w:t xml:space="preserve"> it goes to a page it filters everything else out and only shows the 'Sometime Today' list</w:t>
-      </w:r>
-    </w:p>
-    <w:p>
-      <w:pPr>
-        <w:pStyle w:val="ListParagraph"/>
-        <w:numPr>
-          <w:ilvl w:val="1"/>
-          <w:numId w:val="4"/>
-        </w:numPr>
-        <w:spacing w:line="254" w:lineRule="auto"/>
-      </w:pPr>
-      <w:r>
-        <w:t xml:space="preserve">Build in Action Plans into this App! Like everything on the App list below </w:t>
-      </w:r>
-      <w:r>
-        <w:rPr>
-          <w:rFonts w:ascii="Wingdings" w:hAnsi="Wingdings"/>
-        </w:rPr>
-        <w:t></w:t>
-      </w:r>
-    </w:p>
-    <w:p>
-      <w:pPr>
-        <w:pStyle w:val="ListParagraph"/>
-        <w:numPr>
-          <w:ilvl w:val="2"/>
-          <w:numId w:val="4"/>
-        </w:numPr>
-        <w:spacing w:line="254" w:lineRule="auto"/>
-      </w:pPr>
-      <w:r>
-        <w:t>Have (1) AP per week. It is the intended place to toss looking-forward todos</w:t>
-      </w:r>
-    </w:p>
-    <w:p>
-      <w:pPr>
-        <w:pStyle w:val="ListParagraph"/>
-        <w:numPr>
-          <w:ilvl w:val="1"/>
-          <w:numId w:val="4"/>
-        </w:numPr>
-        <w:spacing w:line="254" w:lineRule="auto"/>
-      </w:pPr>
-      <w:r>
-        <w:t>Item times can be relative or absolute</w:t>
-      </w:r>
-    </w:p>
-    <w:p>
-      <w:pPr>
-        <w:pStyle w:val="ListParagraph"/>
-        <w:numPr>
-          <w:ilvl w:val="2"/>
-          <w:numId w:val="4"/>
-        </w:numPr>
-        <w:spacing w:line="254" w:lineRule="auto"/>
-      </w:pPr>
-      <w:r>
-        <w:t>Relative – to a specific item, a group of items, or status-variables (e.g. ‘Mom is home’ or ‘Refund Check came in’)</w:t>
-      </w:r>
-    </w:p>
-    <w:p>
-      <w:pPr>
-        <w:pStyle w:val="ListParagraph"/>
-        <w:numPr>
-          <w:ilvl w:val="1"/>
-          <w:numId w:val="4"/>
-        </w:numPr>
-        <w:spacing w:line="254" w:lineRule="auto"/>
-      </w:pPr>
-      <w:r>
-        <w:t>Scheduled Reminders can have phases that repeat and are paced</w:t>
-      </w:r>
-    </w:p>
-    <w:p>
-      <w:pPr>
-        <w:pStyle w:val="ListParagraph"/>
-        <w:numPr>
-          <w:ilvl w:val="2"/>
-          <w:numId w:val="4"/>
-        </w:numPr>
-        <w:spacing w:line="254" w:lineRule="auto"/>
-      </w:pPr>
-      <w:r>
-        <w:t>Example – Water Plants has a ‘with fertilizer option that comes out every third time. You can view the stats for these too</w:t>
-      </w:r>
-    </w:p>
-    <w:p>
-      <w:pPr>
-        <w:pStyle w:val="ListParagraph"/>
-        <w:numPr>
-          <w:ilvl w:val="1"/>
-          <w:numId w:val="4"/>
-        </w:numPr>
-        <w:spacing w:line="254" w:lineRule="auto"/>
-      </w:pPr>
-      <w:r>
-        <w:t xml:space="preserve">Upper </w:t>
-      </w:r>
-      <w:r>
-        <w:rPr>
-          <w:i/>
-        </w:rPr>
-        <w:t>Add Item</w:t>
-      </w:r>
-      <w:r>
-        <w:t xml:space="preserve"> bar like in aNote</w:t>
-      </w:r>
-    </w:p>
-    <w:p>
-      <w:pPr>
-        <w:pStyle w:val="ListParagraph"/>
-        <w:numPr>
-          <w:ilvl w:val="2"/>
-          <w:numId w:val="4"/>
-        </w:numPr>
-        <w:spacing w:line="254" w:lineRule="auto"/>
-      </w:pPr>
-      <w:r>
-        <w:t xml:space="preserve">There is a </w:t>
-      </w:r>
-      <w:r>
-        <w:t>tappable grey</w:t>
-      </w:r>
-      <w:r>
-        <w:t xml:space="preserve"> image on the right side of it indicating placement-location for the new item. Up-Arrow for top, Down-Arrow for bottom and fat horizontal line for at bottom of scheduled items</w:t>
-      </w:r>
-    </w:p>
-    <w:p>
-      <w:pPr>
-        <w:pStyle w:val="ListParagraph"/>
-        <w:numPr>
-          <w:ilvl w:val="1"/>
-          <w:numId w:val="4"/>
-        </w:numPr>
-        <w:spacing w:line="254" w:lineRule="auto"/>
-      </w:pPr>
-      <w:r>
-        <w:t>Have Tags, Priority Levels. Can sort on priority</w:t>
-      </w:r>
-    </w:p>
-    <w:p>
-      <w:pPr>
-        <w:pStyle w:val="ListParagraph"/>
-        <w:numPr>
-          <w:ilvl w:val="1"/>
-          <w:numId w:val="4"/>
-        </w:numPr>
-        <w:spacing w:line="254" w:lineRule="auto"/>
-      </w:pPr>
-      <w:r>
-        <w:t>Can easily make line items as sublists of notes</w:t>
-      </w:r>
-    </w:p>
-    <w:p>
-      <w:pPr>
-        <w:pStyle w:val="ListParagraph"/>
-        <w:numPr>
-          <w:ilvl w:val="1"/>
-          <w:numId w:val="4"/>
-        </w:numPr>
-        <w:spacing w:line="254" w:lineRule="auto"/>
-      </w:pPr>
-      <w:r>
-        <w:t>Never delete; just ‘hide’. Allow easy retrieval for review</w:t>
-      </w:r>
-    </w:p>
-    <w:p>
-      <w:pPr>
-        <w:pStyle w:val="ListParagraph"/>
-        <w:numPr>
-          <w:ilvl w:val="1"/>
-          <w:numId w:val="4"/>
-        </w:numPr>
-        <w:spacing w:line="254" w:lineRule="auto"/>
-      </w:pPr>
-      <w:r>
-        <w:t>Build in your weekly WoA plan</w:t>
-      </w:r>
-    </w:p>
-    <w:p>
-      <w:pPr>
-        <w:pStyle w:val="ListParagraph"/>
-        <w:numPr>
-          <w:ilvl w:val="1"/>
-          <w:numId w:val="4"/>
-        </w:numPr>
-        <w:spacing w:line="254" w:lineRule="auto"/>
-      </w:pPr>
-      <w:r>
-        <w:t>Provide automatic daily or periodic summary emails</w:t>
-      </w:r>
-    </w:p>
-    <w:p>
-      <w:pPr>
-        <w:pStyle w:val="ListParagraph"/>
-        <w:numPr>
-          <w:ilvl w:val="1"/>
-          <w:numId w:val="4"/>
-        </w:numPr>
-        <w:spacing w:line="254" w:lineRule="auto"/>
-      </w:pPr>
-      <w:r>
-        <w:t>I.e. exactly like u use aNote!</w:t>
-      </w:r>
-    </w:p>
-    <w:p>
-      <w:pPr>
-        <w:pStyle w:val="ListParagraph"/>
-        <w:numPr>
-          <w:ilvl w:val="1"/>
-          <w:numId w:val="4"/>
-        </w:numPr>
-        <w:spacing w:line="254" w:lineRule="auto"/>
-      </w:pPr>
-      <w:r>
-        <w:t>Allows you to provide suggestions to others for their Today</w:t>
-      </w:r>
-    </w:p>
-    <w:p>
-      <w:pPr>
-        <w:pStyle w:val="ListParagraph"/>
-        <w:numPr>
-          <w:ilvl w:val="1"/>
-          <w:numId w:val="4"/>
-        </w:numPr>
-        <w:spacing w:line="254" w:lineRule="auto"/>
-      </w:pPr>
-      <w:r>
-        <w:t>Has option to email out daily summaries</w:t>
-      </w:r>
-    </w:p>
-    <w:p>
-      <w:pPr>
-        <w:pStyle w:val="ListParagraph"/>
-        <w:numPr>
-          <w:ilvl w:val="2"/>
-          <w:numId w:val="4"/>
-        </w:numPr>
-        <w:spacing w:line="254" w:lineRule="auto"/>
-      </w:pPr>
-      <w:r>
-        <w:t>For partner, manager or therapist</w:t>
-      </w:r>
-    </w:p>
-    <w:p>
-      <w:pPr>
-        <w:pStyle w:val="ListParagraph"/>
-        <w:numPr>
-          <w:ilvl w:val="1"/>
-          <w:numId w:val="4"/>
-        </w:numPr>
-        <w:spacing w:line="254" w:lineRule="auto"/>
-      </w:pPr>
-      <w:r>
-        <w:lastRenderedPageBreak/>
-        <w:t xml:space="preserve">Has a clear way of entering to-dos, objectives or deadlines for a date down the </w:t>
-      </w:r>
-      <w:proofErr w:type="gramStart"/>
-      <w:r>
-        <w:t>road.</w:t>
-      </w:r>
-      <w:proofErr w:type="gramEnd"/>
-      <w:r>
-        <w:t xml:space="preserve"> E.G. “On Tuesday I’ll work on POPP”. </w:t>
-      </w:r>
-      <w:r>
-        <w:rPr>
-          <w:u w:val="single"/>
-        </w:rPr>
-        <w:t>Just like</w:t>
-      </w:r>
-      <w:r>
-        <w:t xml:space="preserve"> you are using ‘Scheduled Reminders’</w:t>
-      </w:r>
-    </w:p>
-    <w:p>
-      <w:pPr>
-        <w:pStyle w:val="ListParagraph"/>
-        <w:numPr>
-          <w:ilvl w:val="1"/>
-          <w:numId w:val="4"/>
-        </w:numPr>
-        <w:spacing w:line="254" w:lineRule="auto"/>
-      </w:pPr>
-      <w:r>
-        <w:t>Make it easy to switch items from the main list off to other lists, SR, tomorrow, etc.</w:t>
-      </w:r>
-    </w:p>
-    <w:p>
-      <w:pPr>
-        <w:pStyle w:val="ListParagraph"/>
-        <w:numPr>
-          <w:ilvl w:val="2"/>
-          <w:numId w:val="4"/>
-        </w:numPr>
-        <w:spacing w:line="254" w:lineRule="auto"/>
-      </w:pPr>
-      <w:r>
         <w:t>Double tap?</w:t>
       </w:r>
     </w:p>
@@ -2832,20 +2986,26 @@
         <w:spacing w:line="254" w:lineRule="auto"/>
       </w:pPr>
       <w:r>
-        <w:t>Have a clear delineation between today’s planned &amp; scheduled events and the general listing of to-do’s</w:t>
-      </w:r>
-    </w:p>
-    <w:p>
-      <w:pPr>
-        <w:pStyle w:val="ListParagraph"/>
-        <w:numPr>
-          <w:ilvl w:val="1"/>
-          <w:numId w:val="4"/>
-        </w:numPr>
-        <w:spacing w:line="254" w:lineRule="auto"/>
-      </w:pPr>
-      <w:r>
-        <w:t>Have a special type of Scheduled Reminders that you can’t review more than one day after entry. This allows ‘true’ scheduled reminders</w:t>
+        <w:t>C</w:t>
+      </w:r>
+      <w:r>
+        <w:t>lear delineation between today’s planned &amp; scheduled events and the general listing of to-do’s</w:t>
+      </w:r>
+    </w:p>
+    <w:p>
+      <w:pPr>
+        <w:pStyle w:val="ListParagraph"/>
+        <w:numPr>
+          <w:ilvl w:val="1"/>
+          <w:numId w:val="4"/>
+        </w:numPr>
+        <w:spacing w:line="254" w:lineRule="auto"/>
+      </w:pPr>
+      <w:r>
+        <w:t>S</w:t>
+      </w:r>
+      <w:r>
+        <w:t>pecial type of Scheduled Reminders that you can’t review more than one day after entry. This allows ‘true’ scheduled reminders</w:t>
       </w:r>
     </w:p>
     <w:p>
@@ -2863,11 +3023,9 @@
       <w:r>
         <w:t xml:space="preserve">There </w:t>
       </w:r>
-      <w:proofErr w:type="gramStart"/>
-      <w:r>
-        <w:t>is</w:t>
-      </w:r>
-      <w:proofErr w:type="gramEnd"/>
+      <w:r>
+        <w:t>are</w:t>
+      </w:r>
       <w:r>
         <w:t xml:space="preserve"> always certain chosen actions to be available at all screens, like </w:t>
       </w:r>
@@ -2888,7 +3046,13 @@
         <w:spacing w:line="254" w:lineRule="auto"/>
       </w:pPr>
       <w:r>
-        <w:t>Has the concept of ‘stuff socks’, designated places to store To-dos or Notes on things. Similar to how you use ‘On the Table’, ‘Next WA Trip’ and ‘House’</w:t>
+        <w:t>‘</w:t>
+      </w:r>
+      <w:r>
+        <w:t>S</w:t>
+      </w:r>
+      <w:r>
+        <w:t>tuff socks’, designated places to store To-dos or Notes on things. Similar to how you use ‘On the Table’, ‘Next WA Trip’ and ‘House’</w:t>
       </w:r>
     </w:p>
     <w:p>
@@ -3134,6 +3298,7 @@
         <w:spacing w:line="254" w:lineRule="auto"/>
       </w:pPr>
       <w:r>
+        <w:lastRenderedPageBreak/>
         <w:t>e.g. – “coffee ok today”, “give it to him, thank you for today”, “work is top priority”, or “time to get it done today”, etc.</w:t>
       </w:r>
     </w:p>
@@ -3169,11 +3334,16 @@
         <w:rPr>
           <w:b/>
         </w:rPr>
-        <w:lastRenderedPageBreak/>
         <w:t>(prolly)</w:t>
       </w:r>
       <w:r>
-        <w:t xml:space="preserve"> Have a button at the top of the main view which toggles listings between full and categorized views</w:t>
+        <w:t xml:space="preserve"> </w:t>
+      </w:r>
+      <w:r>
+        <w:t>B</w:t>
+      </w:r>
+      <w:r>
+        <w:t>utton at the top of the main view which toggles listings between full and categorized views</w:t>
       </w:r>
     </w:p>
     <w:p>
@@ -3268,7 +3438,13 @@
         <w:t>(maybe)</w:t>
       </w:r>
       <w:r>
-        <w:t xml:space="preserve"> Has significant list formatting options – sizes, colors, backgrounds, spacing, buttons, orders, etc.!</w:t>
+        <w:t xml:space="preserve"> </w:t>
+      </w:r>
+      <w:r>
+        <w:t>Includes s</w:t>
+      </w:r>
+      <w:r>
+        <w:t>ignificant list formatting options – sizes, colors, backgrounds, spacing, buttons, orders, etc.!</w:t>
       </w:r>
     </w:p>
     <w:p>
@@ -3287,7 +3463,13 @@
         <w:t>(maybe)</w:t>
       </w:r>
       <w:r>
-        <w:t xml:space="preserve"> Have tabs for items – AM, Lunch, PM, Work, etc.</w:t>
+        <w:t xml:space="preserve"> </w:t>
+      </w:r>
+      <w:r>
+        <w:t>T</w:t>
+      </w:r>
+      <w:r>
+        <w:t>abs for items – AM, Lunch, PM, Work, etc.</w:t>
       </w:r>
     </w:p>
     <w:p>
@@ -3306,7 +3488,13 @@
         <w:t>(maybe)</w:t>
       </w:r>
       <w:r>
-        <w:t xml:space="preserve"> Have a web interface through jmr.com which allows users to access or push from their schedules</w:t>
+        <w:t xml:space="preserve"> </w:t>
+      </w:r>
+      <w:r>
+        <w:t>W</w:t>
+      </w:r>
+      <w:r>
+        <w:t>eb interface through jmr.com which allows users to access or push from their schedules</w:t>
       </w:r>
     </w:p>
     <w:p>
@@ -3344,7 +3532,13 @@
         <w:t>(maybe)</w:t>
       </w:r>
       <w:r>
-        <w:t xml:space="preserve"> Have it so you can go back and rank how you did on each checked off item of a day each day, and give the day a net, itemized ranking. This plays into the weekly </w:t>
+        <w:t xml:space="preserve"> </w:t>
+      </w:r>
+      <w:r>
+        <w:t>Allows review to</w:t>
+      </w:r>
+      <w:r>
+        <w:t xml:space="preserve"> go back and rank how you did on each checked off item of a day each day, and give the day a net, itemized ranking. This plays into the weekly </w:t>
       </w:r>
       <w:r>
         <w:t>AP and</w:t>
@@ -3537,7 +3731,7 @@
         <w:t>(bonus)</w:t>
       </w:r>
       <w:r>
-        <w:t xml:space="preserve"> Has ‘Good Habits’ which it lists and </w:t>
+        <w:t xml:space="preserve"> ‘Good Habits’ which it lists and </w:t>
       </w:r>
       <w:r>
         <w:t>tracks and</w:t>
@@ -3572,25 +3766,6 @@
       </w:r>
       <w:r>
         <w:t xml:space="preserve"> App listed below</w:t>
-      </w:r>
-    </w:p>
-    <w:p>
-      <w:pPr>
-        <w:pStyle w:val="ListParagraph"/>
-        <w:numPr>
-          <w:ilvl w:val="1"/>
-          <w:numId w:val="4"/>
-        </w:numPr>
-        <w:spacing w:line="254" w:lineRule="auto"/>
-      </w:pPr>
-      <w:r>
-        <w:rPr>
-          <w:b/>
-        </w:rPr>
-        <w:t>(bonus)</w:t>
-      </w:r>
-      <w:r>
-        <w:t xml:space="preserve"> Can show a plot of how much was ‘on the table’ throughout the day. Plot of #listed w/green for closed and red for open</w:t>
       </w:r>
     </w:p>
     <w:p>
@@ -3610,7 +3785,32 @@
         <w:t>(bonus)</w:t>
       </w:r>
       <w:r>
-        <w:t xml:space="preserve"> Has a default list of items that you can quickly select from, with default init settings (ex – lunch)</w:t>
+        <w:t xml:space="preserve"> Can show a plot of how much was ‘on the table’ throughout the day. Plot of #listed w/green for closed and red for open</w:t>
+      </w:r>
+    </w:p>
+    <w:p>
+      <w:pPr>
+        <w:pStyle w:val="ListParagraph"/>
+        <w:numPr>
+          <w:ilvl w:val="1"/>
+          <w:numId w:val="4"/>
+        </w:numPr>
+        <w:spacing w:line="254" w:lineRule="auto"/>
+      </w:pPr>
+      <w:r>
+        <w:rPr>
+          <w:b/>
+        </w:rPr>
+        <w:t>(bonus)</w:t>
+      </w:r>
+      <w:r>
+        <w:t xml:space="preserve"> </w:t>
+      </w:r>
+      <w:r>
+        <w:t>De</w:t>
+      </w:r>
+      <w:r>
+        <w:t>fault list of items that you can quickly select from, with default init settings (ex – lunch)</w:t>
       </w:r>
     </w:p>
     <w:p>
@@ -3648,7 +3848,19 @@
         <w:t>(stretch)</w:t>
       </w:r>
       <w:r>
-        <w:t xml:space="preserve"> Has ability to layout multiple paths through the day, and view separately</w:t>
+        <w:t xml:space="preserve"> </w:t>
+      </w:r>
+      <w:r>
+        <w:t>Allows</w:t>
+      </w:r>
+      <w:r>
+        <w:t xml:space="preserve"> layout </w:t>
+      </w:r>
+      <w:r>
+        <w:t xml:space="preserve">of </w:t>
+      </w:r>
+      <w:r>
+        <w:t>multiple paths through the day, and view separately</w:t>
       </w:r>
     </w:p>
     <w:p>
@@ -3991,6 +4203,7 @@
         <w:spacing w:line="254" w:lineRule="auto"/>
       </w:pPr>
       <w:r>
+        <w:lastRenderedPageBreak/>
         <w:t>Specific Items</w:t>
       </w:r>
     </w:p>
@@ -4017,34 +4230,500 @@
         <w:spacing w:line="254" w:lineRule="auto"/>
       </w:pPr>
       <w:r>
+        <w:t>You can set specific days and times</w:t>
+      </w:r>
+    </w:p>
+    <w:p>
+      <w:pPr>
+        <w:pStyle w:val="ListParagraph"/>
+        <w:numPr>
+          <w:ilvl w:val="1"/>
+          <w:numId w:val="4"/>
+        </w:numPr>
+        <w:spacing w:line="254" w:lineRule="auto"/>
+      </w:pPr>
+      <w:r>
+        <w:t>High emphasis on visual graphical UI default open option of calendar. Day &amp; week views</w:t>
+      </w:r>
+    </w:p>
+    <w:p>
+      <w:pPr>
+        <w:pStyle w:val="ListParagraph"/>
+        <w:numPr>
+          <w:ilvl w:val="1"/>
+          <w:numId w:val="4"/>
+        </w:numPr>
+        <w:spacing w:line="254" w:lineRule="auto"/>
+      </w:pPr>
+      <w:r>
+        <w:t>(bonus) Can setup an automatic push of these to your Today App</w:t>
+      </w:r>
+    </w:p>
+    <w:p>
+      <w:pPr>
+        <w:pStyle w:val="ListParagraph"/>
+        <w:numPr>
+          <w:ilvl w:val="2"/>
+          <w:numId w:val="4"/>
+        </w:numPr>
+        <w:spacing w:line="254" w:lineRule="auto"/>
+      </w:pPr>
+      <w:r>
+        <w:t xml:space="preserve">Ex – ‘Water Plants’ magically shows up on your Today App on Sunday Morning </w:t>
+      </w:r>
+      <w:r>
+        <w:rPr>
+          <w:rFonts w:ascii="Wingdings" w:hAnsi="Wingdings"/>
+        </w:rPr>
+        <w:t></w:t>
+      </w:r>
+    </w:p>
+    <w:p>
+      <w:pPr>
+        <w:pStyle w:val="ListParagraph"/>
+        <w:numPr>
+          <w:ilvl w:val="0"/>
+          <w:numId w:val="4"/>
+        </w:numPr>
+        <w:spacing w:line="254" w:lineRule="auto"/>
+        <w:rPr>
+          <w:b/>
+        </w:rPr>
+      </w:pPr>
+      <w:r>
+        <w:rPr>
+          <w:b/>
+        </w:rPr>
+        <w:t>My Goals</w:t>
+      </w:r>
+    </w:p>
+    <w:p>
+      <w:pPr>
+        <w:pStyle w:val="ListParagraph"/>
+        <w:numPr>
+          <w:ilvl w:val="1"/>
+          <w:numId w:val="4"/>
+        </w:numPr>
+        <w:spacing w:line="254" w:lineRule="auto"/>
+      </w:pPr>
+      <w:r>
+        <w:t>List out your goals, Ex – SONOS – once debt free</w:t>
+      </w:r>
+    </w:p>
+    <w:p>
+      <w:pPr>
+        <w:pStyle w:val="ListParagraph"/>
+        <w:numPr>
+          <w:ilvl w:val="0"/>
+          <w:numId w:val="4"/>
+        </w:numPr>
+        <w:spacing w:line="254" w:lineRule="auto"/>
+        <w:rPr>
+          <w:b/>
+        </w:rPr>
+      </w:pPr>
+      <w:r>
+        <w:rPr>
+          <w:b/>
+        </w:rPr>
+        <w:t>Activity Tracking (‘Pace It’)</w:t>
+      </w:r>
+    </w:p>
+    <w:p>
+      <w:pPr>
+        <w:pStyle w:val="ListParagraph"/>
+        <w:numPr>
+          <w:ilvl w:val="1"/>
+          <w:numId w:val="4"/>
+        </w:numPr>
+        <w:spacing w:line="254" w:lineRule="auto"/>
+      </w:pPr>
+      <w:r>
+        <w:t>Exactly how you use Apple Reminders – Track Events that you do periodically</w:t>
+      </w:r>
+    </w:p>
+    <w:p>
+      <w:pPr>
+        <w:pStyle w:val="ListParagraph"/>
+        <w:numPr>
+          <w:ilvl w:val="2"/>
+          <w:numId w:val="4"/>
+        </w:numPr>
+        <w:spacing w:line="254" w:lineRule="auto"/>
+      </w:pPr>
+      <w:r>
+        <w:t>Ex – Activities (Bowling), Cleaning (Sweep Patio), Call People (Br</w:t>
+      </w:r>
+      <w:r>
+        <w:t>e</w:t>
+      </w:r>
+      <w:r>
+        <w:t>)</w:t>
+      </w:r>
+    </w:p>
+    <w:p>
+      <w:pPr>
+        <w:pStyle w:val="ListParagraph"/>
+        <w:numPr>
+          <w:ilvl w:val="2"/>
+          <w:numId w:val="4"/>
+        </w:numPr>
+        <w:spacing w:line="254" w:lineRule="auto"/>
+      </w:pPr>
+      <w:r>
+        <w:t>Ex – Lifestyle (Dinner w Kevin), Pace (Groceries), Restriction (Fast Food)</w:t>
+      </w:r>
+    </w:p>
+    <w:p>
+      <w:pPr>
+        <w:pStyle w:val="ListParagraph"/>
+        <w:numPr>
+          <w:ilvl w:val="2"/>
+          <w:numId w:val="4"/>
+        </w:numPr>
+        <w:spacing w:line="254" w:lineRule="auto"/>
+      </w:pPr>
+      <w:r>
+        <w:t>Ex – Fun Stuff – Movie, Dinner with friends, PDX downtown visit, etc</w:t>
+      </w:r>
+    </w:p>
+    <w:p>
+      <w:pPr>
+        <w:pStyle w:val="ListParagraph"/>
+        <w:numPr>
+          <w:ilvl w:val="1"/>
+          <w:numId w:val="4"/>
+        </w:numPr>
+        <w:spacing w:line="254" w:lineRule="auto"/>
+      </w:pPr>
+      <w:r>
+        <w:t>Focus on App structure to co-exist items for restriction &amp; ambition, in same App</w:t>
+      </w:r>
+    </w:p>
+    <w:p>
+      <w:pPr>
+        <w:pStyle w:val="ListParagraph"/>
+        <w:numPr>
+          <w:ilvl w:val="1"/>
+          <w:numId w:val="4"/>
+        </w:numPr>
+        <w:spacing w:line="254" w:lineRule="auto"/>
+      </w:pPr>
+      <w:r>
+        <w:t>You can view a history of completion (plot)</w:t>
+      </w:r>
+    </w:p>
+    <w:p>
+      <w:pPr>
+        <w:pStyle w:val="ListParagraph"/>
+        <w:numPr>
+          <w:ilvl w:val="1"/>
+          <w:numId w:val="4"/>
+        </w:numPr>
+        <w:spacing w:line="254" w:lineRule="auto"/>
+      </w:pPr>
+      <w:r>
+        <w:t>View activity frequency on different graphics. Tables, bar plots, custom graphics</w:t>
+      </w:r>
+    </w:p>
+    <w:p>
+      <w:pPr>
+        <w:pStyle w:val="ListParagraph"/>
+        <w:numPr>
+          <w:ilvl w:val="1"/>
+          <w:numId w:val="4"/>
+        </w:numPr>
+        <w:spacing w:line="254" w:lineRule="auto"/>
+      </w:pPr>
+      <w:r>
+        <w:t>(bonus) integrate this into Today App (maybe)</w:t>
+      </w:r>
+    </w:p>
+    <w:p>
+      <w:pPr>
+        <w:pStyle w:val="ListParagraph"/>
+        <w:numPr>
+          <w:ilvl w:val="0"/>
+          <w:numId w:val="4"/>
+        </w:numPr>
+        <w:spacing w:line="254" w:lineRule="auto"/>
+        <w:rPr>
+          <w:b/>
+        </w:rPr>
+      </w:pPr>
+      <w:r>
+        <w:rPr>
+          <w:b/>
+        </w:rPr>
+        <w:t>Reminders V2</w:t>
+      </w:r>
+    </w:p>
+    <w:p>
+      <w:pPr>
+        <w:pStyle w:val="ListParagraph"/>
+        <w:numPr>
+          <w:ilvl w:val="1"/>
+          <w:numId w:val="4"/>
+        </w:numPr>
+        <w:spacing w:line="254" w:lineRule="auto"/>
+      </w:pPr>
+      <w:r>
+        <w:t>Just like Apple Reminders</w:t>
+      </w:r>
+    </w:p>
+    <w:p>
+      <w:pPr>
+        <w:pStyle w:val="ListParagraph"/>
+        <w:numPr>
+          <w:ilvl w:val="1"/>
+          <w:numId w:val="4"/>
+        </w:numPr>
+        <w:spacing w:line="254" w:lineRule="auto"/>
+      </w:pPr>
+      <w:r>
+        <w:t>But can view histories, and do tracking &amp; email out usage</w:t>
+      </w:r>
+    </w:p>
+    <w:p>
+      <w:pPr>
+        <w:pStyle w:val="ListParagraph"/>
+        <w:numPr>
+          <w:ilvl w:val="1"/>
+          <w:numId w:val="4"/>
+        </w:numPr>
+        <w:spacing w:line="254" w:lineRule="auto"/>
+      </w:pPr>
+      <w:r>
+        <w:t>Displays reminders throughout the day. Not bunched up, spread out</w:t>
+      </w:r>
+    </w:p>
+    <w:p>
+      <w:pPr>
+        <w:pStyle w:val="ListParagraph"/>
+        <w:numPr>
+          <w:ilvl w:val="1"/>
+          <w:numId w:val="4"/>
+        </w:numPr>
+        <w:spacing w:line="254" w:lineRule="auto"/>
+      </w:pPr>
+      <w:r>
+        <w:t>Personal Emphasis - Like how I use Apple reminders to remind me to walk right. Can store audio, pics</w:t>
+      </w:r>
+    </w:p>
+    <w:p>
+      <w:pPr>
+        <w:pStyle w:val="ListParagraph"/>
+        <w:numPr>
+          <w:ilvl w:val="2"/>
+          <w:numId w:val="4"/>
+        </w:numPr>
+        <w:spacing w:line="254" w:lineRule="auto"/>
+      </w:pPr>
+      <w:r>
+        <w:t>Aka all my 'good habit' reminders</w:t>
+      </w:r>
+    </w:p>
+    <w:p>
+      <w:pPr>
+        <w:pStyle w:val="ListParagraph"/>
+        <w:numPr>
+          <w:ilvl w:val="1"/>
+          <w:numId w:val="4"/>
+        </w:numPr>
+        <w:spacing w:line="254" w:lineRule="auto"/>
+      </w:pPr>
+      <w:r>
+        <w:t xml:space="preserve">Have it auto space all them </w:t>
+      </w:r>
+      <w:r>
+        <w:t>out and</w:t>
+      </w:r>
+      <w:r>
+        <w:t xml:space="preserve"> have user prefs set for freq. (aka leave me alone during the workday, or at night. I like it when –</w:t>
+      </w:r>
+    </w:p>
+    <w:p>
+      <w:pPr>
+        <w:pStyle w:val="ListParagraph"/>
+        <w:numPr>
+          <w:ilvl w:val="1"/>
+          <w:numId w:val="4"/>
+        </w:numPr>
+        <w:spacing w:line="254" w:lineRule="auto"/>
+      </w:pPr>
+      <w:r>
+        <w:t>You can store notes with pictures embedded, or as ‘attachments’ the user can click on</w:t>
+      </w:r>
+    </w:p>
+    <w:p>
+      <w:pPr>
+        <w:pStyle w:val="ListParagraph"/>
+        <w:numPr>
+          <w:ilvl w:val="1"/>
+          <w:numId w:val="4"/>
+        </w:numPr>
+        <w:spacing w:line="254" w:lineRule="auto"/>
+      </w:pPr>
+      <w:r>
+        <w:t>Have a section of ‘reminders you can’t view’. These serve the core intent of ‘reminder’ and nothing more</w:t>
+      </w:r>
+    </w:p>
+    <w:p>
+      <w:pPr>
+        <w:pStyle w:val="ListParagraph"/>
+        <w:numPr>
+          <w:ilvl w:val="1"/>
+          <w:numId w:val="4"/>
+        </w:numPr>
+        <w:spacing w:line="254" w:lineRule="auto"/>
+      </w:pPr>
+      <w:r>
+        <w:t>Graphs!</w:t>
+      </w:r>
+    </w:p>
+    <w:p>
+      <w:pPr>
+        <w:pStyle w:val="ListParagraph"/>
+        <w:numPr>
+          <w:ilvl w:val="0"/>
+          <w:numId w:val="4"/>
+        </w:numPr>
+        <w:spacing w:line="254" w:lineRule="auto"/>
+        <w:rPr>
+          <w:b/>
+        </w:rPr>
+      </w:pPr>
+      <w:r>
+        <w:rPr>
+          <w:b/>
+        </w:rPr>
+        <w:t>Queued Reminders</w:t>
+      </w:r>
+    </w:p>
+    <w:p>
+      <w:pPr>
+        <w:pStyle w:val="ListParagraph"/>
+        <w:numPr>
+          <w:ilvl w:val="1"/>
+          <w:numId w:val="4"/>
+        </w:numPr>
+        <w:spacing w:line="254" w:lineRule="auto"/>
+      </w:pPr>
+      <w:r>
+        <w:t>A way to delay a reminder</w:t>
+      </w:r>
+    </w:p>
+    <w:p>
+      <w:pPr>
+        <w:pStyle w:val="ListParagraph"/>
+        <w:numPr>
+          <w:ilvl w:val="1"/>
+          <w:numId w:val="4"/>
+        </w:numPr>
+        <w:spacing w:line="254" w:lineRule="auto"/>
+      </w:pPr>
+      <w:r>
+        <w:t>It can popup on phone or be emailed to you</w:t>
+      </w:r>
+    </w:p>
+    <w:p>
+      <w:pPr>
+        <w:pStyle w:val="ListParagraph"/>
+        <w:numPr>
+          <w:ilvl w:val="1"/>
+          <w:numId w:val="4"/>
+        </w:numPr>
+        <w:spacing w:line="254" w:lineRule="auto"/>
+      </w:pPr>
+      <w:r>
         <w:lastRenderedPageBreak/>
-        <w:t>You can set specific days and times</w:t>
-      </w:r>
-    </w:p>
-    <w:p>
-      <w:pPr>
-        <w:pStyle w:val="ListParagraph"/>
-        <w:numPr>
-          <w:ilvl w:val="1"/>
-          <w:numId w:val="4"/>
-        </w:numPr>
-        <w:spacing w:line="254" w:lineRule="auto"/>
-      </w:pPr>
-      <w:r>
-        <w:t>High emphasis on visual graphical UI default open option of calendar. Day &amp; week views</w:t>
-      </w:r>
-    </w:p>
-    <w:p>
-      <w:pPr>
-        <w:pStyle w:val="ListParagraph"/>
-        <w:numPr>
-          <w:ilvl w:val="1"/>
-          <w:numId w:val="4"/>
-        </w:numPr>
-        <w:spacing w:line="254" w:lineRule="auto"/>
-      </w:pPr>
-      <w:r>
-        <w:t>(bonus) Can setup an automatic push of these to your Today App</w:t>
+        <w:t>*This came up when thinking about sharing pics with friends automagically at a predetermined time, like a Foo Fighters pic to Derek in 3 months</w:t>
+      </w:r>
+    </w:p>
+    <w:p>
+      <w:pPr>
+        <w:pStyle w:val="ListParagraph"/>
+        <w:spacing w:line="254" w:lineRule="auto"/>
+        <w:rPr>
+          <w:b/>
+        </w:rPr>
+      </w:pPr>
+    </w:p>
+    <w:p>
+      <w:pPr>
+        <w:pStyle w:val="ListParagraph"/>
+        <w:numPr>
+          <w:ilvl w:val="0"/>
+          <w:numId w:val="4"/>
+        </w:numPr>
+        <w:spacing w:line="254" w:lineRule="auto"/>
+        <w:rPr>
+          <w:b/>
+        </w:rPr>
+      </w:pPr>
+      <w:r>
+        <w:rPr>
+          <w:b/>
+        </w:rPr>
+        <w:t>Reminders You Can’t View</w:t>
+      </w:r>
+    </w:p>
+    <w:p>
+      <w:pPr>
+        <w:pStyle w:val="ListParagraph"/>
+        <w:numPr>
+          <w:ilvl w:val="1"/>
+          <w:numId w:val="4"/>
+        </w:numPr>
+        <w:spacing w:line="254" w:lineRule="auto"/>
+      </w:pPr>
+      <w:r>
+        <w:t>Reminders you can't view app. They'll just pop up one day down the road. By phone or email. The value here is true scheduled reminders</w:t>
+      </w:r>
+    </w:p>
+    <w:p>
+      <w:pPr>
+        <w:pStyle w:val="ListParagraph"/>
+        <w:numPr>
+          <w:ilvl w:val="1"/>
+          <w:numId w:val="4"/>
+        </w:numPr>
+        <w:spacing w:line="254" w:lineRule="auto"/>
+      </w:pPr>
+      <w:r>
+        <w:t>Scheduled and executed when desired, not early...</w:t>
+      </w:r>
+    </w:p>
+    <w:p>
+      <w:pPr>
+        <w:pStyle w:val="ListParagraph"/>
+        <w:numPr>
+          <w:ilvl w:val="0"/>
+          <w:numId w:val="4"/>
+        </w:numPr>
+        <w:spacing w:line="254" w:lineRule="auto"/>
+        <w:rPr>
+          <w:b/>
+        </w:rPr>
+      </w:pPr>
+      <w:r>
+        <w:rPr>
+          <w:b/>
+        </w:rPr>
+        <w:t>Activity Monitoring</w:t>
+      </w:r>
+    </w:p>
+    <w:p>
+      <w:pPr>
+        <w:pStyle w:val="ListParagraph"/>
+        <w:numPr>
+          <w:ilvl w:val="1"/>
+          <w:numId w:val="4"/>
+        </w:numPr>
+        <w:spacing w:line="254" w:lineRule="auto"/>
+      </w:pPr>
+      <w:r>
+        <w:t>Identify key activities you do periodically and monitor each time you do the event</w:t>
       </w:r>
     </w:p>
     <w:p>
@@ -4057,77 +4736,7 @@
         <w:spacing w:line="254" w:lineRule="auto"/>
       </w:pPr>
       <w:r>
-        <w:t xml:space="preserve">Ex – ‘Water Plants’ magically shows up on your Today App on Sunday Morning </w:t>
-      </w:r>
-      <w:r>
-        <w:rPr>
-          <w:rFonts w:ascii="Wingdings" w:hAnsi="Wingdings"/>
-        </w:rPr>
-        <w:t></w:t>
-      </w:r>
-    </w:p>
-    <w:p>
-      <w:pPr>
-        <w:pStyle w:val="ListParagraph"/>
-        <w:numPr>
-          <w:ilvl w:val="0"/>
-          <w:numId w:val="4"/>
-        </w:numPr>
-        <w:spacing w:line="254" w:lineRule="auto"/>
-        <w:rPr>
-          <w:b/>
-        </w:rPr>
-      </w:pPr>
-      <w:r>
-        <w:rPr>
-          <w:b/>
-        </w:rPr>
-        <w:t>My Goals</w:t>
-      </w:r>
-    </w:p>
-    <w:p>
-      <w:pPr>
-        <w:pStyle w:val="ListParagraph"/>
-        <w:numPr>
-          <w:ilvl w:val="1"/>
-          <w:numId w:val="4"/>
-        </w:numPr>
-        <w:spacing w:line="254" w:lineRule="auto"/>
-      </w:pPr>
-      <w:r>
-        <w:t>List out your goals, Ex – SONOS – once debt free</w:t>
-      </w:r>
-    </w:p>
-    <w:p>
-      <w:pPr>
-        <w:pStyle w:val="ListParagraph"/>
-        <w:numPr>
-          <w:ilvl w:val="0"/>
-          <w:numId w:val="4"/>
-        </w:numPr>
-        <w:spacing w:line="254" w:lineRule="auto"/>
-        <w:rPr>
-          <w:b/>
-        </w:rPr>
-      </w:pPr>
-      <w:r>
-        <w:rPr>
-          <w:b/>
-        </w:rPr>
-        <w:t>Activity Tracking (‘Pace It’)</w:t>
-      </w:r>
-    </w:p>
-    <w:p>
-      <w:pPr>
-        <w:pStyle w:val="ListParagraph"/>
-        <w:numPr>
-          <w:ilvl w:val="1"/>
-          <w:numId w:val="4"/>
-        </w:numPr>
-        <w:spacing w:line="254" w:lineRule="auto"/>
-      </w:pPr>
-      <w:r>
-        <w:t>Exactly how you use Apple Reminders – Track Events that you do periodically</w:t>
+        <w:t>With monitoring you can avoid excessive usage (e.g. going to the movies)</w:t>
       </w:r>
     </w:p>
     <w:p>
@@ -4140,693 +4749,297 @@
         <w:spacing w:line="254" w:lineRule="auto"/>
       </w:pPr>
       <w:r>
-        <w:t>Ex – Activities (Bowling), Cleaning (Sweep Patio), Call People (Br</w:t>
-      </w:r>
-      <w:r>
-        <w:t>e</w:t>
-      </w:r>
-      <w:r>
-        <w:t>)</w:t>
-      </w:r>
-    </w:p>
-    <w:p>
-      <w:pPr>
-        <w:pStyle w:val="ListParagraph"/>
-        <w:numPr>
-          <w:ilvl w:val="2"/>
-          <w:numId w:val="4"/>
-        </w:numPr>
-        <w:spacing w:line="254" w:lineRule="auto"/>
-      </w:pPr>
-      <w:r>
-        <w:t>Ex – Lifestyle (Dinner w Kevin), Pace (Groceries), Restriction (Fast Food)</w:t>
-      </w:r>
-    </w:p>
-    <w:p>
-      <w:pPr>
-        <w:pStyle w:val="ListParagraph"/>
-        <w:numPr>
-          <w:ilvl w:val="2"/>
-          <w:numId w:val="4"/>
-        </w:numPr>
-        <w:spacing w:line="254" w:lineRule="auto"/>
-      </w:pPr>
-      <w:r>
-        <w:t>Ex – Fun Stuff – Movie, Dinner with friends, PDX downtown visit, etc</w:t>
-      </w:r>
-    </w:p>
-    <w:p>
-      <w:pPr>
-        <w:pStyle w:val="ListParagraph"/>
-        <w:numPr>
-          <w:ilvl w:val="1"/>
-          <w:numId w:val="4"/>
-        </w:numPr>
-        <w:spacing w:line="254" w:lineRule="auto"/>
-      </w:pPr>
-      <w:r>
-        <w:t>Focus on App structure to co-exist items for restriction &amp; ambition, in same App</w:t>
-      </w:r>
-    </w:p>
-    <w:p>
-      <w:pPr>
-        <w:pStyle w:val="ListParagraph"/>
-        <w:numPr>
-          <w:ilvl w:val="1"/>
-          <w:numId w:val="4"/>
-        </w:numPr>
-        <w:spacing w:line="254" w:lineRule="auto"/>
-      </w:pPr>
-      <w:r>
-        <w:t>You can view a history of completion (plot)</w:t>
-      </w:r>
-    </w:p>
-    <w:p>
-      <w:pPr>
-        <w:pStyle w:val="ListParagraph"/>
-        <w:numPr>
-          <w:ilvl w:val="1"/>
-          <w:numId w:val="4"/>
-        </w:numPr>
-        <w:spacing w:line="254" w:lineRule="auto"/>
-      </w:pPr>
-      <w:r>
-        <w:t>View activity frequency on different graphics. Tables, bar plots, custom graphics</w:t>
-      </w:r>
-    </w:p>
-    <w:p>
-      <w:pPr>
-        <w:pStyle w:val="ListParagraph"/>
-        <w:numPr>
-          <w:ilvl w:val="1"/>
-          <w:numId w:val="4"/>
-        </w:numPr>
-        <w:spacing w:line="254" w:lineRule="auto"/>
-      </w:pPr>
-      <w:r>
-        <w:t>(bonus) integrate this into Today App (maybe)</w:t>
-      </w:r>
-    </w:p>
-    <w:p>
-      <w:pPr>
-        <w:pStyle w:val="ListParagraph"/>
-        <w:numPr>
-          <w:ilvl w:val="0"/>
-          <w:numId w:val="4"/>
-        </w:numPr>
-        <w:spacing w:line="254" w:lineRule="auto"/>
-        <w:rPr>
-          <w:b/>
-        </w:rPr>
-      </w:pPr>
-      <w:r>
-        <w:rPr>
-          <w:b/>
-        </w:rPr>
-        <w:t>Reminders V2</w:t>
-      </w:r>
-    </w:p>
-    <w:p>
-      <w:pPr>
-        <w:pStyle w:val="ListParagraph"/>
-        <w:numPr>
-          <w:ilvl w:val="1"/>
-          <w:numId w:val="4"/>
-        </w:numPr>
-        <w:spacing w:line="254" w:lineRule="auto"/>
-      </w:pPr>
-      <w:r>
-        <w:t>Just like Apple Reminders</w:t>
-      </w:r>
-    </w:p>
-    <w:p>
-      <w:pPr>
-        <w:pStyle w:val="ListParagraph"/>
-        <w:numPr>
-          <w:ilvl w:val="1"/>
-          <w:numId w:val="4"/>
-        </w:numPr>
-        <w:spacing w:line="254" w:lineRule="auto"/>
-      </w:pPr>
-      <w:r>
-        <w:t>But can view histories, and do tracking &amp; email out usage</w:t>
-      </w:r>
-    </w:p>
-    <w:p>
-      <w:pPr>
-        <w:pStyle w:val="ListParagraph"/>
-        <w:numPr>
-          <w:ilvl w:val="1"/>
-          <w:numId w:val="4"/>
-        </w:numPr>
-        <w:spacing w:line="254" w:lineRule="auto"/>
-      </w:pPr>
-      <w:r>
-        <w:t>Displays reminders throughout the day. Not bunched up, spread out</w:t>
-      </w:r>
-    </w:p>
-    <w:p>
-      <w:pPr>
-        <w:pStyle w:val="ListParagraph"/>
-        <w:numPr>
-          <w:ilvl w:val="1"/>
-          <w:numId w:val="4"/>
-        </w:numPr>
-        <w:spacing w:line="254" w:lineRule="auto"/>
-      </w:pPr>
-      <w:r>
-        <w:t>Personal Emphasis - Like how I use Apple reminders to remind me to walk right. Can store audio, pics</w:t>
-      </w:r>
-    </w:p>
-    <w:p>
-      <w:pPr>
-        <w:pStyle w:val="ListParagraph"/>
-        <w:numPr>
-          <w:ilvl w:val="2"/>
-          <w:numId w:val="4"/>
-        </w:numPr>
-        <w:spacing w:line="254" w:lineRule="auto"/>
-      </w:pPr>
-      <w:r>
-        <w:t>Aka all my 'good habit' reminders</w:t>
-      </w:r>
-    </w:p>
-    <w:p>
-      <w:pPr>
-        <w:pStyle w:val="ListParagraph"/>
-        <w:numPr>
-          <w:ilvl w:val="1"/>
-          <w:numId w:val="4"/>
-        </w:numPr>
-        <w:spacing w:line="254" w:lineRule="auto"/>
-      </w:pPr>
-      <w:r>
-        <w:t xml:space="preserve">Have it auto space all them </w:t>
-      </w:r>
-      <w:r>
-        <w:t>out and</w:t>
-      </w:r>
-      <w:r>
-        <w:t xml:space="preserve"> have user prefs set for freq. (aka leave me alone during the workday, or at night. I like it when –</w:t>
-      </w:r>
-    </w:p>
-    <w:p>
-      <w:pPr>
-        <w:pStyle w:val="ListParagraph"/>
-        <w:numPr>
-          <w:ilvl w:val="1"/>
-          <w:numId w:val="4"/>
-        </w:numPr>
-        <w:spacing w:line="254" w:lineRule="auto"/>
-      </w:pPr>
-      <w:r>
-        <w:t>You can store notes with pictures embedded, or as ‘attachments’ the user can click on</w:t>
-      </w:r>
-    </w:p>
-    <w:p>
-      <w:pPr>
-        <w:pStyle w:val="ListParagraph"/>
-        <w:numPr>
-          <w:ilvl w:val="1"/>
-          <w:numId w:val="4"/>
-        </w:numPr>
-        <w:spacing w:line="254" w:lineRule="auto"/>
-      </w:pPr>
-      <w:r>
-        <w:t>Have a section of ‘reminders you can’t view’. These serve the core intent of ‘reminder’ and nothing more</w:t>
-      </w:r>
-    </w:p>
-    <w:p>
-      <w:pPr>
-        <w:pStyle w:val="ListParagraph"/>
-        <w:numPr>
-          <w:ilvl w:val="1"/>
-          <w:numId w:val="4"/>
-        </w:numPr>
-        <w:spacing w:line="254" w:lineRule="auto"/>
-      </w:pPr>
-      <w:r>
-        <w:t>Graphs!</w:t>
-      </w:r>
-    </w:p>
-    <w:p>
-      <w:pPr>
-        <w:pStyle w:val="ListParagraph"/>
-        <w:numPr>
-          <w:ilvl w:val="0"/>
-          <w:numId w:val="4"/>
-        </w:numPr>
-        <w:spacing w:line="254" w:lineRule="auto"/>
-        <w:rPr>
-          <w:b/>
-        </w:rPr>
-      </w:pPr>
-      <w:r>
-        <w:rPr>
-          <w:b/>
-        </w:rPr>
-        <w:t>Queued Reminders</w:t>
-      </w:r>
-    </w:p>
-    <w:p>
-      <w:pPr>
-        <w:pStyle w:val="ListParagraph"/>
-        <w:numPr>
-          <w:ilvl w:val="1"/>
-          <w:numId w:val="4"/>
-        </w:numPr>
-        <w:spacing w:line="254" w:lineRule="auto"/>
-      </w:pPr>
-      <w:r>
-        <w:t>A way to delay a reminder</w:t>
-      </w:r>
-    </w:p>
-    <w:p>
-      <w:pPr>
-        <w:pStyle w:val="ListParagraph"/>
-        <w:numPr>
-          <w:ilvl w:val="1"/>
-          <w:numId w:val="4"/>
-        </w:numPr>
-        <w:spacing w:line="254" w:lineRule="auto"/>
-      </w:pPr>
-      <w:r>
-        <w:t>It can popup on phone or be emailed to you</w:t>
-      </w:r>
-    </w:p>
-    <w:p>
-      <w:pPr>
-        <w:pStyle w:val="ListParagraph"/>
-        <w:numPr>
-          <w:ilvl w:val="1"/>
-          <w:numId w:val="4"/>
-        </w:numPr>
-        <w:spacing w:line="254" w:lineRule="auto"/>
-      </w:pPr>
-      <w:r>
-        <w:t>*This came up when thinking about sharing pics with friends automagically at a predetermined time, like a Foo Fighters pic to Derek in 3 months</w:t>
-      </w:r>
-    </w:p>
-    <w:p>
-      <w:pPr>
-        <w:pStyle w:val="ListParagraph"/>
-        <w:spacing w:line="254" w:lineRule="auto"/>
-        <w:rPr>
-          <w:b/>
-        </w:rPr>
-      </w:pPr>
-    </w:p>
-    <w:p>
-      <w:pPr>
-        <w:pStyle w:val="ListParagraph"/>
-        <w:numPr>
-          <w:ilvl w:val="0"/>
-          <w:numId w:val="4"/>
-        </w:numPr>
-        <w:spacing w:line="254" w:lineRule="auto"/>
-        <w:rPr>
-          <w:b/>
-        </w:rPr>
-      </w:pPr>
-      <w:r>
-        <w:rPr>
-          <w:b/>
-        </w:rPr>
+        <w:t>With monitoring you can avoid missing usage (e.g. calling Grandma)</w:t>
+      </w:r>
+    </w:p>
+    <w:p>
+      <w:pPr>
+        <w:pStyle w:val="ListParagraph"/>
+        <w:numPr>
+          <w:ilvl w:val="1"/>
+          <w:numId w:val="4"/>
+        </w:numPr>
+        <w:spacing w:line="254" w:lineRule="auto"/>
+      </w:pPr>
+      <w:r>
+        <w:t>Just like you use Apple Reminders for activities and family interaction</w:t>
+      </w:r>
+    </w:p>
+    <w:p>
+      <w:pPr>
+        <w:pStyle w:val="ListParagraph"/>
+        <w:numPr>
+          <w:ilvl w:val="1"/>
+          <w:numId w:val="4"/>
+        </w:numPr>
+        <w:spacing w:line="254" w:lineRule="auto"/>
+      </w:pPr>
+      <w:r>
+        <w:t>Strong abilities to review your history in the activity</w:t>
+      </w:r>
+    </w:p>
+    <w:p>
+      <w:pPr>
+        <w:pStyle w:val="ListParagraph"/>
+        <w:numPr>
+          <w:ilvl w:val="1"/>
+          <w:numId w:val="4"/>
+        </w:numPr>
+        <w:spacing w:line="254" w:lineRule="auto"/>
+      </w:pPr>
+      <w:r>
+        <w:t>Can plot out results of how often you do them</w:t>
+      </w:r>
+    </w:p>
+    <w:p>
+      <w:pPr>
+        <w:pStyle w:val="ListParagraph"/>
+        <w:numPr>
+          <w:ilvl w:val="0"/>
+          <w:numId w:val="4"/>
+        </w:numPr>
+        <w:spacing w:line="254" w:lineRule="auto"/>
+        <w:rPr>
+          <w:b/>
+        </w:rPr>
+      </w:pPr>
+      <w:r>
+        <w:rPr>
+          <w:b/>
+        </w:rPr>
+        <w:t>What’s On Deck</w:t>
+      </w:r>
+    </w:p>
+    <w:p>
+      <w:pPr>
+        <w:pStyle w:val="ListParagraph"/>
+        <w:numPr>
+          <w:ilvl w:val="1"/>
+          <w:numId w:val="4"/>
+        </w:numPr>
+        <w:spacing w:line="254" w:lineRule="auto"/>
+      </w:pPr>
+      <w:r>
+        <w:t>A listing of your top focus goals at the time</w:t>
+      </w:r>
+    </w:p>
+    <w:p>
+      <w:pPr>
+        <w:pStyle w:val="ListParagraph"/>
+        <w:numPr>
+          <w:ilvl w:val="1"/>
+          <w:numId w:val="4"/>
+        </w:numPr>
+        <w:spacing w:line="254" w:lineRule="auto"/>
+      </w:pPr>
+      <w:r>
+        <w:t>Activities, Obligations, Expectations, Goals</w:t>
+      </w:r>
+    </w:p>
+    <w:p>
+      <w:pPr>
+        <w:pStyle w:val="ListParagraph"/>
+        <w:numPr>
+          <w:ilvl w:val="0"/>
+          <w:numId w:val="4"/>
+        </w:numPr>
+        <w:spacing w:line="254" w:lineRule="auto"/>
+        <w:rPr>
+          <w:b/>
+        </w:rPr>
+      </w:pPr>
+      <w:r>
+        <w:rPr>
+          <w:b/>
+        </w:rPr>
+        <w:t>Way of Life – Weekly</w:t>
+      </w:r>
+    </w:p>
+    <w:p>
+      <w:pPr>
+        <w:pStyle w:val="ListParagraph"/>
+        <w:numPr>
+          <w:ilvl w:val="1"/>
+          <w:numId w:val="4"/>
+        </w:numPr>
+        <w:spacing w:line="254" w:lineRule="auto"/>
+      </w:pPr>
+      <w:r>
+        <w:t>The same need, but for weekly tasks. Ex – watering plants. Washing towels</w:t>
+      </w:r>
+    </w:p>
+    <w:p>
+      <w:pPr>
+        <w:pStyle w:val="ListParagraph"/>
+        <w:numPr>
+          <w:ilvl w:val="0"/>
+          <w:numId w:val="4"/>
+        </w:numPr>
+        <w:spacing w:line="254" w:lineRule="auto"/>
+        <w:rPr>
+          <w:b/>
+        </w:rPr>
+      </w:pPr>
+      <w:r>
+        <w:rPr>
+          <w:b/>
+        </w:rPr>
+        <w:t>I Need That</w:t>
+      </w:r>
+    </w:p>
+    <w:p>
+      <w:pPr>
+        <w:pStyle w:val="ListParagraph"/>
+        <w:numPr>
+          <w:ilvl w:val="1"/>
+          <w:numId w:val="4"/>
+        </w:numPr>
+        <w:spacing w:line="254" w:lineRule="auto"/>
+      </w:pPr>
+      <w:r>
+        <w:t>A means to share needs for groceries with your neighbors. Then when they’re out they can grab it for you</w:t>
+      </w:r>
+    </w:p>
+    <w:p>
+      <w:pPr>
+        <w:pStyle w:val="ListParagraph"/>
+        <w:numPr>
+          <w:ilvl w:val="1"/>
+          <w:numId w:val="4"/>
+        </w:numPr>
+        <w:spacing w:line="254" w:lineRule="auto"/>
+      </w:pPr>
+      <w:r>
+        <w:t>Takes care of payment through PayPal</w:t>
+      </w:r>
+    </w:p>
+    <w:p>
+      <w:pPr>
+        <w:pStyle w:val="ListParagraph"/>
+        <w:numPr>
+          <w:ilvl w:val="1"/>
+          <w:numId w:val="4"/>
+        </w:numPr>
+        <w:spacing w:line="254" w:lineRule="auto"/>
+      </w:pPr>
+      <w:r>
+        <w:t>Primary goal is to make this easy</w:t>
+      </w:r>
+    </w:p>
+    <w:p>
+      <w:pPr>
+        <w:pStyle w:val="ListParagraph"/>
+        <w:numPr>
+          <w:ilvl w:val="0"/>
+          <w:numId w:val="4"/>
+        </w:numPr>
+        <w:spacing w:line="254" w:lineRule="auto"/>
+        <w:rPr>
+          <w:b/>
+        </w:rPr>
+      </w:pPr>
+      <w:r>
+        <w:rPr>
+          <w:b/>
+        </w:rPr>
+        <w:t>Go Somewhere, 'Gorgeous Places Someday'</w:t>
+      </w:r>
+    </w:p>
+    <w:p>
+      <w:pPr>
+        <w:pStyle w:val="ListParagraph"/>
+        <w:numPr>
+          <w:ilvl w:val="1"/>
+          <w:numId w:val="4"/>
+        </w:numPr>
+        <w:spacing w:line="254" w:lineRule="auto"/>
+      </w:pPr>
+      <w:r>
+        <w:t>A place for you to log “places that would be cool someday to visit”. App records, reminds, and stores logs and info on each location.</w:t>
+      </w:r>
+    </w:p>
+    <w:p>
+      <w:pPr>
+        <w:pStyle w:val="ListParagraph"/>
+        <w:numPr>
+          <w:ilvl w:val="1"/>
+          <w:numId w:val="4"/>
+        </w:numPr>
+        <w:spacing w:line="254" w:lineRule="auto"/>
+      </w:pPr>
+      <w:r>
+        <w:t>Can be configured to provide challenges, with the goal of motivating you to get out more, and to get out to those places you’ve always desired visiting</w:t>
+      </w:r>
+    </w:p>
+    <w:p>
+      <w:pPr>
+        <w:pStyle w:val="ListParagraph"/>
+        <w:numPr>
+          <w:ilvl w:val="1"/>
+          <w:numId w:val="4"/>
+        </w:numPr>
+        <w:spacing w:line="254" w:lineRule="auto"/>
+      </w:pPr>
+      <w:r>
+        <w:t>A key component is retaining the ‘why’, the seed of your interest in specific locations</w:t>
+      </w:r>
+    </w:p>
+    <w:p>
+      <w:pPr>
+        <w:pStyle w:val="ListParagraph"/>
+        <w:numPr>
+          <w:ilvl w:val="0"/>
+          <w:numId w:val="4"/>
+        </w:numPr>
+        <w:spacing w:line="254" w:lineRule="auto"/>
+        <w:rPr>
+          <w:b/>
+        </w:rPr>
+      </w:pPr>
+      <w:r>
+        <w:rPr>
+          <w:b/>
+        </w:rPr>
+        <w:t>Someday I Want To</w:t>
+      </w:r>
+    </w:p>
+    <w:p>
+      <w:pPr>
+        <w:pStyle w:val="ListParagraph"/>
+        <w:numPr>
+          <w:ilvl w:val="1"/>
+          <w:numId w:val="4"/>
+        </w:numPr>
+        <w:spacing w:line="254" w:lineRule="auto"/>
+      </w:pPr>
+      <w:r>
+        <w:t>An app to record off ideas you want to do ‘someday’</w:t>
+      </w:r>
+    </w:p>
+    <w:p>
+      <w:pPr>
+        <w:pStyle w:val="ListParagraph"/>
+        <w:numPr>
+          <w:ilvl w:val="1"/>
+          <w:numId w:val="4"/>
+        </w:numPr>
+        <w:spacing w:line="254" w:lineRule="auto"/>
+      </w:pPr>
+      <w:r>
+        <w:t>A way to minimize and deflect impulsivity which is dangerous</w:t>
+      </w:r>
+    </w:p>
+    <w:p>
+      <w:pPr>
+        <w:pStyle w:val="ListParagraph"/>
+        <w:numPr>
+          <w:ilvl w:val="1"/>
+          <w:numId w:val="4"/>
+        </w:numPr>
+        <w:spacing w:line="254" w:lineRule="auto"/>
+      </w:pPr>
+      <w:r>
         <w:lastRenderedPageBreak/>
-        <w:t>Reminders You Can’t View</w:t>
-      </w:r>
-    </w:p>
-    <w:p>
-      <w:pPr>
-        <w:pStyle w:val="ListParagraph"/>
-        <w:numPr>
-          <w:ilvl w:val="1"/>
-          <w:numId w:val="4"/>
-        </w:numPr>
-        <w:spacing w:line="254" w:lineRule="auto"/>
-      </w:pPr>
-      <w:r>
-        <w:t>Reminders you can't view app. They'll just pop up one day down the road. By phone or email. The value here is true scheduled reminders</w:t>
-      </w:r>
-    </w:p>
-    <w:p>
-      <w:pPr>
-        <w:pStyle w:val="ListParagraph"/>
-        <w:numPr>
-          <w:ilvl w:val="1"/>
-          <w:numId w:val="4"/>
-        </w:numPr>
-        <w:spacing w:line="254" w:lineRule="auto"/>
-      </w:pPr>
-      <w:r>
-        <w:t>Scheduled and executed when desired, not early...</w:t>
-      </w:r>
-    </w:p>
-    <w:p>
-      <w:pPr>
-        <w:pStyle w:val="ListParagraph"/>
-        <w:numPr>
-          <w:ilvl w:val="0"/>
-          <w:numId w:val="4"/>
-        </w:numPr>
-        <w:spacing w:line="254" w:lineRule="auto"/>
-        <w:rPr>
-          <w:b/>
-        </w:rPr>
-      </w:pPr>
-      <w:r>
-        <w:rPr>
-          <w:b/>
-        </w:rPr>
-        <w:t>Activity Monitoring</w:t>
-      </w:r>
-    </w:p>
-    <w:p>
-      <w:pPr>
-        <w:pStyle w:val="ListParagraph"/>
-        <w:numPr>
-          <w:ilvl w:val="1"/>
-          <w:numId w:val="4"/>
-        </w:numPr>
-        <w:spacing w:line="254" w:lineRule="auto"/>
-      </w:pPr>
-      <w:r>
-        <w:t>Identify key activities you do periodically and monitor each time you do the event</w:t>
-      </w:r>
-    </w:p>
-    <w:p>
-      <w:pPr>
-        <w:pStyle w:val="ListParagraph"/>
-        <w:numPr>
-          <w:ilvl w:val="2"/>
-          <w:numId w:val="4"/>
-        </w:numPr>
-        <w:spacing w:line="254" w:lineRule="auto"/>
-      </w:pPr>
-      <w:r>
-        <w:t>With monitoring you can avoid excessive usage (e.g. going to the movies)</w:t>
-      </w:r>
-    </w:p>
-    <w:p>
-      <w:pPr>
-        <w:pStyle w:val="ListParagraph"/>
-        <w:numPr>
-          <w:ilvl w:val="2"/>
-          <w:numId w:val="4"/>
-        </w:numPr>
-        <w:spacing w:line="254" w:lineRule="auto"/>
-      </w:pPr>
-      <w:r>
-        <w:t>With monitoring you can avoid missing usage (e.g. calling Grandma)</w:t>
-      </w:r>
-    </w:p>
-    <w:p>
-      <w:pPr>
-        <w:pStyle w:val="ListParagraph"/>
-        <w:numPr>
-          <w:ilvl w:val="1"/>
-          <w:numId w:val="4"/>
-        </w:numPr>
-        <w:spacing w:line="254" w:lineRule="auto"/>
-      </w:pPr>
-      <w:r>
-        <w:t>Just like you use Apple Reminders for activities and family interaction</w:t>
-      </w:r>
-    </w:p>
-    <w:p>
-      <w:pPr>
-        <w:pStyle w:val="ListParagraph"/>
-        <w:numPr>
-          <w:ilvl w:val="1"/>
-          <w:numId w:val="4"/>
-        </w:numPr>
-        <w:spacing w:line="254" w:lineRule="auto"/>
-      </w:pPr>
-      <w:r>
-        <w:t>Strong abilities to review your history in the activity</w:t>
-      </w:r>
-    </w:p>
-    <w:p>
-      <w:pPr>
-        <w:pStyle w:val="ListParagraph"/>
-        <w:numPr>
-          <w:ilvl w:val="1"/>
-          <w:numId w:val="4"/>
-        </w:numPr>
-        <w:spacing w:line="254" w:lineRule="auto"/>
-      </w:pPr>
-      <w:r>
-        <w:t>Can plot out results of how often you do them</w:t>
-      </w:r>
-    </w:p>
-    <w:p>
-      <w:pPr>
-        <w:pStyle w:val="ListParagraph"/>
-        <w:numPr>
-          <w:ilvl w:val="0"/>
-          <w:numId w:val="4"/>
-        </w:numPr>
-        <w:spacing w:line="254" w:lineRule="auto"/>
-        <w:rPr>
-          <w:b/>
-        </w:rPr>
-      </w:pPr>
-      <w:r>
-        <w:rPr>
-          <w:b/>
-        </w:rPr>
-        <w:t>What’s On Deck</w:t>
-      </w:r>
-    </w:p>
-    <w:p>
-      <w:pPr>
-        <w:pStyle w:val="ListParagraph"/>
-        <w:numPr>
-          <w:ilvl w:val="1"/>
-          <w:numId w:val="4"/>
-        </w:numPr>
-        <w:spacing w:line="254" w:lineRule="auto"/>
-      </w:pPr>
-      <w:r>
-        <w:t>A listing of your top focus goals at the time</w:t>
-      </w:r>
-    </w:p>
-    <w:p>
-      <w:pPr>
-        <w:pStyle w:val="ListParagraph"/>
-        <w:numPr>
-          <w:ilvl w:val="1"/>
-          <w:numId w:val="4"/>
-        </w:numPr>
-        <w:spacing w:line="254" w:lineRule="auto"/>
-      </w:pPr>
-      <w:r>
-        <w:t>Activities, Obligations, Expectations, Goals</w:t>
-      </w:r>
-    </w:p>
-    <w:p>
-      <w:pPr>
-        <w:pStyle w:val="ListParagraph"/>
-        <w:numPr>
-          <w:ilvl w:val="0"/>
-          <w:numId w:val="4"/>
-        </w:numPr>
-        <w:spacing w:line="254" w:lineRule="auto"/>
-        <w:rPr>
-          <w:b/>
-        </w:rPr>
-      </w:pPr>
-      <w:r>
-        <w:rPr>
-          <w:b/>
-        </w:rPr>
-        <w:t>Way of Life – Weekly</w:t>
-      </w:r>
-    </w:p>
-    <w:p>
-      <w:pPr>
-        <w:pStyle w:val="ListParagraph"/>
-        <w:numPr>
-          <w:ilvl w:val="1"/>
-          <w:numId w:val="4"/>
-        </w:numPr>
-        <w:spacing w:line="254" w:lineRule="auto"/>
-      </w:pPr>
-      <w:r>
-        <w:t>The same need, but for weekly tasks. Ex – watering plants. Washing towels</w:t>
-      </w:r>
-    </w:p>
-    <w:p>
-      <w:pPr>
-        <w:pStyle w:val="ListParagraph"/>
-        <w:numPr>
-          <w:ilvl w:val="0"/>
-          <w:numId w:val="4"/>
-        </w:numPr>
-        <w:spacing w:line="254" w:lineRule="auto"/>
-        <w:rPr>
-          <w:b/>
-        </w:rPr>
-      </w:pPr>
-      <w:r>
-        <w:rPr>
-          <w:b/>
-        </w:rPr>
-        <w:t>I Need That</w:t>
-      </w:r>
-    </w:p>
-    <w:p>
-      <w:pPr>
-        <w:pStyle w:val="ListParagraph"/>
-        <w:numPr>
-          <w:ilvl w:val="1"/>
-          <w:numId w:val="4"/>
-        </w:numPr>
-        <w:spacing w:line="254" w:lineRule="auto"/>
-      </w:pPr>
-      <w:r>
-        <w:t>A means to share needs for groceries with your neighbors. Then when they’re out they can grab it for you</w:t>
-      </w:r>
-    </w:p>
-    <w:p>
-      <w:pPr>
-        <w:pStyle w:val="ListParagraph"/>
-        <w:numPr>
-          <w:ilvl w:val="1"/>
-          <w:numId w:val="4"/>
-        </w:numPr>
-        <w:spacing w:line="254" w:lineRule="auto"/>
-      </w:pPr>
-      <w:r>
-        <w:t>Takes care of payment through PayPal</w:t>
-      </w:r>
-    </w:p>
-    <w:p>
-      <w:pPr>
-        <w:pStyle w:val="ListParagraph"/>
-        <w:numPr>
-          <w:ilvl w:val="1"/>
-          <w:numId w:val="4"/>
-        </w:numPr>
-        <w:spacing w:line="254" w:lineRule="auto"/>
-      </w:pPr>
-      <w:r>
-        <w:t>Primary goal is to make this easy</w:t>
-      </w:r>
-    </w:p>
-    <w:p>
-      <w:pPr>
-        <w:pStyle w:val="ListParagraph"/>
-        <w:numPr>
-          <w:ilvl w:val="0"/>
-          <w:numId w:val="4"/>
-        </w:numPr>
-        <w:spacing w:line="254" w:lineRule="auto"/>
-        <w:rPr>
-          <w:b/>
-        </w:rPr>
-      </w:pPr>
-      <w:r>
-        <w:rPr>
-          <w:b/>
-        </w:rPr>
-        <w:t>Go Somewhere, 'Gorgeous Places Someday'</w:t>
-      </w:r>
-    </w:p>
-    <w:p>
-      <w:pPr>
-        <w:pStyle w:val="ListParagraph"/>
-        <w:numPr>
-          <w:ilvl w:val="1"/>
-          <w:numId w:val="4"/>
-        </w:numPr>
-        <w:spacing w:line="254" w:lineRule="auto"/>
-      </w:pPr>
-      <w:r>
-        <w:t>A place for you to log “places that would be cool someday to visit”. App records, reminds, and stores logs and info on each location.</w:t>
-      </w:r>
-    </w:p>
-    <w:p>
-      <w:pPr>
-        <w:pStyle w:val="ListParagraph"/>
-        <w:numPr>
-          <w:ilvl w:val="1"/>
-          <w:numId w:val="4"/>
-        </w:numPr>
-        <w:spacing w:line="254" w:lineRule="auto"/>
-      </w:pPr>
-      <w:r>
-        <w:t>Can be configured to provide challenges, with the goal of motivating you to get out more, and to get out to those places you’ve always desired visiting</w:t>
-      </w:r>
-    </w:p>
-    <w:p>
-      <w:pPr>
-        <w:pStyle w:val="ListParagraph"/>
-        <w:numPr>
-          <w:ilvl w:val="1"/>
-          <w:numId w:val="4"/>
-        </w:numPr>
-        <w:spacing w:line="254" w:lineRule="auto"/>
-      </w:pPr>
-      <w:r>
-        <w:t>A key component is retaining the ‘why’, the seed of your interest in specific locations</w:t>
-      </w:r>
-    </w:p>
-    <w:p>
-      <w:pPr>
-        <w:pStyle w:val="ListParagraph"/>
-        <w:numPr>
-          <w:ilvl w:val="0"/>
-          <w:numId w:val="4"/>
-        </w:numPr>
-        <w:spacing w:line="254" w:lineRule="auto"/>
-        <w:rPr>
-          <w:b/>
-        </w:rPr>
-      </w:pPr>
-      <w:r>
-        <w:rPr>
-          <w:b/>
-        </w:rPr>
-        <w:t>Someday I Want To</w:t>
-      </w:r>
-    </w:p>
-    <w:p>
-      <w:pPr>
-        <w:pStyle w:val="ListParagraph"/>
-        <w:numPr>
-          <w:ilvl w:val="1"/>
-          <w:numId w:val="4"/>
-        </w:numPr>
-        <w:spacing w:line="254" w:lineRule="auto"/>
-      </w:pPr>
-      <w:r>
-        <w:t>An app to record off ideas you want to do ‘someday’</w:t>
-      </w:r>
-    </w:p>
-    <w:p>
-      <w:pPr>
-        <w:pStyle w:val="ListParagraph"/>
-        <w:numPr>
-          <w:ilvl w:val="1"/>
-          <w:numId w:val="4"/>
-        </w:numPr>
-        <w:spacing w:line="254" w:lineRule="auto"/>
-      </w:pPr>
-      <w:r>
-        <w:t>A way to minimize and deflect impulsivity which is dangerous</w:t>
-      </w:r>
-    </w:p>
-    <w:p>
-      <w:pPr>
-        <w:pStyle w:val="ListParagraph"/>
-        <w:numPr>
-          <w:ilvl w:val="1"/>
-          <w:numId w:val="4"/>
-        </w:numPr>
-        <w:spacing w:line="254" w:lineRule="auto"/>
-      </w:pPr>
-      <w:r>
         <w:t xml:space="preserve">“Things we should do someday”, consider sharing with others, </w:t>
       </w:r>
       <w:r>
@@ -4866,14 +5079,13 @@
       <w:pPr>
         <w:pStyle w:val="Heading1"/>
       </w:pPr>
-      <w:bookmarkStart w:id="8" w:name="_Toc499022725"/>
-      <w:bookmarkStart w:id="9" w:name="__RefHeading__1734_1282691942"/>
-      <w:r>
-        <w:lastRenderedPageBreak/>
+      <w:bookmarkStart w:id="9" w:name="_Toc499022725"/>
+      <w:bookmarkStart w:id="10" w:name="__RefHeading__1734_1282691942"/>
+      <w:r>
         <w:t>Communication</w:t>
       </w:r>
-      <w:bookmarkEnd w:id="8"/>
       <w:bookmarkEnd w:id="9"/>
+      <w:bookmarkEnd w:id="10"/>
     </w:p>
     <w:p>
       <w:pPr>
@@ -4976,8 +5188,6 @@
       <w:r>
         <w:t>‘Sometimes it just takes a fresh breath of air’, great ref example is Mami text (6/14)</w:t>
       </w:r>
-      <w:bookmarkStart w:id="10" w:name="_GoBack"/>
-      <w:bookmarkEnd w:id="10"/>
     </w:p>
     <w:p>
       <w:pPr>
@@ -5253,6 +5463,7 @@
         <w:spacing w:line="254" w:lineRule="auto"/>
       </w:pPr>
       <w:r>
+        <w:lastRenderedPageBreak/>
         <w:t>List out friends, keep track of when you last did ‘X Y or Z’ with them</w:t>
       </w:r>
     </w:p>
@@ -5285,17 +5496,366 @@
         <w:spacing w:line="254" w:lineRule="auto"/>
       </w:pPr>
       <w:r>
+        <w:t xml:space="preserve">Have an emphasis that it focuses on evaluation, emphasis and reminder of your involvement and care capacity more than simply being a todo list of people and times. It makes it clear that the goal is to connect and see your friends; and to be there for them. By how much? That's not the apps job. It's just there to focus and remind you of the importance of this, and where to point next. In </w:t>
+      </w:r>
+      <w:r>
+        <w:rPr>
+          <w:u w:val="single"/>
+        </w:rPr>
+        <w:t>addition</w:t>
+      </w:r>
+      <w:r>
+        <w:t xml:space="preserve"> to this it also 'can' show you where to point, if you want somewhere to point :).</w:t>
+      </w:r>
+    </w:p>
+    <w:p>
+      <w:pPr>
+        <w:pStyle w:val="ListParagraph"/>
+        <w:numPr>
+          <w:ilvl w:val="2"/>
+          <w:numId w:val="4"/>
+        </w:numPr>
+        <w:spacing w:line="254" w:lineRule="auto"/>
+      </w:pPr>
+      <w:r>
+        <w:t>Emphasis on events in addition to hang outs &amp; communication. Ex – mailing a letter, buying a present, washing their car</w:t>
+      </w:r>
+    </w:p>
+    <w:p>
+      <w:pPr>
+        <w:pStyle w:val="ListParagraph"/>
+        <w:numPr>
+          <w:ilvl w:val="1"/>
+          <w:numId w:val="4"/>
+        </w:numPr>
+        <w:spacing w:line="254" w:lineRule="auto"/>
+      </w:pPr>
+      <w:r>
+        <w:t>Makes it easy to keep track of when you last saw someone</w:t>
+      </w:r>
+    </w:p>
+    <w:p>
+      <w:pPr>
+        <w:pStyle w:val="ListParagraph"/>
+        <w:numPr>
+          <w:ilvl w:val="2"/>
+          <w:numId w:val="4"/>
+        </w:numPr>
+        <w:spacing w:line="254" w:lineRule="auto"/>
+      </w:pPr>
+      <w:r>
+        <w:t>Ex – Coworkers</w:t>
+      </w:r>
+    </w:p>
+    <w:p>
+      <w:pPr>
+        <w:pStyle w:val="ListParagraph"/>
+        <w:numPr>
+          <w:ilvl w:val="2"/>
+          <w:numId w:val="4"/>
+        </w:numPr>
+        <w:spacing w:line="254" w:lineRule="auto"/>
+      </w:pPr>
+      <w:r>
+        <w:t>You can keep a good amount of detail in here too, it has its own page per person/group</w:t>
+      </w:r>
+    </w:p>
+    <w:p>
+      <w:pPr>
+        <w:pStyle w:val="ListParagraph"/>
+        <w:numPr>
+          <w:ilvl w:val="1"/>
+          <w:numId w:val="4"/>
+        </w:numPr>
+        <w:spacing w:line="254" w:lineRule="auto"/>
+      </w:pPr>
+      <w:r>
+        <w:t>(Core Emphasis) It is “that place you store notes, to-dos, ideas and thoughts about a person or group</w:t>
+      </w:r>
+    </w:p>
+    <w:p>
+      <w:pPr>
+        <w:pStyle w:val="ListParagraph"/>
+        <w:numPr>
+          <w:ilvl w:val="1"/>
+          <w:numId w:val="4"/>
+        </w:numPr>
+        <w:spacing w:line="254" w:lineRule="auto"/>
+      </w:pPr>
+      <w:r>
+        <w:t xml:space="preserve">Has a primary view for tracking how long it’s been in touch with X, Y or </w:t>
+      </w:r>
+      <w:proofErr w:type="gramStart"/>
+      <w:r>
+        <w:t>Z</w:t>
+      </w:r>
+      <w:proofErr w:type="gramEnd"/>
+    </w:p>
+    <w:p>
+      <w:pPr>
+        <w:pStyle w:val="ListParagraph"/>
+        <w:numPr>
+          <w:ilvl w:val="2"/>
+          <w:numId w:val="4"/>
+        </w:numPr>
+        <w:spacing w:line="254" w:lineRule="auto"/>
+      </w:pPr>
+      <w:r>
+        <w:t>Can have multiple events for a person or group</w:t>
+      </w:r>
+    </w:p>
+    <w:p>
+      <w:pPr>
+        <w:pStyle w:val="ListParagraph"/>
+        <w:numPr>
+          <w:ilvl w:val="1"/>
+          <w:numId w:val="4"/>
+        </w:numPr>
+        <w:spacing w:line="254" w:lineRule="auto"/>
+      </w:pPr>
+      <w:r>
+        <w:t>Has feature to ‘auto-import’ from iPhone Contacts list</w:t>
+      </w:r>
+    </w:p>
+    <w:p>
+      <w:pPr>
+        <w:pStyle w:val="ListParagraph"/>
+        <w:numPr>
+          <w:ilvl w:val="2"/>
+          <w:numId w:val="4"/>
+        </w:numPr>
+        <w:spacing w:line="254" w:lineRule="auto"/>
+      </w:pPr>
+      <w:r>
+        <w:t>(stretch) Can do emails &amp; Facebook &amp; etc.-xyz too</w:t>
+      </w:r>
+    </w:p>
+    <w:p>
+      <w:pPr>
+        <w:pStyle w:val="ListParagraph"/>
+        <w:numPr>
+          <w:ilvl w:val="1"/>
+          <w:numId w:val="4"/>
+        </w:numPr>
+        <w:spacing w:line="254" w:lineRule="auto"/>
+      </w:pPr>
+      <w:r>
+        <w:t>Gives reminders to do X Y Z, or just see a person, or on events, in general</w:t>
+      </w:r>
+    </w:p>
+    <w:p>
+      <w:pPr>
+        <w:pStyle w:val="ListParagraph"/>
+        <w:numPr>
+          <w:ilvl w:val="2"/>
+          <w:numId w:val="4"/>
+        </w:numPr>
+        <w:spacing w:line="254" w:lineRule="auto"/>
+      </w:pPr>
+      <w:r>
+        <w:t>And/or expected intervals/repetition</w:t>
+      </w:r>
+    </w:p>
+    <w:p>
+      <w:pPr>
+        <w:pStyle w:val="ListParagraph"/>
+        <w:numPr>
+          <w:ilvl w:val="2"/>
+          <w:numId w:val="4"/>
+        </w:numPr>
+        <w:spacing w:line="254" w:lineRule="auto"/>
+      </w:pPr>
+      <w:r>
+        <w:t>Examples (Terry is back on X, Mom wants to be in town this weekend, Suzii thinks we should hang out today, you promised X you’d make dinner)</w:t>
+      </w:r>
+    </w:p>
+    <w:p>
+      <w:pPr>
+        <w:pStyle w:val="ListParagraph"/>
+        <w:numPr>
+          <w:ilvl w:val="1"/>
+          <w:numId w:val="4"/>
+        </w:numPr>
+        <w:spacing w:line="254" w:lineRule="auto"/>
+      </w:pPr>
+      <w:r>
+        <w:t>Can input things that individuals and/or groups like to-do. Have lists, reminders &amp; suggestions</w:t>
+      </w:r>
+    </w:p>
+    <w:p>
+      <w:pPr>
+        <w:pStyle w:val="ListParagraph"/>
+        <w:numPr>
+          <w:ilvl w:val="1"/>
+          <w:numId w:val="4"/>
+        </w:numPr>
+        <w:spacing w:line="254" w:lineRule="auto"/>
+      </w:pPr>
+      <w:r>
+        <w:t>Can view track record</w:t>
+      </w:r>
+    </w:p>
+    <w:p>
+      <w:pPr>
+        <w:pStyle w:val="ListParagraph"/>
+        <w:numPr>
+          <w:ilvl w:val="1"/>
+          <w:numId w:val="4"/>
+        </w:numPr>
+        <w:spacing w:line="254" w:lineRule="auto"/>
+      </w:pPr>
+      <w:r>
+        <w:t>Can enter logs. Keeps track of your history, with a clear and useful review</w:t>
+      </w:r>
+    </w:p>
+    <w:p>
+      <w:pPr>
+        <w:pStyle w:val="ListParagraph"/>
+        <w:numPr>
+          <w:ilvl w:val="1"/>
+          <w:numId w:val="4"/>
+        </w:numPr>
+        <w:spacing w:line="254" w:lineRule="auto"/>
+      </w:pPr>
+      <w:r>
+        <w:t>Emphasis on ‘Skip’ and ‘Postpone’ buttons/list-items/icons for all items</w:t>
+      </w:r>
+    </w:p>
+    <w:p>
+      <w:pPr>
+        <w:pStyle w:val="ListParagraph"/>
+        <w:numPr>
+          <w:ilvl w:val="1"/>
+          <w:numId w:val="4"/>
+        </w:numPr>
+        <w:spacing w:line="254" w:lineRule="auto"/>
+      </w:pPr>
+      <w:r>
+        <w:t>(addtnl) Has a ‘Friends to Bug/Visit Me’ icon on main page</w:t>
+      </w:r>
+    </w:p>
+    <w:p>
+      <w:pPr>
+        <w:pStyle w:val="ListParagraph"/>
+        <w:numPr>
+          <w:ilvl w:val="2"/>
+          <w:numId w:val="4"/>
+        </w:numPr>
+        <w:spacing w:line="254" w:lineRule="auto"/>
+      </w:pPr>
+      <w:r>
+        <w:t>Beeps with # notifier when items present</w:t>
+      </w:r>
+    </w:p>
+    <w:p>
+      <w:pPr>
+        <w:pStyle w:val="ListParagraph"/>
+        <w:numPr>
+          <w:ilvl w:val="2"/>
+          <w:numId w:val="4"/>
+        </w:numPr>
+        <w:spacing w:line="254" w:lineRule="auto"/>
+      </w:pPr>
+      <w:r>
+        <w:t>Just a list of people that are due for a text, call or visit</w:t>
+      </w:r>
+    </w:p>
+    <w:p>
+      <w:pPr>
+        <w:pStyle w:val="ListParagraph"/>
+        <w:numPr>
+          <w:ilvl w:val="1"/>
+          <w:numId w:val="4"/>
+        </w:numPr>
+        <w:spacing w:line="254" w:lineRule="auto"/>
+      </w:pPr>
+      <w:r>
+        <w:t>(addtnl) Have an exact duplicate app, for family</w:t>
+      </w:r>
+    </w:p>
+    <w:p>
+      <w:pPr>
+        <w:pStyle w:val="ListParagraph"/>
+        <w:numPr>
+          <w:ilvl w:val="1"/>
+          <w:numId w:val="4"/>
+        </w:numPr>
+        <w:spacing w:line="254" w:lineRule="auto"/>
+      </w:pPr>
+      <w:r>
+        <w:t>(bonus) has a friends &amp; groups mapping which shows group connectivity. You can click and view ‘how to contact this group, from that group’</w:t>
+      </w:r>
+    </w:p>
+    <w:p>
+      <w:pPr>
+        <w:pStyle w:val="ListParagraph"/>
+        <w:numPr>
+          <w:ilvl w:val="2"/>
+          <w:numId w:val="4"/>
+        </w:numPr>
+        <w:spacing w:line="254" w:lineRule="auto"/>
+      </w:pPr>
+      <w:r>
+        <w:t>Visual map of nodes with member dots, and a shit-ton of lines as connections</w:t>
+      </w:r>
+    </w:p>
+    <w:p>
+      <w:pPr>
+        <w:pStyle w:val="ListParagraph"/>
+        <w:numPr>
+          <w:ilvl w:val="0"/>
+          <w:numId w:val="4"/>
+        </w:numPr>
+        <w:spacing w:line="254" w:lineRule="auto"/>
+        <w:rPr>
+          <w:b/>
+        </w:rPr>
+      </w:pPr>
+      <w:r>
+        <w:rPr>
+          <w:b/>
+        </w:rPr>
+        <w:t>Shopping List</w:t>
+      </w:r>
+    </w:p>
+    <w:p>
+      <w:pPr>
+        <w:pStyle w:val="ListParagraph"/>
+        <w:numPr>
+          <w:ilvl w:val="1"/>
+          <w:numId w:val="4"/>
+        </w:numPr>
+        <w:spacing w:line="254" w:lineRule="auto"/>
+      </w:pPr>
+      <w:r>
+        <w:t>Just like you used aNote, keep a running list of things you need to buy</w:t>
+      </w:r>
+    </w:p>
+    <w:p>
+      <w:pPr>
+        <w:pStyle w:val="ListParagraph"/>
+        <w:numPr>
+          <w:ilvl w:val="1"/>
+          <w:numId w:val="4"/>
+        </w:numPr>
+        <w:spacing w:line="254" w:lineRule="auto"/>
+      </w:pPr>
+      <w:r>
         <w:lastRenderedPageBreak/>
-        <w:t xml:space="preserve">Have an emphasis that it focuses on evaluation, emphasis and reminder of your involvement and care capacity more than simply being a todo list of people and times. It makes it clear that the goal is to connect and see your friends; and to be there for them. By how much? That's not the apps job. It's just there to focus and remind you of the importance of this, and where to point next. In </w:t>
-      </w:r>
-      <w:r>
-        <w:rPr>
-          <w:u w:val="single"/>
-        </w:rPr>
-        <w:t>addition</w:t>
-      </w:r>
-      <w:r>
-        <w:t xml:space="preserve"> to this it also 'can' show you where to point, if you want somewhere to point :).</w:t>
+        <w:t>Default view is the general list. It is just what you used aNote</w:t>
+      </w:r>
+    </w:p>
+    <w:p>
+      <w:pPr>
+        <w:pStyle w:val="ListParagraph"/>
+        <w:numPr>
+          <w:ilvl w:val="1"/>
+          <w:numId w:val="4"/>
+        </w:numPr>
+        <w:spacing w:line="254" w:lineRule="auto"/>
+      </w:pPr>
+      <w:r>
+        <w:t>Has a list of stores or topics that are not-listed on main screen unless non-zero in entries</w:t>
       </w:r>
     </w:p>
     <w:p>
@@ -5308,356 +5868,6 @@
         <w:spacing w:line="254" w:lineRule="auto"/>
       </w:pPr>
       <w:r>
-        <w:t>Emphasis on events in addition to hang outs &amp; communication. Ex – mailing a letter, buying a present, washing their car</w:t>
-      </w:r>
-    </w:p>
-    <w:p>
-      <w:pPr>
-        <w:pStyle w:val="ListParagraph"/>
-        <w:numPr>
-          <w:ilvl w:val="1"/>
-          <w:numId w:val="4"/>
-        </w:numPr>
-        <w:spacing w:line="254" w:lineRule="auto"/>
-      </w:pPr>
-      <w:r>
-        <w:t>Makes it easy to keep track of when you last saw someone</w:t>
-      </w:r>
-    </w:p>
-    <w:p>
-      <w:pPr>
-        <w:pStyle w:val="ListParagraph"/>
-        <w:numPr>
-          <w:ilvl w:val="2"/>
-          <w:numId w:val="4"/>
-        </w:numPr>
-        <w:spacing w:line="254" w:lineRule="auto"/>
-      </w:pPr>
-      <w:r>
-        <w:t>Ex – Coworkers</w:t>
-      </w:r>
-    </w:p>
-    <w:p>
-      <w:pPr>
-        <w:pStyle w:val="ListParagraph"/>
-        <w:numPr>
-          <w:ilvl w:val="2"/>
-          <w:numId w:val="4"/>
-        </w:numPr>
-        <w:spacing w:line="254" w:lineRule="auto"/>
-      </w:pPr>
-      <w:r>
-        <w:t>You can keep a good amount of detail in here too, it has its own page per person/group</w:t>
-      </w:r>
-    </w:p>
-    <w:p>
-      <w:pPr>
-        <w:pStyle w:val="ListParagraph"/>
-        <w:numPr>
-          <w:ilvl w:val="1"/>
-          <w:numId w:val="4"/>
-        </w:numPr>
-        <w:spacing w:line="254" w:lineRule="auto"/>
-      </w:pPr>
-      <w:r>
-        <w:t>(Core Emphasis) It is “that place you store notes, to-dos, ideas and thoughts about a person or group</w:t>
-      </w:r>
-    </w:p>
-    <w:p>
-      <w:pPr>
-        <w:pStyle w:val="ListParagraph"/>
-        <w:numPr>
-          <w:ilvl w:val="1"/>
-          <w:numId w:val="4"/>
-        </w:numPr>
-        <w:spacing w:line="254" w:lineRule="auto"/>
-      </w:pPr>
-      <w:r>
-        <w:t xml:space="preserve">Has a primary view for tracking how long it’s been in touch with X, Y or </w:t>
-      </w:r>
-      <w:proofErr w:type="gramStart"/>
-      <w:r>
-        <w:t>Z</w:t>
-      </w:r>
-      <w:proofErr w:type="gramEnd"/>
-    </w:p>
-    <w:p>
-      <w:pPr>
-        <w:pStyle w:val="ListParagraph"/>
-        <w:numPr>
-          <w:ilvl w:val="2"/>
-          <w:numId w:val="4"/>
-        </w:numPr>
-        <w:spacing w:line="254" w:lineRule="auto"/>
-      </w:pPr>
-      <w:r>
-        <w:t>Can have multiple events for a person or group</w:t>
-      </w:r>
-    </w:p>
-    <w:p>
-      <w:pPr>
-        <w:pStyle w:val="ListParagraph"/>
-        <w:numPr>
-          <w:ilvl w:val="1"/>
-          <w:numId w:val="4"/>
-        </w:numPr>
-        <w:spacing w:line="254" w:lineRule="auto"/>
-      </w:pPr>
-      <w:r>
-        <w:t>Has feature to ‘auto-import’ from iPhone Contacts list</w:t>
-      </w:r>
-    </w:p>
-    <w:p>
-      <w:pPr>
-        <w:pStyle w:val="ListParagraph"/>
-        <w:numPr>
-          <w:ilvl w:val="2"/>
-          <w:numId w:val="4"/>
-        </w:numPr>
-        <w:spacing w:line="254" w:lineRule="auto"/>
-      </w:pPr>
-      <w:r>
-        <w:t>(stretch) Can do emails &amp; Facebook &amp; etc.-xyz too</w:t>
-      </w:r>
-    </w:p>
-    <w:p>
-      <w:pPr>
-        <w:pStyle w:val="ListParagraph"/>
-        <w:numPr>
-          <w:ilvl w:val="1"/>
-          <w:numId w:val="4"/>
-        </w:numPr>
-        <w:spacing w:line="254" w:lineRule="auto"/>
-      </w:pPr>
-      <w:r>
-        <w:t>Gives reminders to do X Y Z, or just see a person, or on events, in general</w:t>
-      </w:r>
-    </w:p>
-    <w:p>
-      <w:pPr>
-        <w:pStyle w:val="ListParagraph"/>
-        <w:numPr>
-          <w:ilvl w:val="2"/>
-          <w:numId w:val="4"/>
-        </w:numPr>
-        <w:spacing w:line="254" w:lineRule="auto"/>
-      </w:pPr>
-      <w:r>
-        <w:t>And/or expected intervals/repetition</w:t>
-      </w:r>
-    </w:p>
-    <w:p>
-      <w:pPr>
-        <w:pStyle w:val="ListParagraph"/>
-        <w:numPr>
-          <w:ilvl w:val="2"/>
-          <w:numId w:val="4"/>
-        </w:numPr>
-        <w:spacing w:line="254" w:lineRule="auto"/>
-      </w:pPr>
-      <w:r>
-        <w:t>Examples (Terry is back on X, Mom wants to be in town this weekend, Suzii thinks we should hang out today, you promised X you’d make dinner)</w:t>
-      </w:r>
-    </w:p>
-    <w:p>
-      <w:pPr>
-        <w:pStyle w:val="ListParagraph"/>
-        <w:numPr>
-          <w:ilvl w:val="1"/>
-          <w:numId w:val="4"/>
-        </w:numPr>
-        <w:spacing w:line="254" w:lineRule="auto"/>
-      </w:pPr>
-      <w:r>
-        <w:t>Can input things that individuals and/or groups like to-do. Have lists, reminders &amp; suggestions</w:t>
-      </w:r>
-    </w:p>
-    <w:p>
-      <w:pPr>
-        <w:pStyle w:val="ListParagraph"/>
-        <w:numPr>
-          <w:ilvl w:val="1"/>
-          <w:numId w:val="4"/>
-        </w:numPr>
-        <w:spacing w:line="254" w:lineRule="auto"/>
-      </w:pPr>
-      <w:r>
-        <w:t>Can view track record</w:t>
-      </w:r>
-    </w:p>
-    <w:p>
-      <w:pPr>
-        <w:pStyle w:val="ListParagraph"/>
-        <w:numPr>
-          <w:ilvl w:val="1"/>
-          <w:numId w:val="4"/>
-        </w:numPr>
-        <w:spacing w:line="254" w:lineRule="auto"/>
-      </w:pPr>
-      <w:r>
-        <w:t>Can enter logs. Keeps track of your history, with a clear and useful review</w:t>
-      </w:r>
-    </w:p>
-    <w:p>
-      <w:pPr>
-        <w:pStyle w:val="ListParagraph"/>
-        <w:numPr>
-          <w:ilvl w:val="1"/>
-          <w:numId w:val="4"/>
-        </w:numPr>
-        <w:spacing w:line="254" w:lineRule="auto"/>
-      </w:pPr>
-      <w:r>
-        <w:t>Emphasis on ‘Skip’ and ‘Postpone’ buttons/list-items/icons for all items</w:t>
-      </w:r>
-    </w:p>
-    <w:p>
-      <w:pPr>
-        <w:pStyle w:val="ListParagraph"/>
-        <w:numPr>
-          <w:ilvl w:val="1"/>
-          <w:numId w:val="4"/>
-        </w:numPr>
-        <w:spacing w:line="254" w:lineRule="auto"/>
-      </w:pPr>
-      <w:r>
-        <w:t>(addtnl) Has a ‘Friends to Bug/Visit Me’ icon on main page</w:t>
-      </w:r>
-    </w:p>
-    <w:p>
-      <w:pPr>
-        <w:pStyle w:val="ListParagraph"/>
-        <w:numPr>
-          <w:ilvl w:val="2"/>
-          <w:numId w:val="4"/>
-        </w:numPr>
-        <w:spacing w:line="254" w:lineRule="auto"/>
-      </w:pPr>
-      <w:r>
-        <w:t>Beeps with # notifier when items present</w:t>
-      </w:r>
-    </w:p>
-    <w:p>
-      <w:pPr>
-        <w:pStyle w:val="ListParagraph"/>
-        <w:numPr>
-          <w:ilvl w:val="2"/>
-          <w:numId w:val="4"/>
-        </w:numPr>
-        <w:spacing w:line="254" w:lineRule="auto"/>
-      </w:pPr>
-      <w:r>
-        <w:t>Just a list of people that are due for a text, call or visit</w:t>
-      </w:r>
-    </w:p>
-    <w:p>
-      <w:pPr>
-        <w:pStyle w:val="ListParagraph"/>
-        <w:numPr>
-          <w:ilvl w:val="1"/>
-          <w:numId w:val="4"/>
-        </w:numPr>
-        <w:spacing w:line="254" w:lineRule="auto"/>
-      </w:pPr>
-      <w:r>
-        <w:t>(addtnl) Have an exact duplicate app, for family</w:t>
-      </w:r>
-    </w:p>
-    <w:p>
-      <w:pPr>
-        <w:pStyle w:val="ListParagraph"/>
-        <w:numPr>
-          <w:ilvl w:val="1"/>
-          <w:numId w:val="4"/>
-        </w:numPr>
-        <w:spacing w:line="254" w:lineRule="auto"/>
-      </w:pPr>
-      <w:r>
-        <w:t>(bonus) has a friends &amp; groups mapping which shows group connectivity. You can click and view ‘how to contact this group, from that group’</w:t>
-      </w:r>
-    </w:p>
-    <w:p>
-      <w:pPr>
-        <w:pStyle w:val="ListParagraph"/>
-        <w:numPr>
-          <w:ilvl w:val="2"/>
-          <w:numId w:val="4"/>
-        </w:numPr>
-        <w:spacing w:line="254" w:lineRule="auto"/>
-      </w:pPr>
-      <w:r>
-        <w:t>Visual map of nodes with member dots, and a shit-ton of lines as connections</w:t>
-      </w:r>
-    </w:p>
-    <w:p>
-      <w:pPr>
-        <w:pStyle w:val="ListParagraph"/>
-        <w:numPr>
-          <w:ilvl w:val="0"/>
-          <w:numId w:val="4"/>
-        </w:numPr>
-        <w:spacing w:line="254" w:lineRule="auto"/>
-        <w:rPr>
-          <w:b/>
-        </w:rPr>
-      </w:pPr>
-      <w:r>
-        <w:rPr>
-          <w:b/>
-        </w:rPr>
-        <w:t>Shopping List</w:t>
-      </w:r>
-    </w:p>
-    <w:p>
-      <w:pPr>
-        <w:pStyle w:val="ListParagraph"/>
-        <w:numPr>
-          <w:ilvl w:val="1"/>
-          <w:numId w:val="4"/>
-        </w:numPr>
-        <w:spacing w:line="254" w:lineRule="auto"/>
-      </w:pPr>
-      <w:r>
-        <w:t>Just like you used aNote, keep a running list of things you need to buy</w:t>
-      </w:r>
-    </w:p>
-    <w:p>
-      <w:pPr>
-        <w:pStyle w:val="ListParagraph"/>
-        <w:numPr>
-          <w:ilvl w:val="1"/>
-          <w:numId w:val="4"/>
-        </w:numPr>
-        <w:spacing w:line="254" w:lineRule="auto"/>
-      </w:pPr>
-      <w:r>
-        <w:t>Default view is the general list. It is just what you used aNote</w:t>
-      </w:r>
-    </w:p>
-    <w:p>
-      <w:pPr>
-        <w:pStyle w:val="ListParagraph"/>
-        <w:numPr>
-          <w:ilvl w:val="1"/>
-          <w:numId w:val="4"/>
-        </w:numPr>
-        <w:spacing w:line="254" w:lineRule="auto"/>
-      </w:pPr>
-      <w:r>
-        <w:t>Has a list of stores or topics that are not-listed on main screen unless non-zero in entries</w:t>
-      </w:r>
-    </w:p>
-    <w:p>
-      <w:pPr>
-        <w:pStyle w:val="ListParagraph"/>
-        <w:numPr>
-          <w:ilvl w:val="2"/>
-          <w:numId w:val="4"/>
-        </w:numPr>
-        <w:spacing w:line="254" w:lineRule="auto"/>
-      </w:pPr>
-      <w:r>
-        <w:lastRenderedPageBreak/>
         <w:t>E.g. ‘Home Depot’ for ‘Light Bulbs’</w:t>
       </w:r>
     </w:p>
@@ -6041,6 +6251,7 @@
         <w:spacing w:line="254" w:lineRule="auto"/>
       </w:pPr>
       <w:r>
+        <w:lastRenderedPageBreak/>
         <w:t>Ex – Big Bird Postcard for Mark at Work</w:t>
       </w:r>
     </w:p>
@@ -6073,7 +6284,6 @@
         <w:spacing w:line="254" w:lineRule="auto"/>
       </w:pPr>
       <w:r>
-        <w:lastRenderedPageBreak/>
         <w:t>A place to track and plan or schedule gifts</w:t>
       </w:r>
     </w:p>
@@ -6548,6 +6758,7 @@
         <w:rPr>
           <w:rFonts w:eastAsia="Times New Roman" w:cs="Calibri"/>
         </w:rPr>
+        <w:lastRenderedPageBreak/>
         <w:t>Primary goal of App – to leave no stone unturned for the user!</w:t>
       </w:r>
     </w:p>
@@ -6607,7 +6818,6 @@
         <w:rPr>
           <w:rFonts w:eastAsia="Times New Roman" w:cs="Calibri"/>
         </w:rPr>
-        <w:lastRenderedPageBreak/>
         <w:t>Save &amp; Share dishes you want at specific restaurants</w:t>
       </w:r>
     </w:p>
@@ -10886,15 +11096,7 @@
         <w:spacing w:line="254" w:lineRule="auto"/>
       </w:pPr>
       <w:r>
-        <w:t xml:space="preserve">Ex: “Walk Tall, Stand Tall and Sit Tall”, Ex.: “Your goal right now is recovery, restoration. Not Work.”, Ex: “Just cause life used to always be full speed, right now it </w:t>
-      </w:r>
-      <w:proofErr w:type="spellStart"/>
-      <w:r>
-        <w:t>ain’t</w:t>
-      </w:r>
-      <w:proofErr w:type="spellEnd"/>
-      <w:r>
-        <w:t>. Even closely. Respect This.”</w:t>
+        <w:t>Ex: “Walk Tall, Stand Tall and Sit Tall”, Ex.: “Your goal right now is recovery, restoration. Not Work.”, Ex: “Just cause life used to always be full speed, right now it ain’t. Even closely. Respect This.”</w:t>
       </w:r>
     </w:p>
     <w:p>
@@ -14753,21 +14955,11 @@
     <w:r>
       <w:t xml:space="preserve"> of </w:t>
     </w:r>
-    <w:r>
-      <w:fldChar w:fldCharType="begin"/>
-    </w:r>
-    <w:r>
-      <w:instrText xml:space="preserve"> NUMPAGES </w:instrText>
-    </w:r>
-    <w:r>
-      <w:fldChar w:fldCharType="separate"/>
-    </w:r>
-    <w:r>
-      <w:t>37</w:t>
-    </w:r>
-    <w:r>
-      <w:fldChar w:fldCharType="end"/>
-    </w:r>
+    <w:fldSimple w:instr=" NUMPAGES ">
+      <w:r>
+        <w:t>37</w:t>
+      </w:r>
+    </w:fldSimple>
     <w:r>
       <w:tab/>
       <w:t>(</w:t>
@@ -14785,7 +14977,7 @@
       <w:rPr>
         <w:noProof/>
       </w:rPr>
-      <w:t>6/27/18</w:t>
+      <w:t>7/31/18</w:t>
     </w:r>
     <w:r>
       <w:fldChar w:fldCharType="end"/>
@@ -17348,4 +17540,16 @@
     </a:ext>
   </a:extLst>
 </a:theme>
+</file>
+
+<file path=customXml/item1.xml><?xml version="1.0" encoding="utf-8"?>
+<b:Sources xmlns:b="http://schemas.openxmlformats.org/officeDocument/2006/bibliography" xmlns="http://schemas.openxmlformats.org/officeDocument/2006/bibliography" SelectedStyle="\APASixthEditionOfficeOnline.xsl" StyleName="APA" Version="6"/>
+</file>
+
+<file path=customXml/itemProps1.xml><?xml version="1.0" encoding="utf-8"?>
+<ds:datastoreItem xmlns:ds="http://schemas.openxmlformats.org/officeDocument/2006/customXml" ds:itemID="{360ADDF2-4E00-4F34-87C5-83978DDE9944}">
+  <ds:schemaRefs>
+    <ds:schemaRef ds:uri="http://schemas.openxmlformats.org/officeDocument/2006/bibliography"/>
+  </ds:schemaRefs>
+</ds:datastoreItem>
 </file>
</xml_diff>

<commit_message>
(+)    add three apps, including collaborative pursuit
</commit_message>
<xml_diff>
--- a/suppl/iPhone App Ideas.docx
+++ b/suppl/iPhone App Ideas.docx
@@ -68,11 +68,13 @@
     </w:p>
     <w:p>
       <w:pPr>
-        <w:pStyle w:val="Contents1"/>
+        <w:pStyle w:val="TOC1"/>
         <w:tabs>
-          <w:tab w:val="clear" w:pos="9972"/>
-          <w:tab w:val="right" w:leader="dot" w:pos="10800"/>
+          <w:tab w:val="right" w:leader="dot" w:pos="10790"/>
         </w:tabs>
+        <w:rPr>
+          <w:noProof/>
+        </w:rPr>
       </w:pPr>
       <w:r>
         <w:rPr>
@@ -99,301 +101,1030 @@
         </w:rPr>
         <w:fldChar w:fldCharType="separate"/>
       </w:r>
-      <w:hyperlink w:anchor="__RefHeading__1726_1282691942" w:history="1">
+      <w:hyperlink w:anchor="_Toc521964463" w:history="1">
         <w:r>
+          <w:rPr>
+            <w:rStyle w:val="Hyperlink"/>
+            <w:noProof/>
+          </w:rPr>
           <w:t>Priority (Plan &amp; Sequence thoughts)</w:t>
         </w:r>
         <w:r>
+          <w:rPr>
+            <w:noProof/>
+          </w:rPr>
           <w:tab/>
-          <w:t>2</w:t>
+        </w:r>
+        <w:r>
+          <w:rPr>
+            <w:noProof/>
+          </w:rPr>
+          <w:fldChar w:fldCharType="begin"/>
+        </w:r>
+        <w:r>
+          <w:rPr>
+            <w:noProof/>
+          </w:rPr>
+          <w:instrText xml:space="preserve"> PAGEREF _Toc521964463 \h </w:instrText>
+        </w:r>
+        <w:r>
+          <w:rPr>
+            <w:noProof/>
+          </w:rPr>
+        </w:r>
+        <w:r>
+          <w:rPr>
+            <w:noProof/>
+          </w:rPr>
+          <w:fldChar w:fldCharType="separate"/>
+        </w:r>
+        <w:r>
+          <w:rPr>
+            <w:noProof/>
+          </w:rPr>
+          <w:t>3</w:t>
+        </w:r>
+        <w:r>
+          <w:rPr>
+            <w:noProof/>
+          </w:rPr>
+          <w:fldChar w:fldCharType="end"/>
         </w:r>
       </w:hyperlink>
     </w:p>
     <w:p>
       <w:pPr>
-        <w:pStyle w:val="Contents1"/>
+        <w:pStyle w:val="TOC1"/>
         <w:tabs>
-          <w:tab w:val="clear" w:pos="9972"/>
-          <w:tab w:val="right" w:leader="dot" w:pos="10800"/>
+          <w:tab w:val="right" w:leader="dot" w:pos="10790"/>
         </w:tabs>
-      </w:pPr>
-      <w:hyperlink w:anchor="__RefHeading__1728_1282691942" w:history="1">
+        <w:rPr>
+          <w:noProof/>
+        </w:rPr>
+      </w:pPr>
+      <w:hyperlink w:anchor="_Toc521964464" w:history="1">
         <w:r>
+          <w:rPr>
+            <w:rStyle w:val="Hyperlink"/>
+            <w:noProof/>
+          </w:rPr>
           <w:t>Note – J-Clock</w:t>
         </w:r>
         <w:r>
+          <w:rPr>
+            <w:noProof/>
+          </w:rPr>
           <w:tab/>
-          <w:t>2</w:t>
+        </w:r>
+        <w:r>
+          <w:rPr>
+            <w:noProof/>
+          </w:rPr>
+          <w:fldChar w:fldCharType="begin"/>
+        </w:r>
+        <w:r>
+          <w:rPr>
+            <w:noProof/>
+          </w:rPr>
+          <w:instrText xml:space="preserve"> PAGEREF _Toc521964464 \h </w:instrText>
+        </w:r>
+        <w:r>
+          <w:rPr>
+            <w:noProof/>
+          </w:rPr>
+        </w:r>
+        <w:r>
+          <w:rPr>
+            <w:noProof/>
+          </w:rPr>
+          <w:fldChar w:fldCharType="separate"/>
+        </w:r>
+        <w:r>
+          <w:rPr>
+            <w:noProof/>
+          </w:rPr>
+          <w:t>3</w:t>
+        </w:r>
+        <w:r>
+          <w:rPr>
+            <w:noProof/>
+          </w:rPr>
+          <w:fldChar w:fldCharType="end"/>
         </w:r>
       </w:hyperlink>
     </w:p>
     <w:p>
       <w:pPr>
-        <w:pStyle w:val="Contents1"/>
+        <w:pStyle w:val="TOC1"/>
         <w:tabs>
-          <w:tab w:val="clear" w:pos="9972"/>
-          <w:tab w:val="right" w:leader="dot" w:pos="10800"/>
+          <w:tab w:val="right" w:leader="dot" w:pos="10790"/>
         </w:tabs>
-      </w:pPr>
-      <w:hyperlink w:anchor="__RefHeading__1730_1282691942" w:history="1">
+        <w:rPr>
+          <w:noProof/>
+        </w:rPr>
+      </w:pPr>
+      <w:hyperlink w:anchor="_Toc521964465" w:history="1">
         <w:r>
+          <w:rPr>
+            <w:rStyle w:val="Hyperlink"/>
+            <w:noProof/>
+          </w:rPr>
           <w:t>Scratch Page</w:t>
         </w:r>
         <w:r>
+          <w:rPr>
+            <w:noProof/>
+          </w:rPr>
           <w:tab/>
-          <w:t>2</w:t>
+        </w:r>
+        <w:r>
+          <w:rPr>
+            <w:noProof/>
+          </w:rPr>
+          <w:fldChar w:fldCharType="begin"/>
+        </w:r>
+        <w:r>
+          <w:rPr>
+            <w:noProof/>
+          </w:rPr>
+          <w:instrText xml:space="preserve"> PAGEREF _Toc521964465 \h </w:instrText>
+        </w:r>
+        <w:r>
+          <w:rPr>
+            <w:noProof/>
+          </w:rPr>
+        </w:r>
+        <w:r>
+          <w:rPr>
+            <w:noProof/>
+          </w:rPr>
+          <w:fldChar w:fldCharType="separate"/>
+        </w:r>
+        <w:r>
+          <w:rPr>
+            <w:noProof/>
+          </w:rPr>
+          <w:t>3</w:t>
+        </w:r>
+        <w:r>
+          <w:rPr>
+            <w:noProof/>
+          </w:rPr>
+          <w:fldChar w:fldCharType="end"/>
         </w:r>
       </w:hyperlink>
     </w:p>
     <w:p>
       <w:pPr>
-        <w:pStyle w:val="Contents1"/>
+        <w:pStyle w:val="TOC1"/>
         <w:tabs>
-          <w:tab w:val="clear" w:pos="9972"/>
-          <w:tab w:val="right" w:leader="dot" w:pos="10800"/>
+          <w:tab w:val="right" w:leader="dot" w:pos="10790"/>
         </w:tabs>
-      </w:pPr>
-      <w:hyperlink w:anchor="__RefHeading__1732_1282691942" w:history="1">
+        <w:rPr>
+          <w:noProof/>
+        </w:rPr>
+      </w:pPr>
+      <w:hyperlink w:anchor="_Toc521964466" w:history="1">
         <w:r>
+          <w:rPr>
+            <w:rStyle w:val="Hyperlink"/>
+            <w:noProof/>
+          </w:rPr>
           <w:t>Planning &amp; Scheduling</w:t>
         </w:r>
         <w:r>
+          <w:rPr>
+            <w:noProof/>
+          </w:rPr>
           <w:tab/>
-          <w:t>3</w:t>
+        </w:r>
+        <w:r>
+          <w:rPr>
+            <w:noProof/>
+          </w:rPr>
+          <w:fldChar w:fldCharType="begin"/>
+        </w:r>
+        <w:r>
+          <w:rPr>
+            <w:noProof/>
+          </w:rPr>
+          <w:instrText xml:space="preserve"> PAGEREF _Toc521964466 \h </w:instrText>
+        </w:r>
+        <w:r>
+          <w:rPr>
+            <w:noProof/>
+          </w:rPr>
+        </w:r>
+        <w:r>
+          <w:rPr>
+            <w:noProof/>
+          </w:rPr>
+          <w:fldChar w:fldCharType="separate"/>
+        </w:r>
+        <w:r>
+          <w:rPr>
+            <w:noProof/>
+          </w:rPr>
+          <w:t>4</w:t>
+        </w:r>
+        <w:r>
+          <w:rPr>
+            <w:noProof/>
+          </w:rPr>
+          <w:fldChar w:fldCharType="end"/>
         </w:r>
       </w:hyperlink>
     </w:p>
     <w:p>
       <w:pPr>
-        <w:pStyle w:val="Contents1"/>
+        <w:pStyle w:val="TOC1"/>
         <w:tabs>
-          <w:tab w:val="clear" w:pos="9972"/>
-          <w:tab w:val="right" w:leader="dot" w:pos="10800"/>
+          <w:tab w:val="right" w:leader="dot" w:pos="10790"/>
         </w:tabs>
-      </w:pPr>
-      <w:hyperlink w:anchor="__RefHeading__1734_1282691942" w:history="1">
+        <w:rPr>
+          <w:noProof/>
+        </w:rPr>
+      </w:pPr>
+      <w:hyperlink w:anchor="_Toc521964467" w:history="1">
         <w:r>
+          <w:rPr>
+            <w:rStyle w:val="Hyperlink"/>
+            <w:noProof/>
+          </w:rPr>
           <w:t>Communication</w:t>
         </w:r>
         <w:r>
+          <w:rPr>
+            <w:noProof/>
+          </w:rPr>
           <w:tab/>
-          <w:t>12</w:t>
+        </w:r>
+        <w:r>
+          <w:rPr>
+            <w:noProof/>
+          </w:rPr>
+          <w:fldChar w:fldCharType="begin"/>
+        </w:r>
+        <w:r>
+          <w:rPr>
+            <w:noProof/>
+          </w:rPr>
+          <w:instrText xml:space="preserve"> PAGEREF _Toc521964467 \h </w:instrText>
+        </w:r>
+        <w:r>
+          <w:rPr>
+            <w:noProof/>
+          </w:rPr>
+        </w:r>
+        <w:r>
+          <w:rPr>
+            <w:noProof/>
+          </w:rPr>
+          <w:fldChar w:fldCharType="separate"/>
+        </w:r>
+        <w:r>
+          <w:rPr>
+            <w:noProof/>
+          </w:rPr>
+          <w:t>13</w:t>
+        </w:r>
+        <w:r>
+          <w:rPr>
+            <w:noProof/>
+          </w:rPr>
+          <w:fldChar w:fldCharType="end"/>
         </w:r>
       </w:hyperlink>
     </w:p>
     <w:p>
       <w:pPr>
-        <w:pStyle w:val="Contents1"/>
+        <w:pStyle w:val="TOC1"/>
         <w:tabs>
-          <w:tab w:val="clear" w:pos="9972"/>
-          <w:tab w:val="right" w:leader="dot" w:pos="10800"/>
+          <w:tab w:val="right" w:leader="dot" w:pos="10790"/>
         </w:tabs>
-      </w:pPr>
-      <w:hyperlink w:anchor="__RefHeading__1736_1282691942" w:history="1">
+        <w:rPr>
+          <w:noProof/>
+        </w:rPr>
+      </w:pPr>
+      <w:hyperlink w:anchor="_Toc521964468" w:history="1">
         <w:r>
+          <w:rPr>
+            <w:rStyle w:val="Hyperlink"/>
+            <w:noProof/>
+          </w:rPr>
           <w:t>Tracking, Desires &amp; Stuff</w:t>
         </w:r>
         <w:r>
+          <w:rPr>
+            <w:noProof/>
+          </w:rPr>
           <w:tab/>
-          <w:t>12</w:t>
+        </w:r>
+        <w:r>
+          <w:rPr>
+            <w:noProof/>
+          </w:rPr>
+          <w:fldChar w:fldCharType="begin"/>
+        </w:r>
+        <w:r>
+          <w:rPr>
+            <w:noProof/>
+          </w:rPr>
+          <w:instrText xml:space="preserve"> PAGEREF _Toc521964468 \h </w:instrText>
+        </w:r>
+        <w:r>
+          <w:rPr>
+            <w:noProof/>
+          </w:rPr>
+        </w:r>
+        <w:r>
+          <w:rPr>
+            <w:noProof/>
+          </w:rPr>
+          <w:fldChar w:fldCharType="separate"/>
+        </w:r>
+        <w:r>
+          <w:rPr>
+            <w:noProof/>
+          </w:rPr>
+          <w:t>13</w:t>
+        </w:r>
+        <w:r>
+          <w:rPr>
+            <w:noProof/>
+          </w:rPr>
+          <w:fldChar w:fldCharType="end"/>
         </w:r>
       </w:hyperlink>
     </w:p>
     <w:p>
       <w:pPr>
-        <w:pStyle w:val="Contents1"/>
+        <w:pStyle w:val="TOC1"/>
         <w:tabs>
-          <w:tab w:val="clear" w:pos="9972"/>
-          <w:tab w:val="right" w:leader="dot" w:pos="10800"/>
+          <w:tab w:val="right" w:leader="dot" w:pos="10790"/>
         </w:tabs>
-      </w:pPr>
-      <w:hyperlink w:anchor="__RefHeading__1738_1282691942" w:history="1">
+        <w:rPr>
+          <w:noProof/>
+        </w:rPr>
+      </w:pPr>
+      <w:hyperlink w:anchor="_Toc521964469" w:history="1">
         <w:r>
+          <w:rPr>
+            <w:rStyle w:val="Hyperlink"/>
+            <w:noProof/>
+          </w:rPr>
           <w:t>Tracking, General</w:t>
         </w:r>
         <w:r>
+          <w:rPr>
+            <w:noProof/>
+          </w:rPr>
           <w:tab/>
-          <w:t>16</w:t>
+        </w:r>
+        <w:r>
+          <w:rPr>
+            <w:noProof/>
+          </w:rPr>
+          <w:fldChar w:fldCharType="begin"/>
+        </w:r>
+        <w:r>
+          <w:rPr>
+            <w:noProof/>
+          </w:rPr>
+          <w:instrText xml:space="preserve"> PAGEREF _Toc521964469 \h </w:instrText>
+        </w:r>
+        <w:r>
+          <w:rPr>
+            <w:noProof/>
+          </w:rPr>
+        </w:r>
+        <w:r>
+          <w:rPr>
+            <w:noProof/>
+          </w:rPr>
+          <w:fldChar w:fldCharType="separate"/>
+        </w:r>
+        <w:r>
+          <w:rPr>
+            <w:noProof/>
+          </w:rPr>
+          <w:t>18</w:t>
+        </w:r>
+        <w:r>
+          <w:rPr>
+            <w:noProof/>
+          </w:rPr>
+          <w:fldChar w:fldCharType="end"/>
         </w:r>
       </w:hyperlink>
     </w:p>
     <w:p>
       <w:pPr>
-        <w:pStyle w:val="Contents1"/>
+        <w:pStyle w:val="TOC1"/>
         <w:tabs>
-          <w:tab w:val="clear" w:pos="9972"/>
-          <w:tab w:val="right" w:leader="dot" w:pos="10800"/>
+          <w:tab w:val="right" w:leader="dot" w:pos="10790"/>
         </w:tabs>
-      </w:pPr>
-      <w:hyperlink w:anchor="__RefHeading__1740_1282691942" w:history="1">
+        <w:rPr>
+          <w:noProof/>
+        </w:rPr>
+      </w:pPr>
+      <w:hyperlink w:anchor="_Toc521964470" w:history="1">
         <w:r>
+          <w:rPr>
+            <w:rStyle w:val="Hyperlink"/>
+            <w:noProof/>
+          </w:rPr>
           <w:t>Group Activity</w:t>
         </w:r>
         <w:r>
+          <w:rPr>
+            <w:noProof/>
+          </w:rPr>
           <w:tab/>
-          <w:t>19</w:t>
+        </w:r>
+        <w:r>
+          <w:rPr>
+            <w:noProof/>
+          </w:rPr>
+          <w:fldChar w:fldCharType="begin"/>
+        </w:r>
+        <w:r>
+          <w:rPr>
+            <w:noProof/>
+          </w:rPr>
+          <w:instrText xml:space="preserve"> PAGEREF _Toc521964470 \h </w:instrText>
+        </w:r>
+        <w:r>
+          <w:rPr>
+            <w:noProof/>
+          </w:rPr>
+        </w:r>
+        <w:r>
+          <w:rPr>
+            <w:noProof/>
+          </w:rPr>
+          <w:fldChar w:fldCharType="separate"/>
+        </w:r>
+        <w:r>
+          <w:rPr>
+            <w:noProof/>
+          </w:rPr>
+          <w:t>21</w:t>
+        </w:r>
+        <w:r>
+          <w:rPr>
+            <w:noProof/>
+          </w:rPr>
+          <w:fldChar w:fldCharType="end"/>
         </w:r>
       </w:hyperlink>
     </w:p>
     <w:p>
       <w:pPr>
-        <w:pStyle w:val="Contents1"/>
+        <w:pStyle w:val="TOC1"/>
         <w:tabs>
-          <w:tab w:val="clear" w:pos="9972"/>
-          <w:tab w:val="right" w:leader="dot" w:pos="10800"/>
+          <w:tab w:val="right" w:leader="dot" w:pos="10790"/>
         </w:tabs>
-      </w:pPr>
-      <w:hyperlink w:anchor="__RefHeading__1742_1282691942" w:history="1">
+        <w:rPr>
+          <w:noProof/>
+        </w:rPr>
+      </w:pPr>
+      <w:hyperlink w:anchor="_Toc521964471" w:history="1">
         <w:r>
+          <w:rPr>
+            <w:rStyle w:val="Hyperlink"/>
+            <w:noProof/>
+          </w:rPr>
           <w:t>Food, Eating, Dining</w:t>
         </w:r>
         <w:r>
+          <w:rPr>
+            <w:noProof/>
+          </w:rPr>
           <w:tab/>
-          <w:t>20</w:t>
+        </w:r>
+        <w:r>
+          <w:rPr>
+            <w:noProof/>
+          </w:rPr>
+          <w:fldChar w:fldCharType="begin"/>
+        </w:r>
+        <w:r>
+          <w:rPr>
+            <w:noProof/>
+          </w:rPr>
+          <w:instrText xml:space="preserve"> PAGEREF _Toc521964471 \h </w:instrText>
+        </w:r>
+        <w:r>
+          <w:rPr>
+            <w:noProof/>
+          </w:rPr>
+        </w:r>
+        <w:r>
+          <w:rPr>
+            <w:noProof/>
+          </w:rPr>
+          <w:fldChar w:fldCharType="separate"/>
+        </w:r>
+        <w:r>
+          <w:rPr>
+            <w:noProof/>
+          </w:rPr>
+          <w:t>22</w:t>
+        </w:r>
+        <w:r>
+          <w:rPr>
+            <w:noProof/>
+          </w:rPr>
+          <w:fldChar w:fldCharType="end"/>
         </w:r>
       </w:hyperlink>
     </w:p>
     <w:p>
       <w:pPr>
-        <w:pStyle w:val="Contents1"/>
+        <w:pStyle w:val="TOC1"/>
         <w:tabs>
-          <w:tab w:val="clear" w:pos="9972"/>
-          <w:tab w:val="right" w:leader="dot" w:pos="10800"/>
+          <w:tab w:val="right" w:leader="dot" w:pos="10790"/>
         </w:tabs>
-      </w:pPr>
-      <w:hyperlink w:anchor="__RefHeading__1744_1282691942" w:history="1">
+        <w:rPr>
+          <w:noProof/>
+        </w:rPr>
+      </w:pPr>
+      <w:hyperlink w:anchor="_Toc521964472" w:history="1">
         <w:r>
+          <w:rPr>
+            <w:rStyle w:val="Hyperlink"/>
+            <w:noProof/>
+          </w:rPr>
           <w:t>Self-Improvement</w:t>
         </w:r>
         <w:r>
+          <w:rPr>
+            <w:noProof/>
+          </w:rPr>
           <w:tab/>
-          <w:t>21</w:t>
+        </w:r>
+        <w:r>
+          <w:rPr>
+            <w:noProof/>
+          </w:rPr>
+          <w:fldChar w:fldCharType="begin"/>
+        </w:r>
+        <w:r>
+          <w:rPr>
+            <w:noProof/>
+          </w:rPr>
+          <w:instrText xml:space="preserve"> PAGEREF _Toc521964472 \h </w:instrText>
+        </w:r>
+        <w:r>
+          <w:rPr>
+            <w:noProof/>
+          </w:rPr>
+        </w:r>
+        <w:r>
+          <w:rPr>
+            <w:noProof/>
+          </w:rPr>
+          <w:fldChar w:fldCharType="separate"/>
+        </w:r>
+        <w:r>
+          <w:rPr>
+            <w:noProof/>
+          </w:rPr>
+          <w:t>23</w:t>
+        </w:r>
+        <w:r>
+          <w:rPr>
+            <w:noProof/>
+          </w:rPr>
+          <w:fldChar w:fldCharType="end"/>
         </w:r>
       </w:hyperlink>
     </w:p>
     <w:p>
       <w:pPr>
-        <w:pStyle w:val="Contents1"/>
+        <w:pStyle w:val="TOC1"/>
         <w:tabs>
-          <w:tab w:val="clear" w:pos="9972"/>
-          <w:tab w:val="right" w:leader="dot" w:pos="10800"/>
+          <w:tab w:val="right" w:leader="dot" w:pos="10790"/>
         </w:tabs>
-      </w:pPr>
-      <w:hyperlink w:anchor="__RefHeading__1746_1282691942" w:history="1">
+        <w:rPr>
+          <w:noProof/>
+        </w:rPr>
+      </w:pPr>
+      <w:hyperlink w:anchor="_Toc521964473" w:history="1">
         <w:r>
+          <w:rPr>
+            <w:rStyle w:val="Hyperlink"/>
+            <w:noProof/>
+          </w:rPr>
           <w:t>Professional</w:t>
         </w:r>
         <w:r>
+          <w:rPr>
+            <w:noProof/>
+          </w:rPr>
           <w:tab/>
-          <w:t>25</w:t>
+        </w:r>
+        <w:r>
+          <w:rPr>
+            <w:noProof/>
+          </w:rPr>
+          <w:fldChar w:fldCharType="begin"/>
+        </w:r>
+        <w:r>
+          <w:rPr>
+            <w:noProof/>
+          </w:rPr>
+          <w:instrText xml:space="preserve"> PAGEREF _Toc521964473 \h </w:instrText>
+        </w:r>
+        <w:r>
+          <w:rPr>
+            <w:noProof/>
+          </w:rPr>
+        </w:r>
+        <w:r>
+          <w:rPr>
+            <w:noProof/>
+          </w:rPr>
+          <w:fldChar w:fldCharType="separate"/>
+        </w:r>
+        <w:r>
+          <w:rPr>
+            <w:noProof/>
+          </w:rPr>
+          <w:t>27</w:t>
+        </w:r>
+        <w:r>
+          <w:rPr>
+            <w:noProof/>
+          </w:rPr>
+          <w:fldChar w:fldCharType="end"/>
         </w:r>
       </w:hyperlink>
     </w:p>
     <w:p>
       <w:pPr>
-        <w:pStyle w:val="Contents1"/>
+        <w:pStyle w:val="TOC1"/>
         <w:tabs>
-          <w:tab w:val="clear" w:pos="9972"/>
-          <w:tab w:val="right" w:leader="dot" w:pos="10800"/>
+          <w:tab w:val="right" w:leader="dot" w:pos="10790"/>
         </w:tabs>
-      </w:pPr>
-      <w:hyperlink w:anchor="__RefHeading__1748_1282691942" w:history="1">
+        <w:rPr>
+          <w:noProof/>
+        </w:rPr>
+      </w:pPr>
+      <w:hyperlink w:anchor="_Toc521964474" w:history="1">
         <w:r>
+          <w:rPr>
+            <w:rStyle w:val="Hyperlink"/>
+            <w:noProof/>
+          </w:rPr>
           <w:t>Brain Injury Recovery!</w:t>
         </w:r>
         <w:r>
+          <w:rPr>
+            <w:noProof/>
+          </w:rPr>
           <w:tab/>
-          <w:t>25</w:t>
+        </w:r>
+        <w:r>
+          <w:rPr>
+            <w:noProof/>
+          </w:rPr>
+          <w:fldChar w:fldCharType="begin"/>
+        </w:r>
+        <w:r>
+          <w:rPr>
+            <w:noProof/>
+          </w:rPr>
+          <w:instrText xml:space="preserve"> PAGEREF _Toc521964474 \h </w:instrText>
+        </w:r>
+        <w:r>
+          <w:rPr>
+            <w:noProof/>
+          </w:rPr>
+        </w:r>
+        <w:r>
+          <w:rPr>
+            <w:noProof/>
+          </w:rPr>
+          <w:fldChar w:fldCharType="separate"/>
+        </w:r>
+        <w:r>
+          <w:rPr>
+            <w:noProof/>
+          </w:rPr>
+          <w:t>28</w:t>
+        </w:r>
+        <w:r>
+          <w:rPr>
+            <w:noProof/>
+          </w:rPr>
+          <w:fldChar w:fldCharType="end"/>
         </w:r>
       </w:hyperlink>
     </w:p>
     <w:p>
       <w:pPr>
-        <w:pStyle w:val="Contents1"/>
+        <w:pStyle w:val="TOC1"/>
         <w:tabs>
-          <w:tab w:val="clear" w:pos="9972"/>
-          <w:tab w:val="right" w:leader="dot" w:pos="10800"/>
+          <w:tab w:val="right" w:leader="dot" w:pos="10790"/>
         </w:tabs>
-      </w:pPr>
-      <w:hyperlink w:anchor="__RefHeading__1750_1282691942" w:history="1">
+        <w:rPr>
+          <w:noProof/>
+        </w:rPr>
+      </w:pPr>
+      <w:hyperlink w:anchor="_Toc521964475" w:history="1">
         <w:r>
+          <w:rPr>
+            <w:rStyle w:val="Hyperlink"/>
+            <w:noProof/>
+          </w:rPr>
           <w:t>Miscellaneous Humor</w:t>
         </w:r>
         <w:r>
+          <w:rPr>
+            <w:noProof/>
+          </w:rPr>
           <w:tab/>
-          <w:t>30</w:t>
+        </w:r>
+        <w:r>
+          <w:rPr>
+            <w:noProof/>
+          </w:rPr>
+          <w:fldChar w:fldCharType="begin"/>
+        </w:r>
+        <w:r>
+          <w:rPr>
+            <w:noProof/>
+          </w:rPr>
+          <w:instrText xml:space="preserve"> PAGEREF _Toc521964475 \h </w:instrText>
+        </w:r>
+        <w:r>
+          <w:rPr>
+            <w:noProof/>
+          </w:rPr>
+        </w:r>
+        <w:r>
+          <w:rPr>
+            <w:noProof/>
+          </w:rPr>
+          <w:fldChar w:fldCharType="separate"/>
+        </w:r>
+        <w:r>
+          <w:rPr>
+            <w:noProof/>
+          </w:rPr>
+          <w:t>32</w:t>
+        </w:r>
+        <w:r>
+          <w:rPr>
+            <w:noProof/>
+          </w:rPr>
+          <w:fldChar w:fldCharType="end"/>
         </w:r>
       </w:hyperlink>
     </w:p>
     <w:p>
       <w:pPr>
-        <w:pStyle w:val="Contents1"/>
+        <w:pStyle w:val="TOC1"/>
         <w:tabs>
-          <w:tab w:val="clear" w:pos="9972"/>
-          <w:tab w:val="right" w:leader="dot" w:pos="10800"/>
+          <w:tab w:val="right" w:leader="dot" w:pos="10790"/>
         </w:tabs>
-      </w:pPr>
-      <w:hyperlink w:anchor="__RefHeading__1752_1282691942" w:history="1">
+        <w:rPr>
+          <w:noProof/>
+        </w:rPr>
+      </w:pPr>
+      <w:hyperlink w:anchor="_Toc521964476" w:history="1">
         <w:r>
+          <w:rPr>
+            <w:rStyle w:val="Hyperlink"/>
+            <w:noProof/>
+          </w:rPr>
           <w:t>Media</w:t>
         </w:r>
         <w:r>
+          <w:rPr>
+            <w:noProof/>
+          </w:rPr>
           <w:tab/>
-          <w:t>30</w:t>
+        </w:r>
+        <w:r>
+          <w:rPr>
+            <w:noProof/>
+          </w:rPr>
+          <w:fldChar w:fldCharType="begin"/>
+        </w:r>
+        <w:r>
+          <w:rPr>
+            <w:noProof/>
+          </w:rPr>
+          <w:instrText xml:space="preserve"> PAGEREF _Toc521964476 \h </w:instrText>
+        </w:r>
+        <w:r>
+          <w:rPr>
+            <w:noProof/>
+          </w:rPr>
+        </w:r>
+        <w:r>
+          <w:rPr>
+            <w:noProof/>
+          </w:rPr>
+          <w:fldChar w:fldCharType="separate"/>
+        </w:r>
+        <w:r>
+          <w:rPr>
+            <w:noProof/>
+          </w:rPr>
+          <w:t>32</w:t>
+        </w:r>
+        <w:r>
+          <w:rPr>
+            <w:noProof/>
+          </w:rPr>
+          <w:fldChar w:fldCharType="end"/>
         </w:r>
       </w:hyperlink>
     </w:p>
     <w:p>
       <w:pPr>
-        <w:pStyle w:val="Contents1"/>
+        <w:pStyle w:val="TOC1"/>
         <w:tabs>
-          <w:tab w:val="clear" w:pos="9972"/>
-          <w:tab w:val="right" w:leader="dot" w:pos="10800"/>
+          <w:tab w:val="right" w:leader="dot" w:pos="10790"/>
         </w:tabs>
-      </w:pPr>
-      <w:hyperlink w:anchor="__RefHeading__1754_1282691942" w:history="1">
+        <w:rPr>
+          <w:noProof/>
+        </w:rPr>
+      </w:pPr>
+      <w:hyperlink w:anchor="_Toc521964477" w:history="1">
         <w:r>
+          <w:rPr>
+            <w:rStyle w:val="Hyperlink"/>
+            <w:noProof/>
+          </w:rPr>
           <w:t>Neato</w:t>
         </w:r>
         <w:r>
+          <w:rPr>
+            <w:noProof/>
+          </w:rPr>
           <w:tab/>
-          <w:t>30</w:t>
+        </w:r>
+        <w:r>
+          <w:rPr>
+            <w:noProof/>
+          </w:rPr>
+          <w:fldChar w:fldCharType="begin"/>
+        </w:r>
+        <w:r>
+          <w:rPr>
+            <w:noProof/>
+          </w:rPr>
+          <w:instrText xml:space="preserve"> PAGEREF _Toc521964477 \h </w:instrText>
+        </w:r>
+        <w:r>
+          <w:rPr>
+            <w:noProof/>
+          </w:rPr>
+        </w:r>
+        <w:r>
+          <w:rPr>
+            <w:noProof/>
+          </w:rPr>
+          <w:fldChar w:fldCharType="separate"/>
+        </w:r>
+        <w:r>
+          <w:rPr>
+            <w:noProof/>
+          </w:rPr>
+          <w:t>32</w:t>
+        </w:r>
+        <w:r>
+          <w:rPr>
+            <w:noProof/>
+          </w:rPr>
+          <w:fldChar w:fldCharType="end"/>
         </w:r>
       </w:hyperlink>
     </w:p>
     <w:p>
       <w:pPr>
-        <w:pStyle w:val="Contents1"/>
+        <w:pStyle w:val="TOC1"/>
         <w:tabs>
-          <w:tab w:val="clear" w:pos="9972"/>
-          <w:tab w:val="right" w:leader="dot" w:pos="10800"/>
+          <w:tab w:val="right" w:leader="dot" w:pos="10790"/>
         </w:tabs>
-      </w:pPr>
-      <w:hyperlink w:anchor="__RefHeading__1756_1282691942" w:history="1">
+        <w:rPr>
+          <w:noProof/>
+        </w:rPr>
+      </w:pPr>
+      <w:hyperlink w:anchor="_Toc521964478" w:history="1">
         <w:r>
+          <w:rPr>
+            <w:rStyle w:val="Hyperlink"/>
+            <w:noProof/>
+          </w:rPr>
           <w:t>Utilities</w:t>
         </w:r>
         <w:r>
+          <w:rPr>
+            <w:noProof/>
+          </w:rPr>
           <w:tab/>
-          <w:t>32</w:t>
+        </w:r>
+        <w:r>
+          <w:rPr>
+            <w:noProof/>
+          </w:rPr>
+          <w:fldChar w:fldCharType="begin"/>
+        </w:r>
+        <w:r>
+          <w:rPr>
+            <w:noProof/>
+          </w:rPr>
+          <w:instrText xml:space="preserve"> PAGEREF _Toc521964478 \h </w:instrText>
+        </w:r>
+        <w:r>
+          <w:rPr>
+            <w:noProof/>
+          </w:rPr>
+        </w:r>
+        <w:r>
+          <w:rPr>
+            <w:noProof/>
+          </w:rPr>
+          <w:fldChar w:fldCharType="separate"/>
+        </w:r>
+        <w:r>
+          <w:rPr>
+            <w:noProof/>
+          </w:rPr>
+          <w:t>34</w:t>
+        </w:r>
+        <w:r>
+          <w:rPr>
+            <w:noProof/>
+          </w:rPr>
+          <w:fldChar w:fldCharType="end"/>
         </w:r>
       </w:hyperlink>
     </w:p>
     <w:p>
       <w:pPr>
-        <w:pStyle w:val="Contents1"/>
+        <w:pStyle w:val="TOC1"/>
         <w:tabs>
-          <w:tab w:val="clear" w:pos="9972"/>
-          <w:tab w:val="right" w:leader="dot" w:pos="10800"/>
+          <w:tab w:val="right" w:leader="dot" w:pos="10790"/>
         </w:tabs>
-      </w:pPr>
-      <w:hyperlink w:anchor="__RefHeading__1758_1282691942" w:history="1">
+        <w:rPr>
+          <w:noProof/>
+        </w:rPr>
+      </w:pPr>
+      <w:hyperlink w:anchor="_Toc521964479" w:history="1">
         <w:r>
+          <w:rPr>
+            <w:rStyle w:val="Hyperlink"/>
+            <w:noProof/>
+          </w:rPr>
           <w:t>Miscellaneous</w:t>
         </w:r>
         <w:r>
+          <w:rPr>
+            <w:noProof/>
+          </w:rPr>
           <w:tab/>
-          <w:t>35</w:t>
+        </w:r>
+        <w:r>
+          <w:rPr>
+            <w:noProof/>
+          </w:rPr>
+          <w:fldChar w:fldCharType="begin"/>
+        </w:r>
+        <w:r>
+          <w:rPr>
+            <w:noProof/>
+          </w:rPr>
+          <w:instrText xml:space="preserve"> PAGEREF _Toc521964479 \h </w:instrText>
+        </w:r>
+        <w:r>
+          <w:rPr>
+            <w:noProof/>
+          </w:rPr>
+        </w:r>
+        <w:r>
+          <w:rPr>
+            <w:noProof/>
+          </w:rPr>
+          <w:fldChar w:fldCharType="separate"/>
+        </w:r>
+        <w:r>
+          <w:rPr>
+            <w:noProof/>
+          </w:rPr>
+          <w:t>37</w:t>
+        </w:r>
+        <w:r>
+          <w:rPr>
+            <w:noProof/>
+          </w:rPr>
+          <w:fldChar w:fldCharType="end"/>
         </w:r>
       </w:hyperlink>
     </w:p>
@@ -896,7 +1627,7 @@
         <w:pageBreakBefore/>
       </w:pPr>
       <w:bookmarkStart w:id="0" w:name="_Toc499022721"/>
-      <w:bookmarkStart w:id="1" w:name="__RefHeading__1726_1282691942"/>
+      <w:bookmarkStart w:id="1" w:name="_Toc521964463"/>
       <w:r>
         <w:lastRenderedPageBreak/>
         <w:t>Priority (Plan &amp; Sequence thoughts)</w:t>
@@ -950,8 +1681,6 @@
         </w:rPr>
         <w:t>NoteSpread</w:t>
       </w:r>
-      <w:bookmarkStart w:id="2" w:name="_GoBack"/>
-      <w:bookmarkEnd w:id="2"/>
     </w:p>
     <w:p>
       <w:pPr>
@@ -1026,13 +1755,13 @@
       <w:pPr>
         <w:pStyle w:val="Heading1"/>
       </w:pPr>
-      <w:bookmarkStart w:id="3" w:name="_Toc499022722"/>
-      <w:bookmarkStart w:id="4" w:name="__RefHeading__1728_1282691942"/>
+      <w:bookmarkStart w:id="2" w:name="_Toc499022722"/>
+      <w:bookmarkStart w:id="3" w:name="_Toc521964464"/>
       <w:r>
         <w:t>Note – J-Clock</w:t>
       </w:r>
+      <w:bookmarkEnd w:id="2"/>
       <w:bookmarkEnd w:id="3"/>
-      <w:bookmarkEnd w:id="4"/>
     </w:p>
     <w:p>
       <w:pPr>
@@ -1058,13 +1787,13 @@
       <w:pPr>
         <w:pStyle w:val="Heading1"/>
       </w:pPr>
-      <w:bookmarkStart w:id="5" w:name="_Toc499022723"/>
-      <w:bookmarkStart w:id="6" w:name="__RefHeading__1730_1282691942"/>
+      <w:bookmarkStart w:id="4" w:name="_Toc499022723"/>
+      <w:bookmarkStart w:id="5" w:name="_Toc521964465"/>
       <w:r>
         <w:t>Scratch Page</w:t>
       </w:r>
+      <w:bookmarkEnd w:id="4"/>
       <w:bookmarkEnd w:id="5"/>
-      <w:bookmarkEnd w:id="6"/>
     </w:p>
     <w:p>
       <w:pPr>
@@ -1266,14 +1995,14 @@
         <w:pStyle w:val="Heading1"/>
         <w:pageBreakBefore/>
       </w:pPr>
-      <w:bookmarkStart w:id="7" w:name="_Toc499022724"/>
-      <w:bookmarkStart w:id="8" w:name="__RefHeading__1732_1282691942"/>
+      <w:bookmarkStart w:id="6" w:name="_Toc499022724"/>
+      <w:bookmarkStart w:id="7" w:name="_Toc521964466"/>
       <w:r>
         <w:lastRenderedPageBreak/>
         <w:t>Planning &amp; Scheduling</w:t>
       </w:r>
+      <w:bookmarkEnd w:id="6"/>
       <w:bookmarkEnd w:id="7"/>
-      <w:bookmarkEnd w:id="8"/>
     </w:p>
     <w:p>
       <w:pPr>
@@ -5079,13 +5808,13 @@
       <w:pPr>
         <w:pStyle w:val="Heading1"/>
       </w:pPr>
-      <w:bookmarkStart w:id="9" w:name="_Toc499022725"/>
-      <w:bookmarkStart w:id="10" w:name="__RefHeading__1734_1282691942"/>
+      <w:bookmarkStart w:id="8" w:name="_Toc499022725"/>
+      <w:bookmarkStart w:id="9" w:name="_Toc521964467"/>
       <w:r>
         <w:t>Communication</w:t>
       </w:r>
+      <w:bookmarkEnd w:id="8"/>
       <w:bookmarkEnd w:id="9"/>
-      <w:bookmarkEnd w:id="10"/>
     </w:p>
     <w:p>
       <w:pPr>
@@ -5223,13 +5952,13 @@
       <w:pPr>
         <w:pStyle w:val="Heading1"/>
       </w:pPr>
-      <w:bookmarkStart w:id="11" w:name="_Toc499022726"/>
-      <w:bookmarkStart w:id="12" w:name="__RefHeading__1736_1282691942"/>
+      <w:bookmarkStart w:id="10" w:name="_Toc499022726"/>
+      <w:bookmarkStart w:id="11" w:name="_Toc521964468"/>
       <w:r>
         <w:t>Tracking, Desires &amp; Stuff</w:t>
       </w:r>
+      <w:bookmarkEnd w:id="10"/>
       <w:bookmarkEnd w:id="11"/>
-      <w:bookmarkEnd w:id="12"/>
     </w:p>
     <w:p>
       <w:pPr>
@@ -6860,8 +7589,7 @@
           <w:szCs w:val="32"/>
         </w:rPr>
       </w:pPr>
-      <w:bookmarkStart w:id="13" w:name="_Toc499022727"/>
-      <w:bookmarkStart w:id="14" w:name="__RefHeading__1738_1282691942"/>
+      <w:bookmarkStart w:id="12" w:name="_Toc499022727"/>
       <w:r>
         <w:br w:type="page"/>
       </w:r>
@@ -6870,12 +7598,13 @@
       <w:pPr>
         <w:pStyle w:val="Heading1"/>
       </w:pPr>
+      <w:bookmarkStart w:id="13" w:name="_Toc521964469"/>
       <w:r>
         <w:lastRenderedPageBreak/>
         <w:t>Tracking, General</w:t>
       </w:r>
+      <w:bookmarkEnd w:id="12"/>
       <w:bookmarkEnd w:id="13"/>
-      <w:bookmarkEnd w:id="14"/>
     </w:p>
     <w:p>
       <w:pPr>
@@ -8292,13 +9021,76 @@
       <w:pPr>
         <w:pStyle w:val="Heading1"/>
       </w:pPr>
-      <w:bookmarkStart w:id="15" w:name="_Toc499022728"/>
-      <w:bookmarkStart w:id="16" w:name="__RefHeading__1740_1282691942"/>
+      <w:bookmarkStart w:id="14" w:name="_Toc499022728"/>
+      <w:bookmarkStart w:id="15" w:name="_Toc521964470"/>
       <w:r>
         <w:t>Group Activity</w:t>
       </w:r>
+      <w:bookmarkEnd w:id="14"/>
       <w:bookmarkEnd w:id="15"/>
-      <w:bookmarkEnd w:id="16"/>
+    </w:p>
+    <w:p>
+      <w:pPr>
+        <w:pStyle w:val="ListParagraph"/>
+        <w:numPr>
+          <w:ilvl w:val="0"/>
+          <w:numId w:val="21"/>
+        </w:numPr>
+      </w:pPr>
+      <w:r>
+        <w:rPr>
+          <w:b/>
+        </w:rPr>
+        <w:t>Collaborative Pursuit</w:t>
+      </w:r>
+      <w:r>
+        <w:rPr>
+          <w:b/>
+        </w:rPr>
+        <w:t xml:space="preserve"> </w:t>
+      </w:r>
+      <w:r>
+        <w:t>(Kidus Idea)</w:t>
+      </w:r>
+    </w:p>
+    <w:p>
+      <w:pPr>
+        <w:pStyle w:val="ListParagraph"/>
+        <w:numPr>
+          <w:ilvl w:val="1"/>
+          <w:numId w:val="21"/>
+        </w:numPr>
+      </w:pPr>
+      <w:r>
+        <w:t>Idea Collaboration for what is next, finding said topics and stepping forward into pursuit</w:t>
+      </w:r>
+    </w:p>
+    <w:p>
+      <w:pPr>
+        <w:pStyle w:val="ListParagraph"/>
+        <w:numPr>
+          <w:ilvl w:val="1"/>
+          <w:numId w:val="21"/>
+        </w:numPr>
+      </w:pPr>
+      <w:r>
+        <w:t>Group oriented, for identification of team and for help in focus and idea establishment</w:t>
+      </w:r>
+    </w:p>
+    <w:p>
+      <w:pPr>
+        <w:pStyle w:val="ListParagraph"/>
+        <w:numPr>
+          <w:ilvl w:val="1"/>
+          <w:numId w:val="21"/>
+        </w:numPr>
+      </w:pPr>
+      <w:r>
+        <w:t>H</w:t>
+      </w:r>
+      <w:r>
+        <w:t>elping seed and navigate from idea generation through product result</w:t>
+      </w:r>
     </w:p>
     <w:p>
       <w:pPr>
@@ -8495,14 +9287,14 @@
         <w:pStyle w:val="Heading1"/>
         <w:pageBreakBefore/>
       </w:pPr>
-      <w:bookmarkStart w:id="17" w:name="_Toc499022729"/>
-      <w:bookmarkStart w:id="18" w:name="__RefHeading__1742_1282691942"/>
+      <w:bookmarkStart w:id="16" w:name="_Toc499022729"/>
+      <w:bookmarkStart w:id="17" w:name="_Toc521964471"/>
       <w:r>
         <w:lastRenderedPageBreak/>
         <w:t>Food, Eating, Dining</w:t>
       </w:r>
+      <w:bookmarkEnd w:id="16"/>
       <w:bookmarkEnd w:id="17"/>
-      <w:bookmarkEnd w:id="18"/>
     </w:p>
     <w:p>
       <w:pPr>
@@ -8589,16 +9381,12 @@
           <w:ilvl w:val="0"/>
           <w:numId w:val="2"/>
         </w:numPr>
-        <w:spacing w:line="254" w:lineRule="auto"/>
-        <w:rPr>
-          <w:b/>
-        </w:rPr>
-      </w:pPr>
-      <w:r>
-        <w:rPr>
-          <w:b/>
-        </w:rPr>
-        <w:t>Map your favorite store(s), foods, collections, restaurants</w:t>
+      </w:pPr>
+      <w:r>
+        <w:rPr>
+          <w:b/>
+        </w:rPr>
+        <w:t>Hydration App</w:t>
       </w:r>
     </w:p>
     <w:p>
@@ -8608,62 +9396,21 @@
           <w:ilvl w:val="1"/>
           <w:numId w:val="2"/>
         </w:numPr>
-        <w:spacing w:line="254" w:lineRule="auto"/>
-      </w:pPr>
-      <w:r>
-        <w:t>Primary emphasis on restaurants (addtnl – bars, sports, leisure, etc.)</w:t>
-      </w:r>
-    </w:p>
-    <w:p>
-      <w:pPr>
-        <w:pStyle w:val="ListParagraph"/>
-        <w:numPr>
-          <w:ilvl w:val="1"/>
-          <w:numId w:val="2"/>
-        </w:numPr>
-        <w:spacing w:line="254" w:lineRule="auto"/>
-      </w:pPr>
-      <w:r>
-        <w:t>Pick radius and center point</w:t>
-      </w:r>
-    </w:p>
-    <w:p>
-      <w:pPr>
-        <w:pStyle w:val="ListParagraph"/>
-        <w:numPr>
-          <w:ilvl w:val="1"/>
-          <w:numId w:val="2"/>
-        </w:numPr>
-        <w:spacing w:line="254" w:lineRule="auto"/>
-      </w:pPr>
-      <w:r>
-        <w:t>Has a list of ‘places I want to eat’</w:t>
-      </w:r>
-    </w:p>
-    <w:p>
-      <w:pPr>
-        <w:pStyle w:val="ListParagraph"/>
-        <w:numPr>
-          <w:ilvl w:val="1"/>
-          <w:numId w:val="2"/>
-        </w:numPr>
-        <w:spacing w:line="254" w:lineRule="auto"/>
-      </w:pPr>
-      <w:r>
-        <w:t>Allows input and tracking of when you’ve been somewhere to eat. Uses this in restaurant suggestions</w:t>
-      </w:r>
-    </w:p>
-    <w:p>
-      <w:pPr>
-        <w:pStyle w:val="ListParagraph"/>
-        <w:numPr>
-          <w:ilvl w:val="1"/>
-          <w:numId w:val="2"/>
-        </w:numPr>
-        <w:spacing w:line="254" w:lineRule="auto"/>
-      </w:pPr>
-      <w:r>
-        <w:t>(m) You can also insert generic location-based reminders, that will buzz you on proximity entrance</w:t>
+      </w:pPr>
+      <w:r>
+        <w:t>Just</w:t>
+      </w:r>
+      <w:r>
+        <w:t xml:space="preserve"> like in </w:t>
+      </w:r>
+      <w:r>
+        <w:rPr>
+          <w:i/>
+        </w:rPr>
+        <w:t>HabitMinder</w:t>
+      </w:r>
+      <w:r>
+        <w:t>, but as separate app</w:t>
       </w:r>
     </w:p>
     <w:p>
@@ -8682,7 +9429,7 @@
         <w:rPr>
           <w:b/>
         </w:rPr>
-        <w:t>List all of your liqueurs</w:t>
+        <w:t>Map your favorite store(s), foods, collections, restaurants</w:t>
       </w:r>
     </w:p>
     <w:p>
@@ -8695,7 +9442,7 @@
         <w:spacing w:line="254" w:lineRule="auto"/>
       </w:pPr>
       <w:r>
-        <w:t>And list your favorite drinks!</w:t>
+        <w:t>Primary emphasis on restaurants (addtnl – bars, sports, leisure, etc.)</w:t>
       </w:r>
     </w:p>
     <w:p>
@@ -8708,7 +9455,7 @@
         <w:spacing w:line="254" w:lineRule="auto"/>
       </w:pPr>
       <w:r>
-        <w:t>Lookup drinks by your cabinet</w:t>
+        <w:t>Pick radius and center point</w:t>
       </w:r>
     </w:p>
     <w:p>
@@ -8721,7 +9468,7 @@
         <w:spacing w:line="254" w:lineRule="auto"/>
       </w:pPr>
       <w:r>
-        <w:t>Have multiple cabinets. Ex – your house, your girlfriends house; the bar down the street</w:t>
+        <w:t>Has a list of ‘places I want to eat’</w:t>
       </w:r>
     </w:p>
     <w:p>
@@ -8734,7 +9481,7 @@
         <w:spacing w:line="254" w:lineRule="auto"/>
       </w:pPr>
       <w:r>
-        <w:t>Consider having a library user built that you can pull from for drinks</w:t>
+        <w:t>Allows input and tracking of when you’ve been somewhere to eat. Uses this in restaurant suggestions</w:t>
       </w:r>
     </w:p>
     <w:p>
@@ -8747,7 +9494,7 @@
         <w:spacing w:line="254" w:lineRule="auto"/>
       </w:pPr>
       <w:r>
-        <w:t>Can share cabinets with others</w:t>
+        <w:t>(m) You can also insert generic location-based reminders, that will buzz you on proximity entrance</w:t>
       </w:r>
     </w:p>
     <w:p>
@@ -8757,6 +9504,90 @@
           <w:ilvl w:val="0"/>
           <w:numId w:val="2"/>
         </w:numPr>
+        <w:spacing w:line="254" w:lineRule="auto"/>
+        <w:rPr>
+          <w:b/>
+        </w:rPr>
+      </w:pPr>
+      <w:r>
+        <w:rPr>
+          <w:b/>
+        </w:rPr>
+        <w:t>List all of your liqueurs</w:t>
+      </w:r>
+    </w:p>
+    <w:p>
+      <w:pPr>
+        <w:pStyle w:val="ListParagraph"/>
+        <w:numPr>
+          <w:ilvl w:val="1"/>
+          <w:numId w:val="2"/>
+        </w:numPr>
+        <w:spacing w:line="254" w:lineRule="auto"/>
+      </w:pPr>
+      <w:r>
+        <w:t>And list your favorite drinks!</w:t>
+      </w:r>
+    </w:p>
+    <w:p>
+      <w:pPr>
+        <w:pStyle w:val="ListParagraph"/>
+        <w:numPr>
+          <w:ilvl w:val="1"/>
+          <w:numId w:val="2"/>
+        </w:numPr>
+        <w:spacing w:line="254" w:lineRule="auto"/>
+      </w:pPr>
+      <w:r>
+        <w:t>Lookup drinks by your cabinet</w:t>
+      </w:r>
+    </w:p>
+    <w:p>
+      <w:pPr>
+        <w:pStyle w:val="ListParagraph"/>
+        <w:numPr>
+          <w:ilvl w:val="1"/>
+          <w:numId w:val="2"/>
+        </w:numPr>
+        <w:spacing w:line="254" w:lineRule="auto"/>
+      </w:pPr>
+      <w:r>
+        <w:t>Have multiple cabinets. Ex – your house, your girlfriends house; the bar down the street</w:t>
+      </w:r>
+    </w:p>
+    <w:p>
+      <w:pPr>
+        <w:pStyle w:val="ListParagraph"/>
+        <w:numPr>
+          <w:ilvl w:val="1"/>
+          <w:numId w:val="2"/>
+        </w:numPr>
+        <w:spacing w:line="254" w:lineRule="auto"/>
+      </w:pPr>
+      <w:r>
+        <w:t>Consider having a library user built that you can pull from for drinks</w:t>
+      </w:r>
+    </w:p>
+    <w:p>
+      <w:pPr>
+        <w:pStyle w:val="ListParagraph"/>
+        <w:numPr>
+          <w:ilvl w:val="1"/>
+          <w:numId w:val="2"/>
+        </w:numPr>
+        <w:spacing w:line="254" w:lineRule="auto"/>
+      </w:pPr>
+      <w:r>
+        <w:t>Can share cabinets with others</w:t>
+      </w:r>
+    </w:p>
+    <w:p>
+      <w:pPr>
+        <w:pStyle w:val="ListParagraph"/>
+        <w:numPr>
+          <w:ilvl w:val="0"/>
+          <w:numId w:val="2"/>
+        </w:numPr>
         <w:rPr>
           <w:b/>
         </w:rPr>
@@ -8891,6 +9722,7 @@
         </w:numPr>
       </w:pPr>
       <w:r>
+        <w:lastRenderedPageBreak/>
         <w:t>You can find a recipe that you have time for</w:t>
       </w:r>
     </w:p>
@@ -8915,7 +9747,6 @@
         </w:numPr>
       </w:pPr>
       <w:r>
-        <w:lastRenderedPageBreak/>
         <w:t>Suzii expressed passion here – this is a common need</w:t>
       </w:r>
     </w:p>
@@ -9091,12 +9922,221 @@
       <w:pPr>
         <w:pStyle w:val="Heading1"/>
       </w:pPr>
-      <w:bookmarkStart w:id="19" w:name="_Toc499022730"/>
-      <w:bookmarkStart w:id="20" w:name="__RefHeading__1744_1282691942"/>
+      <w:bookmarkStart w:id="18" w:name="_Toc499022730"/>
+      <w:bookmarkStart w:id="19" w:name="_Toc521964472"/>
       <w:r>
         <w:t>Self-Improvement</w:t>
       </w:r>
+      <w:bookmarkEnd w:id="18"/>
       <w:bookmarkEnd w:id="19"/>
+    </w:p>
+    <w:p>
+      <w:pPr>
+        <w:pStyle w:val="ListParagraph"/>
+        <w:numPr>
+          <w:ilvl w:val="0"/>
+          <w:numId w:val="4"/>
+        </w:numPr>
+        <w:spacing w:line="254" w:lineRule="auto"/>
+        <w:rPr>
+          <w:b/>
+        </w:rPr>
+      </w:pPr>
+      <w:r>
+        <w:rPr>
+          <w:b/>
+        </w:rPr>
+        <w:t>Your Verses</w:t>
+      </w:r>
+    </w:p>
+    <w:p>
+      <w:pPr>
+        <w:pStyle w:val="ListParagraph"/>
+        <w:numPr>
+          <w:ilvl w:val="1"/>
+          <w:numId w:val="4"/>
+        </w:numPr>
+        <w:spacing w:line="254" w:lineRule="auto"/>
+      </w:pPr>
+      <w:r>
+        <w:t>A means to store &amp; share Bible passages and verses</w:t>
+      </w:r>
+    </w:p>
+    <w:p>
+      <w:pPr>
+        <w:pStyle w:val="ListParagraph"/>
+        <w:numPr>
+          <w:ilvl w:val="1"/>
+          <w:numId w:val="4"/>
+        </w:numPr>
+        <w:spacing w:line="254" w:lineRule="auto"/>
+      </w:pPr>
+      <w:r>
+        <w:t>Pastors and churches can have their own accounts, which you can subscribe to</w:t>
+      </w:r>
+    </w:p>
+    <w:p>
+      <w:pPr>
+        <w:pStyle w:val="ListParagraph"/>
+        <w:numPr>
+          <w:ilvl w:val="2"/>
+          <w:numId w:val="4"/>
+        </w:numPr>
+        <w:spacing w:line="254" w:lineRule="auto"/>
+      </w:pPr>
+      <w:r>
+        <w:t>E.g. Troy at Kaleo. After church he can post to it, for his congregation</w:t>
+      </w:r>
+    </w:p>
+    <w:p>
+      <w:pPr>
+        <w:pStyle w:val="ListParagraph"/>
+        <w:numPr>
+          <w:ilvl w:val="0"/>
+          <w:numId w:val="4"/>
+        </w:numPr>
+        <w:spacing w:line="254" w:lineRule="auto"/>
+        <w:rPr>
+          <w:b/>
+        </w:rPr>
+      </w:pPr>
+      <w:r>
+        <w:rPr>
+          <w:b/>
+        </w:rPr>
+        <w:t>Morning Driver Scriptures</w:t>
+      </w:r>
+    </w:p>
+    <w:p>
+      <w:pPr>
+        <w:pStyle w:val="ListParagraph"/>
+        <w:numPr>
+          <w:ilvl w:val="1"/>
+          <w:numId w:val="4"/>
+        </w:numPr>
+        <w:spacing w:line="254" w:lineRule="auto"/>
+      </w:pPr>
+      <w:r>
+        <w:t>Reads and recites selected scriptures</w:t>
+      </w:r>
+    </w:p>
+    <w:p>
+      <w:pPr>
+        <w:pStyle w:val="ListParagraph"/>
+        <w:numPr>
+          <w:ilvl w:val="1"/>
+          <w:numId w:val="4"/>
+        </w:numPr>
+        <w:spacing w:line="254" w:lineRule="auto"/>
+      </w:pPr>
+      <w:r>
+        <w:t>Option to group sync</w:t>
+      </w:r>
+    </w:p>
+    <w:p>
+      <w:pPr>
+        <w:pStyle w:val="ListParagraph"/>
+        <w:numPr>
+          <w:ilvl w:val="0"/>
+          <w:numId w:val="4"/>
+        </w:numPr>
+        <w:spacing w:line="254" w:lineRule="auto"/>
+        <w:rPr>
+          <w:b/>
+        </w:rPr>
+      </w:pPr>
+      <w:r>
+        <w:rPr>
+          <w:b/>
+        </w:rPr>
+        <w:t>One Card a Day</w:t>
+      </w:r>
+    </w:p>
+    <w:p>
+      <w:pPr>
+        <w:pStyle w:val="ListParagraph"/>
+        <w:numPr>
+          <w:ilvl w:val="1"/>
+          <w:numId w:val="4"/>
+        </w:numPr>
+        <w:spacing w:line="254" w:lineRule="auto"/>
+      </w:pPr>
+      <w:r>
+        <w:rPr>
+          <w:rStyle w:val="m6518295562443694790s1"/>
+        </w:rPr>
+        <w:t xml:space="preserve">A </w:t>
+      </w:r>
+      <w:r>
+        <w:rPr>
+          <w:rStyle w:val="m6518295562443694790s1"/>
+        </w:rPr>
+        <w:t>pop-up</w:t>
+      </w:r>
+      <w:r>
+        <w:rPr>
+          <w:rStyle w:val="m6518295562443694790s1"/>
+        </w:rPr>
+        <w:t xml:space="preserve"> message to phone once per day or scheduled, e.g. “Today is a good day”, “Call Mom” or “pause and reflect on xyz, and say thank you for our father’s grace in this”</w:t>
+      </w:r>
+    </w:p>
+    <w:p>
+      <w:pPr>
+        <w:pStyle w:val="ListParagraph"/>
+        <w:numPr>
+          <w:ilvl w:val="0"/>
+          <w:numId w:val="4"/>
+        </w:numPr>
+        <w:spacing w:line="254" w:lineRule="auto"/>
+        <w:rPr>
+          <w:b/>
+        </w:rPr>
+      </w:pPr>
+      <w:r>
+        <w:rPr>
+          <w:b/>
+        </w:rPr>
+        <w:t>Pause and Refresh</w:t>
+      </w:r>
+    </w:p>
+    <w:p>
+      <w:pPr>
+        <w:pStyle w:val="ListParagraph"/>
+        <w:numPr>
+          <w:ilvl w:val="1"/>
+          <w:numId w:val="4"/>
+        </w:numPr>
+        <w:spacing w:line="254" w:lineRule="auto"/>
+      </w:pPr>
+      <w:r>
+        <w:t>A periodic meditation app which once per day at a random time pops up a reminder that asks you to take a deep breath of five seconds, pause and relax, exhaling slowly. A meditation themed app, with a dirt simple interface</w:t>
+      </w:r>
+    </w:p>
+    <w:p>
+      <w:pPr>
+        <w:pStyle w:val="ListParagraph"/>
+        <w:numPr>
+          <w:ilvl w:val="1"/>
+          <w:numId w:val="4"/>
+        </w:numPr>
+        <w:spacing w:line="254" w:lineRule="auto"/>
+      </w:pPr>
+      <w:r>
+        <w:t xml:space="preserve">This initial app only allows one per day max. if people end up requesting more, make a second version, which allows multiple!! </w:t>
+      </w:r>
+      <w:r>
+        <w:rPr>
+          <w:rFonts w:ascii="Wingdings" w:hAnsi="Wingdings"/>
+        </w:rPr>
+        <w:t></w:t>
+      </w:r>
+    </w:p>
+    <w:p>
+      <w:pPr>
+        <w:spacing w:line="254" w:lineRule="auto"/>
+        <w:ind w:left="1080"/>
+      </w:pPr>
+      <w:bookmarkStart w:id="20" w:name="_GoBack"/>
       <w:bookmarkEnd w:id="20"/>
     </w:p>
     <w:p>
@@ -9115,46 +10155,24 @@
         <w:rPr>
           <w:b/>
         </w:rPr>
-        <w:t>Your Verses</w:t>
-      </w:r>
-    </w:p>
-    <w:p>
-      <w:pPr>
-        <w:pStyle w:val="ListParagraph"/>
-        <w:numPr>
-          <w:ilvl w:val="1"/>
-          <w:numId w:val="4"/>
-        </w:numPr>
-        <w:spacing w:line="254" w:lineRule="auto"/>
-      </w:pPr>
-      <w:r>
-        <w:t>A means to store &amp; share Bible passages and verses</w:t>
-      </w:r>
-    </w:p>
-    <w:p>
-      <w:pPr>
-        <w:pStyle w:val="ListParagraph"/>
-        <w:numPr>
-          <w:ilvl w:val="1"/>
-          <w:numId w:val="4"/>
-        </w:numPr>
-        <w:spacing w:line="254" w:lineRule="auto"/>
-      </w:pPr>
-      <w:r>
-        <w:t>Pastors and churches can have their own accounts, which you can subscribe to</w:t>
-      </w:r>
-    </w:p>
-    <w:p>
-      <w:pPr>
-        <w:pStyle w:val="ListParagraph"/>
-        <w:numPr>
-          <w:ilvl w:val="2"/>
-          <w:numId w:val="4"/>
-        </w:numPr>
-        <w:spacing w:line="254" w:lineRule="auto"/>
-      </w:pPr>
-      <w:r>
-        <w:t>E.g. Troy at Kaleo. After church he can post to it, for his congregation</w:t>
+        <w:lastRenderedPageBreak/>
+        <w:t>Something I’d Like to do Someday</w:t>
+      </w:r>
+    </w:p>
+    <w:p>
+      <w:pPr>
+        <w:pStyle w:val="ListParagraph"/>
+        <w:numPr>
+          <w:ilvl w:val="1"/>
+          <w:numId w:val="4"/>
+        </w:numPr>
+        <w:spacing w:line="254" w:lineRule="auto"/>
+        <w:rPr>
+          <w:b/>
+        </w:rPr>
+      </w:pPr>
+      <w:r>
+        <w:t>A place to capture, share and remind on those special things you’d like to do one day (visit Tokyo, eat dinner with your pastor, visit the Gum Wall, etc.)</w:t>
       </w:r>
     </w:p>
     <w:p>
@@ -9173,149 +10191,6 @@
         <w:rPr>
           <w:b/>
         </w:rPr>
-        <w:t>Morning Driver Scriptures</w:t>
-      </w:r>
-    </w:p>
-    <w:p>
-      <w:pPr>
-        <w:pStyle w:val="ListParagraph"/>
-        <w:numPr>
-          <w:ilvl w:val="1"/>
-          <w:numId w:val="4"/>
-        </w:numPr>
-        <w:spacing w:line="254" w:lineRule="auto"/>
-      </w:pPr>
-      <w:r>
-        <w:t>Reads and recites selected scriptures</w:t>
-      </w:r>
-    </w:p>
-    <w:p>
-      <w:pPr>
-        <w:pStyle w:val="ListParagraph"/>
-        <w:numPr>
-          <w:ilvl w:val="1"/>
-          <w:numId w:val="4"/>
-        </w:numPr>
-        <w:spacing w:line="254" w:lineRule="auto"/>
-      </w:pPr>
-      <w:r>
-        <w:t>Option to group sync</w:t>
-      </w:r>
-    </w:p>
-    <w:p>
-      <w:pPr>
-        <w:pStyle w:val="ListParagraph"/>
-        <w:numPr>
-          <w:ilvl w:val="0"/>
-          <w:numId w:val="4"/>
-        </w:numPr>
-        <w:spacing w:line="254" w:lineRule="auto"/>
-        <w:rPr>
-          <w:b/>
-        </w:rPr>
-      </w:pPr>
-      <w:r>
-        <w:rPr>
-          <w:b/>
-        </w:rPr>
-        <w:t>One Card a Day</w:t>
-      </w:r>
-    </w:p>
-    <w:p>
-      <w:pPr>
-        <w:pStyle w:val="ListParagraph"/>
-        <w:numPr>
-          <w:ilvl w:val="1"/>
-          <w:numId w:val="4"/>
-        </w:numPr>
-        <w:spacing w:line="254" w:lineRule="auto"/>
-      </w:pPr>
-      <w:r>
-        <w:rPr>
-          <w:rStyle w:val="m6518295562443694790s1"/>
-        </w:rPr>
-        <w:t xml:space="preserve">A </w:t>
-      </w:r>
-      <w:r>
-        <w:rPr>
-          <w:rStyle w:val="m6518295562443694790s1"/>
-        </w:rPr>
-        <w:t>pop-up</w:t>
-      </w:r>
-      <w:r>
-        <w:rPr>
-          <w:rStyle w:val="m6518295562443694790s1"/>
-        </w:rPr>
-        <w:t xml:space="preserve"> message to phone once per day or scheduled, e.g. “Today is a good day”, “Call Mom” or “pause and reflect on xyz, and say thank you for our father’s grace in this”</w:t>
-      </w:r>
-    </w:p>
-    <w:p>
-      <w:pPr>
-        <w:pStyle w:val="ListParagraph"/>
-        <w:numPr>
-          <w:ilvl w:val="0"/>
-          <w:numId w:val="4"/>
-        </w:numPr>
-        <w:spacing w:line="254" w:lineRule="auto"/>
-        <w:rPr>
-          <w:b/>
-        </w:rPr>
-      </w:pPr>
-      <w:r>
-        <w:rPr>
-          <w:b/>
-        </w:rPr>
-        <w:t>Pause and Refresh</w:t>
-      </w:r>
-    </w:p>
-    <w:p>
-      <w:pPr>
-        <w:pStyle w:val="ListParagraph"/>
-        <w:numPr>
-          <w:ilvl w:val="1"/>
-          <w:numId w:val="4"/>
-        </w:numPr>
-        <w:spacing w:line="254" w:lineRule="auto"/>
-      </w:pPr>
-      <w:r>
-        <w:t>A periodic meditation app which once per day at a random time pops up a reminder that asks you to take a deep breath of five seconds, pause and relax, exhaling slowly. A meditation themed app, with a dirt simple interface</w:t>
-      </w:r>
-    </w:p>
-    <w:p>
-      <w:pPr>
-        <w:pStyle w:val="ListParagraph"/>
-        <w:numPr>
-          <w:ilvl w:val="1"/>
-          <w:numId w:val="4"/>
-        </w:numPr>
-        <w:spacing w:line="254" w:lineRule="auto"/>
-      </w:pPr>
-      <w:r>
-        <w:t xml:space="preserve">This initial app only allows one per day max. if people end up requesting more, make a second version, which allows multiple!! </w:t>
-      </w:r>
-      <w:r>
-        <w:rPr>
-          <w:rFonts w:ascii="Wingdings" w:hAnsi="Wingdings"/>
-        </w:rPr>
-        <w:t></w:t>
-      </w:r>
-    </w:p>
-    <w:p>
-      <w:pPr>
-        <w:pStyle w:val="ListParagraph"/>
-        <w:numPr>
-          <w:ilvl w:val="0"/>
-          <w:numId w:val="4"/>
-        </w:numPr>
-        <w:spacing w:line="254" w:lineRule="auto"/>
-        <w:rPr>
-          <w:b/>
-        </w:rPr>
-      </w:pPr>
-      <w:r>
-        <w:rPr>
-          <w:b/>
-        </w:rPr>
         <w:t>My Goals</w:t>
       </w:r>
     </w:p>
@@ -9355,7 +10230,6 @@
         <w:spacing w:line="254" w:lineRule="auto"/>
       </w:pPr>
       <w:r>
-        <w:lastRenderedPageBreak/>
         <w:t>Section for today's goals</w:t>
       </w:r>
     </w:p>
@@ -9839,6 +10713,7 @@
         <w:spacing w:line="254" w:lineRule="auto"/>
       </w:pPr>
       <w:r>
+        <w:lastRenderedPageBreak/>
         <w:t>Upload IMG, text or both as a memento. Mementos are shown on the screen at specified times, for you to reflect, and appreciate</w:t>
       </w:r>
     </w:p>
@@ -10337,7 +11212,7 @@
         <w:pageBreakBefore/>
       </w:pPr>
       <w:bookmarkStart w:id="21" w:name="_Toc499022731"/>
-      <w:bookmarkStart w:id="22" w:name="__RefHeading__1746_1282691942"/>
+      <w:bookmarkStart w:id="22" w:name="_Toc521964473"/>
       <w:r>
         <w:lastRenderedPageBreak/>
         <w:t>Professional</w:t>
@@ -10579,7 +11454,6 @@
         </w:rPr>
       </w:pPr>
       <w:bookmarkStart w:id="23" w:name="_Toc499022732"/>
-      <w:bookmarkStart w:id="24" w:name="__RefHeading__1748_1282691942"/>
       <w:r>
         <w:br w:type="page"/>
       </w:r>
@@ -10588,6 +11462,7 @@
       <w:pPr>
         <w:pStyle w:val="Heading1"/>
       </w:pPr>
+      <w:bookmarkStart w:id="24" w:name="_Toc521964474"/>
       <w:r>
         <w:lastRenderedPageBreak/>
         <w:t>Brain Injury Recovery!</w:t>
@@ -12168,7 +13043,7 @@
         <w:pageBreakBefore/>
       </w:pPr>
       <w:bookmarkStart w:id="25" w:name="_Toc499022733"/>
-      <w:bookmarkStart w:id="26" w:name="__RefHeading__1750_1282691942"/>
+      <w:bookmarkStart w:id="26" w:name="_Toc521964475"/>
       <w:r>
         <w:lastRenderedPageBreak/>
         <w:t>Miscellaneous Humor</w:t>
@@ -12359,7 +13234,7 @@
         <w:pStyle w:val="Heading1"/>
       </w:pPr>
       <w:bookmarkStart w:id="27" w:name="_Toc499022734"/>
-      <w:bookmarkStart w:id="28" w:name="__RefHeading__1752_1282691942"/>
+      <w:bookmarkStart w:id="28" w:name="_Toc521964476"/>
       <w:r>
         <w:t>Media</w:t>
       </w:r>
@@ -12538,7 +13413,7 @@
         <w:pStyle w:val="Heading1"/>
       </w:pPr>
       <w:bookmarkStart w:id="29" w:name="_Toc499022735"/>
-      <w:bookmarkStart w:id="30" w:name="__RefHeading__1754_1282691942"/>
+      <w:bookmarkStart w:id="30" w:name="_Toc521964477"/>
       <w:r>
         <w:t>Neato</w:t>
       </w:r>
@@ -12924,7 +13799,7 @@
         <w:pageBreakBefore/>
       </w:pPr>
       <w:bookmarkStart w:id="31" w:name="_Toc499022736"/>
-      <w:bookmarkStart w:id="32" w:name="__RefHeading__1756_1282691942"/>
+      <w:bookmarkStart w:id="32" w:name="_Toc521964478"/>
       <w:r>
         <w:lastRenderedPageBreak/>
         <w:t>Utilities</w:t>
@@ -14155,7 +15030,7 @@
         <w:pageBreakBefore/>
       </w:pPr>
       <w:bookmarkStart w:id="33" w:name="_Toc499022737"/>
-      <w:bookmarkStart w:id="34" w:name="__RefHeading__1758_1282691942"/>
+      <w:bookmarkStart w:id="34" w:name="_Toc521964479"/>
       <w:r>
         <w:lastRenderedPageBreak/>
         <w:t>Miscellaneous</w:t>
@@ -14955,11 +15830,21 @@
     <w:r>
       <w:t xml:space="preserve"> of </w:t>
     </w:r>
-    <w:fldSimple w:instr=" NUMPAGES ">
-      <w:r>
-        <w:t>37</w:t>
-      </w:r>
-    </w:fldSimple>
+    <w:r>
+      <w:fldChar w:fldCharType="begin"/>
+    </w:r>
+    <w:r>
+      <w:instrText xml:space="preserve"> NUMPAGES </w:instrText>
+    </w:r>
+    <w:r>
+      <w:fldChar w:fldCharType="separate"/>
+    </w:r>
+    <w:r>
+      <w:t>37</w:t>
+    </w:r>
+    <w:r>
+      <w:fldChar w:fldCharType="end"/>
+    </w:r>
     <w:r>
       <w:tab/>
       <w:t>(</w:t>
@@ -14977,7 +15862,7 @@
       <w:rPr>
         <w:noProof/>
       </w:rPr>
-      <w:t>7/31/18</w:t>
+      <w:t>8/13/18</w:t>
     </w:r>
     <w:r>
       <w:fldChar w:fldCharType="end"/>
@@ -17244,6 +18129,29 @@
       </w:numPr>
     </w:pPr>
   </w:style>
+  <w:style w:type="paragraph" w:styleId="TOC1">
+    <w:name w:val="toc 1"/>
+    <w:basedOn w:val="Normal"/>
+    <w:next w:val="Normal"/>
+    <w:autoRedefine/>
+    <w:uiPriority w:val="39"/>
+    <w:unhideWhenUsed/>
+    <w:rsid w:val="00227B1C"/>
+    <w:pPr>
+      <w:spacing w:after="100"/>
+    </w:pPr>
+  </w:style>
+  <w:style w:type="character" w:styleId="Hyperlink">
+    <w:name w:val="Hyperlink"/>
+    <w:basedOn w:val="DefaultParagraphFont"/>
+    <w:uiPriority w:val="99"/>
+    <w:unhideWhenUsed/>
+    <w:rsid w:val="00227B1C"/>
+    <w:rPr>
+      <w:color w:val="0563C1" w:themeColor="hyperlink"/>
+      <w:u w:val="single"/>
+    </w:rPr>
+  </w:style>
 </w:styles>
 </file>
 
@@ -17547,7 +18455,7 @@
 </file>
 
 <file path=customXml/itemProps1.xml><?xml version="1.0" encoding="utf-8"?>
-<ds:datastoreItem xmlns:ds="http://schemas.openxmlformats.org/officeDocument/2006/customXml" ds:itemID="{360ADDF2-4E00-4F34-87C5-83978DDE9944}">
+<ds:datastoreItem xmlns:ds="http://schemas.openxmlformats.org/officeDocument/2006/customXml" ds:itemID="{043FD36D-CA80-4EA5-AC5B-1821CDDAA9E3}">
   <ds:schemaRefs>
     <ds:schemaRef ds:uri="http://schemas.openxmlformats.org/officeDocument/2006/bibliography"/>
   </ds:schemaRefs>

</xml_diff>

<commit_message>
(+)    gen photography section, add new ideas
</commit_message>
<xml_diff>
--- a/suppl/iPhone App Ideas.docx
+++ b/suppl/iPhone App Ideas.docx
@@ -73,7 +73,9 @@
           <w:tab w:val="right" w:leader="dot" w:pos="10790"/>
         </w:tabs>
         <w:rPr>
+          <w:rFonts w:asciiTheme="minorHAnsi" w:eastAsiaTheme="minorEastAsia" w:hAnsiTheme="minorHAnsi" w:cstheme="minorBidi"/>
           <w:noProof/>
+          <w:kern w:val="0"/>
         </w:rPr>
       </w:pPr>
       <w:r>
@@ -101,7 +103,7 @@
         </w:rPr>
         <w:fldChar w:fldCharType="separate"/>
       </w:r>
-      <w:hyperlink w:anchor="_Toc521964463" w:history="1">
+      <w:hyperlink w:anchor="_Toc523636539" w:history="1">
         <w:r>
           <w:rPr>
             <w:rStyle w:val="Hyperlink"/>
@@ -125,7 +127,7 @@
           <w:rPr>
             <w:noProof/>
           </w:rPr>
-          <w:instrText xml:space="preserve"> PAGEREF _Toc521964463 \h </w:instrText>
+          <w:instrText xml:space="preserve"> PAGEREF _Toc523636539 \h </w:instrText>
         </w:r>
         <w:r>
           <w:rPr>
@@ -159,10 +161,12 @@
           <w:tab w:val="right" w:leader="dot" w:pos="10790"/>
         </w:tabs>
         <w:rPr>
+          <w:rFonts w:asciiTheme="minorHAnsi" w:eastAsiaTheme="minorEastAsia" w:hAnsiTheme="minorHAnsi" w:cstheme="minorBidi"/>
           <w:noProof/>
-        </w:rPr>
-      </w:pPr>
-      <w:hyperlink w:anchor="_Toc521964464" w:history="1">
+          <w:kern w:val="0"/>
+        </w:rPr>
+      </w:pPr>
+      <w:hyperlink w:anchor="_Toc523636540" w:history="1">
         <w:r>
           <w:rPr>
             <w:rStyle w:val="Hyperlink"/>
@@ -186,7 +190,7 @@
           <w:rPr>
             <w:noProof/>
           </w:rPr>
-          <w:instrText xml:space="preserve"> PAGEREF _Toc521964464 \h </w:instrText>
+          <w:instrText xml:space="preserve"> PAGEREF _Toc523636540 \h </w:instrText>
         </w:r>
         <w:r>
           <w:rPr>
@@ -220,10 +224,12 @@
           <w:tab w:val="right" w:leader="dot" w:pos="10790"/>
         </w:tabs>
         <w:rPr>
+          <w:rFonts w:asciiTheme="minorHAnsi" w:eastAsiaTheme="minorEastAsia" w:hAnsiTheme="minorHAnsi" w:cstheme="minorBidi"/>
           <w:noProof/>
-        </w:rPr>
-      </w:pPr>
-      <w:hyperlink w:anchor="_Toc521964465" w:history="1">
+          <w:kern w:val="0"/>
+        </w:rPr>
+      </w:pPr>
+      <w:hyperlink w:anchor="_Toc523636541" w:history="1">
         <w:r>
           <w:rPr>
             <w:rStyle w:val="Hyperlink"/>
@@ -247,7 +253,7 @@
           <w:rPr>
             <w:noProof/>
           </w:rPr>
-          <w:instrText xml:space="preserve"> PAGEREF _Toc521964465 \h </w:instrText>
+          <w:instrText xml:space="preserve"> PAGEREF _Toc523636541 \h </w:instrText>
         </w:r>
         <w:r>
           <w:rPr>
@@ -281,10 +287,12 @@
           <w:tab w:val="right" w:leader="dot" w:pos="10790"/>
         </w:tabs>
         <w:rPr>
+          <w:rFonts w:asciiTheme="minorHAnsi" w:eastAsiaTheme="minorEastAsia" w:hAnsiTheme="minorHAnsi" w:cstheme="minorBidi"/>
           <w:noProof/>
-        </w:rPr>
-      </w:pPr>
-      <w:hyperlink w:anchor="_Toc521964466" w:history="1">
+          <w:kern w:val="0"/>
+        </w:rPr>
+      </w:pPr>
+      <w:hyperlink w:anchor="_Toc523636542" w:history="1">
         <w:r>
           <w:rPr>
             <w:rStyle w:val="Hyperlink"/>
@@ -308,7 +316,7 @@
           <w:rPr>
             <w:noProof/>
           </w:rPr>
-          <w:instrText xml:space="preserve"> PAGEREF _Toc521964466 \h </w:instrText>
+          <w:instrText xml:space="preserve"> PAGEREF _Toc523636542 \h </w:instrText>
         </w:r>
         <w:r>
           <w:rPr>
@@ -342,10 +350,12 @@
           <w:tab w:val="right" w:leader="dot" w:pos="10790"/>
         </w:tabs>
         <w:rPr>
+          <w:rFonts w:asciiTheme="minorHAnsi" w:eastAsiaTheme="minorEastAsia" w:hAnsiTheme="minorHAnsi" w:cstheme="minorBidi"/>
           <w:noProof/>
-        </w:rPr>
-      </w:pPr>
-      <w:hyperlink w:anchor="_Toc521964467" w:history="1">
+          <w:kern w:val="0"/>
+        </w:rPr>
+      </w:pPr>
+      <w:hyperlink w:anchor="_Toc523636543" w:history="1">
         <w:r>
           <w:rPr>
             <w:rStyle w:val="Hyperlink"/>
@@ -369,7 +379,7 @@
           <w:rPr>
             <w:noProof/>
           </w:rPr>
-          <w:instrText xml:space="preserve"> PAGEREF _Toc521964467 \h </w:instrText>
+          <w:instrText xml:space="preserve"> PAGEREF _Toc523636543 \h </w:instrText>
         </w:r>
         <w:r>
           <w:rPr>
@@ -403,10 +413,12 @@
           <w:tab w:val="right" w:leader="dot" w:pos="10790"/>
         </w:tabs>
         <w:rPr>
+          <w:rFonts w:asciiTheme="minorHAnsi" w:eastAsiaTheme="minorEastAsia" w:hAnsiTheme="minorHAnsi" w:cstheme="minorBidi"/>
           <w:noProof/>
-        </w:rPr>
-      </w:pPr>
-      <w:hyperlink w:anchor="_Toc521964468" w:history="1">
+          <w:kern w:val="0"/>
+        </w:rPr>
+      </w:pPr>
+      <w:hyperlink w:anchor="_Toc523636544" w:history="1">
         <w:r>
           <w:rPr>
             <w:rStyle w:val="Hyperlink"/>
@@ -430,7 +442,7 @@
           <w:rPr>
             <w:noProof/>
           </w:rPr>
-          <w:instrText xml:space="preserve"> PAGEREF _Toc521964468 \h </w:instrText>
+          <w:instrText xml:space="preserve"> PAGEREF _Toc523636544 \h </w:instrText>
         </w:r>
         <w:r>
           <w:rPr>
@@ -464,10 +476,12 @@
           <w:tab w:val="right" w:leader="dot" w:pos="10790"/>
         </w:tabs>
         <w:rPr>
+          <w:rFonts w:asciiTheme="minorHAnsi" w:eastAsiaTheme="minorEastAsia" w:hAnsiTheme="minorHAnsi" w:cstheme="minorBidi"/>
           <w:noProof/>
-        </w:rPr>
-      </w:pPr>
-      <w:hyperlink w:anchor="_Toc521964469" w:history="1">
+          <w:kern w:val="0"/>
+        </w:rPr>
+      </w:pPr>
+      <w:hyperlink w:anchor="_Toc523636545" w:history="1">
         <w:r>
           <w:rPr>
             <w:rStyle w:val="Hyperlink"/>
@@ -491,7 +505,7 @@
           <w:rPr>
             <w:noProof/>
           </w:rPr>
-          <w:instrText xml:space="preserve"> PAGEREF _Toc521964469 \h </w:instrText>
+          <w:instrText xml:space="preserve"> PAGEREF _Toc523636545 \h </w:instrText>
         </w:r>
         <w:r>
           <w:rPr>
@@ -525,10 +539,12 @@
           <w:tab w:val="right" w:leader="dot" w:pos="10790"/>
         </w:tabs>
         <w:rPr>
+          <w:rFonts w:asciiTheme="minorHAnsi" w:eastAsiaTheme="minorEastAsia" w:hAnsiTheme="minorHAnsi" w:cstheme="minorBidi"/>
           <w:noProof/>
-        </w:rPr>
-      </w:pPr>
-      <w:hyperlink w:anchor="_Toc521964470" w:history="1">
+          <w:kern w:val="0"/>
+        </w:rPr>
+      </w:pPr>
+      <w:hyperlink w:anchor="_Toc523636546" w:history="1">
         <w:r>
           <w:rPr>
             <w:rStyle w:val="Hyperlink"/>
@@ -552,7 +568,7 @@
           <w:rPr>
             <w:noProof/>
           </w:rPr>
-          <w:instrText xml:space="preserve"> PAGEREF _Toc521964470 \h </w:instrText>
+          <w:instrText xml:space="preserve"> PAGEREF _Toc523636546 \h </w:instrText>
         </w:r>
         <w:r>
           <w:rPr>
@@ -586,10 +602,12 @@
           <w:tab w:val="right" w:leader="dot" w:pos="10790"/>
         </w:tabs>
         <w:rPr>
+          <w:rFonts w:asciiTheme="minorHAnsi" w:eastAsiaTheme="minorEastAsia" w:hAnsiTheme="minorHAnsi" w:cstheme="minorBidi"/>
           <w:noProof/>
-        </w:rPr>
-      </w:pPr>
-      <w:hyperlink w:anchor="_Toc521964471" w:history="1">
+          <w:kern w:val="0"/>
+        </w:rPr>
+      </w:pPr>
+      <w:hyperlink w:anchor="_Toc523636547" w:history="1">
         <w:r>
           <w:rPr>
             <w:rStyle w:val="Hyperlink"/>
@@ -613,7 +631,7 @@
           <w:rPr>
             <w:noProof/>
           </w:rPr>
-          <w:instrText xml:space="preserve"> PAGEREF _Toc521964471 \h </w:instrText>
+          <w:instrText xml:space="preserve"> PAGEREF _Toc523636547 \h </w:instrText>
         </w:r>
         <w:r>
           <w:rPr>
@@ -647,10 +665,12 @@
           <w:tab w:val="right" w:leader="dot" w:pos="10790"/>
         </w:tabs>
         <w:rPr>
+          <w:rFonts w:asciiTheme="minorHAnsi" w:eastAsiaTheme="minorEastAsia" w:hAnsiTheme="minorHAnsi" w:cstheme="minorBidi"/>
           <w:noProof/>
-        </w:rPr>
-      </w:pPr>
-      <w:hyperlink w:anchor="_Toc521964472" w:history="1">
+          <w:kern w:val="0"/>
+        </w:rPr>
+      </w:pPr>
+      <w:hyperlink w:anchor="_Toc523636548" w:history="1">
         <w:r>
           <w:rPr>
             <w:rStyle w:val="Hyperlink"/>
@@ -674,7 +694,7 @@
           <w:rPr>
             <w:noProof/>
           </w:rPr>
-          <w:instrText xml:space="preserve"> PAGEREF _Toc521964472 \h </w:instrText>
+          <w:instrText xml:space="preserve"> PAGEREF _Toc523636548 \h </w:instrText>
         </w:r>
         <w:r>
           <w:rPr>
@@ -708,10 +728,12 @@
           <w:tab w:val="right" w:leader="dot" w:pos="10790"/>
         </w:tabs>
         <w:rPr>
+          <w:rFonts w:asciiTheme="minorHAnsi" w:eastAsiaTheme="minorEastAsia" w:hAnsiTheme="minorHAnsi" w:cstheme="minorBidi"/>
           <w:noProof/>
-        </w:rPr>
-      </w:pPr>
-      <w:hyperlink w:anchor="_Toc521964473" w:history="1">
+          <w:kern w:val="0"/>
+        </w:rPr>
+      </w:pPr>
+      <w:hyperlink w:anchor="_Toc523636549" w:history="1">
         <w:r>
           <w:rPr>
             <w:rStyle w:val="Hyperlink"/>
@@ -735,68 +757,7 @@
           <w:rPr>
             <w:noProof/>
           </w:rPr>
-          <w:instrText xml:space="preserve"> PAGEREF _Toc521964473 \h </w:instrText>
-        </w:r>
-        <w:r>
-          <w:rPr>
-            <w:noProof/>
-          </w:rPr>
-        </w:r>
-        <w:r>
-          <w:rPr>
-            <w:noProof/>
-          </w:rPr>
-          <w:fldChar w:fldCharType="separate"/>
-        </w:r>
-        <w:r>
-          <w:rPr>
-            <w:noProof/>
-          </w:rPr>
-          <w:t>27</w:t>
-        </w:r>
-        <w:r>
-          <w:rPr>
-            <w:noProof/>
-          </w:rPr>
-          <w:fldChar w:fldCharType="end"/>
-        </w:r>
-      </w:hyperlink>
-    </w:p>
-    <w:p>
-      <w:pPr>
-        <w:pStyle w:val="TOC1"/>
-        <w:tabs>
-          <w:tab w:val="right" w:leader="dot" w:pos="10790"/>
-        </w:tabs>
-        <w:rPr>
-          <w:noProof/>
-        </w:rPr>
-      </w:pPr>
-      <w:hyperlink w:anchor="_Toc521964474" w:history="1">
-        <w:r>
-          <w:rPr>
-            <w:rStyle w:val="Hyperlink"/>
-            <w:noProof/>
-          </w:rPr>
-          <w:t>Brain Injury Recovery!</w:t>
-        </w:r>
-        <w:r>
-          <w:rPr>
-            <w:noProof/>
-          </w:rPr>
-          <w:tab/>
-        </w:r>
-        <w:r>
-          <w:rPr>
-            <w:noProof/>
-          </w:rPr>
-          <w:fldChar w:fldCharType="begin"/>
-        </w:r>
-        <w:r>
-          <w:rPr>
-            <w:noProof/>
-          </w:rPr>
-          <w:instrText xml:space="preserve"> PAGEREF _Toc521964474 \h </w:instrText>
+          <w:instrText xml:space="preserve"> PAGEREF _Toc523636549 \h </w:instrText>
         </w:r>
         <w:r>
           <w:rPr>
@@ -830,10 +791,75 @@
           <w:tab w:val="right" w:leader="dot" w:pos="10790"/>
         </w:tabs>
         <w:rPr>
+          <w:rFonts w:asciiTheme="minorHAnsi" w:eastAsiaTheme="minorEastAsia" w:hAnsiTheme="minorHAnsi" w:cstheme="minorBidi"/>
           <w:noProof/>
-        </w:rPr>
-      </w:pPr>
-      <w:hyperlink w:anchor="_Toc521964475" w:history="1">
+          <w:kern w:val="0"/>
+        </w:rPr>
+      </w:pPr>
+      <w:hyperlink w:anchor="_Toc523636550" w:history="1">
+        <w:r>
+          <w:rPr>
+            <w:rStyle w:val="Hyperlink"/>
+            <w:noProof/>
+          </w:rPr>
+          <w:t>Brain Injury Recovery!</w:t>
+        </w:r>
+        <w:r>
+          <w:rPr>
+            <w:noProof/>
+          </w:rPr>
+          <w:tab/>
+        </w:r>
+        <w:r>
+          <w:rPr>
+            <w:noProof/>
+          </w:rPr>
+          <w:fldChar w:fldCharType="begin"/>
+        </w:r>
+        <w:r>
+          <w:rPr>
+            <w:noProof/>
+          </w:rPr>
+          <w:instrText xml:space="preserve"> PAGEREF _Toc523636550 \h </w:instrText>
+        </w:r>
+        <w:r>
+          <w:rPr>
+            <w:noProof/>
+          </w:rPr>
+        </w:r>
+        <w:r>
+          <w:rPr>
+            <w:noProof/>
+          </w:rPr>
+          <w:fldChar w:fldCharType="separate"/>
+        </w:r>
+        <w:r>
+          <w:rPr>
+            <w:noProof/>
+          </w:rPr>
+          <w:t>29</w:t>
+        </w:r>
+        <w:r>
+          <w:rPr>
+            <w:noProof/>
+          </w:rPr>
+          <w:fldChar w:fldCharType="end"/>
+        </w:r>
+      </w:hyperlink>
+    </w:p>
+    <w:p>
+      <w:pPr>
+        <w:pStyle w:val="TOC1"/>
+        <w:tabs>
+          <w:tab w:val="right" w:leader="dot" w:pos="10790"/>
+        </w:tabs>
+        <w:rPr>
+          <w:rFonts w:asciiTheme="minorHAnsi" w:eastAsiaTheme="minorEastAsia" w:hAnsiTheme="minorHAnsi" w:cstheme="minorBidi"/>
+          <w:noProof/>
+          <w:kern w:val="0"/>
+        </w:rPr>
+      </w:pPr>
+      <w:hyperlink w:anchor="_Toc523636551" w:history="1">
         <w:r>
           <w:rPr>
             <w:rStyle w:val="Hyperlink"/>
@@ -857,129 +883,7 @@
           <w:rPr>
             <w:noProof/>
           </w:rPr>
-          <w:instrText xml:space="preserve"> PAGEREF _Toc521964475 \h </w:instrText>
-        </w:r>
-        <w:r>
-          <w:rPr>
-            <w:noProof/>
-          </w:rPr>
-        </w:r>
-        <w:r>
-          <w:rPr>
-            <w:noProof/>
-          </w:rPr>
-          <w:fldChar w:fldCharType="separate"/>
-        </w:r>
-        <w:r>
-          <w:rPr>
-            <w:noProof/>
-          </w:rPr>
-          <w:t>32</w:t>
-        </w:r>
-        <w:r>
-          <w:rPr>
-            <w:noProof/>
-          </w:rPr>
-          <w:fldChar w:fldCharType="end"/>
-        </w:r>
-      </w:hyperlink>
-    </w:p>
-    <w:p>
-      <w:pPr>
-        <w:pStyle w:val="TOC1"/>
-        <w:tabs>
-          <w:tab w:val="right" w:leader="dot" w:pos="10790"/>
-        </w:tabs>
-        <w:rPr>
-          <w:noProof/>
-        </w:rPr>
-      </w:pPr>
-      <w:hyperlink w:anchor="_Toc521964476" w:history="1">
-        <w:r>
-          <w:rPr>
-            <w:rStyle w:val="Hyperlink"/>
-            <w:noProof/>
-          </w:rPr>
-          <w:t>Media</w:t>
-        </w:r>
-        <w:r>
-          <w:rPr>
-            <w:noProof/>
-          </w:rPr>
-          <w:tab/>
-        </w:r>
-        <w:r>
-          <w:rPr>
-            <w:noProof/>
-          </w:rPr>
-          <w:fldChar w:fldCharType="begin"/>
-        </w:r>
-        <w:r>
-          <w:rPr>
-            <w:noProof/>
-          </w:rPr>
-          <w:instrText xml:space="preserve"> PAGEREF _Toc521964476 \h </w:instrText>
-        </w:r>
-        <w:r>
-          <w:rPr>
-            <w:noProof/>
-          </w:rPr>
-        </w:r>
-        <w:r>
-          <w:rPr>
-            <w:noProof/>
-          </w:rPr>
-          <w:fldChar w:fldCharType="separate"/>
-        </w:r>
-        <w:r>
-          <w:rPr>
-            <w:noProof/>
-          </w:rPr>
-          <w:t>32</w:t>
-        </w:r>
-        <w:r>
-          <w:rPr>
-            <w:noProof/>
-          </w:rPr>
-          <w:fldChar w:fldCharType="end"/>
-        </w:r>
-      </w:hyperlink>
-    </w:p>
-    <w:p>
-      <w:pPr>
-        <w:pStyle w:val="TOC1"/>
-        <w:tabs>
-          <w:tab w:val="right" w:leader="dot" w:pos="10790"/>
-        </w:tabs>
-        <w:rPr>
-          <w:noProof/>
-        </w:rPr>
-      </w:pPr>
-      <w:hyperlink w:anchor="_Toc521964477" w:history="1">
-        <w:r>
-          <w:rPr>
-            <w:rStyle w:val="Hyperlink"/>
-            <w:noProof/>
-          </w:rPr>
-          <w:t>Neato</w:t>
-        </w:r>
-        <w:r>
-          <w:rPr>
-            <w:noProof/>
-          </w:rPr>
-          <w:tab/>
-        </w:r>
-        <w:r>
-          <w:rPr>
-            <w:noProof/>
-          </w:rPr>
-          <w:fldChar w:fldCharType="begin"/>
-        </w:r>
-        <w:r>
-          <w:rPr>
-            <w:noProof/>
-          </w:rPr>
-          <w:instrText xml:space="preserve"> PAGEREF _Toc521964477 \h </w:instrText>
+          <w:instrText xml:space="preserve"> PAGEREF _Toc523636551 \h </w:instrText>
         </w:r>
         <w:r>
           <w:rPr>
@@ -1013,16 +917,18 @@
           <w:tab w:val="right" w:leader="dot" w:pos="10790"/>
         </w:tabs>
         <w:rPr>
+          <w:rFonts w:asciiTheme="minorHAnsi" w:eastAsiaTheme="minorEastAsia" w:hAnsiTheme="minorHAnsi" w:cstheme="minorBidi"/>
           <w:noProof/>
-        </w:rPr>
-      </w:pPr>
-      <w:hyperlink w:anchor="_Toc521964478" w:history="1">
+          <w:kern w:val="0"/>
+        </w:rPr>
+      </w:pPr>
+      <w:hyperlink w:anchor="_Toc523636552" w:history="1">
         <w:r>
           <w:rPr>
             <w:rStyle w:val="Hyperlink"/>
             <w:noProof/>
           </w:rPr>
-          <w:t>Utilities</w:t>
+          <w:t>Media</w:t>
         </w:r>
         <w:r>
           <w:rPr>
@@ -1040,7 +946,70 @@
           <w:rPr>
             <w:noProof/>
           </w:rPr>
-          <w:instrText xml:space="preserve"> PAGEREF _Toc521964478 \h </w:instrText>
+          <w:instrText xml:space="preserve"> PAGEREF _Toc523636552 \h </w:instrText>
+        </w:r>
+        <w:r>
+          <w:rPr>
+            <w:noProof/>
+          </w:rPr>
+        </w:r>
+        <w:r>
+          <w:rPr>
+            <w:noProof/>
+          </w:rPr>
+          <w:fldChar w:fldCharType="separate"/>
+        </w:r>
+        <w:r>
+          <w:rPr>
+            <w:noProof/>
+          </w:rPr>
+          <w:t>33</w:t>
+        </w:r>
+        <w:r>
+          <w:rPr>
+            <w:noProof/>
+          </w:rPr>
+          <w:fldChar w:fldCharType="end"/>
+        </w:r>
+      </w:hyperlink>
+    </w:p>
+    <w:p>
+      <w:pPr>
+        <w:pStyle w:val="TOC1"/>
+        <w:tabs>
+          <w:tab w:val="right" w:leader="dot" w:pos="10790"/>
+        </w:tabs>
+        <w:rPr>
+          <w:rFonts w:asciiTheme="minorHAnsi" w:eastAsiaTheme="minorEastAsia" w:hAnsiTheme="minorHAnsi" w:cstheme="minorBidi"/>
+          <w:noProof/>
+          <w:kern w:val="0"/>
+        </w:rPr>
+      </w:pPr>
+      <w:hyperlink w:anchor="_Toc523636553" w:history="1">
+        <w:r>
+          <w:rPr>
+            <w:rStyle w:val="Hyperlink"/>
+            <w:noProof/>
+          </w:rPr>
+          <w:t>Neato</w:t>
+        </w:r>
+        <w:r>
+          <w:rPr>
+            <w:noProof/>
+          </w:rPr>
+          <w:tab/>
+        </w:r>
+        <w:r>
+          <w:rPr>
+            <w:noProof/>
+          </w:rPr>
+          <w:fldChar w:fldCharType="begin"/>
+        </w:r>
+        <w:r>
+          <w:rPr>
+            <w:noProof/>
+          </w:rPr>
+          <w:instrText xml:space="preserve"> PAGEREF _Toc523636553 \h </w:instrText>
         </w:r>
         <w:r>
           <w:rPr>
@@ -1074,10 +1043,138 @@
           <w:tab w:val="right" w:leader="dot" w:pos="10790"/>
         </w:tabs>
         <w:rPr>
+          <w:rFonts w:asciiTheme="minorHAnsi" w:eastAsiaTheme="minorEastAsia" w:hAnsiTheme="minorHAnsi" w:cstheme="minorBidi"/>
           <w:noProof/>
-        </w:rPr>
-      </w:pPr>
-      <w:hyperlink w:anchor="_Toc521964479" w:history="1">
+          <w:kern w:val="0"/>
+        </w:rPr>
+      </w:pPr>
+      <w:hyperlink w:anchor="_Toc523636554" w:history="1">
+        <w:r>
+          <w:rPr>
+            <w:rStyle w:val="Hyperlink"/>
+            <w:noProof/>
+          </w:rPr>
+          <w:t>Utilities</w:t>
+        </w:r>
+        <w:r>
+          <w:rPr>
+            <w:noProof/>
+          </w:rPr>
+          <w:tab/>
+        </w:r>
+        <w:r>
+          <w:rPr>
+            <w:noProof/>
+          </w:rPr>
+          <w:fldChar w:fldCharType="begin"/>
+        </w:r>
+        <w:r>
+          <w:rPr>
+            <w:noProof/>
+          </w:rPr>
+          <w:instrText xml:space="preserve"> PAGEREF _Toc523636554 \h </w:instrText>
+        </w:r>
+        <w:r>
+          <w:rPr>
+            <w:noProof/>
+          </w:rPr>
+        </w:r>
+        <w:r>
+          <w:rPr>
+            <w:noProof/>
+          </w:rPr>
+          <w:fldChar w:fldCharType="separate"/>
+        </w:r>
+        <w:r>
+          <w:rPr>
+            <w:noProof/>
+          </w:rPr>
+          <w:t>35</w:t>
+        </w:r>
+        <w:r>
+          <w:rPr>
+            <w:noProof/>
+          </w:rPr>
+          <w:fldChar w:fldCharType="end"/>
+        </w:r>
+      </w:hyperlink>
+    </w:p>
+    <w:p>
+      <w:pPr>
+        <w:pStyle w:val="TOC1"/>
+        <w:tabs>
+          <w:tab w:val="right" w:leader="dot" w:pos="10790"/>
+        </w:tabs>
+        <w:rPr>
+          <w:rFonts w:asciiTheme="minorHAnsi" w:eastAsiaTheme="minorEastAsia" w:hAnsiTheme="minorHAnsi" w:cstheme="minorBidi"/>
+          <w:noProof/>
+          <w:kern w:val="0"/>
+        </w:rPr>
+      </w:pPr>
+      <w:hyperlink w:anchor="_Toc523636555" w:history="1">
+        <w:r>
+          <w:rPr>
+            <w:rStyle w:val="Hyperlink"/>
+            <w:noProof/>
+          </w:rPr>
+          <w:t>Photography</w:t>
+        </w:r>
+        <w:r>
+          <w:rPr>
+            <w:noProof/>
+          </w:rPr>
+          <w:tab/>
+        </w:r>
+        <w:r>
+          <w:rPr>
+            <w:noProof/>
+          </w:rPr>
+          <w:fldChar w:fldCharType="begin"/>
+        </w:r>
+        <w:r>
+          <w:rPr>
+            <w:noProof/>
+          </w:rPr>
+          <w:instrText xml:space="preserve"> PAGEREF _Toc523636555 \h </w:instrText>
+        </w:r>
+        <w:r>
+          <w:rPr>
+            <w:noProof/>
+          </w:rPr>
+        </w:r>
+        <w:r>
+          <w:rPr>
+            <w:noProof/>
+          </w:rPr>
+          <w:fldChar w:fldCharType="separate"/>
+        </w:r>
+        <w:r>
+          <w:rPr>
+            <w:noProof/>
+          </w:rPr>
+          <w:t>38</w:t>
+        </w:r>
+        <w:r>
+          <w:rPr>
+            <w:noProof/>
+          </w:rPr>
+          <w:fldChar w:fldCharType="end"/>
+        </w:r>
+      </w:hyperlink>
+    </w:p>
+    <w:p>
+      <w:pPr>
+        <w:pStyle w:val="TOC1"/>
+        <w:tabs>
+          <w:tab w:val="right" w:leader="dot" w:pos="10790"/>
+        </w:tabs>
+        <w:rPr>
+          <w:rFonts w:asciiTheme="minorHAnsi" w:eastAsiaTheme="minorEastAsia" w:hAnsiTheme="minorHAnsi" w:cstheme="minorBidi"/>
+          <w:noProof/>
+          <w:kern w:val="0"/>
+        </w:rPr>
+      </w:pPr>
+      <w:hyperlink w:anchor="_Toc523636556" w:history="1">
         <w:r>
           <w:rPr>
             <w:rStyle w:val="Hyperlink"/>
@@ -1101,7 +1198,7 @@
           <w:rPr>
             <w:noProof/>
           </w:rPr>
-          <w:instrText xml:space="preserve"> PAGEREF _Toc521964479 \h </w:instrText>
+          <w:instrText xml:space="preserve"> PAGEREF _Toc523636556 \h </w:instrText>
         </w:r>
         <w:r>
           <w:rPr>
@@ -1118,7 +1215,7 @@
           <w:rPr>
             <w:noProof/>
           </w:rPr>
-          <w:t>37</w:t>
+          <w:t>39</w:t>
         </w:r>
         <w:r>
           <w:rPr>
@@ -1627,7 +1724,7 @@
         <w:pageBreakBefore/>
       </w:pPr>
       <w:bookmarkStart w:id="0" w:name="_Toc499022721"/>
-      <w:bookmarkStart w:id="1" w:name="_Toc521964463"/>
+      <w:bookmarkStart w:id="1" w:name="_Toc523636539"/>
       <w:r>
         <w:lastRenderedPageBreak/>
         <w:t>Priority (Plan &amp; Sequence thoughts)</w:t>
@@ -1756,7 +1853,7 @@
         <w:pStyle w:val="Heading1"/>
       </w:pPr>
       <w:bookmarkStart w:id="2" w:name="_Toc499022722"/>
-      <w:bookmarkStart w:id="3" w:name="_Toc521964464"/>
+      <w:bookmarkStart w:id="3" w:name="_Toc523636540"/>
       <w:r>
         <w:t>Note – J-Clock</w:t>
       </w:r>
@@ -1788,7 +1885,7 @@
         <w:pStyle w:val="Heading1"/>
       </w:pPr>
       <w:bookmarkStart w:id="4" w:name="_Toc499022723"/>
-      <w:bookmarkStart w:id="5" w:name="_Toc521964465"/>
+      <w:bookmarkStart w:id="5" w:name="_Toc523636541"/>
       <w:r>
         <w:t>Scratch Page</w:t>
       </w:r>
@@ -1853,42 +1950,6 @@
       </w:pPr>
       <w:r>
         <w:t>(Stretch) ties into Today. Not sure how…</w:t>
-      </w:r>
-    </w:p>
-    <w:p>
-      <w:pPr>
-        <w:pStyle w:val="ListParagraph"/>
-        <w:numPr>
-          <w:ilvl w:val="0"/>
-          <w:numId w:val="9"/>
-        </w:numPr>
-      </w:pPr>
-      <w:r>
-        <w:t>Photo Memories</w:t>
-      </w:r>
-    </w:p>
-    <w:p>
-      <w:pPr>
-        <w:pStyle w:val="ListParagraph"/>
-        <w:numPr>
-          <w:ilvl w:val="1"/>
-          <w:numId w:val="9"/>
-        </w:numPr>
-      </w:pPr>
-      <w:r>
-        <w:t>Save ‘em to the App. It will email them to you periodically in bunches (ZIP?)</w:t>
-      </w:r>
-    </w:p>
-    <w:p>
-      <w:pPr>
-        <w:pStyle w:val="ListParagraph"/>
-        <w:numPr>
-          <w:ilvl w:val="1"/>
-          <w:numId w:val="9"/>
-        </w:numPr>
-      </w:pPr>
-      <w:r>
-        <w:t>Or it will temp post ‘em online to justinreina.com, for you to login &amp; download</w:t>
       </w:r>
     </w:p>
     <w:p>
@@ -1996,7 +2057,7 @@
         <w:pageBreakBefore/>
       </w:pPr>
       <w:bookmarkStart w:id="6" w:name="_Toc499022724"/>
-      <w:bookmarkStart w:id="7" w:name="_Toc521964466"/>
+      <w:bookmarkStart w:id="7" w:name="_Toc523636542"/>
       <w:r>
         <w:lastRenderedPageBreak/>
         <w:t>Planning &amp; Scheduling</w:t>
@@ -2012,15 +2073,15 @@
           <w:numId w:val="18"/>
         </w:numPr>
         <w:spacing w:line="254" w:lineRule="auto"/>
-        <w:rPr>
-          <w:b/>
-        </w:rPr>
-      </w:pPr>
-      <w:r>
-        <w:rPr>
-          <w:b/>
-        </w:rPr>
-        <w:t>Today (Pace, Stand Tall, Steer, Motion)</w:t>
+      </w:pPr>
+      <w:r>
+        <w:rPr>
+          <w:b/>
+        </w:rPr>
+        <w:t xml:space="preserve">Today </w:t>
+      </w:r>
+      <w:r>
+        <w:t>(Pace, Stand Tall, Steer, Motion)</w:t>
       </w:r>
     </w:p>
     <w:p>
@@ -2191,6 +2252,30 @@
       <w:r>
         <w:t>Scheduled (Today)</w:t>
       </w:r>
+      <w:r>
+        <w:t xml:space="preserve">, </w:t>
+      </w:r>
+      <w:r>
+        <w:t>Todos (maybes)</w:t>
+      </w:r>
+      <w:r>
+        <w:t xml:space="preserve">, </w:t>
+      </w:r>
+      <w:r>
+        <w:t>On Deck</w:t>
+      </w:r>
+      <w:r>
+        <w:t xml:space="preserve">, </w:t>
+      </w:r>
+      <w:r>
+        <w:t>On the Table</w:t>
+      </w:r>
+      <w:r>
+        <w:t xml:space="preserve">, </w:t>
+      </w:r>
+      <w:r>
+        <w:t>Scheduled Reminders</w:t>
+      </w:r>
     </w:p>
     <w:p>
       <w:pPr>
@@ -2202,7 +2287,46 @@
         <w:spacing w:line="254" w:lineRule="auto"/>
       </w:pPr>
       <w:r>
-        <w:t>Todos (maybes)</w:t>
+        <w:t>User made</w:t>
+      </w:r>
+    </w:p>
+    <w:p>
+      <w:pPr>
+        <w:pStyle w:val="ListParagraph"/>
+        <w:numPr>
+          <w:ilvl w:val="3"/>
+          <w:numId w:val="4"/>
+        </w:numPr>
+        <w:spacing w:line="254" w:lineRule="auto"/>
+      </w:pPr>
+      <w:r>
+        <w:t>Ex - Home, People, Extra Time, Side Projects, etc. Like you used aNote folders</w:t>
+      </w:r>
+    </w:p>
+    <w:p>
+      <w:pPr>
+        <w:pStyle w:val="ListParagraph"/>
+        <w:numPr>
+          <w:ilvl w:val="3"/>
+          <w:numId w:val="4"/>
+        </w:numPr>
+        <w:spacing w:line="254" w:lineRule="auto"/>
+      </w:pPr>
+      <w:r>
+        <w:t>Consider a ‘suggestions’ button in some menu somewhere to list out suggestion for folders</w:t>
+      </w:r>
+    </w:p>
+    <w:p>
+      <w:pPr>
+        <w:pStyle w:val="ListParagraph"/>
+        <w:numPr>
+          <w:ilvl w:val="3"/>
+          <w:numId w:val="4"/>
+        </w:numPr>
+        <w:spacing w:line="254" w:lineRule="auto"/>
+      </w:pPr>
+      <w:r>
+        <w:t>View access to this is primary, ensure it is well thought out with multiple accesses (aNote style, buttons, priorities, etc.)</w:t>
       </w:r>
     </w:p>
     <w:p>
@@ -2215,7 +2339,20 @@
         <w:spacing w:line="254" w:lineRule="auto"/>
       </w:pPr>
       <w:r>
-        <w:t>On Deck</w:t>
+        <w:t>Emphasis on tags - timed, required, if *X *Y or *Z, maybe &amp; ‘Sometime Today’ items</w:t>
+      </w:r>
+    </w:p>
+    <w:p>
+      <w:pPr>
+        <w:pStyle w:val="ListParagraph"/>
+        <w:numPr>
+          <w:ilvl w:val="1"/>
+          <w:numId w:val="4"/>
+        </w:numPr>
+        <w:spacing w:line="254" w:lineRule="auto"/>
+      </w:pPr>
+      <w:r>
+        <w:t>Segments of Day</w:t>
       </w:r>
     </w:p>
     <w:p>
@@ -2228,7 +2365,20 @@
         <w:spacing w:line="254" w:lineRule="auto"/>
       </w:pPr>
       <w:r>
-        <w:t>On the Table</w:t>
+        <w:t>e.g. “Drive to Work”, “After Church”, “Before Bed”, etc.</w:t>
+      </w:r>
+    </w:p>
+    <w:p>
+      <w:pPr>
+        <w:pStyle w:val="ListParagraph"/>
+        <w:numPr>
+          <w:ilvl w:val="1"/>
+          <w:numId w:val="4"/>
+        </w:numPr>
+        <w:spacing w:line="254" w:lineRule="auto"/>
+      </w:pPr>
+      <w:r>
+        <w:t>Scheduled Reminders</w:t>
       </w:r>
     </w:p>
     <w:p>
@@ -2241,7 +2391,7 @@
         <w:spacing w:line="254" w:lineRule="auto"/>
       </w:pPr>
       <w:r>
-        <w:t>Scheduled Reminders</w:t>
+        <w:t>Generic, anything</w:t>
       </w:r>
     </w:p>
     <w:p>
@@ -2254,7 +2404,69 @@
         <w:spacing w:line="254" w:lineRule="auto"/>
       </w:pPr>
       <w:r>
-        <w:t>User made</w:t>
+        <w:t xml:space="preserve">Automatically transfer to </w:t>
+      </w:r>
+      <w:r>
+        <w:rPr>
+          <w:i/>
+        </w:rPr>
+        <w:t>Today</w:t>
+      </w:r>
+      <w:r>
+        <w:t xml:space="preserve"> category</w:t>
+      </w:r>
+    </w:p>
+    <w:p>
+      <w:pPr>
+        <w:pStyle w:val="ListParagraph"/>
+        <w:numPr>
+          <w:ilvl w:val="2"/>
+          <w:numId w:val="4"/>
+        </w:numPr>
+        <w:spacing w:line="254" w:lineRule="auto"/>
+      </w:pPr>
+      <w:r>
+        <w:t>Emphasis on easy means to view a large qty. of these</w:t>
+      </w:r>
+    </w:p>
+    <w:p>
+      <w:pPr>
+        <w:pStyle w:val="ListParagraph"/>
+        <w:numPr>
+          <w:ilvl w:val="1"/>
+          <w:numId w:val="4"/>
+        </w:numPr>
+        <w:spacing w:line="254" w:lineRule="auto"/>
+      </w:pPr>
+      <w:r>
+        <w:t>Repeated Activities</w:t>
+      </w:r>
+    </w:p>
+    <w:p>
+      <w:pPr>
+        <w:pStyle w:val="ListParagraph"/>
+        <w:numPr>
+          <w:ilvl w:val="2"/>
+          <w:numId w:val="4"/>
+        </w:numPr>
+        <w:spacing w:line="254" w:lineRule="auto"/>
+      </w:pPr>
+      <w:r>
+        <w:t>Place for subtle nuance reminders, like ‘tell someone their great’, ‘give someone else the pedestal’, ‘take a day off’, etc.</w:t>
+      </w:r>
+    </w:p>
+    <w:p>
+      <w:pPr>
+        <w:pStyle w:val="ListParagraph"/>
+        <w:numPr>
+          <w:ilvl w:val="2"/>
+          <w:numId w:val="4"/>
+        </w:numPr>
+        <w:spacing w:line="254" w:lineRule="auto"/>
+      </w:pPr>
+      <w:r>
+        <w:lastRenderedPageBreak/>
+        <w:t>Place things that you want as ‘periodic reminders’ that you used Apple Reminders for</w:t>
       </w:r>
     </w:p>
     <w:p>
@@ -2267,7 +2479,499 @@
         <w:spacing w:line="254" w:lineRule="auto"/>
       </w:pPr>
       <w:r>
-        <w:t>Ex - Home, People, Extra Time, Side Projects, etc. Like you used aNote folders</w:t>
+        <w:t>E</w:t>
+      </w:r>
+      <w:r>
+        <w:t>.g.</w:t>
+      </w:r>
+      <w:r>
+        <w:t xml:space="preserve"> – ‘Lunch with X’, ‘Water Plants’, ‘Haircut’, ‘Restaurant’, ‘Fast Food’, etc.</w:t>
+      </w:r>
+    </w:p>
+    <w:p>
+      <w:pPr>
+        <w:pStyle w:val="ListParagraph"/>
+        <w:numPr>
+          <w:ilvl w:val="2"/>
+          <w:numId w:val="4"/>
+        </w:numPr>
+        <w:spacing w:line="254" w:lineRule="auto"/>
+      </w:pPr>
+      <w:r>
+        <w:t>Daily Smile Reminder, logging and reminding you to intently go and make someone else smile today (e.g. help with a chore, finish a task, do a favor, etc.)</w:t>
+      </w:r>
+    </w:p>
+    <w:p>
+      <w:pPr>
+        <w:pStyle w:val="ListParagraph"/>
+        <w:numPr>
+          <w:ilvl w:val="2"/>
+          <w:numId w:val="4"/>
+        </w:numPr>
+        <w:spacing w:line="254" w:lineRule="auto"/>
+      </w:pPr>
+      <w:r>
+        <w:t>Consider making its own app afterwards</w:t>
+      </w:r>
+    </w:p>
+    <w:p>
+      <w:pPr>
+        <w:pStyle w:val="ListParagraph"/>
+        <w:numPr>
+          <w:ilvl w:val="1"/>
+          <w:numId w:val="4"/>
+        </w:numPr>
+        <w:spacing w:line="254" w:lineRule="auto"/>
+      </w:pPr>
+      <w:r>
+        <w:t>Threads</w:t>
+      </w:r>
+    </w:p>
+    <w:p>
+      <w:pPr>
+        <w:pStyle w:val="ListParagraph"/>
+        <w:numPr>
+          <w:ilvl w:val="2"/>
+          <w:numId w:val="4"/>
+        </w:numPr>
+        <w:spacing w:line="254" w:lineRule="auto"/>
+      </w:pPr>
+      <w:r>
+        <w:t>Into the logical flow of organization &amp; design, used easily in review, tracking, record &amp; search</w:t>
+      </w:r>
+    </w:p>
+    <w:p>
+      <w:pPr>
+        <w:pStyle w:val="ListParagraph"/>
+        <w:numPr>
+          <w:ilvl w:val="2"/>
+          <w:numId w:val="4"/>
+        </w:numPr>
+        <w:spacing w:line="254" w:lineRule="auto"/>
+      </w:pPr>
+      <w:r>
+        <w:t>Sub-topics, contacts &amp; attachments</w:t>
+      </w:r>
+    </w:p>
+    <w:p>
+      <w:pPr>
+        <w:pStyle w:val="ListParagraph"/>
+        <w:numPr>
+          <w:ilvl w:val="2"/>
+          <w:numId w:val="4"/>
+        </w:numPr>
+        <w:spacing w:line="254" w:lineRule="auto"/>
+      </w:pPr>
+      <w:r>
+        <w:t>e.g. “Thread – IV Interview, PIC24 ramp &amp; purchase, resume, practice, history of event, Aerotek, etc.”, “Dinner at Derek's”, “Hang w/Nkei”, “HW3”, etc.</w:t>
+      </w:r>
+    </w:p>
+    <w:p>
+      <w:pPr>
+        <w:pStyle w:val="ListParagraph"/>
+        <w:numPr>
+          <w:ilvl w:val="1"/>
+          <w:numId w:val="4"/>
+        </w:numPr>
+        <w:spacing w:line="254" w:lineRule="auto"/>
+      </w:pPr>
+      <w:r>
+        <w:t>Templates</w:t>
+      </w:r>
+    </w:p>
+    <w:p>
+      <w:pPr>
+        <w:pStyle w:val="ListParagraph"/>
+        <w:numPr>
+          <w:ilvl w:val="2"/>
+          <w:numId w:val="4"/>
+        </w:numPr>
+        <w:spacing w:line="254" w:lineRule="auto"/>
+      </w:pPr>
+      <w:r>
+        <w:t>To help people get started with use in app, or reference points to review back to</w:t>
+      </w:r>
+    </w:p>
+    <w:p>
+      <w:pPr>
+        <w:pStyle w:val="ListParagraph"/>
+        <w:numPr>
+          <w:ilvl w:val="2"/>
+          <w:numId w:val="4"/>
+        </w:numPr>
+        <w:spacing w:line="254" w:lineRule="auto"/>
+      </w:pPr>
+      <w:r>
+        <w:t>e.g. how you lay out content, selected SR's, social curriculum, etc.</w:t>
+      </w:r>
+    </w:p>
+    <w:p>
+      <w:pPr>
+        <w:pStyle w:val="ListParagraph"/>
+        <w:numPr>
+          <w:ilvl w:val="2"/>
+          <w:numId w:val="4"/>
+        </w:numPr>
+        <w:spacing w:line="254" w:lineRule="auto"/>
+      </w:pPr>
+      <w:r>
+        <w:t>Consider recommendations for use and activity to user's current profile and app layout based on selected templates</w:t>
+      </w:r>
+    </w:p>
+    <w:p>
+      <w:pPr>
+        <w:pStyle w:val="ListParagraph"/>
+        <w:numPr>
+          <w:ilvl w:val="1"/>
+          <w:numId w:val="4"/>
+        </w:numPr>
+        <w:spacing w:line="254" w:lineRule="auto"/>
+      </w:pPr>
+      <w:r>
+        <w:t xml:space="preserve">Tab or icon at upper-right, for ‘Topics’ screen which slides down, showing an icon for every list or organization structure you generate (e.g. foods, clothing, construction or computers). </w:t>
+      </w:r>
+      <w:proofErr w:type="gramStart"/>
+      <w:r>
+        <w:t>Also</w:t>
+      </w:r>
+      <w:proofErr w:type="gramEnd"/>
+      <w:r>
+        <w:t xml:space="preserve"> can add Topics for core, like ‘Home’, ‘Work’, ‘On the Table’, etc.</w:t>
+      </w:r>
+    </w:p>
+    <w:p>
+      <w:pPr>
+        <w:pStyle w:val="ListParagraph"/>
+        <w:numPr>
+          <w:ilvl w:val="2"/>
+          <w:numId w:val="4"/>
+        </w:numPr>
+        <w:spacing w:line="254" w:lineRule="auto"/>
+      </w:pPr>
+      <w:r>
+        <w:t>User can select or create icons for each tab. Each list can be viewed as a listing, or as tiles, selectable!</w:t>
+      </w:r>
+    </w:p>
+    <w:p>
+      <w:pPr>
+        <w:pStyle w:val="ListParagraph"/>
+        <w:numPr>
+          <w:ilvl w:val="1"/>
+          <w:numId w:val="4"/>
+        </w:numPr>
+        <w:spacing w:line="254" w:lineRule="auto"/>
+      </w:pPr>
+      <w:r>
+        <w:t>Make it a primary element on the main screen to enter a new item. A text box perhaps.</w:t>
+      </w:r>
+    </w:p>
+    <w:p>
+      <w:pPr>
+        <w:pStyle w:val="ListParagraph"/>
+        <w:numPr>
+          <w:ilvl w:val="2"/>
+          <w:numId w:val="4"/>
+        </w:numPr>
+        <w:spacing w:line="254" w:lineRule="auto"/>
+      </w:pPr>
+      <w:r>
+        <w:t>Make it second nature, assumed and self-evident where the new entry will be stored, and how to set this</w:t>
+      </w:r>
+    </w:p>
+    <w:p>
+      <w:pPr>
+        <w:pStyle w:val="ListParagraph"/>
+        <w:numPr>
+          <w:ilvl w:val="1"/>
+          <w:numId w:val="4"/>
+        </w:numPr>
+        <w:spacing w:line="254" w:lineRule="auto"/>
+      </w:pPr>
+      <w:r>
+        <w:t>Tag for ‘One-a-Day’, which is a listing which the Today App will serve up to you, only one each day</w:t>
+      </w:r>
+    </w:p>
+    <w:p>
+      <w:pPr>
+        <w:pStyle w:val="ListParagraph"/>
+        <w:numPr>
+          <w:ilvl w:val="2"/>
+          <w:numId w:val="4"/>
+        </w:numPr>
+        <w:spacing w:line="254" w:lineRule="auto"/>
+      </w:pPr>
+      <w:r>
+        <w:t>When served you can complete, delete or re-enqueue for later</w:t>
+      </w:r>
+    </w:p>
+    <w:p>
+      <w:pPr>
+        <w:pStyle w:val="ListParagraph"/>
+        <w:numPr>
+          <w:ilvl w:val="2"/>
+          <w:numId w:val="4"/>
+        </w:numPr>
+        <w:spacing w:line="254" w:lineRule="auto"/>
+      </w:pPr>
+      <w:r>
+        <w:t>The App never allows you to view the listing, that is one of the key points, not for review or remembering!</w:t>
+      </w:r>
+    </w:p>
+    <w:p>
+      <w:pPr>
+        <w:pStyle w:val="ListParagraph"/>
+        <w:numPr>
+          <w:ilvl w:val="1"/>
+          <w:numId w:val="4"/>
+        </w:numPr>
+        <w:spacing w:line="254" w:lineRule="auto"/>
+      </w:pPr>
+      <w:r>
+        <w:t>U</w:t>
+      </w:r>
+      <w:r>
+        <w:t>ser configurable actions that can occur</w:t>
+      </w:r>
+      <w:r>
+        <w:t xml:space="preserve"> on event</w:t>
+      </w:r>
+    </w:p>
+    <w:p>
+      <w:pPr>
+        <w:pStyle w:val="ListParagraph"/>
+        <w:numPr>
+          <w:ilvl w:val="2"/>
+          <w:numId w:val="4"/>
+        </w:numPr>
+        <w:spacing w:line="254" w:lineRule="auto"/>
+      </w:pPr>
+      <w:r>
+        <w:t>like your idea for aNote to have notes for today auto move into Today and OTB/ITQ</w:t>
+      </w:r>
+    </w:p>
+    <w:p>
+      <w:pPr>
+        <w:pStyle w:val="ListParagraph"/>
+        <w:numPr>
+          <w:ilvl w:val="1"/>
+          <w:numId w:val="4"/>
+        </w:numPr>
+        <w:spacing w:line="254" w:lineRule="auto"/>
+      </w:pPr>
+      <w:r>
+        <w:t>List View Classifications</w:t>
+      </w:r>
+    </w:p>
+    <w:p>
+      <w:pPr>
+        <w:pStyle w:val="ListParagraph"/>
+        <w:numPr>
+          <w:ilvl w:val="2"/>
+          <w:numId w:val="4"/>
+        </w:numPr>
+        <w:spacing w:line="254" w:lineRule="auto"/>
+      </w:pPr>
+      <w:r>
+        <w:t>Open, Complete or All</w:t>
+      </w:r>
+    </w:p>
+    <w:p>
+      <w:pPr>
+        <w:pStyle w:val="ListParagraph"/>
+        <w:numPr>
+          <w:ilvl w:val="2"/>
+          <w:numId w:val="4"/>
+        </w:numPr>
+        <w:spacing w:line="254" w:lineRule="auto"/>
+      </w:pPr>
+      <w:r>
+        <w:t>This view configuration is always easy to access &amp; modify, it is a central data element to all forms of the Today App usage</w:t>
+      </w:r>
+    </w:p>
+    <w:p>
+      <w:pPr>
+        <w:pStyle w:val="ListParagraph"/>
+        <w:numPr>
+          <w:ilvl w:val="1"/>
+          <w:numId w:val="4"/>
+        </w:numPr>
+        <w:spacing w:line="254" w:lineRule="auto"/>
+      </w:pPr>
+      <w:r>
+        <w:t>Folders you can access only by text title search. No browsing, the goal here is to emphasize storage without tracking, which is seldom ever offered, used or even thought of!</w:t>
+      </w:r>
+    </w:p>
+    <w:p>
+      <w:pPr>
+        <w:pStyle w:val="ListParagraph"/>
+        <w:numPr>
+          <w:ilvl w:val="2"/>
+          <w:numId w:val="4"/>
+        </w:numPr>
+        <w:spacing w:line="254" w:lineRule="auto"/>
+      </w:pPr>
+      <w:r>
+        <w:lastRenderedPageBreak/>
+        <w:t>Large value in added planning and tracking</w:t>
+      </w:r>
+    </w:p>
+    <w:p>
+      <w:pPr>
+        <w:pStyle w:val="ListParagraph"/>
+        <w:numPr>
+          <w:ilvl w:val="1"/>
+          <w:numId w:val="4"/>
+        </w:numPr>
+        <w:spacing w:line="254" w:lineRule="auto"/>
+      </w:pPr>
+      <w:r>
+        <w:t>Quick and easy filtering of visible list items based on type</w:t>
+      </w:r>
+    </w:p>
+    <w:p>
+      <w:pPr>
+        <w:pStyle w:val="ListParagraph"/>
+        <w:numPr>
+          <w:ilvl w:val="2"/>
+          <w:numId w:val="4"/>
+        </w:numPr>
+        <w:spacing w:line="254" w:lineRule="auto"/>
+      </w:pPr>
+      <w:r>
+        <w:t>Ex – ‘people’, ‘work’, ‘shopping’, ‘todo’, timed/non-timed, importance, etc.</w:t>
+      </w:r>
+    </w:p>
+    <w:p>
+      <w:pPr>
+        <w:pStyle w:val="ListParagraph"/>
+        <w:numPr>
+          <w:ilvl w:val="2"/>
+          <w:numId w:val="4"/>
+        </w:numPr>
+        <w:spacing w:line="254" w:lineRule="auto"/>
+      </w:pPr>
+      <w:r>
+        <w:t>A quick single-touch filter from the main view to only show ‘Primaries’ – the important stuff</w:t>
+      </w:r>
+    </w:p>
+    <w:p>
+      <w:pPr>
+        <w:pStyle w:val="ListParagraph"/>
+        <w:numPr>
+          <w:ilvl w:val="1"/>
+          <w:numId w:val="4"/>
+        </w:numPr>
+        <w:spacing w:line="254" w:lineRule="auto"/>
+      </w:pPr>
+      <w:r>
+        <w:t>Completed Line Items are condensed down into a solid grey line in the list</w:t>
+      </w:r>
+    </w:p>
+    <w:p>
+      <w:pPr>
+        <w:pStyle w:val="ListParagraph"/>
+        <w:numPr>
+          <w:ilvl w:val="2"/>
+          <w:numId w:val="4"/>
+        </w:numPr>
+        <w:spacing w:line="254" w:lineRule="auto"/>
+      </w:pPr>
+      <w:r>
+        <w:t>Menu option to expand this is desired</w:t>
+      </w:r>
+    </w:p>
+    <w:p>
+      <w:pPr>
+        <w:pStyle w:val="ListParagraph"/>
+        <w:numPr>
+          <w:ilvl w:val="1"/>
+          <w:numId w:val="4"/>
+        </w:numPr>
+        <w:spacing w:line="254" w:lineRule="auto"/>
+      </w:pPr>
+      <w:r>
+        <w:t>Allows you to propose an update set for the days schedule, then compare it to the original and compare or revise</w:t>
+      </w:r>
+    </w:p>
+    <w:p>
+      <w:pPr>
+        <w:pStyle w:val="ListParagraph"/>
+        <w:numPr>
+          <w:ilvl w:val="1"/>
+          <w:numId w:val="4"/>
+        </w:numPr>
+        <w:spacing w:line="254" w:lineRule="auto"/>
+      </w:pPr>
+      <w:r>
+        <w:t>User can review revision history, and undo changes in the list on request</w:t>
+      </w:r>
+    </w:p>
+    <w:p>
+      <w:pPr>
+        <w:pStyle w:val="ListParagraph"/>
+        <w:numPr>
+          <w:ilvl w:val="1"/>
+          <w:numId w:val="4"/>
+        </w:numPr>
+        <w:spacing w:line="254" w:lineRule="auto"/>
+      </w:pPr>
+      <w:r>
+        <w:t>S</w:t>
+      </w:r>
+      <w:r>
+        <w:t>cratch-pad notes-sheet accessible from Front Page</w:t>
+      </w:r>
+    </w:p>
+    <w:p>
+      <w:pPr>
+        <w:pStyle w:val="ListParagraph"/>
+        <w:numPr>
+          <w:ilvl w:val="2"/>
+          <w:numId w:val="4"/>
+        </w:numPr>
+        <w:spacing w:line="254" w:lineRule="auto"/>
+      </w:pPr>
+      <w:r>
+        <w:t>User records notes, misc. thoughts and ideas from the day down here</w:t>
+      </w:r>
+    </w:p>
+    <w:p>
+      <w:pPr>
+        <w:pStyle w:val="ListParagraph"/>
+        <w:numPr>
+          <w:ilvl w:val="2"/>
+          <w:numId w:val="4"/>
+        </w:numPr>
+        <w:spacing w:line="254" w:lineRule="auto"/>
+      </w:pPr>
+      <w:r>
+        <w:t>Push/Pop/Email-Off feature to remove/store/update the active sheet</w:t>
+      </w:r>
+    </w:p>
+    <w:p>
+      <w:pPr>
+        <w:pStyle w:val="ListParagraph"/>
+        <w:numPr>
+          <w:ilvl w:val="2"/>
+          <w:numId w:val="4"/>
+        </w:numPr>
+        <w:spacing w:line="254" w:lineRule="auto"/>
+      </w:pPr>
+      <w:r>
+        <w:t>Automatically clears each A.M., after a warning to User they press OK on to clear</w:t>
+      </w:r>
+    </w:p>
+    <w:p>
+      <w:pPr>
+        <w:pStyle w:val="ListParagraph"/>
+        <w:numPr>
+          <w:ilvl w:val="2"/>
+          <w:numId w:val="4"/>
+        </w:numPr>
+        <w:spacing w:line="254" w:lineRule="auto"/>
+      </w:pPr>
+      <w:r>
+        <w:t>It has a feature of Labels you can insert. Dark blue-green lines with matching color title</w:t>
       </w:r>
     </w:p>
     <w:p>
@@ -2280,20 +2984,7 @@
         <w:spacing w:line="254" w:lineRule="auto"/>
       </w:pPr>
       <w:r>
-        <w:t>Consider a ‘suggestions’ button in some menu somewhere to list out suggestion for folders</w:t>
-      </w:r>
-    </w:p>
-    <w:p>
-      <w:pPr>
-        <w:pStyle w:val="ListParagraph"/>
-        <w:numPr>
-          <w:ilvl w:val="3"/>
-          <w:numId w:val="4"/>
-        </w:numPr>
-        <w:spacing w:line="254" w:lineRule="auto"/>
-      </w:pPr>
-      <w:r>
-        <w:t>View access to this is primary, ensure it is well thought out with multiple accesses (aNote style, buttons, priorities, etc.)</w:t>
+        <w:t>User selectable titles. Listing has “Next time I See You”, “Don’t Forget”, “Misc.” and “Custom…”</w:t>
       </w:r>
     </w:p>
     <w:p>
@@ -2306,20 +2997,36 @@
         <w:spacing w:line="254" w:lineRule="auto"/>
       </w:pPr>
       <w:r>
-        <w:t>Emphasis on tags - timed, required, if *X *Y or *Z, maybe &amp; ‘Sometime Today’ items</w:t>
-      </w:r>
-    </w:p>
-    <w:p>
-      <w:pPr>
-        <w:pStyle w:val="ListParagraph"/>
-        <w:numPr>
-          <w:ilvl w:val="1"/>
-          <w:numId w:val="4"/>
-        </w:numPr>
-        <w:spacing w:line="254" w:lineRule="auto"/>
-      </w:pPr>
-      <w:r>
-        <w:t>Segments of Day</w:t>
+        <w:t>Ex – “Ask Justin M when my new HDD arrives in the mail”</w:t>
+      </w:r>
+    </w:p>
+    <w:p>
+      <w:pPr>
+        <w:pStyle w:val="ListParagraph"/>
+        <w:numPr>
+          <w:ilvl w:val="1"/>
+          <w:numId w:val="4"/>
+        </w:numPr>
+        <w:spacing w:line="254" w:lineRule="auto"/>
+      </w:pPr>
+      <w:r>
+        <w:t>Easily allow email of and remove of active note or note group</w:t>
+      </w:r>
+    </w:p>
+    <w:p>
+      <w:pPr>
+        <w:pStyle w:val="ListParagraph"/>
+        <w:numPr>
+          <w:ilvl w:val="1"/>
+          <w:numId w:val="4"/>
+        </w:numPr>
+        <w:spacing w:line="254" w:lineRule="auto"/>
+      </w:pPr>
+      <w:r>
+        <w:t>T</w:t>
+      </w:r>
+      <w:r>
+        <w:t>ags on each line item. A base default set, and the User can add tags as needed</w:t>
       </w:r>
     </w:p>
     <w:p>
@@ -2332,20 +3039,7 @@
         <w:spacing w:line="254" w:lineRule="auto"/>
       </w:pPr>
       <w:r>
-        <w:t>e.g. “Drive to Work”, “After Church”, “Before Bed”, etc.</w:t>
-      </w:r>
-    </w:p>
-    <w:p>
-      <w:pPr>
-        <w:pStyle w:val="ListParagraph"/>
-        <w:numPr>
-          <w:ilvl w:val="1"/>
-          <w:numId w:val="4"/>
-        </w:numPr>
-        <w:spacing w:line="254" w:lineRule="auto"/>
-      </w:pPr>
-      <w:r>
-        <w:t>Scheduled Reminders</w:t>
+        <w:t>Maybe/Owed/Risk/etc.</w:t>
       </w:r>
     </w:p>
     <w:p>
@@ -2358,7 +3052,7 @@
         <w:spacing w:line="254" w:lineRule="auto"/>
       </w:pPr>
       <w:r>
-        <w:t>Generic, anything</w:t>
+        <w:t>Just like how you use (m) in aNote</w:t>
       </w:r>
     </w:p>
     <w:p>
@@ -2371,16 +3065,48 @@
         <w:spacing w:line="254" w:lineRule="auto"/>
       </w:pPr>
       <w:r>
-        <w:t xml:space="preserve">Automatically transfer to </w:t>
+        <w:t>Have a view filter that makes it easy to view these on/off, or filter or sort by them</w:t>
+      </w:r>
+    </w:p>
+    <w:p>
+      <w:pPr>
+        <w:pStyle w:val="ListParagraph"/>
+        <w:numPr>
+          <w:ilvl w:val="1"/>
+          <w:numId w:val="4"/>
+        </w:numPr>
+        <w:spacing w:line="254" w:lineRule="auto"/>
+      </w:pPr>
+      <w:r>
+        <w:t>G</w:t>
+      </w:r>
+      <w:r>
+        <w:t>lobal search functionality, similar (and better) than aNote’s search. Easy access from everywhere</w:t>
+      </w:r>
+    </w:p>
+    <w:p>
+      <w:pPr>
+        <w:pStyle w:val="ListParagraph"/>
+        <w:numPr>
+          <w:ilvl w:val="1"/>
+          <w:numId w:val="4"/>
+        </w:numPr>
+        <w:spacing w:line="254" w:lineRule="auto"/>
+      </w:pPr>
+      <w:r>
+        <w:t xml:space="preserve">Includes </w:t>
+      </w:r>
+      <w:r>
+        <w:t xml:space="preserve">an </w:t>
       </w:r>
       <w:r>
         <w:rPr>
           <w:i/>
         </w:rPr>
-        <w:t>Today</w:t>
-      </w:r>
-      <w:r>
-        <w:t xml:space="preserve"> category</w:t>
+        <w:t>Identity</w:t>
+      </w:r>
+      <w:r>
+        <w:t xml:space="preserve"> component or Tab, a single page perhaps</w:t>
       </w:r>
     </w:p>
     <w:p>
@@ -2393,21 +3119,177 @@
         <w:spacing w:line="254" w:lineRule="auto"/>
       </w:pPr>
       <w:r>
+        <w:t xml:space="preserve">Close relation to AP, it states </w:t>
+      </w:r>
+      <w:r>
+        <w:rPr>
+          <w:i/>
+        </w:rPr>
+        <w:t>Who You Want to be</w:t>
+      </w:r>
+      <w:r>
+        <w:t>, and how you want to get there</w:t>
+      </w:r>
+    </w:p>
+    <w:p>
+      <w:pPr>
+        <w:pStyle w:val="ListParagraph"/>
+        <w:numPr>
+          <w:ilvl w:val="1"/>
+          <w:numId w:val="4"/>
+        </w:numPr>
+        <w:spacing w:line="254" w:lineRule="auto"/>
+      </w:pPr>
+      <w:r>
+        <w:t xml:space="preserve">Includes </w:t>
+      </w:r>
+      <w:r>
+        <w:rPr>
+          <w:i/>
+        </w:rPr>
+        <w:t>Focused View</w:t>
+      </w:r>
+      <w:r>
+        <w:t xml:space="preserve"> for the main screen which only shows the items that are upcoming or incomplete</w:t>
+      </w:r>
+    </w:p>
+    <w:p>
+      <w:pPr>
+        <w:pStyle w:val="ListParagraph"/>
+        <w:numPr>
+          <w:ilvl w:val="2"/>
+          <w:numId w:val="4"/>
+        </w:numPr>
+        <w:spacing w:line="254" w:lineRule="auto"/>
+      </w:pPr>
+      <w:r>
+        <w:t xml:space="preserve">You can set each item’s focus start and end times. Default is </w:t>
+      </w:r>
+      <w:r>
+        <w:rPr>
+          <w:i/>
+        </w:rPr>
+        <w:t>All</w:t>
+      </w:r>
+    </w:p>
+    <w:p>
+      <w:pPr>
+        <w:pStyle w:val="ListParagraph"/>
+        <w:numPr>
+          <w:ilvl w:val="2"/>
+          <w:numId w:val="4"/>
+        </w:numPr>
+        <w:spacing w:line="254" w:lineRule="auto"/>
+      </w:pPr>
+      <w:r>
+        <w:t>It is very easy to toggle the Focus view</w:t>
+      </w:r>
+    </w:p>
+    <w:p>
+      <w:pPr>
+        <w:pStyle w:val="ListParagraph"/>
+        <w:numPr>
+          <w:ilvl w:val="1"/>
+          <w:numId w:val="4"/>
+        </w:numPr>
+        <w:spacing w:line="254" w:lineRule="auto"/>
+      </w:pPr>
+      <w:r>
+        <w:t>Daily catchups, quick and easy access with simple review</w:t>
+      </w:r>
+    </w:p>
+    <w:p>
+      <w:pPr>
+        <w:pStyle w:val="ListParagraph"/>
+        <w:numPr>
+          <w:ilvl w:val="2"/>
+          <w:numId w:val="4"/>
+        </w:numPr>
+        <w:spacing w:line="254" w:lineRule="auto"/>
+      </w:pPr>
+      <w:r>
+        <w:t>Like SR’s, but more simple, focused and repeated</w:t>
+      </w:r>
+    </w:p>
+    <w:p>
+      <w:pPr>
+        <w:pStyle w:val="ListParagraph"/>
+        <w:numPr>
+          <w:ilvl w:val="1"/>
+          <w:numId w:val="4"/>
+        </w:numPr>
+        <w:spacing w:line="254" w:lineRule="auto"/>
+      </w:pPr>
+      <w:r>
+        <w:t>Smooth place to store your Scheduled Reminders. Separate &amp; clear aNote-like view to review them. They are automatically copied, not migrated to Today on the day of</w:t>
+      </w:r>
+    </w:p>
+    <w:p>
+      <w:pPr>
+        <w:pStyle w:val="ListParagraph"/>
+        <w:numPr>
+          <w:ilvl w:val="1"/>
+          <w:numId w:val="4"/>
+        </w:numPr>
+        <w:spacing w:line="254" w:lineRule="auto"/>
+      </w:pPr>
+      <w:r>
+        <w:t>All items can automatically transfer or also show-up on your main list (or other lists)</w:t>
+      </w:r>
+    </w:p>
+    <w:p>
+      <w:pPr>
+        <w:pStyle w:val="ListParagraph"/>
+        <w:numPr>
+          <w:ilvl w:val="1"/>
+          <w:numId w:val="4"/>
+        </w:numPr>
+        <w:spacing w:line="254" w:lineRule="auto"/>
+      </w:pPr>
+      <w:r>
         <w:lastRenderedPageBreak/>
-        <w:t>Emphasis on easy means to view a large qty. of these</w:t>
-      </w:r>
-    </w:p>
-    <w:p>
-      <w:pPr>
-        <w:pStyle w:val="ListParagraph"/>
-        <w:numPr>
-          <w:ilvl w:val="1"/>
-          <w:numId w:val="4"/>
-        </w:numPr>
-        <w:spacing w:line="254" w:lineRule="auto"/>
-      </w:pPr>
-      <w:r>
-        <w:t>Repeated Activities</w:t>
+        <w:t>Build an exact copy of Way of Life into it!</w:t>
+      </w:r>
+    </w:p>
+    <w:p>
+      <w:pPr>
+        <w:pStyle w:val="ListParagraph"/>
+        <w:numPr>
+          <w:ilvl w:val="1"/>
+          <w:numId w:val="4"/>
+        </w:numPr>
+        <w:spacing w:line="254" w:lineRule="auto"/>
+      </w:pPr>
+      <w:r>
+        <w:t>‘</w:t>
+      </w:r>
+      <w:r>
+        <w:t>F</w:t>
+      </w:r>
+      <w:r>
+        <w:t>un or cool’ list</w:t>
+      </w:r>
+      <w:r>
+        <w:t>ing</w:t>
+      </w:r>
+      <w:r>
+        <w:t xml:space="preserve"> off main </w:t>
+      </w:r>
+      <w:r>
+        <w:t>screen</w:t>
+      </w:r>
+    </w:p>
+    <w:p>
+      <w:pPr>
+        <w:pStyle w:val="ListParagraph"/>
+        <w:numPr>
+          <w:ilvl w:val="1"/>
+          <w:numId w:val="4"/>
+        </w:numPr>
+        <w:spacing w:line="254" w:lineRule="auto"/>
+      </w:pPr>
+      <w:r>
+        <w:t>Opens with friends listing, easy &amp; light for review &amp; quick for entry (low-overhead on entry)</w:t>
       </w:r>
     </w:p>
     <w:p>
@@ -2420,7 +3302,7 @@
         <w:spacing w:line="254" w:lineRule="auto"/>
       </w:pPr>
       <w:r>
-        <w:t>Place things that you want as ‘periodic reminders’ that you used Apple Reminders for</w:t>
+        <w:t>Like grabbing a dinner with Albert, to reconnect for example</w:t>
       </w:r>
     </w:p>
     <w:p>
@@ -2433,7 +3315,7 @@
         <w:spacing w:line="254" w:lineRule="auto"/>
       </w:pPr>
       <w:r>
-        <w:t>Ex – ‘Lunch with X’, ‘Water Plants’, ‘Haircut’, ‘Restaurant’, ‘Fast Food’, etc.</w:t>
+        <w:t>Allows you to capture notes &amp; purpose on individual items, in detail</w:t>
       </w:r>
     </w:p>
     <w:p>
@@ -2446,20 +3328,20 @@
         <w:spacing w:line="254" w:lineRule="auto"/>
       </w:pPr>
       <w:r>
-        <w:t>Consider making its own app afterwards</w:t>
-      </w:r>
-    </w:p>
-    <w:p>
-      <w:pPr>
-        <w:pStyle w:val="ListParagraph"/>
-        <w:numPr>
-          <w:ilvl w:val="1"/>
-          <w:numId w:val="4"/>
-        </w:numPr>
-        <w:spacing w:line="254" w:lineRule="auto"/>
-      </w:pPr>
-      <w:r>
-        <w:t>Threads</w:t>
+        <w:t>Open catchups listing or SR’s for reminder</w:t>
+      </w:r>
+    </w:p>
+    <w:p>
+      <w:pPr>
+        <w:pStyle w:val="ListParagraph"/>
+        <w:numPr>
+          <w:ilvl w:val="1"/>
+          <w:numId w:val="4"/>
+        </w:numPr>
+        <w:spacing w:line="254" w:lineRule="auto"/>
+      </w:pPr>
+      <w:r>
+        <w:t>Sometime Today listing section on main screen</w:t>
       </w:r>
     </w:p>
     <w:p>
@@ -2472,7 +3354,13 @@
         <w:spacing w:line="254" w:lineRule="auto"/>
       </w:pPr>
       <w:r>
-        <w:t>Into the logical flow of organization &amp; design, used easily in review, tracking, record &amp; search</w:t>
+        <w:t xml:space="preserve">It has its own button at the top of the screen to go to. The items are displayed at the end of the list as part of the </w:t>
+      </w:r>
+      <w:r>
+        <w:t>list but</w:t>
+      </w:r>
+      <w:r>
+        <w:t xml:space="preserve"> are greyed out until you double-tap one. It goes back to black with another double tap. This greying feature can be disabled from the settings.</w:t>
       </w:r>
     </w:p>
     <w:p>
@@ -2485,7 +3373,32 @@
         <w:spacing w:line="254" w:lineRule="auto"/>
       </w:pPr>
       <w:r>
-        <w:t>Sub-topics, contacts &amp; attachments</w:t>
+        <w:t xml:space="preserve">When you tap the upper </w:t>
+      </w:r>
+      <w:r>
+        <w:t>button,</w:t>
+      </w:r>
+      <w:r>
+        <w:t xml:space="preserve"> it goes to a page it filters everything else out and only shows the 'Sometime Today' list</w:t>
+      </w:r>
+    </w:p>
+    <w:p>
+      <w:pPr>
+        <w:pStyle w:val="ListParagraph"/>
+        <w:numPr>
+          <w:ilvl w:val="1"/>
+          <w:numId w:val="4"/>
+        </w:numPr>
+        <w:spacing w:line="254" w:lineRule="auto"/>
+      </w:pPr>
+      <w:r>
+        <w:t xml:space="preserve">Build in Action Plans into this App! Like everything on the App list below </w:t>
+      </w:r>
+      <w:r>
+        <w:rPr>
+          <w:rFonts w:ascii="Wingdings" w:hAnsi="Wingdings"/>
+        </w:rPr>
+        <w:t></w:t>
       </w:r>
     </w:p>
     <w:p>
@@ -2498,20 +3411,20 @@
         <w:spacing w:line="254" w:lineRule="auto"/>
       </w:pPr>
       <w:r>
-        <w:t>e.g. “Thread – IV Interview, PIC24 ramp &amp; purchase, resume, practice, history of event, Aerotek, etc.”, “Dinner at Derek's”, “Hang w/Nkei”, “HW3”, etc.</w:t>
-      </w:r>
-    </w:p>
-    <w:p>
-      <w:pPr>
-        <w:pStyle w:val="ListParagraph"/>
-        <w:numPr>
-          <w:ilvl w:val="1"/>
-          <w:numId w:val="4"/>
-        </w:numPr>
-        <w:spacing w:line="254" w:lineRule="auto"/>
-      </w:pPr>
-      <w:r>
-        <w:t>Templates</w:t>
+        <w:t>Have (1) AP per week. It is the intended place to toss looking-forward todos</w:t>
+      </w:r>
+    </w:p>
+    <w:p>
+      <w:pPr>
+        <w:pStyle w:val="ListParagraph"/>
+        <w:numPr>
+          <w:ilvl w:val="1"/>
+          <w:numId w:val="4"/>
+        </w:numPr>
+        <w:spacing w:line="254" w:lineRule="auto"/>
+      </w:pPr>
+      <w:r>
+        <w:t>Item times can be relative or absolute</w:t>
       </w:r>
     </w:p>
     <w:p>
@@ -2524,7 +3437,20 @@
         <w:spacing w:line="254" w:lineRule="auto"/>
       </w:pPr>
       <w:r>
-        <w:t>To help people get started with use in app, or reference points to review back to</w:t>
+        <w:t>Relative – to a specific item, a group of items, or status-variables (e.g. ‘Mom is home’ or ‘Refund Check came in’)</w:t>
+      </w:r>
+    </w:p>
+    <w:p>
+      <w:pPr>
+        <w:pStyle w:val="ListParagraph"/>
+        <w:numPr>
+          <w:ilvl w:val="1"/>
+          <w:numId w:val="4"/>
+        </w:numPr>
+        <w:spacing w:line="254" w:lineRule="auto"/>
+      </w:pPr>
+      <w:r>
+        <w:t>Scheduled Reminders can have phases that repeat and are paced</w:t>
       </w:r>
     </w:p>
     <w:p>
@@ -2537,7 +3463,29 @@
         <w:spacing w:line="254" w:lineRule="auto"/>
       </w:pPr>
       <w:r>
-        <w:t>e.g. how you lay out content, selected SR's, social curriculum, etc.</w:t>
+        <w:t>Example – Water Plants has a ‘with fertilizer option that comes out every third time. You can view the stats for these too</w:t>
+      </w:r>
+    </w:p>
+    <w:p>
+      <w:pPr>
+        <w:pStyle w:val="ListParagraph"/>
+        <w:numPr>
+          <w:ilvl w:val="1"/>
+          <w:numId w:val="4"/>
+        </w:numPr>
+        <w:spacing w:line="254" w:lineRule="auto"/>
+      </w:pPr>
+      <w:r>
+        <w:t xml:space="preserve">Upper </w:t>
+      </w:r>
+      <w:r>
+        <w:rPr>
+          <w:i/>
+        </w:rPr>
+        <w:t>Add Item</w:t>
+      </w:r>
+      <w:r>
+        <w:t xml:space="preserve"> bar like in aNote</w:t>
       </w:r>
     </w:p>
     <w:p>
@@ -2550,28 +3498,111 @@
         <w:spacing w:line="254" w:lineRule="auto"/>
       </w:pPr>
       <w:r>
-        <w:t>Consider recommendations for use and activity to user's current profile and app layout based on selected templates</w:t>
-      </w:r>
-    </w:p>
-    <w:p>
-      <w:pPr>
-        <w:pStyle w:val="ListParagraph"/>
-        <w:numPr>
-          <w:ilvl w:val="1"/>
-          <w:numId w:val="4"/>
-        </w:numPr>
-        <w:spacing w:line="254" w:lineRule="auto"/>
-      </w:pPr>
-      <w:r>
-        <w:t xml:space="preserve">Tab or icon at upper-right, for ‘Topics’ screen which slides down, showing an icon for every list or organization structure you generate (e.g. foods, clothing, construction or computers). </w:t>
-      </w:r>
-      <w:proofErr w:type="gramStart"/>
-      <w:r>
-        <w:t>Also</w:t>
-      </w:r>
-      <w:proofErr w:type="gramEnd"/>
-      <w:r>
-        <w:t xml:space="preserve"> can add Topics for core, like ‘Home’, ‘Work’, ‘On the Table’, etc.</w:t>
+        <w:t xml:space="preserve">There is a </w:t>
+      </w:r>
+      <w:r>
+        <w:t>tappable grey</w:t>
+      </w:r>
+      <w:r>
+        <w:t xml:space="preserve"> image on the right side of it indicating placement-location for the new item. Up-Arrow for top, Down-Arrow for bottom and fat horizontal line for at bottom of scheduled items</w:t>
+      </w:r>
+    </w:p>
+    <w:p>
+      <w:pPr>
+        <w:pStyle w:val="ListParagraph"/>
+        <w:numPr>
+          <w:ilvl w:val="1"/>
+          <w:numId w:val="4"/>
+        </w:numPr>
+        <w:spacing w:line="254" w:lineRule="auto"/>
+      </w:pPr>
+      <w:r>
+        <w:t>Includes</w:t>
+      </w:r>
+      <w:r>
+        <w:t xml:space="preserve"> </w:t>
+      </w:r>
+      <w:r>
+        <w:t>t</w:t>
+      </w:r>
+      <w:r>
+        <w:t>ags</w:t>
+      </w:r>
+      <w:r>
+        <w:t xml:space="preserve"> and</w:t>
+      </w:r>
+      <w:r>
+        <w:t xml:space="preserve"> </w:t>
+      </w:r>
+      <w:r>
+        <w:t>p</w:t>
+      </w:r>
+      <w:r>
+        <w:t xml:space="preserve">riority </w:t>
+      </w:r>
+      <w:r>
+        <w:t>l</w:t>
+      </w:r>
+      <w:r>
+        <w:t>evels</w:t>
+      </w:r>
+      <w:r>
+        <w:t xml:space="preserve"> for list items</w:t>
+      </w:r>
+      <w:r>
+        <w:t>. Can sort on priority</w:t>
+      </w:r>
+    </w:p>
+    <w:p>
+      <w:pPr>
+        <w:pStyle w:val="ListParagraph"/>
+        <w:numPr>
+          <w:ilvl w:val="1"/>
+          <w:numId w:val="4"/>
+        </w:numPr>
+        <w:spacing w:line="254" w:lineRule="auto"/>
+      </w:pPr>
+      <w:r>
+        <w:t>Can easily make line items as sublists of notes</w:t>
+      </w:r>
+    </w:p>
+    <w:p>
+      <w:pPr>
+        <w:pStyle w:val="ListParagraph"/>
+        <w:numPr>
+          <w:ilvl w:val="1"/>
+          <w:numId w:val="4"/>
+        </w:numPr>
+        <w:spacing w:line="254" w:lineRule="auto"/>
+      </w:pPr>
+      <w:r>
+        <w:t>Never delete; just ‘hide’. Allow easy retrieval for review</w:t>
+      </w:r>
+    </w:p>
+    <w:p>
+      <w:pPr>
+        <w:pStyle w:val="ListParagraph"/>
+        <w:numPr>
+          <w:ilvl w:val="1"/>
+          <w:numId w:val="4"/>
+        </w:numPr>
+        <w:spacing w:line="254" w:lineRule="auto"/>
+      </w:pPr>
+      <w:r>
+        <w:t>Build in your weekly WoA plan</w:t>
+      </w:r>
+    </w:p>
+    <w:p>
+      <w:pPr>
+        <w:pStyle w:val="ListParagraph"/>
+        <w:numPr>
+          <w:ilvl w:val="1"/>
+          <w:numId w:val="4"/>
+        </w:numPr>
+        <w:spacing w:line="254" w:lineRule="auto"/>
+      </w:pPr>
+      <w:r>
+        <w:t>Provide automatic daily or periodic summary emails</w:t>
       </w:r>
     </w:p>
     <w:p>
@@ -2584,20 +3615,39 @@
         <w:spacing w:line="254" w:lineRule="auto"/>
       </w:pPr>
       <w:r>
-        <w:t>User can select or create icons for each tab. Each list can be viewed as a listing, or as tiles, selectable!</w:t>
-      </w:r>
-    </w:p>
-    <w:p>
-      <w:pPr>
-        <w:pStyle w:val="ListParagraph"/>
-        <w:numPr>
-          <w:ilvl w:val="1"/>
-          <w:numId w:val="4"/>
-        </w:numPr>
-        <w:spacing w:line="254" w:lineRule="auto"/>
-      </w:pPr>
-      <w:r>
-        <w:t>Make it a primary element on the main screen to enter a new item. A text box perhaps.</w:t>
+        <w:t>i</w:t>
+      </w:r>
+      <w:r>
+        <w:t>.e. exactly like u use aNote!</w:t>
+      </w:r>
+    </w:p>
+    <w:p>
+      <w:pPr>
+        <w:pStyle w:val="ListParagraph"/>
+        <w:numPr>
+          <w:ilvl w:val="1"/>
+          <w:numId w:val="4"/>
+        </w:numPr>
+        <w:spacing w:line="254" w:lineRule="auto"/>
+      </w:pPr>
+      <w:r>
+        <w:t>Allows you to provide suggestions to others for their Today</w:t>
+      </w:r>
+    </w:p>
+    <w:p>
+      <w:pPr>
+        <w:pStyle w:val="ListParagraph"/>
+        <w:numPr>
+          <w:ilvl w:val="1"/>
+          <w:numId w:val="4"/>
+        </w:numPr>
+        <w:spacing w:line="254" w:lineRule="auto"/>
+      </w:pPr>
+      <w:r>
+        <w:t>O</w:t>
+      </w:r>
+      <w:r>
+        <w:t>ption to email out daily summaries</w:t>
       </w:r>
     </w:p>
     <w:p>
@@ -2610,20 +3660,23 @@
         <w:spacing w:line="254" w:lineRule="auto"/>
       </w:pPr>
       <w:r>
-        <w:t>Make it second nature, assumed and self-evident where the new entry will be stored, and how to set this</w:t>
-      </w:r>
-    </w:p>
-    <w:p>
-      <w:pPr>
-        <w:pStyle w:val="ListParagraph"/>
-        <w:numPr>
-          <w:ilvl w:val="1"/>
-          <w:numId w:val="4"/>
-        </w:numPr>
-        <w:spacing w:line="254" w:lineRule="auto"/>
-      </w:pPr>
-      <w:r>
-        <w:t>Tag for ‘One-a-Day’, which is a listing which the Today App will serve up to you, only one each day</w:t>
+        <w:t>For partner, manager or therapist</w:t>
+      </w:r>
+    </w:p>
+    <w:p>
+      <w:pPr>
+        <w:pStyle w:val="ListParagraph"/>
+        <w:numPr>
+          <w:ilvl w:val="1"/>
+          <w:numId w:val="4"/>
+        </w:numPr>
+        <w:spacing w:line="254" w:lineRule="auto"/>
+      </w:pPr>
+      <w:r>
+        <w:t>F</w:t>
+      </w:r>
+      <w:r>
+        <w:t>ull day summary snapshot, for sharing with others or for record</w:t>
       </w:r>
     </w:p>
     <w:p>
@@ -2636,995 +3689,7 @@
         <w:spacing w:line="254" w:lineRule="auto"/>
       </w:pPr>
       <w:r>
-        <w:t>When served you can complete, delete or re-enqueue for later</w:t>
-      </w:r>
-    </w:p>
-    <w:p>
-      <w:pPr>
-        <w:pStyle w:val="ListParagraph"/>
-        <w:numPr>
-          <w:ilvl w:val="2"/>
-          <w:numId w:val="4"/>
-        </w:numPr>
-        <w:spacing w:line="254" w:lineRule="auto"/>
-      </w:pPr>
-      <w:r>
-        <w:t>The App never allows you to view the listing, that is one of the key points, not for review or remembering!</w:t>
-      </w:r>
-    </w:p>
-    <w:p>
-      <w:pPr>
-        <w:pStyle w:val="ListParagraph"/>
-        <w:numPr>
-          <w:ilvl w:val="1"/>
-          <w:numId w:val="4"/>
-        </w:numPr>
-        <w:spacing w:line="254" w:lineRule="auto"/>
-      </w:pPr>
-      <w:r>
-        <w:t>U</w:t>
-      </w:r>
-      <w:r>
-        <w:t>ser configurable actions that can occur</w:t>
-      </w:r>
-      <w:r>
-        <w:t xml:space="preserve"> on event</w:t>
-      </w:r>
-    </w:p>
-    <w:p>
-      <w:pPr>
-        <w:pStyle w:val="ListParagraph"/>
-        <w:numPr>
-          <w:ilvl w:val="2"/>
-          <w:numId w:val="4"/>
-        </w:numPr>
-        <w:spacing w:line="254" w:lineRule="auto"/>
-      </w:pPr>
-      <w:r>
-        <w:t>like your idea for aNote to have notes for today auto move into Today and OTB/ITQ</w:t>
-      </w:r>
-    </w:p>
-    <w:p>
-      <w:pPr>
-        <w:pStyle w:val="ListParagraph"/>
-        <w:numPr>
-          <w:ilvl w:val="1"/>
-          <w:numId w:val="4"/>
-        </w:numPr>
-        <w:spacing w:line="254" w:lineRule="auto"/>
-      </w:pPr>
-      <w:r>
-        <w:t>List View Classifications</w:t>
-      </w:r>
-    </w:p>
-    <w:p>
-      <w:pPr>
-        <w:pStyle w:val="ListParagraph"/>
-        <w:numPr>
-          <w:ilvl w:val="2"/>
-          <w:numId w:val="4"/>
-        </w:numPr>
-        <w:spacing w:line="254" w:lineRule="auto"/>
-      </w:pPr>
-      <w:r>
-        <w:t>Open, Complete or All</w:t>
-      </w:r>
-    </w:p>
-    <w:p>
-      <w:pPr>
-        <w:pStyle w:val="ListParagraph"/>
-        <w:numPr>
-          <w:ilvl w:val="2"/>
-          <w:numId w:val="4"/>
-        </w:numPr>
-        <w:spacing w:line="254" w:lineRule="auto"/>
-      </w:pPr>
-      <w:r>
-        <w:t>This view configuration is always easy to access &amp; modify, it is a central data element to all forms of the Today App usage</w:t>
-      </w:r>
-    </w:p>
-    <w:p>
-      <w:pPr>
-        <w:pStyle w:val="ListParagraph"/>
-        <w:numPr>
-          <w:ilvl w:val="1"/>
-          <w:numId w:val="4"/>
-        </w:numPr>
-        <w:spacing w:line="254" w:lineRule="auto"/>
-      </w:pPr>
-      <w:r>
-        <w:t>Daily Smile Reminder, logging and reminding you to intently go and make someone else smile today (e.g. help with a chore, finish a task, do a favor, etc.)</w:t>
-      </w:r>
-    </w:p>
-    <w:p>
-      <w:pPr>
-        <w:pStyle w:val="ListParagraph"/>
-        <w:numPr>
-          <w:ilvl w:val="1"/>
-          <w:numId w:val="4"/>
-        </w:numPr>
-        <w:spacing w:line="254" w:lineRule="auto"/>
-      </w:pPr>
-      <w:r>
         <w:lastRenderedPageBreak/>
-        <w:t>Folders you can access only by text title search. No browsing, the goal here is to emphasize storage without tracking, which is seldom ever offered, used or even thought of!</w:t>
-      </w:r>
-    </w:p>
-    <w:p>
-      <w:pPr>
-        <w:pStyle w:val="ListParagraph"/>
-        <w:numPr>
-          <w:ilvl w:val="2"/>
-          <w:numId w:val="4"/>
-        </w:numPr>
-        <w:spacing w:line="254" w:lineRule="auto"/>
-      </w:pPr>
-      <w:r>
-        <w:t>Large value in added planning and tracking</w:t>
-      </w:r>
-    </w:p>
-    <w:p>
-      <w:pPr>
-        <w:pStyle w:val="ListParagraph"/>
-        <w:numPr>
-          <w:ilvl w:val="1"/>
-          <w:numId w:val="4"/>
-        </w:numPr>
-        <w:spacing w:line="254" w:lineRule="auto"/>
-      </w:pPr>
-      <w:r>
-        <w:t>Quick and easy filtering of visible list items based on type</w:t>
-      </w:r>
-    </w:p>
-    <w:p>
-      <w:pPr>
-        <w:pStyle w:val="ListParagraph"/>
-        <w:numPr>
-          <w:ilvl w:val="2"/>
-          <w:numId w:val="4"/>
-        </w:numPr>
-        <w:spacing w:line="254" w:lineRule="auto"/>
-      </w:pPr>
-      <w:r>
-        <w:t>Ex – ‘people’, ‘work’, ‘shopping’, ‘todo’, timed/non-timed, importance, etc.</w:t>
-      </w:r>
-    </w:p>
-    <w:p>
-      <w:pPr>
-        <w:pStyle w:val="ListParagraph"/>
-        <w:numPr>
-          <w:ilvl w:val="2"/>
-          <w:numId w:val="4"/>
-        </w:numPr>
-        <w:spacing w:line="254" w:lineRule="auto"/>
-      </w:pPr>
-      <w:r>
-        <w:t>A quick single-touch filter from the main view to only show ‘Primaries’ – the important stuff</w:t>
-      </w:r>
-    </w:p>
-    <w:p>
-      <w:pPr>
-        <w:pStyle w:val="ListParagraph"/>
-        <w:numPr>
-          <w:ilvl w:val="1"/>
-          <w:numId w:val="4"/>
-        </w:numPr>
-        <w:spacing w:line="254" w:lineRule="auto"/>
-      </w:pPr>
-      <w:r>
-        <w:t>Completed Line Items are condensed down into a solid grey line in the list</w:t>
-      </w:r>
-    </w:p>
-    <w:p>
-      <w:pPr>
-        <w:pStyle w:val="ListParagraph"/>
-        <w:numPr>
-          <w:ilvl w:val="2"/>
-          <w:numId w:val="4"/>
-        </w:numPr>
-        <w:spacing w:line="254" w:lineRule="auto"/>
-      </w:pPr>
-      <w:r>
-        <w:t>Menu option to expand this is desired</w:t>
-      </w:r>
-    </w:p>
-    <w:p>
-      <w:pPr>
-        <w:pStyle w:val="ListParagraph"/>
-        <w:numPr>
-          <w:ilvl w:val="1"/>
-          <w:numId w:val="4"/>
-        </w:numPr>
-        <w:spacing w:line="254" w:lineRule="auto"/>
-      </w:pPr>
-      <w:r>
-        <w:t>Allows you to propose an update set for the days schedule, then compare it to the original and compare or revise</w:t>
-      </w:r>
-    </w:p>
-    <w:p>
-      <w:pPr>
-        <w:pStyle w:val="ListParagraph"/>
-        <w:numPr>
-          <w:ilvl w:val="1"/>
-          <w:numId w:val="4"/>
-        </w:numPr>
-        <w:spacing w:line="254" w:lineRule="auto"/>
-      </w:pPr>
-      <w:r>
-        <w:t>User can review revision history, and undo changes in the list on request</w:t>
-      </w:r>
-    </w:p>
-    <w:p>
-      <w:pPr>
-        <w:pStyle w:val="ListParagraph"/>
-        <w:numPr>
-          <w:ilvl w:val="1"/>
-          <w:numId w:val="4"/>
-        </w:numPr>
-        <w:spacing w:line="254" w:lineRule="auto"/>
-      </w:pPr>
-      <w:r>
-        <w:t>S</w:t>
-      </w:r>
-      <w:r>
-        <w:t>cratch-pad notes-sheet accessible from Front Page</w:t>
-      </w:r>
-    </w:p>
-    <w:p>
-      <w:pPr>
-        <w:pStyle w:val="ListParagraph"/>
-        <w:numPr>
-          <w:ilvl w:val="2"/>
-          <w:numId w:val="4"/>
-        </w:numPr>
-        <w:spacing w:line="254" w:lineRule="auto"/>
-      </w:pPr>
-      <w:r>
-        <w:t>User records notes, misc. thoughts and ideas from the day down here</w:t>
-      </w:r>
-    </w:p>
-    <w:p>
-      <w:pPr>
-        <w:pStyle w:val="ListParagraph"/>
-        <w:numPr>
-          <w:ilvl w:val="2"/>
-          <w:numId w:val="4"/>
-        </w:numPr>
-        <w:spacing w:line="254" w:lineRule="auto"/>
-      </w:pPr>
-      <w:r>
-        <w:t>Push/Pop/Email-Off feature to remove/store/update the active sheet</w:t>
-      </w:r>
-    </w:p>
-    <w:p>
-      <w:pPr>
-        <w:pStyle w:val="ListParagraph"/>
-        <w:numPr>
-          <w:ilvl w:val="2"/>
-          <w:numId w:val="4"/>
-        </w:numPr>
-        <w:spacing w:line="254" w:lineRule="auto"/>
-      </w:pPr>
-      <w:r>
-        <w:t>Automatically clears each A.M., after a warning to User they press OK on to clear</w:t>
-      </w:r>
-    </w:p>
-    <w:p>
-      <w:pPr>
-        <w:pStyle w:val="ListParagraph"/>
-        <w:numPr>
-          <w:ilvl w:val="2"/>
-          <w:numId w:val="4"/>
-        </w:numPr>
-        <w:spacing w:line="254" w:lineRule="auto"/>
-      </w:pPr>
-      <w:r>
-        <w:t>It has a feature of Labels you can insert. Dark blue-green lines with matching color title</w:t>
-      </w:r>
-    </w:p>
-    <w:p>
-      <w:pPr>
-        <w:pStyle w:val="ListParagraph"/>
-        <w:numPr>
-          <w:ilvl w:val="3"/>
-          <w:numId w:val="4"/>
-        </w:numPr>
-        <w:spacing w:line="254" w:lineRule="auto"/>
-      </w:pPr>
-      <w:r>
-        <w:t>User selectable titles. Listing has “Next time I See You”, “Don’t Forget”, “Misc.” and “Custom…”</w:t>
-      </w:r>
-    </w:p>
-    <w:p>
-      <w:pPr>
-        <w:pStyle w:val="ListParagraph"/>
-        <w:numPr>
-          <w:ilvl w:val="2"/>
-          <w:numId w:val="4"/>
-        </w:numPr>
-        <w:spacing w:line="254" w:lineRule="auto"/>
-      </w:pPr>
-      <w:r>
-        <w:t>Ex – “Ask Justin M when my new HDD arrives in the mail”</w:t>
-      </w:r>
-    </w:p>
-    <w:p>
-      <w:pPr>
-        <w:pStyle w:val="ListParagraph"/>
-        <w:numPr>
-          <w:ilvl w:val="1"/>
-          <w:numId w:val="4"/>
-        </w:numPr>
-        <w:spacing w:line="254" w:lineRule="auto"/>
-      </w:pPr>
-      <w:r>
-        <w:t>T</w:t>
-      </w:r>
-      <w:r>
-        <w:t>ags on each line item. A base default set, and the User can add tags as needed</w:t>
-      </w:r>
-    </w:p>
-    <w:p>
-      <w:pPr>
-        <w:pStyle w:val="ListParagraph"/>
-        <w:numPr>
-          <w:ilvl w:val="2"/>
-          <w:numId w:val="4"/>
-        </w:numPr>
-        <w:spacing w:line="254" w:lineRule="auto"/>
-      </w:pPr>
-      <w:r>
-        <w:t>Maybe/Owed/Risk/etc.</w:t>
-      </w:r>
-    </w:p>
-    <w:p>
-      <w:pPr>
-        <w:pStyle w:val="ListParagraph"/>
-        <w:numPr>
-          <w:ilvl w:val="2"/>
-          <w:numId w:val="4"/>
-        </w:numPr>
-        <w:spacing w:line="254" w:lineRule="auto"/>
-      </w:pPr>
-      <w:r>
-        <w:t>Just like how you use (m) in aNote</w:t>
-      </w:r>
-    </w:p>
-    <w:p>
-      <w:pPr>
-        <w:pStyle w:val="ListParagraph"/>
-        <w:numPr>
-          <w:ilvl w:val="2"/>
-          <w:numId w:val="4"/>
-        </w:numPr>
-        <w:spacing w:line="254" w:lineRule="auto"/>
-      </w:pPr>
-      <w:r>
-        <w:t>Have a view filter that makes it easy to view these on/off, or filter or sort by them</w:t>
-      </w:r>
-    </w:p>
-    <w:p>
-      <w:pPr>
-        <w:pStyle w:val="ListParagraph"/>
-        <w:numPr>
-          <w:ilvl w:val="1"/>
-          <w:numId w:val="4"/>
-        </w:numPr>
-        <w:spacing w:line="254" w:lineRule="auto"/>
-      </w:pPr>
-      <w:r>
-        <w:t>G</w:t>
-      </w:r>
-      <w:r>
-        <w:t>lobal search functionality, similar (and better) than aNote’s search. Easy access from everywhere</w:t>
-      </w:r>
-    </w:p>
-    <w:p>
-      <w:pPr>
-        <w:pStyle w:val="ListParagraph"/>
-        <w:numPr>
-          <w:ilvl w:val="1"/>
-          <w:numId w:val="4"/>
-        </w:numPr>
-        <w:spacing w:line="254" w:lineRule="auto"/>
-      </w:pPr>
-      <w:r>
-        <w:t xml:space="preserve">Includes </w:t>
-      </w:r>
-      <w:r>
-        <w:t xml:space="preserve">an </w:t>
-      </w:r>
-      <w:r>
-        <w:rPr>
-          <w:i/>
-        </w:rPr>
-        <w:t>Identity</w:t>
-      </w:r>
-      <w:r>
-        <w:t xml:space="preserve"> component or Tab, a single page perhaps</w:t>
-      </w:r>
-    </w:p>
-    <w:p>
-      <w:pPr>
-        <w:pStyle w:val="ListParagraph"/>
-        <w:numPr>
-          <w:ilvl w:val="2"/>
-          <w:numId w:val="4"/>
-        </w:numPr>
-        <w:spacing w:line="254" w:lineRule="auto"/>
-      </w:pPr>
-      <w:r>
-        <w:t xml:space="preserve">Close relation to AP, it states </w:t>
-      </w:r>
-      <w:r>
-        <w:rPr>
-          <w:i/>
-        </w:rPr>
-        <w:t>Who You Want to be</w:t>
-      </w:r>
-      <w:r>
-        <w:t>, and how you want to get there</w:t>
-      </w:r>
-    </w:p>
-    <w:p>
-      <w:pPr>
-        <w:pStyle w:val="ListParagraph"/>
-        <w:numPr>
-          <w:ilvl w:val="1"/>
-          <w:numId w:val="4"/>
-        </w:numPr>
-        <w:spacing w:line="254" w:lineRule="auto"/>
-      </w:pPr>
-      <w:r>
-        <w:t xml:space="preserve">Includes </w:t>
-      </w:r>
-      <w:r>
-        <w:rPr>
-          <w:i/>
-        </w:rPr>
-        <w:t>Focused View</w:t>
-      </w:r>
-      <w:r>
-        <w:t xml:space="preserve"> for the main screen which only shows the items that are upcoming or incomplete</w:t>
-      </w:r>
-    </w:p>
-    <w:p>
-      <w:pPr>
-        <w:pStyle w:val="ListParagraph"/>
-        <w:numPr>
-          <w:ilvl w:val="2"/>
-          <w:numId w:val="4"/>
-        </w:numPr>
-        <w:spacing w:line="254" w:lineRule="auto"/>
-      </w:pPr>
-      <w:r>
-        <w:t xml:space="preserve">You can set each item’s focus start and end times. Default is </w:t>
-      </w:r>
-      <w:r>
-        <w:rPr>
-          <w:i/>
-        </w:rPr>
-        <w:t>All</w:t>
-      </w:r>
-    </w:p>
-    <w:p>
-      <w:pPr>
-        <w:pStyle w:val="ListParagraph"/>
-        <w:numPr>
-          <w:ilvl w:val="2"/>
-          <w:numId w:val="4"/>
-        </w:numPr>
-        <w:spacing w:line="254" w:lineRule="auto"/>
-      </w:pPr>
-      <w:r>
-        <w:t>It is very easy to toggle the Focus view</w:t>
-      </w:r>
-    </w:p>
-    <w:p>
-      <w:pPr>
-        <w:pStyle w:val="ListParagraph"/>
-        <w:numPr>
-          <w:ilvl w:val="1"/>
-          <w:numId w:val="4"/>
-        </w:numPr>
-        <w:spacing w:line="254" w:lineRule="auto"/>
-      </w:pPr>
-      <w:r>
-        <w:t>Daily catchups, quick and easy access with simple review</w:t>
-      </w:r>
-    </w:p>
-    <w:p>
-      <w:pPr>
-        <w:pStyle w:val="ListParagraph"/>
-        <w:numPr>
-          <w:ilvl w:val="2"/>
-          <w:numId w:val="4"/>
-        </w:numPr>
-        <w:spacing w:line="254" w:lineRule="auto"/>
-      </w:pPr>
-      <w:r>
-        <w:t>Like SR’s, but more simple, focused and repeated</w:t>
-      </w:r>
-    </w:p>
-    <w:p>
-      <w:pPr>
-        <w:pStyle w:val="ListParagraph"/>
-        <w:numPr>
-          <w:ilvl w:val="1"/>
-          <w:numId w:val="4"/>
-        </w:numPr>
-        <w:spacing w:line="254" w:lineRule="auto"/>
-      </w:pPr>
-      <w:r>
-        <w:t>Smooth place to store your Scheduled Reminders. Separate &amp; clear aNote-like view to review them. They are automatically copied, not migrated to Today on the day of</w:t>
-      </w:r>
-    </w:p>
-    <w:p>
-      <w:pPr>
-        <w:pStyle w:val="ListParagraph"/>
-        <w:numPr>
-          <w:ilvl w:val="1"/>
-          <w:numId w:val="4"/>
-        </w:numPr>
-        <w:spacing w:line="254" w:lineRule="auto"/>
-      </w:pPr>
-      <w:r>
-        <w:lastRenderedPageBreak/>
-        <w:t>All items can automatically transfer or also show-up on your main list (or other lists)</w:t>
-      </w:r>
-    </w:p>
-    <w:p>
-      <w:pPr>
-        <w:pStyle w:val="ListParagraph"/>
-        <w:numPr>
-          <w:ilvl w:val="1"/>
-          <w:numId w:val="4"/>
-        </w:numPr>
-        <w:spacing w:line="254" w:lineRule="auto"/>
-      </w:pPr>
-      <w:r>
-        <w:t>Build an exact copy of Way of Life into it!</w:t>
-      </w:r>
-    </w:p>
-    <w:p>
-      <w:pPr>
-        <w:pStyle w:val="ListParagraph"/>
-        <w:numPr>
-          <w:ilvl w:val="1"/>
-          <w:numId w:val="4"/>
-        </w:numPr>
-        <w:spacing w:line="254" w:lineRule="auto"/>
-      </w:pPr>
-      <w:r>
-        <w:t>‘</w:t>
-      </w:r>
-      <w:r>
-        <w:t>F</w:t>
-      </w:r>
-      <w:r>
-        <w:t>un or cool’ list</w:t>
-      </w:r>
-      <w:r>
-        <w:t>ing</w:t>
-      </w:r>
-      <w:r>
-        <w:t xml:space="preserve"> off main </w:t>
-      </w:r>
-      <w:r>
-        <w:t>screen</w:t>
-      </w:r>
-    </w:p>
-    <w:p>
-      <w:pPr>
-        <w:pStyle w:val="ListParagraph"/>
-        <w:numPr>
-          <w:ilvl w:val="1"/>
-          <w:numId w:val="4"/>
-        </w:numPr>
-        <w:spacing w:line="254" w:lineRule="auto"/>
-      </w:pPr>
-      <w:r>
-        <w:t>Opens with friends listing, easy &amp; light for review &amp; quick for entry (low-overhead on entry)</w:t>
-      </w:r>
-    </w:p>
-    <w:p>
-      <w:pPr>
-        <w:pStyle w:val="ListParagraph"/>
-        <w:numPr>
-          <w:ilvl w:val="2"/>
-          <w:numId w:val="4"/>
-        </w:numPr>
-        <w:spacing w:line="254" w:lineRule="auto"/>
-      </w:pPr>
-      <w:r>
-        <w:t>Like grabbing a dinner with Albert, to reconnect for example</w:t>
-      </w:r>
-    </w:p>
-    <w:p>
-      <w:pPr>
-        <w:pStyle w:val="ListParagraph"/>
-        <w:numPr>
-          <w:ilvl w:val="2"/>
-          <w:numId w:val="4"/>
-        </w:numPr>
-        <w:spacing w:line="254" w:lineRule="auto"/>
-      </w:pPr>
-      <w:r>
-        <w:t>Allows you to capture notes &amp; purpose on individual items, in detail</w:t>
-      </w:r>
-    </w:p>
-    <w:p>
-      <w:pPr>
-        <w:pStyle w:val="ListParagraph"/>
-        <w:numPr>
-          <w:ilvl w:val="2"/>
-          <w:numId w:val="4"/>
-        </w:numPr>
-        <w:spacing w:line="254" w:lineRule="auto"/>
-      </w:pPr>
-      <w:r>
-        <w:t>Open catchups listing or SR’s for reminder</w:t>
-      </w:r>
-    </w:p>
-    <w:p>
-      <w:pPr>
-        <w:pStyle w:val="ListParagraph"/>
-        <w:numPr>
-          <w:ilvl w:val="1"/>
-          <w:numId w:val="4"/>
-        </w:numPr>
-        <w:spacing w:line="254" w:lineRule="auto"/>
-      </w:pPr>
-      <w:r>
-        <w:t>Sometime Today listing section on main screen</w:t>
-      </w:r>
-    </w:p>
-    <w:p>
-      <w:pPr>
-        <w:pStyle w:val="ListParagraph"/>
-        <w:numPr>
-          <w:ilvl w:val="2"/>
-          <w:numId w:val="4"/>
-        </w:numPr>
-        <w:spacing w:line="254" w:lineRule="auto"/>
-      </w:pPr>
-      <w:r>
-        <w:t xml:space="preserve">It has its own button at the top of the screen to go to. The items are displayed at the end of the list as part of the </w:t>
-      </w:r>
-      <w:r>
-        <w:t>list but</w:t>
-      </w:r>
-      <w:r>
-        <w:t xml:space="preserve"> are greyed out until you double-tap one. It goes back to black with another double tap. This greying feature can be disabled from the settings.</w:t>
-      </w:r>
-    </w:p>
-    <w:p>
-      <w:pPr>
-        <w:pStyle w:val="ListParagraph"/>
-        <w:numPr>
-          <w:ilvl w:val="2"/>
-          <w:numId w:val="4"/>
-        </w:numPr>
-        <w:spacing w:line="254" w:lineRule="auto"/>
-      </w:pPr>
-      <w:r>
-        <w:t xml:space="preserve">When you tap the upper </w:t>
-      </w:r>
-      <w:r>
-        <w:t>button,</w:t>
-      </w:r>
-      <w:r>
-        <w:t xml:space="preserve"> it goes to a page it filters everything else out and only shows the 'Sometime Today' list</w:t>
-      </w:r>
-    </w:p>
-    <w:p>
-      <w:pPr>
-        <w:pStyle w:val="ListParagraph"/>
-        <w:numPr>
-          <w:ilvl w:val="1"/>
-          <w:numId w:val="4"/>
-        </w:numPr>
-        <w:spacing w:line="254" w:lineRule="auto"/>
-      </w:pPr>
-      <w:r>
-        <w:t xml:space="preserve">Build in Action Plans into this App! Like everything on the App list below </w:t>
-      </w:r>
-      <w:r>
-        <w:rPr>
-          <w:rFonts w:ascii="Wingdings" w:hAnsi="Wingdings"/>
-        </w:rPr>
-        <w:t></w:t>
-      </w:r>
-    </w:p>
-    <w:p>
-      <w:pPr>
-        <w:pStyle w:val="ListParagraph"/>
-        <w:numPr>
-          <w:ilvl w:val="2"/>
-          <w:numId w:val="4"/>
-        </w:numPr>
-        <w:spacing w:line="254" w:lineRule="auto"/>
-      </w:pPr>
-      <w:r>
-        <w:t>Have (1) AP per week. It is the intended place to toss looking-forward todos</w:t>
-      </w:r>
-    </w:p>
-    <w:p>
-      <w:pPr>
-        <w:pStyle w:val="ListParagraph"/>
-        <w:numPr>
-          <w:ilvl w:val="1"/>
-          <w:numId w:val="4"/>
-        </w:numPr>
-        <w:spacing w:line="254" w:lineRule="auto"/>
-      </w:pPr>
-      <w:r>
-        <w:t>Item times can be relative or absolute</w:t>
-      </w:r>
-    </w:p>
-    <w:p>
-      <w:pPr>
-        <w:pStyle w:val="ListParagraph"/>
-        <w:numPr>
-          <w:ilvl w:val="2"/>
-          <w:numId w:val="4"/>
-        </w:numPr>
-        <w:spacing w:line="254" w:lineRule="auto"/>
-      </w:pPr>
-      <w:r>
-        <w:t>Relative – to a specific item, a group of items, or status-variables (e.g. ‘Mom is home’ or ‘Refund Check came in’)</w:t>
-      </w:r>
-    </w:p>
-    <w:p>
-      <w:pPr>
-        <w:pStyle w:val="ListParagraph"/>
-        <w:numPr>
-          <w:ilvl w:val="1"/>
-          <w:numId w:val="4"/>
-        </w:numPr>
-        <w:spacing w:line="254" w:lineRule="auto"/>
-      </w:pPr>
-      <w:r>
-        <w:t>Scheduled Reminders can have phases that repeat and are paced</w:t>
-      </w:r>
-    </w:p>
-    <w:p>
-      <w:pPr>
-        <w:pStyle w:val="ListParagraph"/>
-        <w:numPr>
-          <w:ilvl w:val="2"/>
-          <w:numId w:val="4"/>
-        </w:numPr>
-        <w:spacing w:line="254" w:lineRule="auto"/>
-      </w:pPr>
-      <w:r>
-        <w:t>Example – Water Plants has a ‘with fertilizer option that comes out every third time. You can view the stats for these too</w:t>
-      </w:r>
-    </w:p>
-    <w:p>
-      <w:pPr>
-        <w:pStyle w:val="ListParagraph"/>
-        <w:numPr>
-          <w:ilvl w:val="1"/>
-          <w:numId w:val="4"/>
-        </w:numPr>
-        <w:spacing w:line="254" w:lineRule="auto"/>
-      </w:pPr>
-      <w:r>
-        <w:t xml:space="preserve">Upper </w:t>
-      </w:r>
-      <w:r>
-        <w:rPr>
-          <w:i/>
-        </w:rPr>
-        <w:t>Add Item</w:t>
-      </w:r>
-      <w:r>
-        <w:t xml:space="preserve"> bar like in aNote</w:t>
-      </w:r>
-    </w:p>
-    <w:p>
-      <w:pPr>
-        <w:pStyle w:val="ListParagraph"/>
-        <w:numPr>
-          <w:ilvl w:val="2"/>
-          <w:numId w:val="4"/>
-        </w:numPr>
-        <w:spacing w:line="254" w:lineRule="auto"/>
-      </w:pPr>
-      <w:r>
-        <w:t xml:space="preserve">There is a </w:t>
-      </w:r>
-      <w:r>
-        <w:t>tappable grey</w:t>
-      </w:r>
-      <w:r>
-        <w:t xml:space="preserve"> image on the right side of it indicating placement-location for the new item. Up-Arrow for top, Down-Arrow for bottom and fat horizontal line for at bottom of scheduled items</w:t>
-      </w:r>
-    </w:p>
-    <w:p>
-      <w:pPr>
-        <w:pStyle w:val="ListParagraph"/>
-        <w:numPr>
-          <w:ilvl w:val="1"/>
-          <w:numId w:val="4"/>
-        </w:numPr>
-        <w:spacing w:line="254" w:lineRule="auto"/>
-      </w:pPr>
-      <w:r>
-        <w:t>Includes</w:t>
-      </w:r>
-      <w:r>
-        <w:t xml:space="preserve"> </w:t>
-      </w:r>
-      <w:r>
-        <w:t>t</w:t>
-      </w:r>
-      <w:r>
-        <w:t>ags</w:t>
-      </w:r>
-      <w:r>
-        <w:t xml:space="preserve"> and</w:t>
-      </w:r>
-      <w:r>
-        <w:t xml:space="preserve"> </w:t>
-      </w:r>
-      <w:r>
-        <w:t>p</w:t>
-      </w:r>
-      <w:r>
-        <w:t xml:space="preserve">riority </w:t>
-      </w:r>
-      <w:r>
-        <w:t>l</w:t>
-      </w:r>
-      <w:r>
-        <w:t>evels</w:t>
-      </w:r>
-      <w:r>
-        <w:t xml:space="preserve"> for list items</w:t>
-      </w:r>
-      <w:r>
-        <w:t>. Can sort on priority</w:t>
-      </w:r>
-    </w:p>
-    <w:p>
-      <w:pPr>
-        <w:pStyle w:val="ListParagraph"/>
-        <w:numPr>
-          <w:ilvl w:val="1"/>
-          <w:numId w:val="4"/>
-        </w:numPr>
-        <w:spacing w:line="254" w:lineRule="auto"/>
-      </w:pPr>
-      <w:r>
-        <w:t>Can easily make line items as sublists of notes</w:t>
-      </w:r>
-    </w:p>
-    <w:p>
-      <w:pPr>
-        <w:pStyle w:val="ListParagraph"/>
-        <w:numPr>
-          <w:ilvl w:val="1"/>
-          <w:numId w:val="4"/>
-        </w:numPr>
-        <w:spacing w:line="254" w:lineRule="auto"/>
-      </w:pPr>
-      <w:r>
-        <w:t>Never delete; just ‘hide’. Allow easy retrieval for review</w:t>
-      </w:r>
-    </w:p>
-    <w:p>
-      <w:pPr>
-        <w:pStyle w:val="ListParagraph"/>
-        <w:numPr>
-          <w:ilvl w:val="1"/>
-          <w:numId w:val="4"/>
-        </w:numPr>
-        <w:spacing w:line="254" w:lineRule="auto"/>
-      </w:pPr>
-      <w:r>
-        <w:t>Build in your weekly WoA plan</w:t>
-      </w:r>
-    </w:p>
-    <w:p>
-      <w:pPr>
-        <w:pStyle w:val="ListParagraph"/>
-        <w:numPr>
-          <w:ilvl w:val="1"/>
-          <w:numId w:val="4"/>
-        </w:numPr>
-        <w:spacing w:line="254" w:lineRule="auto"/>
-      </w:pPr>
-      <w:r>
-        <w:t>Provide automatic daily or periodic summary emails</w:t>
-      </w:r>
-    </w:p>
-    <w:p>
-      <w:pPr>
-        <w:pStyle w:val="ListParagraph"/>
-        <w:numPr>
-          <w:ilvl w:val="2"/>
-          <w:numId w:val="4"/>
-        </w:numPr>
-        <w:spacing w:line="254" w:lineRule="auto"/>
-      </w:pPr>
-      <w:r>
-        <w:t>i</w:t>
-      </w:r>
-      <w:r>
-        <w:t>.e. exactly like u use aNote!</w:t>
-      </w:r>
-    </w:p>
-    <w:p>
-      <w:pPr>
-        <w:pStyle w:val="ListParagraph"/>
-        <w:numPr>
-          <w:ilvl w:val="1"/>
-          <w:numId w:val="4"/>
-        </w:numPr>
-        <w:spacing w:line="254" w:lineRule="auto"/>
-      </w:pPr>
-      <w:r>
-        <w:t>Allows you to provide suggestions to others for their Today</w:t>
-      </w:r>
-    </w:p>
-    <w:p>
-      <w:pPr>
-        <w:pStyle w:val="ListParagraph"/>
-        <w:numPr>
-          <w:ilvl w:val="1"/>
-          <w:numId w:val="4"/>
-        </w:numPr>
-        <w:spacing w:line="254" w:lineRule="auto"/>
-      </w:pPr>
-      <w:r>
-        <w:t>O</w:t>
-      </w:r>
-      <w:r>
-        <w:t>ption to email out daily summaries</w:t>
-      </w:r>
-    </w:p>
-    <w:p>
-      <w:pPr>
-        <w:pStyle w:val="ListParagraph"/>
-        <w:numPr>
-          <w:ilvl w:val="2"/>
-          <w:numId w:val="4"/>
-        </w:numPr>
-        <w:spacing w:line="254" w:lineRule="auto"/>
-      </w:pPr>
-      <w:r>
-        <w:t>For partner, manager or therapist</w:t>
-      </w:r>
-    </w:p>
-    <w:p>
-      <w:pPr>
-        <w:pStyle w:val="ListParagraph"/>
-        <w:numPr>
-          <w:ilvl w:val="1"/>
-          <w:numId w:val="4"/>
-        </w:numPr>
-        <w:spacing w:line="254" w:lineRule="auto"/>
-      </w:pPr>
-      <w:r>
-        <w:lastRenderedPageBreak/>
-        <w:t>F</w:t>
-      </w:r>
-      <w:r>
-        <w:t>ull day summary snapshot, for sharing with others or for record</w:t>
-      </w:r>
-    </w:p>
-    <w:p>
-      <w:pPr>
-        <w:pStyle w:val="ListParagraph"/>
-        <w:numPr>
-          <w:ilvl w:val="2"/>
-          <w:numId w:val="4"/>
-        </w:numPr>
-        <w:spacing w:line="254" w:lineRule="auto"/>
-      </w:pPr>
-      <w:r>
         <w:t>Accessible online from database as well, easy url sharing</w:t>
       </w:r>
     </w:p>
@@ -4027,8 +4092,40 @@
         <w:spacing w:line="254" w:lineRule="auto"/>
       </w:pPr>
       <w:r>
+        <w:t>e.g. – “coffee ok today”, “give it to him, thank you for today”, “work is top priority”, or “time to get it done today”, etc.</w:t>
+      </w:r>
+    </w:p>
+    <w:p>
+      <w:pPr>
+        <w:pStyle w:val="ListParagraph"/>
+        <w:numPr>
+          <w:ilvl w:val="1"/>
+          <w:numId w:val="4"/>
+        </w:numPr>
+        <w:spacing w:line="254" w:lineRule="auto"/>
+      </w:pPr>
+      <w:r>
         <w:lastRenderedPageBreak/>
-        <w:t>e.g. – “coffee ok today”, “give it to him, thank you for today”, “work is top priority”, or “time to get it done today”, etc.</w:t>
+        <w:t>‘The Pantry’, a section for items that you want to complete, someday but not right now. The pantry also reveals one or more to you selectively, to help remind you and achieve result</w:t>
+      </w:r>
+    </w:p>
+    <w:p>
+      <w:pPr>
+        <w:pStyle w:val="ListParagraph"/>
+        <w:numPr>
+          <w:ilvl w:val="1"/>
+          <w:numId w:val="4"/>
+        </w:numPr>
+        <w:spacing w:line="254" w:lineRule="auto"/>
+      </w:pPr>
+      <w:r>
+        <w:rPr>
+          <w:b/>
+        </w:rPr>
+        <w:t xml:space="preserve">(feature) </w:t>
+      </w:r>
+      <w:r>
+        <w:t>blank canvas ability to pull open quick scratch pad for temp use, auto deletes on exit</w:t>
       </w:r>
     </w:p>
     <w:p>
@@ -4467,34 +4564,6 @@
       </w:r>
       <w:r>
         <w:t xml:space="preserve"> can auto-enter onto your today. Just like how you use your Apple Reminder – Good Habits section</w:t>
-      </w:r>
-    </w:p>
-    <w:p>
-      <w:pPr>
-        <w:pStyle w:val="ListParagraph"/>
-        <w:numPr>
-          <w:ilvl w:val="1"/>
-          <w:numId w:val="4"/>
-        </w:numPr>
-        <w:spacing w:line="254" w:lineRule="auto"/>
-      </w:pPr>
-      <w:r>
-        <w:rPr>
-          <w:b/>
-        </w:rPr>
-        <w:t>(bonus)</w:t>
-      </w:r>
-      <w:r>
-        <w:t xml:space="preserve"> Integrate the </w:t>
-      </w:r>
-      <w:r>
-        <w:rPr>
-          <w:i/>
-        </w:rPr>
-        <w:t>Activity Tracking</w:t>
-      </w:r>
-      <w:r>
-        <w:t xml:space="preserve"> App listed below</w:t>
       </w:r>
     </w:p>
     <w:p>
@@ -4514,6 +4583,34 @@
         <w:t>(bonus)</w:t>
       </w:r>
       <w:r>
+        <w:t xml:space="preserve"> Integrate the </w:t>
+      </w:r>
+      <w:r>
+        <w:rPr>
+          <w:i/>
+        </w:rPr>
+        <w:t>Activity Tracking</w:t>
+      </w:r>
+      <w:r>
+        <w:t xml:space="preserve"> App listed below</w:t>
+      </w:r>
+    </w:p>
+    <w:p>
+      <w:pPr>
+        <w:pStyle w:val="ListParagraph"/>
+        <w:numPr>
+          <w:ilvl w:val="1"/>
+          <w:numId w:val="4"/>
+        </w:numPr>
+        <w:spacing w:line="254" w:lineRule="auto"/>
+      </w:pPr>
+      <w:r>
+        <w:rPr>
+          <w:b/>
+        </w:rPr>
+        <w:t>(bonus)</w:t>
+      </w:r>
+      <w:r>
         <w:t xml:space="preserve"> Can show a plot of how much was ‘on the table’ throughout the day. Plot of #listed w/green for closed and red for open</w:t>
       </w:r>
     </w:p>
@@ -5197,7 +5294,19 @@
         <w:rPr>
           <w:b/>
         </w:rPr>
-        <w:t>Reminders V2</w:t>
+        <w:t xml:space="preserve">Reminders </w:t>
+      </w:r>
+      <w:r>
+        <w:rPr>
+          <w:b/>
+        </w:rPr>
+        <w:t>v</w:t>
+      </w:r>
+      <w:r>
+        <w:rPr>
+          <w:b/>
+        </w:rPr>
+        <w:t>2</w:t>
       </w:r>
     </w:p>
     <w:p>
@@ -5320,7 +5429,13 @@
         <w:spacing w:after="120" w:line="240" w:lineRule="auto"/>
       </w:pPr>
       <w:r>
-        <w:t>Graphs!</w:t>
+        <w:t xml:space="preserve">Plots &amp; </w:t>
+      </w:r>
+      <w:r>
+        <w:t>Graphs</w:t>
+      </w:r>
+      <w:r>
+        <w:t>, interactive data records with stats</w:t>
       </w:r>
     </w:p>
     <w:p>
@@ -5678,7 +5793,6 @@
         </w:rPr>
       </w:pPr>
       <w:bookmarkStart w:id="8" w:name="_Toc499022725"/>
-      <w:bookmarkStart w:id="9" w:name="_Toc521964467"/>
       <w:r>
         <w:br w:type="page"/>
       </w:r>
@@ -5687,6 +5801,7 @@
       <w:pPr>
         <w:pStyle w:val="Heading1"/>
       </w:pPr>
+      <w:bookmarkStart w:id="9" w:name="_Toc523636543"/>
       <w:r>
         <w:lastRenderedPageBreak/>
         <w:t>Communication</w:t>
@@ -5831,7 +5946,7 @@
         <w:pStyle w:val="Heading1"/>
       </w:pPr>
       <w:bookmarkStart w:id="10" w:name="_Toc499022726"/>
-      <w:bookmarkStart w:id="11" w:name="_Toc521964468"/>
+      <w:bookmarkStart w:id="11" w:name="_Toc523636544"/>
       <w:r>
         <w:t>Tracking, Desires &amp; Stuff</w:t>
       </w:r>
@@ -7528,7 +7643,7 @@
       <w:pPr>
         <w:pStyle w:val="Heading1"/>
       </w:pPr>
-      <w:bookmarkStart w:id="13" w:name="_Toc521964469"/>
+      <w:bookmarkStart w:id="13" w:name="_Toc523636545"/>
       <w:r>
         <w:lastRenderedPageBreak/>
         <w:t>Tracking, General</w:t>
@@ -7781,6 +7896,24 @@
       <w:pPr>
         <w:pStyle w:val="ListParagraph"/>
         <w:numPr>
+          <w:ilvl w:val="1"/>
+          <w:numId w:val="4"/>
+        </w:numPr>
+        <w:spacing w:line="254" w:lineRule="auto"/>
+      </w:pPr>
+      <w:r>
+        <w:t>Tracks how much you use your phone while in motion, e.g. in the car</w:t>
+      </w:r>
+      <w:r>
+        <w:t>, giving advice when needed</w:t>
+      </w:r>
+      <w:bookmarkStart w:id="14" w:name="_GoBack"/>
+      <w:bookmarkEnd w:id="14"/>
+    </w:p>
+    <w:p>
+      <w:pPr>
+        <w:pStyle w:val="ListParagraph"/>
+        <w:numPr>
           <w:ilvl w:val="0"/>
           <w:numId w:val="4"/>
         </w:numPr>
@@ -7942,7 +8075,6 @@
         <w:rPr>
           <w:b/>
         </w:rPr>
-        <w:lastRenderedPageBreak/>
         <w:t>App to store XY data</w:t>
       </w:r>
     </w:p>
@@ -8335,7 +8467,6 @@
         <w:rPr>
           <w:b/>
         </w:rPr>
-        <w:lastRenderedPageBreak/>
         <w:t>My Story</w:t>
       </w:r>
     </w:p>
@@ -8741,15 +8872,7 @@
         <w:rPr>
           <w:rFonts w:cs="Calibri"/>
         </w:rPr>
-        <w:t xml:space="preserve">Used to record memories, events and most importantly context – you can </w:t>
-      </w:r>
-      <w:bookmarkStart w:id="14" w:name="_GoBack"/>
-      <w:bookmarkEnd w:id="14"/>
-      <w:r>
-        <w:rPr>
-          <w:rFonts w:cs="Calibri"/>
-        </w:rPr>
-        <w:t>review what it used to be like</w:t>
+        <w:t>Used to record memories, events and most importantly context – you can review what it used to be like</w:t>
       </w:r>
     </w:p>
     <w:p>
@@ -8980,7 +9103,6 @@
         </w:rPr>
       </w:pPr>
       <w:bookmarkStart w:id="15" w:name="_Toc499022728"/>
-      <w:bookmarkStart w:id="16" w:name="_Toc521964470"/>
       <w:r>
         <w:br w:type="page"/>
       </w:r>
@@ -8989,6 +9111,7 @@
       <w:pPr>
         <w:pStyle w:val="Heading1"/>
       </w:pPr>
+      <w:bookmarkStart w:id="16" w:name="_Toc523636546"/>
       <w:r>
         <w:lastRenderedPageBreak/>
         <w:t>Group Activity</w:t>
@@ -9354,7 +9477,7 @@
         <w:pageBreakBefore/>
       </w:pPr>
       <w:bookmarkStart w:id="17" w:name="_Toc499022729"/>
-      <w:bookmarkStart w:id="18" w:name="_Toc521964471"/>
+      <w:bookmarkStart w:id="18" w:name="_Toc523636547"/>
       <w:r>
         <w:lastRenderedPageBreak/>
         <w:t>Food, Eating, Dining</w:t>
@@ -9989,7 +10112,7 @@
         <w:pStyle w:val="Heading1"/>
       </w:pPr>
       <w:bookmarkStart w:id="19" w:name="_Toc499022730"/>
-      <w:bookmarkStart w:id="20" w:name="_Toc521964472"/>
+      <w:bookmarkStart w:id="20" w:name="_Toc523636548"/>
       <w:r>
         <w:t>Self-Improvement</w:t>
       </w:r>
@@ -10788,6 +10911,41 @@
           <w:b/>
         </w:rPr>
         <w:lastRenderedPageBreak/>
+        <w:t>Storage for Mementos</w:t>
+      </w:r>
+    </w:p>
+    <w:p>
+      <w:pPr>
+        <w:pStyle w:val="ListParagraph"/>
+        <w:numPr>
+          <w:ilvl w:val="1"/>
+          <w:numId w:val="4"/>
+        </w:numPr>
+        <w:spacing w:line="254" w:lineRule="auto"/>
+      </w:pPr>
+      <w:r>
+        <w:t>An e</w:t>
+      </w:r>
+      <w:r>
+        <w:t>asy and quick way to store meaningful occurrences or content, for future sentimental retrieval</w:t>
+      </w:r>
+    </w:p>
+    <w:p>
+      <w:pPr>
+        <w:pStyle w:val="ListParagraph"/>
+        <w:numPr>
+          <w:ilvl w:val="0"/>
+          <w:numId w:val="4"/>
+        </w:numPr>
+        <w:spacing w:line="254" w:lineRule="auto"/>
+        <w:rPr>
+          <w:b/>
+        </w:rPr>
+      </w:pPr>
+      <w:r>
+        <w:rPr>
+          <w:b/>
+        </w:rPr>
         <w:t>You Promised</w:t>
       </w:r>
     </w:p>
@@ -11197,6 +11355,7 @@
         <w:spacing w:line="254" w:lineRule="auto"/>
       </w:pPr>
       <w:r>
+        <w:lastRenderedPageBreak/>
         <w:t>Can map them! Provides reminders if wanted</w:t>
       </w:r>
     </w:p>
@@ -11206,7 +11365,7 @@
         <w:pageBreakBefore/>
       </w:pPr>
       <w:bookmarkStart w:id="21" w:name="_Toc499022731"/>
-      <w:bookmarkStart w:id="22" w:name="_Toc521964473"/>
+      <w:bookmarkStart w:id="22" w:name="_Toc523636549"/>
       <w:r>
         <w:lastRenderedPageBreak/>
         <w:t>Professional</w:t>
@@ -11456,7 +11615,7 @@
       <w:pPr>
         <w:pStyle w:val="Heading1"/>
       </w:pPr>
-      <w:bookmarkStart w:id="24" w:name="_Toc521964474"/>
+      <w:bookmarkStart w:id="24" w:name="_Toc523636550"/>
       <w:r>
         <w:lastRenderedPageBreak/>
         <w:t>Brain Injury Recovery!</w:t>
@@ -13076,7 +13235,7 @@
         <w:pageBreakBefore/>
       </w:pPr>
       <w:bookmarkStart w:id="25" w:name="_Toc499022733"/>
-      <w:bookmarkStart w:id="26" w:name="_Toc521964475"/>
+      <w:bookmarkStart w:id="26" w:name="_Toc523636551"/>
       <w:r>
         <w:lastRenderedPageBreak/>
         <w:t>Miscellaneous Humor</w:t>
@@ -13267,7 +13426,7 @@
         <w:pStyle w:val="Heading1"/>
       </w:pPr>
       <w:bookmarkStart w:id="27" w:name="_Toc499022734"/>
-      <w:bookmarkStart w:id="28" w:name="_Toc521964476"/>
+      <w:bookmarkStart w:id="28" w:name="_Toc523636552"/>
       <w:r>
         <w:t>Media</w:t>
       </w:r>
@@ -13451,7 +13610,6 @@
         </w:rPr>
       </w:pPr>
       <w:bookmarkStart w:id="29" w:name="_Toc499022735"/>
-      <w:bookmarkStart w:id="30" w:name="_Toc521964477"/>
       <w:r>
         <w:br w:type="page"/>
       </w:r>
@@ -13460,6 +13618,7 @@
       <w:pPr>
         <w:pStyle w:val="Heading1"/>
       </w:pPr>
+      <w:bookmarkStart w:id="30" w:name="_Toc523636553"/>
       <w:r>
         <w:lastRenderedPageBreak/>
         <w:t>Neato</w:t>
@@ -13845,7 +14004,7 @@
         <w:pageBreakBefore/>
       </w:pPr>
       <w:bookmarkStart w:id="31" w:name="_Toc499022736"/>
-      <w:bookmarkStart w:id="32" w:name="_Toc521964478"/>
+      <w:bookmarkStart w:id="32" w:name="_Toc523636554"/>
       <w:r>
         <w:lastRenderedPageBreak/>
         <w:t>Utilities</w:t>
@@ -14437,38 +14596,6 @@
         <w:rPr>
           <w:b/>
         </w:rPr>
-        <w:t>Photos (Justin Style)</w:t>
-      </w:r>
-    </w:p>
-    <w:p>
-      <w:pPr>
-        <w:pStyle w:val="ListParagraph"/>
-        <w:numPr>
-          <w:ilvl w:val="1"/>
-          <w:numId w:val="4"/>
-        </w:numPr>
-        <w:spacing w:line="254" w:lineRule="auto"/>
-      </w:pPr>
-      <w:r>
-        <w:t>Exact same as Apple Photos, but also with inline albums in photo reel, using your conceived method with display as one photo, and optional title!</w:t>
-      </w:r>
-    </w:p>
-    <w:p>
-      <w:pPr>
-        <w:pStyle w:val="ListParagraph"/>
-        <w:numPr>
-          <w:ilvl w:val="0"/>
-          <w:numId w:val="4"/>
-        </w:numPr>
-        <w:spacing w:line="254" w:lineRule="auto"/>
-        <w:rPr>
-          <w:b/>
-        </w:rPr>
-      </w:pPr>
-      <w:r>
-        <w:rPr>
-          <w:b/>
-        </w:rPr>
         <w:t>Store Important Info</w:t>
       </w:r>
     </w:p>
@@ -14850,59 +14977,46 @@
         <w:rPr>
           <w:b/>
         </w:rPr>
-        <w:t>Photo Merge</w:t>
-      </w:r>
-    </w:p>
-    <w:p>
-      <w:pPr>
-        <w:pStyle w:val="ListParagraph"/>
-        <w:numPr>
-          <w:ilvl w:val="1"/>
-          <w:numId w:val="4"/>
-        </w:numPr>
-        <w:spacing w:line="254" w:lineRule="auto"/>
-      </w:pPr>
-      <w:r>
-        <w:t>Merge an arbitrary number of photos in position, orientation and opacity to make a unified single result, stored to your Photos album</w:t>
-      </w:r>
-    </w:p>
-    <w:p>
-      <w:pPr>
-        <w:pStyle w:val="ListParagraph"/>
-        <w:numPr>
-          <w:ilvl w:val="1"/>
-          <w:numId w:val="4"/>
-        </w:numPr>
-        <w:spacing w:line="254" w:lineRule="auto"/>
-      </w:pPr>
-      <w:r>
-        <w:t>Trim and joining of photos is a key feature</w:t>
-      </w:r>
-    </w:p>
-    <w:p>
-      <w:pPr>
-        <w:pStyle w:val="ListParagraph"/>
-        <w:numPr>
-          <w:ilvl w:val="1"/>
-          <w:numId w:val="4"/>
-        </w:numPr>
-        <w:spacing w:line="254" w:lineRule="auto"/>
-      </w:pPr>
-      <w:r>
-        <w:t>Adding borders to photos is an option</w:t>
-      </w:r>
-    </w:p>
-    <w:p>
-      <w:pPr>
-        <w:pStyle w:val="ListParagraph"/>
-        <w:numPr>
-          <w:ilvl w:val="1"/>
-          <w:numId w:val="4"/>
-        </w:numPr>
-        <w:spacing w:line="254" w:lineRule="auto"/>
-      </w:pPr>
-      <w:r>
-        <w:t>A primary goal is the simple stitching of photos inline, e.g. 5 screenshots vertically in a row to display an article viewed online</w:t>
+        <w:t>Plot &amp; Track Position</w:t>
+      </w:r>
+    </w:p>
+    <w:p>
+      <w:pPr>
+        <w:pStyle w:val="ListParagraph"/>
+        <w:numPr>
+          <w:ilvl w:val="1"/>
+          <w:numId w:val="4"/>
+        </w:numPr>
+        <w:spacing w:line="254" w:lineRule="auto"/>
+      </w:pPr>
+      <w:r>
+        <w:t>Tracks position, acceleration and time and makes all of the plots and graphics you may desire from it</w:t>
+      </w:r>
+    </w:p>
+    <w:p>
+      <w:pPr>
+        <w:pStyle w:val="ListParagraph"/>
+        <w:numPr>
+          <w:ilvl w:val="1"/>
+          <w:numId w:val="4"/>
+        </w:numPr>
+        <w:spacing w:line="254" w:lineRule="auto"/>
+      </w:pPr>
+      <w:r>
+        <w:t>Can do a CSV output to file</w:t>
+      </w:r>
+    </w:p>
+    <w:p>
+      <w:pPr>
+        <w:pStyle w:val="ListParagraph"/>
+        <w:numPr>
+          <w:ilvl w:val="1"/>
+          <w:numId w:val="4"/>
+        </w:numPr>
+        <w:spacing w:line="254" w:lineRule="auto"/>
+      </w:pPr>
+      <w:r>
+        <w:t>Can trigger start from a position or velocity or acceleration</w:t>
       </w:r>
     </w:p>
     <w:p>
@@ -14921,128 +15035,6 @@
         <w:rPr>
           <w:b/>
         </w:rPr>
-        <w:t>Photo Border</w:t>
-      </w:r>
-    </w:p>
-    <w:p>
-      <w:pPr>
-        <w:pStyle w:val="ListParagraph"/>
-        <w:numPr>
-          <w:ilvl w:val="1"/>
-          <w:numId w:val="4"/>
-        </w:numPr>
-        <w:spacing w:line="254" w:lineRule="auto"/>
-      </w:pPr>
-      <w:r>
-        <w:t>Adds a simple border of customizable size and color to a selected photo!</w:t>
-      </w:r>
-    </w:p>
-    <w:p>
-      <w:pPr>
-        <w:pStyle w:val="ListParagraph"/>
-        <w:numPr>
-          <w:ilvl w:val="0"/>
-          <w:numId w:val="4"/>
-        </w:numPr>
-        <w:spacing w:line="254" w:lineRule="auto"/>
-        <w:rPr>
-          <w:b/>
-        </w:rPr>
-      </w:pPr>
-      <w:r>
-        <w:rPr>
-          <w:b/>
-        </w:rPr>
-        <w:t>Photo Blur</w:t>
-      </w:r>
-    </w:p>
-    <w:p>
-      <w:pPr>
-        <w:pStyle w:val="ListParagraph"/>
-        <w:numPr>
-          <w:ilvl w:val="1"/>
-          <w:numId w:val="4"/>
-        </w:numPr>
-        <w:spacing w:line="254" w:lineRule="auto"/>
-      </w:pPr>
-      <w:r>
-        <w:t>App which allows you to blur, black or distort a segment or section of photo (to hide content in photo)</w:t>
-      </w:r>
-    </w:p>
-    <w:p>
-      <w:pPr>
-        <w:pStyle w:val="ListParagraph"/>
-        <w:numPr>
-          <w:ilvl w:val="0"/>
-          <w:numId w:val="4"/>
-        </w:numPr>
-        <w:spacing w:line="254" w:lineRule="auto"/>
-        <w:rPr>
-          <w:b/>
-        </w:rPr>
-      </w:pPr>
-      <w:r>
-        <w:rPr>
-          <w:b/>
-        </w:rPr>
-        <w:t>Plot &amp; Track Position</w:t>
-      </w:r>
-    </w:p>
-    <w:p>
-      <w:pPr>
-        <w:pStyle w:val="ListParagraph"/>
-        <w:numPr>
-          <w:ilvl w:val="1"/>
-          <w:numId w:val="4"/>
-        </w:numPr>
-        <w:spacing w:line="254" w:lineRule="auto"/>
-      </w:pPr>
-      <w:r>
-        <w:t>Tracks position, acceleration and time and makes all of the plots and graphics you may desire from it</w:t>
-      </w:r>
-    </w:p>
-    <w:p>
-      <w:pPr>
-        <w:pStyle w:val="ListParagraph"/>
-        <w:numPr>
-          <w:ilvl w:val="1"/>
-          <w:numId w:val="4"/>
-        </w:numPr>
-        <w:spacing w:line="254" w:lineRule="auto"/>
-      </w:pPr>
-      <w:r>
-        <w:t>Can do a CSV output to file</w:t>
-      </w:r>
-    </w:p>
-    <w:p>
-      <w:pPr>
-        <w:pStyle w:val="ListParagraph"/>
-        <w:numPr>
-          <w:ilvl w:val="1"/>
-          <w:numId w:val="4"/>
-        </w:numPr>
-        <w:spacing w:line="254" w:lineRule="auto"/>
-      </w:pPr>
-      <w:r>
-        <w:t>Can trigger start from a position or velocity or acceleration</w:t>
-      </w:r>
-    </w:p>
-    <w:p>
-      <w:pPr>
-        <w:pStyle w:val="ListParagraph"/>
-        <w:numPr>
-          <w:ilvl w:val="0"/>
-          <w:numId w:val="4"/>
-        </w:numPr>
-        <w:spacing w:line="254" w:lineRule="auto"/>
-        <w:rPr>
-          <w:b/>
-        </w:rPr>
-      </w:pPr>
-      <w:r>
-        <w:rPr>
-          <w:b/>
-        </w:rPr>
         <w:t>Battery Monitor</w:t>
       </w:r>
     </w:p>
@@ -15083,6 +15075,20 @@
       </w:pPr>
       <w:r>
         <w:t>Ex – When the phone finishes charging, text someone. Or when it gets too low!</w:t>
+      </w:r>
+    </w:p>
+    <w:p>
+      <w:pPr>
+        <w:rPr>
+          <w:rFonts w:ascii="Calibri Light" w:hAnsi="Calibri Light"/>
+          <w:color w:val="2E74B5"/>
+          <w:sz w:val="32"/>
+          <w:szCs w:val="32"/>
+        </w:rPr>
+      </w:pPr>
+      <w:bookmarkStart w:id="33" w:name="_Toc499022737"/>
+      <w:r>
+        <w:br w:type="page"/>
       </w:r>
     </w:p>
     <w:p>
@@ -15090,14 +15096,312 @@
         <w:pStyle w:val="Heading1"/>
         <w:pageBreakBefore/>
       </w:pPr>
-      <w:bookmarkStart w:id="33" w:name="_Toc499022737"/>
-      <w:bookmarkStart w:id="34" w:name="_Toc521964479"/>
+      <w:bookmarkStart w:id="34" w:name="_Toc523636555"/>
+      <w:r>
+        <w:lastRenderedPageBreak/>
+        <w:t>Photography</w:t>
+      </w:r>
+      <w:bookmarkEnd w:id="34"/>
+    </w:p>
+    <w:p>
+      <w:pPr>
+        <w:pStyle w:val="ListParagraph"/>
+        <w:numPr>
+          <w:ilvl w:val="0"/>
+          <w:numId w:val="4"/>
+        </w:numPr>
+        <w:spacing w:line="254" w:lineRule="auto"/>
+        <w:rPr>
+          <w:b/>
+        </w:rPr>
+      </w:pPr>
+      <w:r>
+        <w:rPr>
+          <w:b/>
+        </w:rPr>
+        <w:t>Photos (Justin Style)</w:t>
+      </w:r>
+    </w:p>
+    <w:p>
+      <w:pPr>
+        <w:pStyle w:val="ListParagraph"/>
+        <w:numPr>
+          <w:ilvl w:val="1"/>
+          <w:numId w:val="4"/>
+        </w:numPr>
+        <w:spacing w:line="254" w:lineRule="auto"/>
+      </w:pPr>
+      <w:r>
+        <w:t>Exact same as Apple Photos, but also with inline albums in photo reel, using your conceived method with display as one photo, and optional title!</w:t>
+      </w:r>
+    </w:p>
+    <w:p>
+      <w:pPr>
+        <w:pStyle w:val="ListParagraph"/>
+        <w:numPr>
+          <w:ilvl w:val="1"/>
+          <w:numId w:val="4"/>
+        </w:numPr>
+        <w:spacing w:line="254" w:lineRule="auto"/>
+      </w:pPr>
+      <w:r>
+        <w:t>The goal is simplicity, in acquisition, storage, review and retrieval. Clean and quick, like we expect. Kind of like Google Photos now!</w:t>
+      </w:r>
+    </w:p>
+    <w:p>
+      <w:pPr>
+        <w:pStyle w:val="ListParagraph"/>
+        <w:numPr>
+          <w:ilvl w:val="1"/>
+          <w:numId w:val="4"/>
+        </w:numPr>
+        <w:spacing w:line="254" w:lineRule="auto"/>
+      </w:pPr>
+      <w:r>
+        <w:t xml:space="preserve">Auto-suggests storage or organization ideas on acquisition, tags, notes, </w:t>
+      </w:r>
+      <w:r>
+        <w:t xml:space="preserve">groups, </w:t>
+      </w:r>
+      <w:r>
+        <w:t>etc.</w:t>
+      </w:r>
+    </w:p>
+    <w:p>
+      <w:pPr>
+        <w:pStyle w:val="ListParagraph"/>
+        <w:numPr>
+          <w:ilvl w:val="1"/>
+          <w:numId w:val="4"/>
+        </w:numPr>
+        <w:spacing w:line="254" w:lineRule="auto"/>
+      </w:pPr>
+      <w:r>
+        <w:t xml:space="preserve">Has a unique photo roll display, organizing and grouping photos cleanly into </w:t>
+      </w:r>
+      <w:proofErr w:type="gramStart"/>
+      <w:r>
+        <w:t>groupings</w:t>
+      </w:r>
+      <w:proofErr w:type="gramEnd"/>
+    </w:p>
+    <w:p>
+      <w:pPr>
+        <w:pStyle w:val="ListParagraph"/>
+        <w:numPr>
+          <w:ilvl w:val="1"/>
+          <w:numId w:val="4"/>
+        </w:numPr>
+        <w:spacing w:line="254" w:lineRule="auto"/>
+      </w:pPr>
+      <w:r>
+        <w:t>Similar to Apple Photo’s photo reel, but with inline photo sets for grouping</w:t>
+      </w:r>
+    </w:p>
+    <w:p>
+      <w:pPr>
+        <w:pStyle w:val="ListParagraph"/>
+        <w:numPr>
+          <w:ilvl w:val="0"/>
+          <w:numId w:val="4"/>
+        </w:numPr>
+        <w:spacing w:line="254" w:lineRule="auto"/>
+        <w:rPr>
+          <w:b/>
+        </w:rPr>
+      </w:pPr>
+      <w:r>
+        <w:rPr>
+          <w:b/>
+        </w:rPr>
+        <w:t>Photo Merge</w:t>
+      </w:r>
+    </w:p>
+    <w:p>
+      <w:pPr>
+        <w:pStyle w:val="ListParagraph"/>
+        <w:numPr>
+          <w:ilvl w:val="1"/>
+          <w:numId w:val="4"/>
+        </w:numPr>
+        <w:spacing w:line="254" w:lineRule="auto"/>
+      </w:pPr>
+      <w:r>
+        <w:t>Merge an arbitrary number of photos in position, orientation and opacity to make a unified single result, stored to your Photos album</w:t>
+      </w:r>
+    </w:p>
+    <w:p>
+      <w:pPr>
+        <w:pStyle w:val="ListParagraph"/>
+        <w:numPr>
+          <w:ilvl w:val="1"/>
+          <w:numId w:val="4"/>
+        </w:numPr>
+        <w:spacing w:line="254" w:lineRule="auto"/>
+      </w:pPr>
+      <w:r>
+        <w:t xml:space="preserve">Trim and joining of photos </w:t>
+      </w:r>
+      <w:proofErr w:type="gramStart"/>
+      <w:r>
+        <w:t>is</w:t>
+      </w:r>
+      <w:proofErr w:type="gramEnd"/>
+      <w:r>
+        <w:t xml:space="preserve"> a key feature</w:t>
+      </w:r>
+    </w:p>
+    <w:p>
+      <w:pPr>
+        <w:pStyle w:val="ListParagraph"/>
+        <w:numPr>
+          <w:ilvl w:val="1"/>
+          <w:numId w:val="4"/>
+        </w:numPr>
+        <w:spacing w:line="254" w:lineRule="auto"/>
+      </w:pPr>
+      <w:r>
+        <w:t>Adding borders to photos is an option, consider as own app</w:t>
+      </w:r>
+    </w:p>
+    <w:p>
+      <w:pPr>
+        <w:pStyle w:val="ListParagraph"/>
+        <w:numPr>
+          <w:ilvl w:val="1"/>
+          <w:numId w:val="4"/>
+        </w:numPr>
+        <w:spacing w:line="254" w:lineRule="auto"/>
+      </w:pPr>
+      <w:r>
+        <w:t>A primary goal is the simple stitching of photos inline, e.g. 5 screenshots vertically in a row to display an article viewed online</w:t>
+      </w:r>
+    </w:p>
+    <w:p>
+      <w:pPr>
+        <w:pStyle w:val="ListParagraph"/>
+        <w:numPr>
+          <w:ilvl w:val="0"/>
+          <w:numId w:val="4"/>
+        </w:numPr>
+        <w:spacing w:line="254" w:lineRule="auto"/>
+        <w:rPr>
+          <w:b/>
+        </w:rPr>
+      </w:pPr>
+      <w:r>
+        <w:rPr>
+          <w:b/>
+        </w:rPr>
+        <w:t>Photo Border</w:t>
+      </w:r>
+    </w:p>
+    <w:p>
+      <w:pPr>
+        <w:pStyle w:val="ListParagraph"/>
+        <w:numPr>
+          <w:ilvl w:val="1"/>
+          <w:numId w:val="4"/>
+        </w:numPr>
+        <w:spacing w:line="254" w:lineRule="auto"/>
+      </w:pPr>
+      <w:r>
+        <w:t>Adds a simple border of customizable size and color to a selected photo!</w:t>
+      </w:r>
+    </w:p>
+    <w:p>
+      <w:pPr>
+        <w:pStyle w:val="ListParagraph"/>
+        <w:numPr>
+          <w:ilvl w:val="0"/>
+          <w:numId w:val="4"/>
+        </w:numPr>
+        <w:spacing w:line="254" w:lineRule="auto"/>
+        <w:rPr>
+          <w:b/>
+        </w:rPr>
+      </w:pPr>
+      <w:r>
+        <w:rPr>
+          <w:b/>
+        </w:rPr>
+        <w:t>Photo Blur</w:t>
+      </w:r>
+    </w:p>
+    <w:p>
+      <w:pPr>
+        <w:pStyle w:val="ListParagraph"/>
+        <w:numPr>
+          <w:ilvl w:val="1"/>
+          <w:numId w:val="4"/>
+        </w:numPr>
+        <w:spacing w:line="254" w:lineRule="auto"/>
+      </w:pPr>
+      <w:r>
+        <w:t>App which allows you to blur, black or distort a segment or section of photo (to hide content in photo)</w:t>
+      </w:r>
+    </w:p>
+    <w:p>
+      <w:pPr>
+        <w:pStyle w:val="ListParagraph"/>
+        <w:numPr>
+          <w:ilvl w:val="0"/>
+          <w:numId w:val="4"/>
+        </w:numPr>
+        <w:spacing w:line="254" w:lineRule="auto"/>
+        <w:rPr>
+          <w:b/>
+        </w:rPr>
+      </w:pPr>
+      <w:r>
+        <w:rPr>
+          <w:b/>
+        </w:rPr>
+        <w:t>Photo Text</w:t>
+      </w:r>
+    </w:p>
+    <w:p>
+      <w:pPr>
+        <w:pStyle w:val="ListParagraph"/>
+        <w:numPr>
+          <w:ilvl w:val="1"/>
+          <w:numId w:val="4"/>
+        </w:numPr>
+        <w:spacing w:line="254" w:lineRule="auto"/>
+        <w:rPr>
+          <w:b/>
+        </w:rPr>
+      </w:pPr>
+      <w:r>
+        <w:t>The dirt simple app to overlay text to a photo and save it. Nothing complicated, nothing fancy, in &amp; out!</w:t>
+      </w:r>
+    </w:p>
+    <w:p>
+      <w:pPr>
+        <w:pStyle w:val="Heading2"/>
+        <w:rPr>
+          <w:rFonts w:ascii="Calibri Light" w:hAnsi="Calibri Light"/>
+          <w:color w:val="2E74B5"/>
+          <w:sz w:val="32"/>
+          <w:szCs w:val="32"/>
+        </w:rPr>
+      </w:pPr>
+      <w:r>
+        <w:br w:type="page"/>
+      </w:r>
+    </w:p>
+    <w:p>
+      <w:pPr>
+        <w:pStyle w:val="Heading1"/>
+        <w:pageBreakBefore/>
+      </w:pPr>
+      <w:bookmarkStart w:id="35" w:name="_Toc523636556"/>
       <w:r>
         <w:lastRenderedPageBreak/>
         <w:t>Miscellaneous</w:t>
       </w:r>
       <w:bookmarkEnd w:id="33"/>
-      <w:bookmarkEnd w:id="34"/>
+      <w:bookmarkEnd w:id="35"/>
     </w:p>
     <w:p>
       <w:pPr>
@@ -15551,13 +15855,8 @@
         <w:spacing w:line="254" w:lineRule="auto"/>
       </w:pPr>
       <w:r>
-        <w:t xml:space="preserve">Has a button in the Photo options menu like Twitter does to store </w:t>
-      </w:r>
-      <w:proofErr w:type="gramStart"/>
-      <w:r>
-        <w:t>one</w:t>
-      </w:r>
-      <w:proofErr w:type="gramEnd"/>
+        <w:t>Has a button in the Photo options menu like Twitter does to store one</w:t>
+      </w:r>
     </w:p>
     <w:p>
       <w:pPr>
@@ -15609,25 +15908,6 @@
       </w:pPr>
       <w:r>
         <w:t>(stretch if possible) Special hotkey can take a screenshot and open to App with that screenshot for usage</w:t>
-      </w:r>
-    </w:p>
-    <w:p>
-      <w:pPr>
-        <w:pStyle w:val="ListParagraph"/>
-        <w:numPr>
-          <w:ilvl w:val="0"/>
-          <w:numId w:val="4"/>
-        </w:numPr>
-        <w:spacing w:line="254" w:lineRule="auto"/>
-        <w:rPr>
-          <w:b/>
-        </w:rPr>
-      </w:pPr>
-      <w:r>
-        <w:rPr>
-          <w:b/>
-        </w:rPr>
-        <w:t>Add text over or below a photo</w:t>
       </w:r>
     </w:p>
     <w:p>
@@ -15891,11 +16171,21 @@
     <w:r>
       <w:t xml:space="preserve"> of </w:t>
     </w:r>
-    <w:fldSimple w:instr=" NUMPAGES ">
-      <w:r>
-        <w:t>37</w:t>
-      </w:r>
-    </w:fldSimple>
+    <w:r>
+      <w:fldChar w:fldCharType="begin"/>
+    </w:r>
+    <w:r>
+      <w:instrText xml:space="preserve"> NUMPAGES </w:instrText>
+    </w:r>
+    <w:r>
+      <w:fldChar w:fldCharType="separate"/>
+    </w:r>
+    <w:r>
+      <w:t>37</w:t>
+    </w:r>
+    <w:r>
+      <w:fldChar w:fldCharType="end"/>
+    </w:r>
     <w:r>
       <w:tab/>
       <w:t>(</w:t>
@@ -15913,7 +16203,7 @@
       <w:rPr>
         <w:noProof/>
       </w:rPr>
-      <w:t>8/14/18</w:t>
+      <w:t>9/2/18</w:t>
     </w:r>
     <w:r>
       <w:fldChar w:fldCharType="end"/>
@@ -17816,6 +18106,28 @@
       <w:szCs w:val="32"/>
     </w:rPr>
   </w:style>
+  <w:style w:type="paragraph" w:styleId="Heading2">
+    <w:name w:val="heading 2"/>
+    <w:basedOn w:val="Normal"/>
+    <w:next w:val="Normal"/>
+    <w:link w:val="Heading2Char"/>
+    <w:uiPriority w:val="9"/>
+    <w:unhideWhenUsed/>
+    <w:qFormat/>
+    <w:rsid w:val="00C94F35"/>
+    <w:pPr>
+      <w:keepNext/>
+      <w:keepLines/>
+      <w:spacing w:before="40" w:after="0"/>
+      <w:outlineLvl w:val="1"/>
+    </w:pPr>
+    <w:rPr>
+      <w:rFonts w:asciiTheme="majorHAnsi" w:eastAsiaTheme="majorEastAsia" w:hAnsiTheme="majorHAnsi" w:cstheme="majorBidi"/>
+      <w:color w:val="2F5496" w:themeColor="accent1" w:themeShade="BF"/>
+      <w:sz w:val="26"/>
+      <w:szCs w:val="26"/>
+    </w:rPr>
+  </w:style>
   <w:style w:type="character" w:default="1" w:styleId="DefaultParagraphFont">
     <w:name w:val="Default Paragraph Font"/>
     <w:uiPriority w:val="1"/>
@@ -18203,6 +18515,32 @@
       <w:u w:val="single"/>
     </w:rPr>
   </w:style>
+  <w:style w:type="character" w:customStyle="1" w:styleId="Heading2Char">
+    <w:name w:val="Heading 2 Char"/>
+    <w:basedOn w:val="DefaultParagraphFont"/>
+    <w:link w:val="Heading2"/>
+    <w:uiPriority w:val="9"/>
+    <w:rsid w:val="00C94F35"/>
+    <w:rPr>
+      <w:rFonts w:asciiTheme="majorHAnsi" w:eastAsiaTheme="majorEastAsia" w:hAnsiTheme="majorHAnsi" w:cstheme="majorBidi"/>
+      <w:color w:val="2F5496" w:themeColor="accent1" w:themeShade="BF"/>
+      <w:sz w:val="26"/>
+      <w:szCs w:val="26"/>
+    </w:rPr>
+  </w:style>
+  <w:style w:type="paragraph" w:styleId="TOC2">
+    <w:name w:val="toc 2"/>
+    <w:basedOn w:val="Normal"/>
+    <w:next w:val="Normal"/>
+    <w:autoRedefine/>
+    <w:uiPriority w:val="39"/>
+    <w:unhideWhenUsed/>
+    <w:rsid w:val="00B323A7"/>
+    <w:pPr>
+      <w:spacing w:after="100"/>
+      <w:ind w:left="220"/>
+    </w:pPr>
+  </w:style>
 </w:styles>
 </file>
 
@@ -18506,7 +18844,7 @@
 </file>
 
 <file path=customXml/itemProps1.xml><?xml version="1.0" encoding="utf-8"?>
-<ds:datastoreItem xmlns:ds="http://schemas.openxmlformats.org/officeDocument/2006/customXml" ds:itemID="{A4B38878-CC1A-4863-9330-D528501BBEB4}">
+<ds:datastoreItem xmlns:ds="http://schemas.openxmlformats.org/officeDocument/2006/customXml" ds:itemID="{65A215AD-85A4-4241-868F-61A291C47544}">
   <ds:schemaRefs>
     <ds:schemaRef ds:uri="http://schemas.openxmlformats.org/officeDocument/2006/bibliography"/>
   </ds:schemaRefs>

</xml_diff>

<commit_message>
(C)    update way of life app
</commit_message>
<xml_diff>
--- a/suppl/iPhone App Ideas.docx
+++ b/suppl/iPhone App Ideas.docx
@@ -5729,6 +5729,28 @@
       <w:pPr>
         <w:pStyle w:val="ListParagraph"/>
         <w:numPr>
+          <w:ilvl w:val="1"/>
+          <w:numId w:val="4"/>
+        </w:numPr>
+        <w:spacing w:line="254" w:lineRule="auto"/>
+      </w:pPr>
+      <w:r>
+        <w:t xml:space="preserve">Also allows reminders &amp; encouragement for spontaneous content, </w:t>
+      </w:r>
+      <w:r>
+        <w:t>within an approximate routine frame like 'go to a random church every few months'</w:t>
+      </w:r>
+      <w:r>
+        <w:t>,</w:t>
+      </w:r>
+      <w:r>
+        <w:t xml:space="preserve"> 'get someone an unexpected gift periodically' or 'call grandma once a month'</w:t>
+      </w:r>
+    </w:p>
+    <w:p>
+      <w:pPr>
+        <w:pStyle w:val="ListParagraph"/>
+        <w:numPr>
           <w:ilvl w:val="0"/>
           <w:numId w:val="4"/>
         </w:numPr>
@@ -5743,6 +5765,8 @@
         </w:rPr>
         <w:t>I Need That</w:t>
       </w:r>
+      <w:bookmarkStart w:id="8" w:name="_GoBack"/>
+      <w:bookmarkEnd w:id="8"/>
     </w:p>
     <w:p>
       <w:pPr>
@@ -5792,7 +5816,7 @@
           <w:szCs w:val="32"/>
         </w:rPr>
       </w:pPr>
-      <w:bookmarkStart w:id="8" w:name="_Toc499022725"/>
+      <w:bookmarkStart w:id="9" w:name="_Toc499022725"/>
       <w:r>
         <w:br w:type="page"/>
       </w:r>
@@ -5801,13 +5825,13 @@
       <w:pPr>
         <w:pStyle w:val="Heading1"/>
       </w:pPr>
-      <w:bookmarkStart w:id="9" w:name="_Toc523636543"/>
+      <w:bookmarkStart w:id="10" w:name="_Toc523636543"/>
       <w:r>
         <w:lastRenderedPageBreak/>
         <w:t>Communication</w:t>
       </w:r>
-      <w:bookmarkEnd w:id="8"/>
       <w:bookmarkEnd w:id="9"/>
+      <w:bookmarkEnd w:id="10"/>
     </w:p>
     <w:p>
       <w:pPr>
@@ -5945,13 +5969,13 @@
       <w:pPr>
         <w:pStyle w:val="Heading1"/>
       </w:pPr>
-      <w:bookmarkStart w:id="10" w:name="_Toc499022726"/>
-      <w:bookmarkStart w:id="11" w:name="_Toc523636544"/>
+      <w:bookmarkStart w:id="11" w:name="_Toc499022726"/>
+      <w:bookmarkStart w:id="12" w:name="_Toc523636544"/>
       <w:r>
         <w:t>Tracking, Desires &amp; Stuff</w:t>
       </w:r>
-      <w:bookmarkEnd w:id="10"/>
       <w:bookmarkEnd w:id="11"/>
+      <w:bookmarkEnd w:id="12"/>
     </w:p>
     <w:p>
       <w:pPr>
@@ -7634,7 +7658,7 @@
           <w:szCs w:val="32"/>
         </w:rPr>
       </w:pPr>
-      <w:bookmarkStart w:id="12" w:name="_Toc499022727"/>
+      <w:bookmarkStart w:id="13" w:name="_Toc499022727"/>
       <w:r>
         <w:br w:type="page"/>
       </w:r>
@@ -7643,13 +7667,13 @@
       <w:pPr>
         <w:pStyle w:val="Heading1"/>
       </w:pPr>
-      <w:bookmarkStart w:id="13" w:name="_Toc523636545"/>
+      <w:bookmarkStart w:id="14" w:name="_Toc523636545"/>
       <w:r>
         <w:lastRenderedPageBreak/>
         <w:t>Tracking, General</w:t>
       </w:r>
-      <w:bookmarkEnd w:id="12"/>
       <w:bookmarkEnd w:id="13"/>
+      <w:bookmarkEnd w:id="14"/>
     </w:p>
     <w:p>
       <w:pPr>
@@ -7907,8 +7931,6 @@
       <w:r>
         <w:t>, giving advice when needed</w:t>
       </w:r>
-      <w:bookmarkStart w:id="14" w:name="_GoBack"/>
-      <w:bookmarkEnd w:id="14"/>
     </w:p>
     <w:p>
       <w:pPr>
@@ -16171,21 +16193,11 @@
     <w:r>
       <w:t xml:space="preserve"> of </w:t>
     </w:r>
-    <w:r>
-      <w:fldChar w:fldCharType="begin"/>
-    </w:r>
-    <w:r>
-      <w:instrText xml:space="preserve"> NUMPAGES </w:instrText>
-    </w:r>
-    <w:r>
-      <w:fldChar w:fldCharType="separate"/>
-    </w:r>
-    <w:r>
-      <w:t>37</w:t>
-    </w:r>
-    <w:r>
-      <w:fldChar w:fldCharType="end"/>
-    </w:r>
+    <w:fldSimple w:instr=" NUMPAGES ">
+      <w:r>
+        <w:t>37</w:t>
+      </w:r>
+    </w:fldSimple>
     <w:r>
       <w:tab/>
       <w:t>(</w:t>
@@ -16203,7 +16215,7 @@
       <w:rPr>
         <w:noProof/>
       </w:rPr>
-      <w:t>9/2/18</w:t>
+      <w:t>9/4/18</w:t>
     </w:r>
     <w:r>
       <w:fldChar w:fldCharType="end"/>
@@ -18844,7 +18856,7 @@
 </file>
 
 <file path=customXml/itemProps1.xml><?xml version="1.0" encoding="utf-8"?>
-<ds:datastoreItem xmlns:ds="http://schemas.openxmlformats.org/officeDocument/2006/customXml" ds:itemID="{65A215AD-85A4-4241-868F-61A291C47544}">
+<ds:datastoreItem xmlns:ds="http://schemas.openxmlformats.org/officeDocument/2006/customXml" ds:itemID="{276E4B2D-C8AE-423F-BA0C-0179F44BC94E}">
   <ds:schemaRefs>
     <ds:schemaRef ds:uri="http://schemas.openxmlformats.org/officeDocument/2006/bibliography"/>
   </ds:schemaRefs>

</xml_diff>

<commit_message>
(+)    add today app idea
</commit_message>
<xml_diff>
--- a/suppl/iPhone App Ideas.docx
+++ b/suppl/iPhone App Ideas.docx
@@ -1,6 +1,6 @@
 
 <file path=word/document.xml><?xml version="1.0" encoding="utf-8"?>
-<w:document xmlns:wpc="http://schemas.microsoft.com/office/word/2010/wordprocessingCanvas" xmlns:cx="http://schemas.microsoft.com/office/drawing/2014/chartex" xmlns:cx1="http://schemas.microsoft.com/office/drawing/2015/9/8/chartex" xmlns:cx2="http://schemas.microsoft.com/office/drawing/2015/10/21/chartex" xmlns:cx3="http://schemas.microsoft.com/office/drawing/2016/5/9/chartex" xmlns:cx4="http://schemas.microsoft.com/office/drawing/2016/5/10/chartex" xmlns:cx5="http://schemas.microsoft.com/office/drawing/2016/5/11/chartex" xmlns:cx6="http://schemas.microsoft.com/office/drawing/2016/5/12/chartex" xmlns:cx7="http://schemas.microsoft.com/office/drawing/2016/5/13/chartex" xmlns:cx8="http://schemas.microsoft.com/office/drawing/2016/5/14/chartex" xmlns:mc="http://schemas.openxmlformats.org/markup-compatibility/2006" xmlns:aink="http://schemas.microsoft.com/office/drawing/2016/ink" xmlns:am3d="http://schemas.microsoft.com/office/drawing/2017/model3d" xmlns:o="urn:schemas-microsoft-com:office:office" xmlns:r="http://schemas.openxmlformats.org/officeDocument/2006/relationships" xmlns:m="http://schemas.openxmlformats.org/officeDocument/2006/math" xmlns:v="urn:schemas-microsoft-com:vml" xmlns:wp14="http://schemas.microsoft.com/office/word/2010/wordprocessingDrawing" xmlns:wp="http://schemas.openxmlformats.org/drawingml/2006/wordprocessingDrawing" xmlns:w10="urn:schemas-microsoft-com:office:word" xmlns:w="http://schemas.openxmlformats.org/wordprocessingml/2006/main" xmlns:w14="http://schemas.microsoft.com/office/word/2010/wordml" xmlns:w15="http://schemas.microsoft.com/office/word/2012/wordml" xmlns:w16cid="http://schemas.microsoft.com/office/word/2016/wordml/cid" xmlns:w16se="http://schemas.microsoft.com/office/word/2015/wordml/symex" xmlns:wpg="http://schemas.microsoft.com/office/word/2010/wordprocessingGroup" xmlns:wpi="http://schemas.microsoft.com/office/word/2010/wordprocessingInk" xmlns:wne="http://schemas.microsoft.com/office/word/2006/wordml" xmlns:wps="http://schemas.microsoft.com/office/word/2010/wordprocessingShape" mc:Ignorable="w14 w15 w16se w16cid wp14">
+<w:document xmlns:wpc="http://schemas.microsoft.com/office/word/2010/wordprocessingCanvas" xmlns:mc="http://schemas.openxmlformats.org/markup-compatibility/2006" xmlns:o="urn:schemas-microsoft-com:office:office" xmlns:r="http://schemas.openxmlformats.org/officeDocument/2006/relationships" xmlns:m="http://schemas.openxmlformats.org/officeDocument/2006/math" xmlns:v="urn:schemas-microsoft-com:vml" xmlns:wp14="http://schemas.microsoft.com/office/word/2010/wordprocessingDrawing" xmlns:wp="http://schemas.openxmlformats.org/drawingml/2006/wordprocessingDrawing" xmlns:w10="urn:schemas-microsoft-com:office:word" xmlns:w="http://schemas.openxmlformats.org/wordprocessingml/2006/main" xmlns:w14="http://schemas.microsoft.com/office/word/2010/wordml" xmlns:w15="http://schemas.microsoft.com/office/word/2012/wordml" xmlns:wpg="http://schemas.microsoft.com/office/word/2010/wordprocessingGroup" xmlns:wpi="http://schemas.microsoft.com/office/word/2010/wordprocessingInk" xmlns:wne="http://schemas.microsoft.com/office/word/2006/wordml" xmlns:wps="http://schemas.microsoft.com/office/word/2010/wordprocessingShape" mc:Ignorable="w14 w15 wp14">
   <w:body>
     <w:p>
       <w:pPr>
@@ -2628,15 +2628,7 @@
         <w:spacing w:line="254" w:lineRule="auto"/>
       </w:pPr>
       <w:r>
-        <w:t xml:space="preserve">Tab or icon at upper-right, for ‘Topics’ screen which slides down, showing an icon for every list or organization structure you generate (e.g. foods, clothing, construction or computers). </w:t>
-      </w:r>
-      <w:proofErr w:type="gramStart"/>
-      <w:r>
-        <w:t>Also</w:t>
-      </w:r>
-      <w:proofErr w:type="gramEnd"/>
-      <w:r>
-        <w:t xml:space="preserve"> can add Topics for core, like ‘Home’, ‘Work’, ‘On the Table’, etc.</w:t>
+        <w:t>Tab or icon at upper-right, for ‘Topics’ screen which slides down, showing an icon for every list or organization structure you generate (e.g. foods, clothing, construction or computers). Also can add Topics for core, like ‘Home’, ‘Work’, ‘On the Table’, etc.</w:t>
       </w:r>
     </w:p>
     <w:p>
@@ -2890,8 +2882,16 @@
         <w:spacing w:line="254" w:lineRule="auto"/>
       </w:pPr>
       <w:r>
-        <w:t>Allows you to propose an update set for the days schedule, then compare it to the original and compare or revise</w:t>
-      </w:r>
+        <w:t xml:space="preserve">Allows you to propose an update set for the </w:t>
+      </w:r>
+      <w:r>
+        <w:t>day’s</w:t>
+      </w:r>
+      <w:r>
+        <w:t xml:space="preserve"> schedule, then compare it to the original and compare or revise</w:t>
+      </w:r>
+      <w:bookmarkStart w:id="8" w:name="_GoBack"/>
+      <w:bookmarkEnd w:id="8"/>
     </w:p>
     <w:p>
       <w:pPr>
@@ -3341,6 +3341,32 @@
         <w:spacing w:line="254" w:lineRule="auto"/>
       </w:pPr>
       <w:r>
+        <w:t>Published routines, easily share with peers or general public</w:t>
+      </w:r>
+    </w:p>
+    <w:p>
+      <w:pPr>
+        <w:pStyle w:val="ListParagraph"/>
+        <w:numPr>
+          <w:ilvl w:val="2"/>
+          <w:numId w:val="4"/>
+        </w:numPr>
+        <w:spacing w:line="254" w:lineRule="auto"/>
+      </w:pPr>
+      <w:r>
+        <w:t>Help provide reference or motivation to others, provides accountability as well</w:t>
+      </w:r>
+    </w:p>
+    <w:p>
+      <w:pPr>
+        <w:pStyle w:val="ListParagraph"/>
+        <w:numPr>
+          <w:ilvl w:val="1"/>
+          <w:numId w:val="4"/>
+        </w:numPr>
+        <w:spacing w:line="254" w:lineRule="auto"/>
+      </w:pPr>
+      <w:r>
         <w:t>Sometime Today listing section on main screen</w:t>
       </w:r>
     </w:p>
@@ -3660,6 +3686,7 @@
         <w:spacing w:line="254" w:lineRule="auto"/>
       </w:pPr>
       <w:r>
+        <w:lastRenderedPageBreak/>
         <w:t>For partner, manager or therapist</w:t>
       </w:r>
     </w:p>
@@ -3689,7 +3716,6 @@
         <w:spacing w:line="254" w:lineRule="auto"/>
       </w:pPr>
       <w:r>
-        <w:lastRenderedPageBreak/>
         <w:t>Accessible online from database as well, easy url sharing</w:t>
       </w:r>
     </w:p>
@@ -4092,6 +4118,7 @@
         <w:spacing w:line="254" w:lineRule="auto"/>
       </w:pPr>
       <w:r>
+        <w:lastRenderedPageBreak/>
         <w:t>e.g. – “coffee ok today”, “give it to him, thank you for today”, “work is top priority”, or “time to get it done today”, etc.</w:t>
       </w:r>
     </w:p>
@@ -4105,7 +4132,6 @@
         <w:spacing w:line="254" w:lineRule="auto"/>
       </w:pPr>
       <w:r>
-        <w:lastRenderedPageBreak/>
         <w:t>‘The Pantry’, a section for items that you want to complete, someday but not right now. The pantry also reveals one or more to you selectively, to help remind you and achieve result</w:t>
       </w:r>
     </w:p>
@@ -4539,31 +4565,6 @@
       </w:pPr>
       <w:r>
         <w:t>(stretch) Tracks when you checked something off. Uses this and the assigned date to calc stats and share them (ex. plot tardiness over time)</w:t>
-      </w:r>
-    </w:p>
-    <w:p>
-      <w:pPr>
-        <w:pStyle w:val="ListParagraph"/>
-        <w:numPr>
-          <w:ilvl w:val="1"/>
-          <w:numId w:val="4"/>
-        </w:numPr>
-        <w:spacing w:line="254" w:lineRule="auto"/>
-      </w:pPr>
-      <w:r>
-        <w:rPr>
-          <w:b/>
-        </w:rPr>
-        <w:t>(bonus)</w:t>
-      </w:r>
-      <w:r>
-        <w:t xml:space="preserve"> ‘Good Habits’ which it lists and </w:t>
-      </w:r>
-      <w:r>
-        <w:t>tracks and</w:t>
-      </w:r>
-      <w:r>
-        <w:t xml:space="preserve"> can auto-enter onto your today. Just like how you use your Apple Reminder – Good Habits section</w:t>
       </w:r>
     </w:p>
     <w:p>
@@ -4583,6 +4584,31 @@
         <w:t>(bonus)</w:t>
       </w:r>
       <w:r>
+        <w:t xml:space="preserve"> ‘Good Habits’ which it lists and </w:t>
+      </w:r>
+      <w:r>
+        <w:t>tracks and</w:t>
+      </w:r>
+      <w:r>
+        <w:t xml:space="preserve"> can auto-enter onto your today. Just like how you use your Apple Reminder – Good Habits section</w:t>
+      </w:r>
+    </w:p>
+    <w:p>
+      <w:pPr>
+        <w:pStyle w:val="ListParagraph"/>
+        <w:numPr>
+          <w:ilvl w:val="1"/>
+          <w:numId w:val="4"/>
+        </w:numPr>
+        <w:spacing w:line="254" w:lineRule="auto"/>
+      </w:pPr>
+      <w:r>
+        <w:rPr>
+          <w:b/>
+        </w:rPr>
+        <w:t>(bonus)</w:t>
+      </w:r>
+      <w:r>
         <w:t xml:space="preserve"> Integrate the </w:t>
       </w:r>
       <w:r>
@@ -5765,8 +5791,6 @@
         </w:rPr>
         <w:t>I Need That</w:t>
       </w:r>
-      <w:bookmarkStart w:id="8" w:name="_GoBack"/>
-      <w:bookmarkEnd w:id="8"/>
     </w:p>
     <w:p>
       <w:pPr>
@@ -6342,13 +6366,8 @@
         <w:spacing w:line="254" w:lineRule="auto"/>
       </w:pPr>
       <w:r>
-        <w:t xml:space="preserve">Has a primary view for tracking how long it’s been in touch with X, Y or </w:t>
-      </w:r>
-      <w:proofErr w:type="gramStart"/>
-      <w:r>
-        <w:t>Z</w:t>
-      </w:r>
-      <w:proofErr w:type="gramEnd"/>
+        <w:t>Has a primary view for tracking how long it’s been in touch with X, Y or Z</w:t>
+      </w:r>
     </w:p>
     <w:p>
       <w:pPr>
@@ -10698,19 +10717,11 @@
         </w:rPr>
         <w:t>Examples (me)</w:t>
       </w:r>
-      <w:proofErr w:type="gramStart"/>
       <w:r>
         <w:rPr>
           <w:rFonts w:ascii="Times New Roman" w:eastAsia="Times New Roman" w:hAnsi="Times New Roman" w:cs="Times New Roman"/>
         </w:rPr>
-        <w:t>:  ‘</w:t>
-      </w:r>
-      <w:proofErr w:type="gramEnd"/>
-      <w:r>
-        <w:rPr>
-          <w:rFonts w:ascii="Times New Roman" w:eastAsia="Times New Roman" w:hAnsi="Times New Roman" w:cs="Times New Roman"/>
-        </w:rPr>
-        <w:t>Smile, as your default.’,  ‘You are #N, not #1’, ‘Stand Tall, Stand Proud’, ‘Sit Tall’, ‘Take notes first, figure out if you need them later’</w:t>
+        <w:t>:  ‘Smile, as your default.’,  ‘You are #N, not #1’, ‘Stand Tall, Stand Proud’, ‘Sit Tall’, ‘Take notes first, figure out if you need them later’</w:t>
       </w:r>
     </w:p>
     <w:p>
@@ -12125,15 +12136,7 @@
         <w:spacing w:line="254" w:lineRule="auto"/>
       </w:pPr>
       <w:r>
-        <w:t xml:space="preserve">Have the option to record multiple versions of the same concept which the app can select from. </w:t>
-      </w:r>
-      <w:proofErr w:type="gramStart"/>
-      <w:r>
-        <w:t>So</w:t>
-      </w:r>
-      <w:proofErr w:type="gramEnd"/>
-      <w:r>
-        <w:t xml:space="preserve"> it doesn’t ‘show the same dang thing’ every time. Ex: ‘You’re not #1, you’re #N” &amp; “You’re not first, you’re last”</w:t>
+        <w:t>Have the option to record multiple versions of the same concept which the app can select from. So it doesn’t ‘show the same dang thing’ every time. Ex: ‘You’re not #1, you’re #N” &amp; “You’re not first, you’re last”</w:t>
       </w:r>
     </w:p>
     <w:p>
@@ -12213,15 +12216,7 @@
         <w:t>something</w:t>
       </w:r>
       <w:r>
-        <w:t xml:space="preserve">. Anything” &lt;- record this with a </w:t>
-      </w:r>
-      <w:proofErr w:type="gramStart"/>
-      <w:r>
-        <w:t>1 week</w:t>
-      </w:r>
-      <w:proofErr w:type="gramEnd"/>
-      <w:r>
-        <w:t xml:space="preserve"> expiration, which means you </w:t>
+        <w:t xml:space="preserve">. Anything” &lt;- record this with a 1 week expiration, which means you </w:t>
       </w:r>
       <w:r>
         <w:rPr>
@@ -14784,15 +14779,7 @@
         <w:spacing w:line="254" w:lineRule="auto"/>
       </w:pPr>
       <w:r>
-        <w:t xml:space="preserve">An App to periodically vibrate or make noise when you’re idle! </w:t>
-      </w:r>
-      <w:proofErr w:type="gramStart"/>
-      <w:r>
-        <w:t>Also</w:t>
-      </w:r>
-      <w:proofErr w:type="gramEnd"/>
-      <w:r>
-        <w:t xml:space="preserve"> can be configured to send alerts to others when you are idle! The primary goal here is to help keep you awake at work!</w:t>
+        <w:t>An App to periodically vibrate or make noise when you’re idle! Also can be configured to send alerts to others when you are idle! The primary goal here is to help keep you awake at work!</w:t>
       </w:r>
     </w:p>
     <w:p>
@@ -15201,11 +15188,9 @@
       <w:r>
         <w:t xml:space="preserve">Has a unique photo roll display, organizing and grouping photos cleanly into </w:t>
       </w:r>
-      <w:proofErr w:type="gramStart"/>
       <w:r>
         <w:t>groupings</w:t>
       </w:r>
-      <w:proofErr w:type="gramEnd"/>
     </w:p>
     <w:p>
       <w:pPr>
@@ -15262,15 +15247,7 @@
         <w:spacing w:line="254" w:lineRule="auto"/>
       </w:pPr>
       <w:r>
-        <w:t xml:space="preserve">Trim and joining of photos </w:t>
-      </w:r>
-      <w:proofErr w:type="gramStart"/>
-      <w:r>
-        <w:t>is</w:t>
-      </w:r>
-      <w:proofErr w:type="gramEnd"/>
-      <w:r>
-        <w:t xml:space="preserve"> a key feature</w:t>
+        <w:t>Trim and joining of photos is a key feature</w:t>
       </w:r>
     </w:p>
     <w:p>
@@ -16134,7 +16111,7 @@
 </file>
 
 <file path=word/endnotes.xml><?xml version="1.0" encoding="utf-8"?>
-<w:endnotes xmlns:wpc="http://schemas.microsoft.com/office/word/2010/wordprocessingCanvas" xmlns:cx="http://schemas.microsoft.com/office/drawing/2014/chartex" xmlns:cx1="http://schemas.microsoft.com/office/drawing/2015/9/8/chartex" xmlns:cx2="http://schemas.microsoft.com/office/drawing/2015/10/21/chartex" xmlns:cx3="http://schemas.microsoft.com/office/drawing/2016/5/9/chartex" xmlns:cx4="http://schemas.microsoft.com/office/drawing/2016/5/10/chartex" xmlns:cx5="http://schemas.microsoft.com/office/drawing/2016/5/11/chartex" xmlns:cx6="http://schemas.microsoft.com/office/drawing/2016/5/12/chartex" xmlns:cx7="http://schemas.microsoft.com/office/drawing/2016/5/13/chartex" xmlns:cx8="http://schemas.microsoft.com/office/drawing/2016/5/14/chartex" xmlns:mc="http://schemas.openxmlformats.org/markup-compatibility/2006" xmlns:aink="http://schemas.microsoft.com/office/drawing/2016/ink" xmlns:am3d="http://schemas.microsoft.com/office/drawing/2017/model3d" xmlns:o="urn:schemas-microsoft-com:office:office" xmlns:r="http://schemas.openxmlformats.org/officeDocument/2006/relationships" xmlns:m="http://schemas.openxmlformats.org/officeDocument/2006/math" xmlns:v="urn:schemas-microsoft-com:vml" xmlns:wp14="http://schemas.microsoft.com/office/word/2010/wordprocessingDrawing" xmlns:wp="http://schemas.openxmlformats.org/drawingml/2006/wordprocessingDrawing" xmlns:w10="urn:schemas-microsoft-com:office:word" xmlns:w="http://schemas.openxmlformats.org/wordprocessingml/2006/main" xmlns:w14="http://schemas.microsoft.com/office/word/2010/wordml" xmlns:w15="http://schemas.microsoft.com/office/word/2012/wordml" xmlns:w16cid="http://schemas.microsoft.com/office/word/2016/wordml/cid" xmlns:w16se="http://schemas.microsoft.com/office/word/2015/wordml/symex" xmlns:wpg="http://schemas.microsoft.com/office/word/2010/wordprocessingGroup" xmlns:wpi="http://schemas.microsoft.com/office/word/2010/wordprocessingInk" xmlns:wne="http://schemas.microsoft.com/office/word/2006/wordml" xmlns:wps="http://schemas.microsoft.com/office/word/2010/wordprocessingShape" mc:Ignorable="w14 w15 w16se w16cid wp14">
+<w:endnotes xmlns:wpc="http://schemas.microsoft.com/office/word/2010/wordprocessingCanvas" xmlns:mc="http://schemas.openxmlformats.org/markup-compatibility/2006" xmlns:o="urn:schemas-microsoft-com:office:office" xmlns:r="http://schemas.openxmlformats.org/officeDocument/2006/relationships" xmlns:m="http://schemas.openxmlformats.org/officeDocument/2006/math" xmlns:v="urn:schemas-microsoft-com:vml" xmlns:wp14="http://schemas.microsoft.com/office/word/2010/wordprocessingDrawing" xmlns:wp="http://schemas.openxmlformats.org/drawingml/2006/wordprocessingDrawing" xmlns:w10="urn:schemas-microsoft-com:office:word" xmlns:w="http://schemas.openxmlformats.org/wordprocessingml/2006/main" xmlns:w14="http://schemas.microsoft.com/office/word/2010/wordml" xmlns:w15="http://schemas.microsoft.com/office/word/2012/wordml" xmlns:wpg="http://schemas.microsoft.com/office/word/2010/wordprocessingGroup" xmlns:wpi="http://schemas.microsoft.com/office/word/2010/wordprocessingInk" xmlns:wne="http://schemas.microsoft.com/office/word/2006/wordml" xmlns:wps="http://schemas.microsoft.com/office/word/2010/wordprocessingShape" mc:Ignorable="w14 w15 wp14">
   <w:endnote w:type="separator" w:id="-1">
     <w:p>
       <w:pPr>
@@ -16159,7 +16136,7 @@
 </file>
 
 <file path=word/footer1.xml><?xml version="1.0" encoding="utf-8"?>
-<w:ftr xmlns:wpc="http://schemas.microsoft.com/office/word/2010/wordprocessingCanvas" xmlns:cx="http://schemas.microsoft.com/office/drawing/2014/chartex" xmlns:cx1="http://schemas.microsoft.com/office/drawing/2015/9/8/chartex" xmlns:cx2="http://schemas.microsoft.com/office/drawing/2015/10/21/chartex" xmlns:cx3="http://schemas.microsoft.com/office/drawing/2016/5/9/chartex" xmlns:cx4="http://schemas.microsoft.com/office/drawing/2016/5/10/chartex" xmlns:cx5="http://schemas.microsoft.com/office/drawing/2016/5/11/chartex" xmlns:cx6="http://schemas.microsoft.com/office/drawing/2016/5/12/chartex" xmlns:cx7="http://schemas.microsoft.com/office/drawing/2016/5/13/chartex" xmlns:cx8="http://schemas.microsoft.com/office/drawing/2016/5/14/chartex" xmlns:mc="http://schemas.openxmlformats.org/markup-compatibility/2006" xmlns:aink="http://schemas.microsoft.com/office/drawing/2016/ink" xmlns:am3d="http://schemas.microsoft.com/office/drawing/2017/model3d" xmlns:o="urn:schemas-microsoft-com:office:office" xmlns:r="http://schemas.openxmlformats.org/officeDocument/2006/relationships" xmlns:m="http://schemas.openxmlformats.org/officeDocument/2006/math" xmlns:v="urn:schemas-microsoft-com:vml" xmlns:wp14="http://schemas.microsoft.com/office/word/2010/wordprocessingDrawing" xmlns:wp="http://schemas.openxmlformats.org/drawingml/2006/wordprocessingDrawing" xmlns:w10="urn:schemas-microsoft-com:office:word" xmlns:w="http://schemas.openxmlformats.org/wordprocessingml/2006/main" xmlns:w14="http://schemas.microsoft.com/office/word/2010/wordml" xmlns:w15="http://schemas.microsoft.com/office/word/2012/wordml" xmlns:w16cid="http://schemas.microsoft.com/office/word/2016/wordml/cid" xmlns:w16se="http://schemas.microsoft.com/office/word/2015/wordml/symex" xmlns:wpg="http://schemas.microsoft.com/office/word/2010/wordprocessingGroup" xmlns:wpi="http://schemas.microsoft.com/office/word/2010/wordprocessingInk" xmlns:wne="http://schemas.microsoft.com/office/word/2006/wordml" xmlns:wps="http://schemas.microsoft.com/office/word/2010/wordprocessingShape" mc:Ignorable="w14 w15 w16se w16cid wp14">
+<w:ftr xmlns:wpc="http://schemas.microsoft.com/office/word/2010/wordprocessingCanvas" xmlns:mc="http://schemas.openxmlformats.org/markup-compatibility/2006" xmlns:o="urn:schemas-microsoft-com:office:office" xmlns:r="http://schemas.openxmlformats.org/officeDocument/2006/relationships" xmlns:m="http://schemas.openxmlformats.org/officeDocument/2006/math" xmlns:v="urn:schemas-microsoft-com:vml" xmlns:wp14="http://schemas.microsoft.com/office/word/2010/wordprocessingDrawing" xmlns:wp="http://schemas.openxmlformats.org/drawingml/2006/wordprocessingDrawing" xmlns:w10="urn:schemas-microsoft-com:office:word" xmlns:w="http://schemas.openxmlformats.org/wordprocessingml/2006/main" xmlns:w14="http://schemas.microsoft.com/office/word/2010/wordml" xmlns:w15="http://schemas.microsoft.com/office/word/2012/wordml" xmlns:wpg="http://schemas.microsoft.com/office/word/2010/wordprocessingGroup" xmlns:wpi="http://schemas.microsoft.com/office/word/2010/wordprocessingInk" xmlns:wne="http://schemas.microsoft.com/office/word/2006/wordml" xmlns:wps="http://schemas.microsoft.com/office/word/2010/wordprocessingShape" mc:Ignorable="w14 w15 wp14">
   <w:p>
     <w:pPr>
       <w:pStyle w:val="Footer"/>
@@ -16185,7 +16162,10 @@
       <w:fldChar w:fldCharType="separate"/>
     </w:r>
     <w:r>
-      <w:t>37</w:t>
+      <w:rPr>
+        <w:noProof/>
+      </w:rPr>
+      <w:t>21</w:t>
     </w:r>
     <w:r>
       <w:fldChar w:fldCharType="end"/>
@@ -16193,11 +16173,24 @@
     <w:r>
       <w:t xml:space="preserve"> of </w:t>
     </w:r>
-    <w:fldSimple w:instr=" NUMPAGES ">
-      <w:r>
-        <w:t>37</w:t>
-      </w:r>
-    </w:fldSimple>
+    <w:r>
+      <w:fldChar w:fldCharType="begin"/>
+    </w:r>
+    <w:r>
+      <w:instrText xml:space="preserve"> NUMPAGES </w:instrText>
+    </w:r>
+    <w:r>
+      <w:fldChar w:fldCharType="separate"/>
+    </w:r>
+    <w:r>
+      <w:rPr>
+        <w:noProof/>
+      </w:rPr>
+      <w:t>40</w:t>
+    </w:r>
+    <w:r>
+      <w:fldChar w:fldCharType="end"/>
+    </w:r>
     <w:r>
       <w:tab/>
       <w:t>(</w:t>
@@ -16215,7 +16208,7 @@
       <w:rPr>
         <w:noProof/>
       </w:rPr>
-      <w:t>9/4/18</w:t>
+      <w:t>9/21/18</w:t>
     </w:r>
     <w:r>
       <w:fldChar w:fldCharType="end"/>
@@ -16228,7 +16221,7 @@
 </file>
 
 <file path=word/footnotes.xml><?xml version="1.0" encoding="utf-8"?>
-<w:footnotes xmlns:wpc="http://schemas.microsoft.com/office/word/2010/wordprocessingCanvas" xmlns:cx="http://schemas.microsoft.com/office/drawing/2014/chartex" xmlns:cx1="http://schemas.microsoft.com/office/drawing/2015/9/8/chartex" xmlns:cx2="http://schemas.microsoft.com/office/drawing/2015/10/21/chartex" xmlns:cx3="http://schemas.microsoft.com/office/drawing/2016/5/9/chartex" xmlns:cx4="http://schemas.microsoft.com/office/drawing/2016/5/10/chartex" xmlns:cx5="http://schemas.microsoft.com/office/drawing/2016/5/11/chartex" xmlns:cx6="http://schemas.microsoft.com/office/drawing/2016/5/12/chartex" xmlns:cx7="http://schemas.microsoft.com/office/drawing/2016/5/13/chartex" xmlns:cx8="http://schemas.microsoft.com/office/drawing/2016/5/14/chartex" xmlns:mc="http://schemas.openxmlformats.org/markup-compatibility/2006" xmlns:aink="http://schemas.microsoft.com/office/drawing/2016/ink" xmlns:am3d="http://schemas.microsoft.com/office/drawing/2017/model3d" xmlns:o="urn:schemas-microsoft-com:office:office" xmlns:r="http://schemas.openxmlformats.org/officeDocument/2006/relationships" xmlns:m="http://schemas.openxmlformats.org/officeDocument/2006/math" xmlns:v="urn:schemas-microsoft-com:vml" xmlns:wp14="http://schemas.microsoft.com/office/word/2010/wordprocessingDrawing" xmlns:wp="http://schemas.openxmlformats.org/drawingml/2006/wordprocessingDrawing" xmlns:w10="urn:schemas-microsoft-com:office:word" xmlns:w="http://schemas.openxmlformats.org/wordprocessingml/2006/main" xmlns:w14="http://schemas.microsoft.com/office/word/2010/wordml" xmlns:w15="http://schemas.microsoft.com/office/word/2012/wordml" xmlns:w16cid="http://schemas.microsoft.com/office/word/2016/wordml/cid" xmlns:w16se="http://schemas.microsoft.com/office/word/2015/wordml/symex" xmlns:wpg="http://schemas.microsoft.com/office/word/2010/wordprocessingGroup" xmlns:wpi="http://schemas.microsoft.com/office/word/2010/wordprocessingInk" xmlns:wne="http://schemas.microsoft.com/office/word/2006/wordml" xmlns:wps="http://schemas.microsoft.com/office/word/2010/wordprocessingShape" mc:Ignorable="w14 w15 w16se w16cid wp14">
+<w:footnotes xmlns:wpc="http://schemas.microsoft.com/office/word/2010/wordprocessingCanvas" xmlns:mc="http://schemas.openxmlformats.org/markup-compatibility/2006" xmlns:o="urn:schemas-microsoft-com:office:office" xmlns:r="http://schemas.openxmlformats.org/officeDocument/2006/relationships" xmlns:m="http://schemas.openxmlformats.org/officeDocument/2006/math" xmlns:v="urn:schemas-microsoft-com:vml" xmlns:wp14="http://schemas.microsoft.com/office/word/2010/wordprocessingDrawing" xmlns:wp="http://schemas.openxmlformats.org/drawingml/2006/wordprocessingDrawing" xmlns:w10="urn:schemas-microsoft-com:office:word" xmlns:w="http://schemas.openxmlformats.org/wordprocessingml/2006/main" xmlns:w14="http://schemas.microsoft.com/office/word/2010/wordml" xmlns:w15="http://schemas.microsoft.com/office/word/2012/wordml" xmlns:wpg="http://schemas.microsoft.com/office/word/2010/wordprocessingGroup" xmlns:wpi="http://schemas.microsoft.com/office/word/2010/wordprocessingInk" xmlns:wne="http://schemas.microsoft.com/office/word/2006/wordml" xmlns:wps="http://schemas.microsoft.com/office/word/2010/wordprocessingShape" mc:Ignorable="w14 w15 wp14">
   <w:footnote w:type="separator" w:id="-1">
     <w:p>
       <w:pPr>
@@ -16256,7 +16249,7 @@
 </file>
 
 <file path=word/numbering.xml><?xml version="1.0" encoding="utf-8"?>
-<w:numbering xmlns:wpc="http://schemas.microsoft.com/office/word/2010/wordprocessingCanvas" xmlns:cx="http://schemas.microsoft.com/office/drawing/2014/chartex" xmlns:cx1="http://schemas.microsoft.com/office/drawing/2015/9/8/chartex" xmlns:cx2="http://schemas.microsoft.com/office/drawing/2015/10/21/chartex" xmlns:cx3="http://schemas.microsoft.com/office/drawing/2016/5/9/chartex" xmlns:cx4="http://schemas.microsoft.com/office/drawing/2016/5/10/chartex" xmlns:cx5="http://schemas.microsoft.com/office/drawing/2016/5/11/chartex" xmlns:cx6="http://schemas.microsoft.com/office/drawing/2016/5/12/chartex" xmlns:cx7="http://schemas.microsoft.com/office/drawing/2016/5/13/chartex" xmlns:cx8="http://schemas.microsoft.com/office/drawing/2016/5/14/chartex" xmlns:mc="http://schemas.openxmlformats.org/markup-compatibility/2006" xmlns:aink="http://schemas.microsoft.com/office/drawing/2016/ink" xmlns:am3d="http://schemas.microsoft.com/office/drawing/2017/model3d" xmlns:o="urn:schemas-microsoft-com:office:office" xmlns:r="http://schemas.openxmlformats.org/officeDocument/2006/relationships" xmlns:m="http://schemas.openxmlformats.org/officeDocument/2006/math" xmlns:v="urn:schemas-microsoft-com:vml" xmlns:wp14="http://schemas.microsoft.com/office/word/2010/wordprocessingDrawing" xmlns:wp="http://schemas.openxmlformats.org/drawingml/2006/wordprocessingDrawing" xmlns:w10="urn:schemas-microsoft-com:office:word" xmlns:w="http://schemas.openxmlformats.org/wordprocessingml/2006/main" xmlns:w14="http://schemas.microsoft.com/office/word/2010/wordml" xmlns:w15="http://schemas.microsoft.com/office/word/2012/wordml" xmlns:w16cid="http://schemas.microsoft.com/office/word/2016/wordml/cid" xmlns:w16se="http://schemas.microsoft.com/office/word/2015/wordml/symex" xmlns:wpg="http://schemas.microsoft.com/office/word/2010/wordprocessingGroup" xmlns:wpi="http://schemas.microsoft.com/office/word/2010/wordprocessingInk" xmlns:wne="http://schemas.microsoft.com/office/word/2006/wordml" xmlns:wps="http://schemas.microsoft.com/office/word/2010/wordprocessingShape" mc:Ignorable="w14 w15 w16se w16cid wp14">
+<w:numbering xmlns:wpc="http://schemas.microsoft.com/office/word/2010/wordprocessingCanvas" xmlns:mc="http://schemas.openxmlformats.org/markup-compatibility/2006" xmlns:o="urn:schemas-microsoft-com:office:office" xmlns:r="http://schemas.openxmlformats.org/officeDocument/2006/relationships" xmlns:m="http://schemas.openxmlformats.org/officeDocument/2006/math" xmlns:v="urn:schemas-microsoft-com:vml" xmlns:wp14="http://schemas.microsoft.com/office/word/2010/wordprocessingDrawing" xmlns:wp="http://schemas.openxmlformats.org/drawingml/2006/wordprocessingDrawing" xmlns:w10="urn:schemas-microsoft-com:office:word" xmlns:w="http://schemas.openxmlformats.org/wordprocessingml/2006/main" xmlns:w14="http://schemas.microsoft.com/office/word/2010/wordml" xmlns:w15="http://schemas.microsoft.com/office/word/2012/wordml" xmlns:wpg="http://schemas.microsoft.com/office/word/2010/wordprocessingGroup" xmlns:wpi="http://schemas.microsoft.com/office/word/2010/wordprocessingInk" xmlns:wne="http://schemas.microsoft.com/office/word/2006/wordml" xmlns:wps="http://schemas.microsoft.com/office/word/2010/wordprocessingShape" mc:Ignorable="w14 w15 wp14">
   <w:abstractNum w:abstractNumId="0" w15:restartNumberingAfterBreak="0">
     <w:nsid w:val="08CD42D6"/>
     <w:multiLevelType w:val="multilevel"/>
@@ -17699,7 +17692,7 @@
 </file>
 
 <file path=word/styles.xml><?xml version="1.0" encoding="utf-8"?>
-<w:styles xmlns:mc="http://schemas.openxmlformats.org/markup-compatibility/2006" xmlns:r="http://schemas.openxmlformats.org/officeDocument/2006/relationships" xmlns:w="http://schemas.openxmlformats.org/wordprocessingml/2006/main" xmlns:w14="http://schemas.microsoft.com/office/word/2010/wordml" xmlns:w15="http://schemas.microsoft.com/office/word/2012/wordml" xmlns:w16cid="http://schemas.microsoft.com/office/word/2016/wordml/cid" xmlns:w16se="http://schemas.microsoft.com/office/word/2015/wordml/symex" mc:Ignorable="w14 w15 w16se w16cid">
+<w:styles xmlns:mc="http://schemas.openxmlformats.org/markup-compatibility/2006" xmlns:r="http://schemas.openxmlformats.org/officeDocument/2006/relationships" xmlns:w="http://schemas.openxmlformats.org/wordprocessingml/2006/main" xmlns:w14="http://schemas.microsoft.com/office/word/2010/wordml" xmlns:w15="http://schemas.microsoft.com/office/word/2012/wordml" mc:Ignorable="w14 w15">
   <w:docDefaults>
     <w:rPrDefault>
       <w:rPr>
@@ -17720,7 +17713,7 @@
       </w:pPr>
     </w:pPrDefault>
   </w:docDefaults>
-  <w:latentStyles w:defLockedState="0" w:defUIPriority="99" w:defSemiHidden="0" w:defUnhideWhenUsed="0" w:defQFormat="0" w:count="375">
+  <w:latentStyles w:defLockedState="0" w:defUIPriority="99" w:defSemiHidden="0" w:defUnhideWhenUsed="0" w:defQFormat="0" w:count="371">
     <w:lsdException w:name="Normal" w:uiPriority="0" w:qFormat="1"/>
     <w:lsdException w:name="heading 1" w:uiPriority="9" w:qFormat="1"/>
     <w:lsdException w:name="heading 2" w:semiHidden="1" w:uiPriority="9" w:unhideWhenUsed="1" w:qFormat="1"/>
@@ -18092,10 +18085,6 @@
     <w:lsdException w:name="List Table 5 Dark Accent 6" w:uiPriority="50"/>
     <w:lsdException w:name="List Table 6 Colorful Accent 6" w:uiPriority="51"/>
     <w:lsdException w:name="List Table 7 Colorful Accent 6" w:uiPriority="52"/>
-    <w:lsdException w:name="Mention" w:semiHidden="1" w:unhideWhenUsed="1"/>
-    <w:lsdException w:name="Smart Hyperlink" w:semiHidden="1" w:unhideWhenUsed="1"/>
-    <w:lsdException w:name="Hashtag" w:semiHidden="1" w:unhideWhenUsed="1"/>
-    <w:lsdException w:name="Unresolved Mention" w:semiHidden="1" w:unhideWhenUsed="1"/>
   </w:latentStyles>
   <w:style w:type="paragraph" w:default="1" w:styleId="Normal">
     <w:name w:val="Normal"/>
@@ -18856,7 +18845,7 @@
 </file>
 
 <file path=customXml/itemProps1.xml><?xml version="1.0" encoding="utf-8"?>
-<ds:datastoreItem xmlns:ds="http://schemas.openxmlformats.org/officeDocument/2006/customXml" ds:itemID="{276E4B2D-C8AE-423F-BA0C-0179F44BC94E}">
+<ds:datastoreItem xmlns:ds="http://schemas.openxmlformats.org/officeDocument/2006/customXml" ds:itemID="{F269F033-FB06-42A1-8869-3A3F3B97C366}">
   <ds:schemaRefs>
     <ds:schemaRef ds:uri="http://schemas.openxmlformats.org/officeDocument/2006/bibliography"/>
   </ds:schemaRefs>

</xml_diff>

<commit_message>
(+)    add 'but why' app to listing
</commit_message>
<xml_diff>
--- a/suppl/iPhone App Ideas.docx
+++ b/suppl/iPhone App Ideas.docx
@@ -2890,8 +2890,6 @@
       <w:r>
         <w:t xml:space="preserve"> schedule, then compare it to the original and compare or revise</w:t>
       </w:r>
-      <w:bookmarkStart w:id="8" w:name="_GoBack"/>
-      <w:bookmarkEnd w:id="8"/>
     </w:p>
     <w:p>
       <w:pPr>
@@ -5840,7 +5838,7 @@
           <w:szCs w:val="32"/>
         </w:rPr>
       </w:pPr>
-      <w:bookmarkStart w:id="9" w:name="_Toc499022725"/>
+      <w:bookmarkStart w:id="8" w:name="_Toc499022725"/>
       <w:r>
         <w:br w:type="page"/>
       </w:r>
@@ -5849,13 +5847,13 @@
       <w:pPr>
         <w:pStyle w:val="Heading1"/>
       </w:pPr>
-      <w:bookmarkStart w:id="10" w:name="_Toc523636543"/>
+      <w:bookmarkStart w:id="9" w:name="_Toc523636543"/>
       <w:r>
         <w:lastRenderedPageBreak/>
         <w:t>Communication</w:t>
       </w:r>
+      <w:bookmarkEnd w:id="8"/>
       <w:bookmarkEnd w:id="9"/>
-      <w:bookmarkEnd w:id="10"/>
     </w:p>
     <w:p>
       <w:pPr>
@@ -5993,13 +5991,13 @@
       <w:pPr>
         <w:pStyle w:val="Heading1"/>
       </w:pPr>
-      <w:bookmarkStart w:id="11" w:name="_Toc499022726"/>
-      <w:bookmarkStart w:id="12" w:name="_Toc523636544"/>
+      <w:bookmarkStart w:id="10" w:name="_Toc499022726"/>
+      <w:bookmarkStart w:id="11" w:name="_Toc523636544"/>
       <w:r>
         <w:t>Tracking, Desires &amp; Stuff</w:t>
       </w:r>
+      <w:bookmarkEnd w:id="10"/>
       <w:bookmarkEnd w:id="11"/>
-      <w:bookmarkEnd w:id="12"/>
     </w:p>
     <w:p>
       <w:pPr>
@@ -7358,6 +7356,45 @@
     </w:p>
     <w:p>
       <w:pPr>
+        <w:pStyle w:val="ListParagraph"/>
+        <w:numPr>
+          <w:ilvl w:val="0"/>
+          <w:numId w:val="4"/>
+        </w:numPr>
+        <w:spacing w:after="0" w:line="240" w:lineRule="auto"/>
+      </w:pPr>
+      <w:r>
+        <w:rPr>
+          <w:rFonts w:eastAsia="Times New Roman" w:cs="Calibri"/>
+          <w:b/>
+        </w:rPr>
+        <w:t>But Why?</w:t>
+      </w:r>
+    </w:p>
+    <w:p>
+      <w:pPr>
+        <w:pStyle w:val="ListParagraph"/>
+        <w:numPr>
+          <w:ilvl w:val="1"/>
+          <w:numId w:val="4"/>
+        </w:numPr>
+        <w:spacing w:after="0" w:line="240" w:lineRule="auto"/>
+      </w:pPr>
+      <w:r>
+        <w:rPr>
+          <w:rFonts w:eastAsia="Times New Roman" w:cs="Calibri"/>
+        </w:rPr>
+        <w:t xml:space="preserve">A group app to share humorous things you encounter throughout the day, like weird people, strange cars, interesting events that just confuse you. To share with others, either in groups or just at random </w:t>
+      </w:r>
+      <w:r>
+        <w:rPr>
+          <w:rFonts w:eastAsia="Times New Roman" w:cs="Calibri"/>
+        </w:rPr>
+        <w:sym w:font="Wingdings" w:char="F04A"/>
+      </w:r>
+    </w:p>
+    <w:p>
+      <w:pPr>
         <w:rPr>
           <w:b/>
         </w:rPr>
@@ -7677,7 +7714,7 @@
           <w:szCs w:val="32"/>
         </w:rPr>
       </w:pPr>
-      <w:bookmarkStart w:id="13" w:name="_Toc499022727"/>
+      <w:bookmarkStart w:id="12" w:name="_Toc499022727"/>
       <w:r>
         <w:br w:type="page"/>
       </w:r>
@@ -7686,13 +7723,13 @@
       <w:pPr>
         <w:pStyle w:val="Heading1"/>
       </w:pPr>
-      <w:bookmarkStart w:id="14" w:name="_Toc523636545"/>
+      <w:bookmarkStart w:id="13" w:name="_Toc523636545"/>
       <w:r>
         <w:lastRenderedPageBreak/>
         <w:t>Tracking, General</w:t>
       </w:r>
+      <w:bookmarkEnd w:id="12"/>
       <w:bookmarkEnd w:id="13"/>
-      <w:bookmarkEnd w:id="14"/>
     </w:p>
     <w:p>
       <w:pPr>
@@ -9143,7 +9180,7 @@
           <w:szCs w:val="32"/>
         </w:rPr>
       </w:pPr>
-      <w:bookmarkStart w:id="15" w:name="_Toc499022728"/>
+      <w:bookmarkStart w:id="14" w:name="_Toc499022728"/>
       <w:r>
         <w:br w:type="page"/>
       </w:r>
@@ -9152,13 +9189,13 @@
       <w:pPr>
         <w:pStyle w:val="Heading1"/>
       </w:pPr>
-      <w:bookmarkStart w:id="16" w:name="_Toc523636546"/>
+      <w:bookmarkStart w:id="15" w:name="_Toc523636546"/>
       <w:r>
         <w:lastRenderedPageBreak/>
         <w:t>Group Activity</w:t>
       </w:r>
+      <w:bookmarkEnd w:id="14"/>
       <w:bookmarkEnd w:id="15"/>
-      <w:bookmarkEnd w:id="16"/>
     </w:p>
     <w:p>
       <w:pPr>
@@ -9517,14 +9554,14 @@
         <w:pStyle w:val="Heading1"/>
         <w:pageBreakBefore/>
       </w:pPr>
-      <w:bookmarkStart w:id="17" w:name="_Toc499022729"/>
-      <w:bookmarkStart w:id="18" w:name="_Toc523636547"/>
+      <w:bookmarkStart w:id="16" w:name="_Toc499022729"/>
+      <w:bookmarkStart w:id="17" w:name="_Toc523636547"/>
       <w:r>
         <w:lastRenderedPageBreak/>
         <w:t>Food, Eating, Dining</w:t>
       </w:r>
+      <w:bookmarkEnd w:id="16"/>
       <w:bookmarkEnd w:id="17"/>
-      <w:bookmarkEnd w:id="18"/>
     </w:p>
     <w:p>
       <w:pPr>
@@ -10152,13 +10189,13 @@
       <w:pPr>
         <w:pStyle w:val="Heading1"/>
       </w:pPr>
-      <w:bookmarkStart w:id="19" w:name="_Toc499022730"/>
-      <w:bookmarkStart w:id="20" w:name="_Toc523636548"/>
+      <w:bookmarkStart w:id="18" w:name="_Toc499022730"/>
+      <w:bookmarkStart w:id="19" w:name="_Toc523636548"/>
       <w:r>
         <w:t>Self-Improvement</w:t>
       </w:r>
+      <w:bookmarkEnd w:id="18"/>
       <w:bookmarkEnd w:id="19"/>
-      <w:bookmarkEnd w:id="20"/>
     </w:p>
     <w:p>
       <w:pPr>
@@ -11397,14 +11434,14 @@
         <w:pStyle w:val="Heading1"/>
         <w:pageBreakBefore/>
       </w:pPr>
-      <w:bookmarkStart w:id="21" w:name="_Toc499022731"/>
-      <w:bookmarkStart w:id="22" w:name="_Toc523636549"/>
+      <w:bookmarkStart w:id="20" w:name="_Toc499022731"/>
+      <w:bookmarkStart w:id="21" w:name="_Toc523636549"/>
       <w:r>
         <w:lastRenderedPageBreak/>
         <w:t>Professional</w:t>
       </w:r>
+      <w:bookmarkEnd w:id="20"/>
       <w:bookmarkEnd w:id="21"/>
-      <w:bookmarkEnd w:id="22"/>
     </w:p>
     <w:p>
       <w:pPr>
@@ -11639,7 +11676,7 @@
           <w:szCs w:val="32"/>
         </w:rPr>
       </w:pPr>
-      <w:bookmarkStart w:id="23" w:name="_Toc499022732"/>
+      <w:bookmarkStart w:id="22" w:name="_Toc499022732"/>
       <w:r>
         <w:br w:type="page"/>
       </w:r>
@@ -11648,13 +11685,13 @@
       <w:pPr>
         <w:pStyle w:val="Heading1"/>
       </w:pPr>
-      <w:bookmarkStart w:id="24" w:name="_Toc523636550"/>
+      <w:bookmarkStart w:id="23" w:name="_Toc523636550"/>
       <w:r>
         <w:lastRenderedPageBreak/>
         <w:t>Brain Injury Recovery!</w:t>
       </w:r>
+      <w:bookmarkEnd w:id="22"/>
       <w:bookmarkEnd w:id="23"/>
-      <w:bookmarkEnd w:id="24"/>
     </w:p>
     <w:p>
       <w:pPr>
@@ -13034,15 +13071,7 @@
         <w:spacing w:line="254" w:lineRule="auto"/>
       </w:pPr>
       <w:r>
-        <w:t xml:space="preserve">Write a list of your key rehab daily reminders to review. For viewing, not </w:t>
-      </w:r>
-      <w:proofErr w:type="spellStart"/>
-      <w:r>
-        <w:t>lameo</w:t>
-      </w:r>
-      <w:proofErr w:type="spellEnd"/>
-      <w:r>
-        <w:t xml:space="preserve"> notifications</w:t>
+        <w:t>Write a list of your key rehab daily reminders to review. For viewing, not lameo notifications</w:t>
       </w:r>
     </w:p>
     <w:p>
@@ -13251,204 +13280,204 @@
         <w:pStyle w:val="Heading1"/>
         <w:pageBreakBefore/>
       </w:pPr>
-      <w:bookmarkStart w:id="25" w:name="_Toc499022733"/>
-      <w:bookmarkStart w:id="26" w:name="_Toc523636551"/>
+      <w:bookmarkStart w:id="24" w:name="_Toc499022733"/>
+      <w:bookmarkStart w:id="25" w:name="_Toc523636551"/>
       <w:r>
         <w:lastRenderedPageBreak/>
         <w:t>Miscellaneous Humor</w:t>
       </w:r>
+      <w:bookmarkEnd w:id="24"/>
       <w:bookmarkEnd w:id="25"/>
+    </w:p>
+    <w:p>
+      <w:pPr>
+        <w:pStyle w:val="ListParagraph"/>
+        <w:numPr>
+          <w:ilvl w:val="0"/>
+          <w:numId w:val="4"/>
+        </w:numPr>
+        <w:spacing w:line="254" w:lineRule="auto"/>
+        <w:rPr>
+          <w:b/>
+        </w:rPr>
+      </w:pPr>
+      <w:r>
+        <w:rPr>
+          <w:b/>
+        </w:rPr>
+        <w:t>Auto Text Breanna Poop</w:t>
+      </w:r>
+    </w:p>
+    <w:p>
+      <w:pPr>
+        <w:pStyle w:val="ListParagraph"/>
+        <w:numPr>
+          <w:ilvl w:val="1"/>
+          <w:numId w:val="4"/>
+        </w:numPr>
+        <w:spacing w:line="254" w:lineRule="auto"/>
+      </w:pPr>
+      <w:r>
+        <w:t>Like just the word ‘Poop’. That’s it</w:t>
+      </w:r>
+    </w:p>
+    <w:p>
+      <w:pPr>
+        <w:pStyle w:val="ListParagraph"/>
+        <w:numPr>
+          <w:ilvl w:val="1"/>
+          <w:numId w:val="4"/>
+        </w:numPr>
+        <w:spacing w:line="254" w:lineRule="auto"/>
+      </w:pPr>
+      <w:r>
+        <w:t xml:space="preserve">Set it to intervals </w:t>
+      </w:r>
+      <w:r>
+        <w:rPr>
+          <w:rFonts w:ascii="Wingdings" w:hAnsi="Wingdings"/>
+        </w:rPr>
+        <w:t></w:t>
+      </w:r>
+    </w:p>
+    <w:p>
+      <w:pPr>
+        <w:pStyle w:val="ListParagraph"/>
+        <w:numPr>
+          <w:ilvl w:val="0"/>
+          <w:numId w:val="4"/>
+        </w:numPr>
+        <w:spacing w:line="254" w:lineRule="auto"/>
+        <w:rPr>
+          <w:b/>
+        </w:rPr>
+      </w:pPr>
+      <w:r>
+        <w:rPr>
+          <w:b/>
+        </w:rPr>
+        <w:t>Stooney Barks</w:t>
+      </w:r>
+    </w:p>
+    <w:p>
+      <w:pPr>
+        <w:pStyle w:val="ListParagraph"/>
+        <w:numPr>
+          <w:ilvl w:val="1"/>
+          <w:numId w:val="4"/>
+        </w:numPr>
+        <w:spacing w:line="254" w:lineRule="auto"/>
+      </w:pPr>
+      <w:r>
+        <w:t xml:space="preserve">An app that shows Stooney’ face, and barks at you </w:t>
+      </w:r>
+      <w:r>
+        <w:rPr>
+          <w:rFonts w:ascii="Wingdings" w:hAnsi="Wingdings"/>
+        </w:rPr>
+        <w:t></w:t>
+      </w:r>
+    </w:p>
+    <w:p>
+      <w:pPr>
+        <w:pStyle w:val="ListParagraph"/>
+        <w:numPr>
+          <w:ilvl w:val="1"/>
+          <w:numId w:val="4"/>
+        </w:numPr>
+        <w:spacing w:line="254" w:lineRule="auto"/>
+      </w:pPr>
+      <w:r>
+        <w:t>Named ‘Stooney’</w:t>
+      </w:r>
+    </w:p>
+    <w:p>
+      <w:pPr>
+        <w:pStyle w:val="ListParagraph"/>
+        <w:numPr>
+          <w:ilvl w:val="1"/>
+          <w:numId w:val="4"/>
+        </w:numPr>
+        <w:spacing w:line="254" w:lineRule="auto"/>
+      </w:pPr>
+      <w:r>
+        <w:t xml:space="preserve">The whole goal here is to have Stooney’s face on your home screen, and to list in detail Stooney details on her App Page </w:t>
+      </w:r>
+      <w:r>
+        <w:rPr>
+          <w:rFonts w:ascii="Wingdings" w:hAnsi="Wingdings"/>
+        </w:rPr>
+        <w:t></w:t>
+      </w:r>
+    </w:p>
+    <w:p>
+      <w:pPr>
+        <w:pStyle w:val="ListParagraph"/>
+        <w:numPr>
+          <w:ilvl w:val="0"/>
+          <w:numId w:val="4"/>
+        </w:numPr>
+        <w:spacing w:line="254" w:lineRule="auto"/>
+        <w:rPr>
+          <w:b/>
+        </w:rPr>
+      </w:pPr>
+      <w:r>
+        <w:rPr>
+          <w:b/>
+        </w:rPr>
+        <w:t>Text a Joke</w:t>
+      </w:r>
+    </w:p>
+    <w:p>
+      <w:pPr>
+        <w:pStyle w:val="ListParagraph"/>
+        <w:numPr>
+          <w:ilvl w:val="1"/>
+          <w:numId w:val="4"/>
+        </w:numPr>
+        <w:spacing w:line="254" w:lineRule="auto"/>
+      </w:pPr>
+      <w:r>
+        <w:t xml:space="preserve">From time-to-time it will pop up a joke, ask you to rate it, and then ask who you want to send it to, if you do </w:t>
+      </w:r>
+      <w:r>
+        <w:rPr>
+          <w:rFonts w:ascii="Wingdings" w:hAnsi="Wingdings"/>
+        </w:rPr>
+        <w:t></w:t>
+      </w:r>
+    </w:p>
+    <w:p>
+      <w:pPr>
+        <w:pStyle w:val="ListParagraph"/>
+        <w:numPr>
+          <w:ilvl w:val="0"/>
+          <w:numId w:val="4"/>
+        </w:numPr>
+        <w:spacing w:line="254" w:lineRule="auto"/>
+        <w:rPr>
+          <w:b/>
+        </w:rPr>
+      </w:pPr>
+      <w:r>
+        <w:rPr>
+          <w:b/>
+        </w:rPr>
+        <w:t>Word Art to Image</w:t>
+      </w:r>
+    </w:p>
+    <w:p>
+      <w:pPr>
+        <w:pStyle w:val="Heading1"/>
+      </w:pPr>
+      <w:bookmarkStart w:id="26" w:name="_Toc499022734"/>
+      <w:bookmarkStart w:id="27" w:name="_Toc523636552"/>
+      <w:r>
+        <w:t>Media</w:t>
+      </w:r>
       <w:bookmarkEnd w:id="26"/>
-    </w:p>
-    <w:p>
-      <w:pPr>
-        <w:pStyle w:val="ListParagraph"/>
-        <w:numPr>
-          <w:ilvl w:val="0"/>
-          <w:numId w:val="4"/>
-        </w:numPr>
-        <w:spacing w:line="254" w:lineRule="auto"/>
-        <w:rPr>
-          <w:b/>
-        </w:rPr>
-      </w:pPr>
-      <w:r>
-        <w:rPr>
-          <w:b/>
-        </w:rPr>
-        <w:t>Auto Text Breanna Poop</w:t>
-      </w:r>
-    </w:p>
-    <w:p>
-      <w:pPr>
-        <w:pStyle w:val="ListParagraph"/>
-        <w:numPr>
-          <w:ilvl w:val="1"/>
-          <w:numId w:val="4"/>
-        </w:numPr>
-        <w:spacing w:line="254" w:lineRule="auto"/>
-      </w:pPr>
-      <w:r>
-        <w:t>Like just the word ‘Poop’. That’s it</w:t>
-      </w:r>
-    </w:p>
-    <w:p>
-      <w:pPr>
-        <w:pStyle w:val="ListParagraph"/>
-        <w:numPr>
-          <w:ilvl w:val="1"/>
-          <w:numId w:val="4"/>
-        </w:numPr>
-        <w:spacing w:line="254" w:lineRule="auto"/>
-      </w:pPr>
-      <w:r>
-        <w:t xml:space="preserve">Set it to intervals </w:t>
-      </w:r>
-      <w:r>
-        <w:rPr>
-          <w:rFonts w:ascii="Wingdings" w:hAnsi="Wingdings"/>
-        </w:rPr>
-        <w:t></w:t>
-      </w:r>
-    </w:p>
-    <w:p>
-      <w:pPr>
-        <w:pStyle w:val="ListParagraph"/>
-        <w:numPr>
-          <w:ilvl w:val="0"/>
-          <w:numId w:val="4"/>
-        </w:numPr>
-        <w:spacing w:line="254" w:lineRule="auto"/>
-        <w:rPr>
-          <w:b/>
-        </w:rPr>
-      </w:pPr>
-      <w:r>
-        <w:rPr>
-          <w:b/>
-        </w:rPr>
-        <w:t>Stooney Barks</w:t>
-      </w:r>
-    </w:p>
-    <w:p>
-      <w:pPr>
-        <w:pStyle w:val="ListParagraph"/>
-        <w:numPr>
-          <w:ilvl w:val="1"/>
-          <w:numId w:val="4"/>
-        </w:numPr>
-        <w:spacing w:line="254" w:lineRule="auto"/>
-      </w:pPr>
-      <w:r>
-        <w:t xml:space="preserve">An app that shows Stooney’ face, and barks at you </w:t>
-      </w:r>
-      <w:r>
-        <w:rPr>
-          <w:rFonts w:ascii="Wingdings" w:hAnsi="Wingdings"/>
-        </w:rPr>
-        <w:t></w:t>
-      </w:r>
-    </w:p>
-    <w:p>
-      <w:pPr>
-        <w:pStyle w:val="ListParagraph"/>
-        <w:numPr>
-          <w:ilvl w:val="1"/>
-          <w:numId w:val="4"/>
-        </w:numPr>
-        <w:spacing w:line="254" w:lineRule="auto"/>
-      </w:pPr>
-      <w:r>
-        <w:t>Named ‘Stooney’</w:t>
-      </w:r>
-    </w:p>
-    <w:p>
-      <w:pPr>
-        <w:pStyle w:val="ListParagraph"/>
-        <w:numPr>
-          <w:ilvl w:val="1"/>
-          <w:numId w:val="4"/>
-        </w:numPr>
-        <w:spacing w:line="254" w:lineRule="auto"/>
-      </w:pPr>
-      <w:r>
-        <w:t xml:space="preserve">The whole goal here is to have Stooney’s face on your home screen, and to list in detail Stooney details on her App Page </w:t>
-      </w:r>
-      <w:r>
-        <w:rPr>
-          <w:rFonts w:ascii="Wingdings" w:hAnsi="Wingdings"/>
-        </w:rPr>
-        <w:t></w:t>
-      </w:r>
-    </w:p>
-    <w:p>
-      <w:pPr>
-        <w:pStyle w:val="ListParagraph"/>
-        <w:numPr>
-          <w:ilvl w:val="0"/>
-          <w:numId w:val="4"/>
-        </w:numPr>
-        <w:spacing w:line="254" w:lineRule="auto"/>
-        <w:rPr>
-          <w:b/>
-        </w:rPr>
-      </w:pPr>
-      <w:r>
-        <w:rPr>
-          <w:b/>
-        </w:rPr>
-        <w:t>Text a Joke</w:t>
-      </w:r>
-    </w:p>
-    <w:p>
-      <w:pPr>
-        <w:pStyle w:val="ListParagraph"/>
-        <w:numPr>
-          <w:ilvl w:val="1"/>
-          <w:numId w:val="4"/>
-        </w:numPr>
-        <w:spacing w:line="254" w:lineRule="auto"/>
-      </w:pPr>
-      <w:r>
-        <w:t xml:space="preserve">From time-to-time it will pop up a joke, ask you to rate it, and then ask who you want to send it to, if you do </w:t>
-      </w:r>
-      <w:r>
-        <w:rPr>
-          <w:rFonts w:ascii="Wingdings" w:hAnsi="Wingdings"/>
-        </w:rPr>
-        <w:t></w:t>
-      </w:r>
-    </w:p>
-    <w:p>
-      <w:pPr>
-        <w:pStyle w:val="ListParagraph"/>
-        <w:numPr>
-          <w:ilvl w:val="0"/>
-          <w:numId w:val="4"/>
-        </w:numPr>
-        <w:spacing w:line="254" w:lineRule="auto"/>
-        <w:rPr>
-          <w:b/>
-        </w:rPr>
-      </w:pPr>
-      <w:r>
-        <w:rPr>
-          <w:b/>
-        </w:rPr>
-        <w:t>Word Art to Image</w:t>
-      </w:r>
-    </w:p>
-    <w:p>
-      <w:pPr>
-        <w:pStyle w:val="Heading1"/>
-      </w:pPr>
-      <w:bookmarkStart w:id="27" w:name="_Toc499022734"/>
-      <w:bookmarkStart w:id="28" w:name="_Toc523636552"/>
-      <w:r>
-        <w:t>Media</w:t>
-      </w:r>
       <w:bookmarkEnd w:id="27"/>
-      <w:bookmarkEnd w:id="28"/>
     </w:p>
     <w:p>
       <w:pPr>
@@ -13626,7 +13655,7 @@
           <w:szCs w:val="32"/>
         </w:rPr>
       </w:pPr>
-      <w:bookmarkStart w:id="29" w:name="_Toc499022735"/>
+      <w:bookmarkStart w:id="28" w:name="_Toc499022735"/>
       <w:r>
         <w:br w:type="page"/>
       </w:r>
@@ -13635,13 +13664,13 @@
       <w:pPr>
         <w:pStyle w:val="Heading1"/>
       </w:pPr>
-      <w:bookmarkStart w:id="30" w:name="_Toc523636553"/>
+      <w:bookmarkStart w:id="29" w:name="_Toc523636553"/>
       <w:r>
         <w:lastRenderedPageBreak/>
         <w:t>Neato</w:t>
       </w:r>
+      <w:bookmarkEnd w:id="28"/>
       <w:bookmarkEnd w:id="29"/>
-      <w:bookmarkEnd w:id="30"/>
     </w:p>
     <w:p>
       <w:pPr>
@@ -14020,14 +14049,14 @@
         <w:pStyle w:val="Heading1"/>
         <w:pageBreakBefore/>
       </w:pPr>
-      <w:bookmarkStart w:id="31" w:name="_Toc499022736"/>
-      <w:bookmarkStart w:id="32" w:name="_Toc523636554"/>
+      <w:bookmarkStart w:id="30" w:name="_Toc499022736"/>
+      <w:bookmarkStart w:id="31" w:name="_Toc523636554"/>
       <w:r>
         <w:lastRenderedPageBreak/>
         <w:t>Utilities</w:t>
       </w:r>
+      <w:bookmarkEnd w:id="30"/>
       <w:bookmarkEnd w:id="31"/>
-      <w:bookmarkEnd w:id="32"/>
     </w:p>
     <w:p>
       <w:pPr>
@@ -15095,7 +15124,7 @@
           <w:szCs w:val="32"/>
         </w:rPr>
       </w:pPr>
-      <w:bookmarkStart w:id="33" w:name="_Toc499022737"/>
+      <w:bookmarkStart w:id="32" w:name="_Toc499022737"/>
       <w:r>
         <w:br w:type="page"/>
       </w:r>
@@ -15105,12 +15134,12 @@
         <w:pStyle w:val="Heading1"/>
         <w:pageBreakBefore/>
       </w:pPr>
-      <w:bookmarkStart w:id="34" w:name="_Toc523636555"/>
+      <w:bookmarkStart w:id="33" w:name="_Toc523636555"/>
       <w:r>
         <w:lastRenderedPageBreak/>
         <w:t>Photography</w:t>
       </w:r>
-      <w:bookmarkEnd w:id="34"/>
+      <w:bookmarkEnd w:id="33"/>
     </w:p>
     <w:p>
       <w:pPr>
@@ -15394,13 +15423,13 @@
         <w:pStyle w:val="Heading1"/>
         <w:pageBreakBefore/>
       </w:pPr>
-      <w:bookmarkStart w:id="35" w:name="_Toc523636556"/>
+      <w:bookmarkStart w:id="34" w:name="_Toc523636556"/>
       <w:r>
         <w:lastRenderedPageBreak/>
         <w:t>Miscellaneous</w:t>
       </w:r>
-      <w:bookmarkEnd w:id="33"/>
-      <w:bookmarkEnd w:id="35"/>
+      <w:bookmarkEnd w:id="32"/>
+      <w:bookmarkEnd w:id="34"/>
     </w:p>
     <w:p>
       <w:pPr>
@@ -16165,7 +16194,7 @@
       <w:rPr>
         <w:noProof/>
       </w:rPr>
-      <w:t>21</w:t>
+      <w:t>17</w:t>
     </w:r>
     <w:r>
       <w:fldChar w:fldCharType="end"/>
@@ -16173,24 +16202,14 @@
     <w:r>
       <w:t xml:space="preserve"> of </w:t>
     </w:r>
-    <w:r>
-      <w:fldChar w:fldCharType="begin"/>
-    </w:r>
-    <w:r>
-      <w:instrText xml:space="preserve"> NUMPAGES </w:instrText>
-    </w:r>
-    <w:r>
-      <w:fldChar w:fldCharType="separate"/>
-    </w:r>
-    <w:r>
-      <w:rPr>
-        <w:noProof/>
-      </w:rPr>
-      <w:t>40</w:t>
-    </w:r>
-    <w:r>
-      <w:fldChar w:fldCharType="end"/>
-    </w:r>
+    <w:fldSimple w:instr=" NUMPAGES ">
+      <w:r>
+        <w:rPr>
+          <w:noProof/>
+        </w:rPr>
+        <w:t>40</w:t>
+      </w:r>
+    </w:fldSimple>
     <w:r>
       <w:tab/>
       <w:t>(</w:t>
@@ -16208,7 +16227,7 @@
       <w:rPr>
         <w:noProof/>
       </w:rPr>
-      <w:t>9/21/18</w:t>
+      <w:t>9/22/18</w:t>
     </w:r>
     <w:r>
       <w:fldChar w:fldCharType="end"/>
@@ -18845,7 +18864,7 @@
 </file>
 
 <file path=customXml/itemProps1.xml><?xml version="1.0" encoding="utf-8"?>
-<ds:datastoreItem xmlns:ds="http://schemas.openxmlformats.org/officeDocument/2006/customXml" ds:itemID="{F269F033-FB06-42A1-8869-3A3F3B97C366}">
+<ds:datastoreItem xmlns:ds="http://schemas.openxmlformats.org/officeDocument/2006/customXml" ds:itemID="{C714A8A1-23E7-4AF4-808B-B5224D6FCE10}">
   <ds:schemaRefs>
     <ds:schemaRef ds:uri="http://schemas.openxmlformats.org/officeDocument/2006/bibliography"/>
   </ds:schemaRefs>

</xml_diff>

<commit_message>
(C)    errors and warnings review and complete
</commit_message>
<xml_diff>
--- a/suppl/iPhone App Ideas.docx
+++ b/suppl/iPhone App Ideas.docx
@@ -41,9 +41,11 @@
       </w:r>
     </w:p>
     <w:p>
-      <w:r>
-        <w:tab/>
-        <w:t>&lt;to be completed&gt;</w:t>
+      <w:pPr>
+        <w:ind w:left="720"/>
+      </w:pPr>
+      <w:r>
+        <w:t>Jreina ideas for personal app development, focusing on contribution to daily activities and personal life improvement.</w:t>
       </w:r>
     </w:p>
     <w:p/>
@@ -2563,7 +2565,15 @@
         <w:spacing w:line="254" w:lineRule="auto"/>
       </w:pPr>
       <w:r>
-        <w:t>e.g. “Thread – IV Interview, PIC24 ramp &amp; purchase, resume, practice, history of event, Aerotek, etc.”, “Dinner at Derek's”, “Hang w/Nkei”, “HW3”, etc.</w:t>
+        <w:t xml:space="preserve">e.g. “Thread – IV Interview, PIC24 ramp &amp; purchase, resume, practice, history of event, </w:t>
+      </w:r>
+      <w:proofErr w:type="spellStart"/>
+      <w:r>
+        <w:t>Aerotek</w:t>
+      </w:r>
+      <w:proofErr w:type="spellEnd"/>
+      <w:r>
+        <w:t>, etc.”, “Dinner at Derek's”, “Hang w/Nkei”, “HW3”, etc.</w:t>
       </w:r>
     </w:p>
     <w:p>
@@ -2601,8 +2611,13 @@
         </w:numPr>
         <w:spacing w:line="254" w:lineRule="auto"/>
       </w:pPr>
-      <w:r>
-        <w:t>e.g. how you lay out content, selected SR's, social curriculum, etc.</w:t>
+      <w:proofErr w:type="gramStart"/>
+      <w:r>
+        <w:t>e.g</w:t>
+      </w:r>
+      <w:proofErr w:type="gramEnd"/>
+      <w:r>
+        <w:t>. how you lay out content, selected SR's, social curriculum, etc.</w:t>
       </w:r>
     </w:p>
     <w:p>
@@ -2706,7 +2721,13 @@
         <w:spacing w:line="254" w:lineRule="auto"/>
       </w:pPr>
       <w:r>
-        <w:t>The App never allows you to view the listing, that is one of the key points, not for review or remembering!</w:t>
+        <w:t xml:space="preserve">The App never allows you to view the listing, </w:t>
+      </w:r>
+      <w:r>
+        <w:t>which</w:t>
+      </w:r>
+      <w:r>
+        <w:t xml:space="preserve"> is one of the key points, not for review or remembering!</w:t>
       </w:r>
     </w:p>
     <w:p>
@@ -4562,7 +4583,15 @@
         <w:spacing w:line="254" w:lineRule="auto"/>
       </w:pPr>
       <w:r>
-        <w:t>(stretch) Tracks when you checked something off. Uses this and the assigned date to calc stats and share them (ex. plot tardiness over time)</w:t>
+        <w:t xml:space="preserve">(stretch) Tracks when you checked something off. Uses this and the assigned date to </w:t>
+      </w:r>
+      <w:proofErr w:type="spellStart"/>
+      <w:r>
+        <w:t>calc</w:t>
+      </w:r>
+      <w:proofErr w:type="spellEnd"/>
+      <w:r>
+        <w:t xml:space="preserve"> stats and share them (ex. plot tardiness over time)</w:t>
       </w:r>
     </w:p>
     <w:p>
@@ -6520,7 +6549,19 @@
         <w:spacing w:line="254" w:lineRule="auto"/>
       </w:pPr>
       <w:r>
-        <w:t>Beeps with # notifier when items present</w:t>
+        <w:t>Beeps with # no</w:t>
+      </w:r>
+      <w:r>
+        <w:t>tification</w:t>
+      </w:r>
+      <w:r>
+        <w:t xml:space="preserve"> when items </w:t>
+      </w:r>
+      <w:r>
+        <w:t xml:space="preserve">are </w:t>
+      </w:r>
+      <w:r>
+        <w:t>present</w:t>
       </w:r>
     </w:p>
     <w:p>
@@ -6756,7 +6797,10 @@
         <w:spacing w:line="254" w:lineRule="auto"/>
       </w:pPr>
       <w:r>
-        <w:t>View of these is easily toggleable</w:t>
+        <w:t>Vi</w:t>
+      </w:r>
+      <w:r>
+        <w:t>ew of these is easily toggled</w:t>
       </w:r>
     </w:p>
     <w:p>
@@ -9572,7 +9616,15 @@
         </w:numPr>
       </w:pPr>
       <w:r>
-        <w:t>*pings ur neighbor, “do you have X?”</w:t>
+        <w:t xml:space="preserve">*pings </w:t>
+      </w:r>
+      <w:proofErr w:type="gramStart"/>
+      <w:r>
+        <w:t>ur</w:t>
+      </w:r>
+      <w:proofErr w:type="gramEnd"/>
+      <w:r>
+        <w:t xml:space="preserve"> neighbor, “do you have X?”</w:t>
       </w:r>
     </w:p>
     <w:p>
@@ -9665,10 +9717,10 @@
         </w:numPr>
       </w:pPr>
       <w:r>
-        <w:t>Just</w:t>
-      </w:r>
-      <w:r>
-        <w:t xml:space="preserve"> like in </w:t>
+        <w:t>Similar to</w:t>
+      </w:r>
+      <w:r>
+        <w:t xml:space="preserve"> </w:t>
       </w:r>
       <w:r>
         <w:rPr>
@@ -9677,7 +9729,7 @@
         <w:t>HabitMinder</w:t>
       </w:r>
       <w:r>
-        <w:t>, but as separate app</w:t>
+        <w:t xml:space="preserve"> but as separate app</w:t>
       </w:r>
     </w:p>
     <w:p>
@@ -10389,7 +10441,13 @@
         <w:spacing w:line="254" w:lineRule="auto"/>
       </w:pPr>
       <w:r>
-        <w:t xml:space="preserve">This initial app only allows one per day max. if people end up requesting more, make a second version, which allows multiple!! </w:t>
+        <w:t xml:space="preserve">This initial app only allows one per day max. </w:t>
+      </w:r>
+      <w:r>
+        <w:t>I</w:t>
+      </w:r>
+      <w:r>
+        <w:t xml:space="preserve">f people end up requesting more, make a second version, which allows multiple!! </w:t>
       </w:r>
       <w:r>
         <w:rPr>
@@ -10543,12 +10601,12 @@
         </w:numPr>
         <w:spacing w:after="0" w:line="240" w:lineRule="auto"/>
         <w:rPr>
-          <w:rFonts w:ascii="Times New Roman" w:eastAsia="Times New Roman" w:hAnsi="Times New Roman" w:cs="Times New Roman"/>
-        </w:rPr>
-      </w:pPr>
-      <w:r>
-        <w:rPr>
-          <w:rFonts w:ascii="Times New Roman" w:eastAsia="Times New Roman" w:hAnsi="Times New Roman" w:cs="Times New Roman"/>
+          <w:rFonts w:eastAsia="Times New Roman" w:cs="Calibri"/>
+        </w:rPr>
+      </w:pPr>
+      <w:r>
+        <w:rPr>
+          <w:rFonts w:eastAsia="Times New Roman" w:cs="Calibri"/>
         </w:rPr>
         <w:t>A place to store core, sometimes non-self-evident life principles and mottos that you want to live by, maybe needing help</w:t>
       </w:r>
@@ -10561,23 +10619,26 @@
           <w:numId w:val="4"/>
         </w:numPr>
         <w:spacing w:after="0" w:line="240" w:lineRule="auto"/>
-      </w:pPr>
-      <w:r>
-        <w:rPr>
-          <w:rFonts w:ascii="Times New Roman" w:eastAsia="Times New Roman" w:hAnsi="Times New Roman" w:cs="Times New Roman"/>
+        <w:rPr>
+          <w:rFonts w:cs="Calibri"/>
+        </w:rPr>
+      </w:pPr>
+      <w:r>
+        <w:rPr>
+          <w:rFonts w:eastAsia="Times New Roman" w:cs="Calibri"/>
         </w:rPr>
         <w:t xml:space="preserve">Emphasis on </w:t>
       </w:r>
       <w:r>
         <w:rPr>
-          <w:rFonts w:ascii="Times New Roman" w:eastAsia="Times New Roman" w:hAnsi="Times New Roman" w:cs="Times New Roman"/>
+          <w:rFonts w:eastAsia="Times New Roman" w:cs="Calibri"/>
           <w:i/>
         </w:rPr>
         <w:t>Periodic Reminders</w:t>
       </w:r>
       <w:r>
         <w:rPr>
-          <w:rFonts w:ascii="Times New Roman" w:eastAsia="Times New Roman" w:hAnsi="Times New Roman" w:cs="Times New Roman"/>
+          <w:rFonts w:eastAsia="Times New Roman" w:cs="Calibri"/>
         </w:rPr>
         <w:t xml:space="preserve"> to focus and review key pieces or items, or elements</w:t>
       </w:r>
@@ -10591,12 +10652,12 @@
         </w:numPr>
         <w:spacing w:after="0" w:line="240" w:lineRule="auto"/>
         <w:rPr>
-          <w:rFonts w:ascii="Times New Roman" w:eastAsia="Times New Roman" w:hAnsi="Times New Roman" w:cs="Times New Roman"/>
-        </w:rPr>
-      </w:pPr>
-      <w:r>
-        <w:rPr>
-          <w:rFonts w:ascii="Times New Roman" w:eastAsia="Times New Roman" w:hAnsi="Times New Roman" w:cs="Times New Roman"/>
+          <w:rFonts w:eastAsia="Times New Roman" w:cs="Calibri"/>
+        </w:rPr>
+      </w:pPr>
+      <w:r>
+        <w:rPr>
+          <w:rFonts w:eastAsia="Times New Roman" w:cs="Calibri"/>
         </w:rPr>
         <w:t>It is an app to record who you want to be, not who you are</w:t>
       </w:r>
@@ -10610,12 +10671,12 @@
         </w:numPr>
         <w:spacing w:after="0" w:line="240" w:lineRule="auto"/>
         <w:rPr>
-          <w:rFonts w:ascii="Times New Roman" w:eastAsia="Times New Roman" w:hAnsi="Times New Roman" w:cs="Times New Roman"/>
-        </w:rPr>
-      </w:pPr>
-      <w:r>
-        <w:rPr>
-          <w:rFonts w:ascii="Times New Roman" w:eastAsia="Times New Roman" w:hAnsi="Times New Roman" w:cs="Times New Roman"/>
+          <w:rFonts w:eastAsia="Times New Roman" w:cs="Calibri"/>
+        </w:rPr>
+      </w:pPr>
+      <w:r>
+        <w:rPr>
+          <w:rFonts w:eastAsia="Times New Roman" w:cs="Calibri"/>
         </w:rPr>
         <w:t>Have ability to list why, pop up periodic reminders, different one each day. Can email people and ask them how you're doing on it.</w:t>
       </w:r>
@@ -10629,12 +10690,12 @@
         </w:numPr>
         <w:spacing w:after="0" w:line="240" w:lineRule="auto"/>
         <w:rPr>
-          <w:rFonts w:ascii="Times New Roman" w:eastAsia="Times New Roman" w:hAnsi="Times New Roman" w:cs="Times New Roman"/>
-        </w:rPr>
-      </w:pPr>
-      <w:r>
-        <w:rPr>
-          <w:rFonts w:ascii="Times New Roman" w:eastAsia="Times New Roman" w:hAnsi="Times New Roman" w:cs="Times New Roman"/>
+          <w:rFonts w:eastAsia="Times New Roman" w:cs="Calibri"/>
+        </w:rPr>
+      </w:pPr>
+      <w:r>
+        <w:rPr>
+          <w:rFonts w:eastAsia="Times New Roman" w:cs="Calibri"/>
         </w:rPr>
         <w:t>Has a details page on each, describing why or giving context</w:t>
       </w:r>
@@ -10648,12 +10709,12 @@
         </w:numPr>
         <w:spacing w:after="0" w:line="240" w:lineRule="auto"/>
         <w:rPr>
-          <w:rFonts w:ascii="Times New Roman" w:eastAsia="Times New Roman" w:hAnsi="Times New Roman" w:cs="Times New Roman"/>
-        </w:rPr>
-      </w:pPr>
-      <w:r>
-        <w:rPr>
-          <w:rFonts w:ascii="Times New Roman" w:eastAsia="Times New Roman" w:hAnsi="Times New Roman" w:cs="Times New Roman"/>
+          <w:rFonts w:eastAsia="Times New Roman" w:cs="Calibri"/>
+        </w:rPr>
+      </w:pPr>
+      <w:r>
+        <w:rPr>
+          <w:rFonts w:eastAsia="Times New Roman" w:cs="Calibri"/>
         </w:rPr>
         <w:t>Goal of this app is simplicity, strength and focus</w:t>
       </w:r>
@@ -10666,36 +10727,39 @@
           <w:numId w:val="4"/>
         </w:numPr>
         <w:spacing w:after="0" w:line="240" w:lineRule="auto"/>
-      </w:pPr>
-      <w:r>
-        <w:rPr>
-          <w:rFonts w:ascii="Times New Roman" w:eastAsia="Times New Roman" w:hAnsi="Times New Roman" w:cs="Times New Roman"/>
+        <w:rPr>
+          <w:rFonts w:cs="Calibri"/>
+        </w:rPr>
+      </w:pPr>
+      <w:r>
+        <w:rPr>
+          <w:rFonts w:eastAsia="Times New Roman" w:cs="Calibri"/>
         </w:rPr>
         <w:t>(Bonus Feature) Additional, optional section of periodic life reminders. Notes to pop-up periodically that allow you to pause, reflect and see something special but subtle about life or others. E.G. “</w:t>
       </w:r>
       <w:r>
         <w:rPr>
-          <w:rFonts w:ascii="Times New Roman" w:eastAsia="Times New Roman" w:hAnsi="Times New Roman" w:cs="Times New Roman"/>
+          <w:rFonts w:eastAsia="Times New Roman" w:cs="Calibri"/>
           <w:i/>
         </w:rPr>
         <w:t>Fathers love it when they’re children call and say I love you, just because</w:t>
       </w:r>
       <w:r>
         <w:rPr>
-          <w:rFonts w:ascii="Times New Roman" w:eastAsia="Times New Roman" w:hAnsi="Times New Roman" w:cs="Times New Roman"/>
+          <w:rFonts w:eastAsia="Times New Roman" w:cs="Calibri"/>
         </w:rPr>
         <w:t>” or “</w:t>
       </w:r>
       <w:r>
         <w:rPr>
-          <w:rFonts w:ascii="Times New Roman" w:eastAsia="Times New Roman" w:hAnsi="Times New Roman" w:cs="Times New Roman"/>
+          <w:rFonts w:eastAsia="Times New Roman" w:cs="Calibri"/>
           <w:i/>
         </w:rPr>
         <w:t>Are you giving a good amount of unsolicited positive feedback to others?</w:t>
       </w:r>
       <w:r>
         <w:rPr>
-          <w:rFonts w:ascii="Times New Roman" w:eastAsia="Times New Roman" w:hAnsi="Times New Roman" w:cs="Times New Roman"/>
+          <w:rFonts w:eastAsia="Times New Roman" w:cs="Calibri"/>
         </w:rPr>
         <w:t>”</w:t>
       </w:r>
@@ -10709,12 +10773,12 @@
         </w:numPr>
         <w:spacing w:after="0" w:line="240" w:lineRule="auto"/>
         <w:rPr>
-          <w:rFonts w:ascii="Times New Roman" w:eastAsia="Times New Roman" w:hAnsi="Times New Roman" w:cs="Times New Roman"/>
-        </w:rPr>
-      </w:pPr>
-      <w:r>
-        <w:rPr>
-          <w:rFonts w:ascii="Times New Roman" w:eastAsia="Times New Roman" w:hAnsi="Times New Roman" w:cs="Times New Roman"/>
+          <w:rFonts w:eastAsia="Times New Roman" w:cs="Calibri"/>
+        </w:rPr>
+      </w:pPr>
+      <w:r>
+        <w:rPr>
+          <w:rFonts w:eastAsia="Times New Roman" w:cs="Calibri"/>
         </w:rPr>
         <w:t>Similar to how you used Apple Note-&gt;Identity, Quotes &amp; Perspective</w:t>
       </w:r>
@@ -10728,12 +10792,12 @@
         </w:numPr>
         <w:spacing w:after="0" w:line="240" w:lineRule="auto"/>
         <w:rPr>
-          <w:rFonts w:ascii="Times New Roman" w:eastAsia="Times New Roman" w:hAnsi="Times New Roman" w:cs="Times New Roman"/>
-        </w:rPr>
-      </w:pPr>
-      <w:r>
-        <w:rPr>
-          <w:rFonts w:ascii="Times New Roman" w:eastAsia="Times New Roman" w:hAnsi="Times New Roman" w:cs="Times New Roman"/>
+          <w:rFonts w:eastAsia="Times New Roman" w:cs="Calibri"/>
+        </w:rPr>
+      </w:pPr>
+      <w:r>
+        <w:rPr>
+          <w:rFonts w:eastAsia="Times New Roman" w:cs="Calibri"/>
         </w:rPr>
         <w:t>(bonus) Strong emphasis on sharing with other App users. For synchronization and suggestions</w:t>
       </w:r>
@@ -10746,17 +10810,20 @@
           <w:numId w:val="4"/>
         </w:numPr>
         <w:spacing w:after="0" w:line="240" w:lineRule="auto"/>
-      </w:pPr>
-      <w:r>
-        <w:rPr>
-          <w:rFonts w:ascii="Times New Roman" w:eastAsia="Times New Roman" w:hAnsi="Times New Roman" w:cs="Times New Roman"/>
+        <w:rPr>
+          <w:rFonts w:cs="Calibri"/>
+        </w:rPr>
+      </w:pPr>
+      <w:r>
+        <w:rPr>
+          <w:rFonts w:eastAsia="Times New Roman" w:cs="Calibri"/>
           <w:u w:val="single"/>
         </w:rPr>
         <w:t>Examples (me)</w:t>
       </w:r>
       <w:r>
         <w:rPr>
-          <w:rFonts w:ascii="Times New Roman" w:eastAsia="Times New Roman" w:hAnsi="Times New Roman" w:cs="Times New Roman"/>
+          <w:rFonts w:eastAsia="Times New Roman" w:cs="Calibri"/>
         </w:rPr>
         <w:t>:  ‘Smile, as your default.’,  ‘You are #N, not #1’, ‘Stand Tall, Stand Proud’, ‘Sit Tall’, ‘Take notes first, figure out if you need them later’</w:t>
       </w:r>
@@ -10770,18 +10837,18 @@
         </w:numPr>
         <w:spacing w:after="0" w:line="240" w:lineRule="auto"/>
         <w:rPr>
-          <w:rFonts w:ascii="Times New Roman" w:eastAsia="Times New Roman" w:hAnsi="Times New Roman" w:cs="Times New Roman"/>
-        </w:rPr>
-      </w:pPr>
-      <w:r>
-        <w:rPr>
-          <w:rFonts w:ascii="Times New Roman" w:eastAsia="Times New Roman" w:hAnsi="Times New Roman" w:cs="Times New Roman"/>
+          <w:rFonts w:eastAsia="Times New Roman" w:cs="Calibri"/>
+        </w:rPr>
+      </w:pPr>
+      <w:r>
+        <w:rPr>
+          <w:rFonts w:eastAsia="Times New Roman" w:cs="Calibri"/>
         </w:rPr>
         <w:t>Also,</w:t>
       </w:r>
       <w:r>
         <w:rPr>
-          <w:rFonts w:ascii="Times New Roman" w:eastAsia="Times New Roman" w:hAnsi="Times New Roman" w:cs="Times New Roman"/>
+          <w:rFonts w:eastAsia="Times New Roman" w:cs="Calibri"/>
         </w:rPr>
         <w:t xml:space="preserve"> for #1/N, ‘You are the least important thing in the room’</w:t>
       </w:r>
@@ -10794,17 +10861,36 @@
           <w:numId w:val="4"/>
         </w:numPr>
         <w:spacing w:after="0" w:line="240" w:lineRule="auto"/>
-      </w:pPr>
-      <w:r>
-        <w:rPr>
-          <w:rFonts w:ascii="Times New Roman" w:eastAsia="Times New Roman" w:hAnsi="Times New Roman" w:cs="Times New Roman"/>
+        <w:rPr>
+          <w:rFonts w:cs="Calibri"/>
+        </w:rPr>
+      </w:pPr>
+      <w:r>
+        <w:rPr>
+          <w:rFonts w:eastAsia="Times New Roman" w:cs="Calibri"/>
           <w:u w:val="single"/>
         </w:rPr>
-        <w:t>Examples (Sz)</w:t>
-      </w:r>
-      <w:r>
-        <w:rPr>
-          <w:rFonts w:ascii="Times New Roman" w:eastAsia="Times New Roman" w:hAnsi="Times New Roman" w:cs="Times New Roman"/>
+        <w:t>Examples (</w:t>
+      </w:r>
+      <w:proofErr w:type="spellStart"/>
+      <w:r>
+        <w:rPr>
+          <w:rFonts w:eastAsia="Times New Roman" w:cs="Calibri"/>
+          <w:u w:val="single"/>
+        </w:rPr>
+        <w:t>Sz</w:t>
+      </w:r>
+      <w:proofErr w:type="spellEnd"/>
+      <w:r>
+        <w:rPr>
+          <w:rFonts w:eastAsia="Times New Roman" w:cs="Calibri"/>
+          <w:u w:val="single"/>
+        </w:rPr>
+        <w:t>)</w:t>
+      </w:r>
+      <w:r>
+        <w:rPr>
+          <w:rFonts w:eastAsia="Times New Roman" w:cs="Calibri"/>
         </w:rPr>
         <w:t>: ‘Honesty if my policy, and you just know this from perception’</w:t>
       </w:r>
@@ -10961,6 +11047,7 @@
         <w:spacing w:line="254" w:lineRule="auto"/>
       </w:pPr>
       <w:r>
+        <w:lastRenderedPageBreak/>
         <w:t>Dialogs are held, shown and shared in the background of a memento, by all attached parties</w:t>
       </w:r>
     </w:p>
@@ -10980,438 +11067,446 @@
         <w:rPr>
           <w:b/>
         </w:rPr>
+        <w:t>Storage for Mementos</w:t>
+      </w:r>
+    </w:p>
+    <w:p>
+      <w:pPr>
+        <w:pStyle w:val="ListParagraph"/>
+        <w:numPr>
+          <w:ilvl w:val="1"/>
+          <w:numId w:val="4"/>
+        </w:numPr>
+        <w:spacing w:line="254" w:lineRule="auto"/>
+      </w:pPr>
+      <w:r>
+        <w:t>An e</w:t>
+      </w:r>
+      <w:r>
+        <w:t>asy and quick way to store meaningful occurrences or content, for future sentimental retrieval</w:t>
+      </w:r>
+    </w:p>
+    <w:p>
+      <w:pPr>
+        <w:pStyle w:val="ListParagraph"/>
+        <w:numPr>
+          <w:ilvl w:val="0"/>
+          <w:numId w:val="4"/>
+        </w:numPr>
+        <w:spacing w:line="254" w:lineRule="auto"/>
+        <w:rPr>
+          <w:b/>
+        </w:rPr>
+      </w:pPr>
+      <w:r>
+        <w:rPr>
+          <w:b/>
+        </w:rPr>
+        <w:t>You Promised</w:t>
+      </w:r>
+    </w:p>
+    <w:p>
+      <w:pPr>
+        <w:pStyle w:val="ListParagraph"/>
+        <w:numPr>
+          <w:ilvl w:val="1"/>
+          <w:numId w:val="4"/>
+        </w:numPr>
+        <w:spacing w:line="254" w:lineRule="auto"/>
+      </w:pPr>
+      <w:r>
+        <w:t>Keep log of promises or opportunities offered to you by others, or to you by them</w:t>
+      </w:r>
+    </w:p>
+    <w:p>
+      <w:pPr>
+        <w:pStyle w:val="ListParagraph"/>
+        <w:numPr>
+          <w:ilvl w:val="0"/>
+          <w:numId w:val="4"/>
+        </w:numPr>
+        <w:spacing w:line="254" w:lineRule="auto"/>
+        <w:rPr>
+          <w:b/>
+        </w:rPr>
+      </w:pPr>
+      <w:r>
+        <w:rPr>
+          <w:b/>
+        </w:rPr>
+        <w:softHyphen/>
+      </w:r>
+      <w:r>
+        <w:rPr>
+          <w:b/>
+        </w:rPr>
+        <w:t>Facts to Remember (‘Remind Me’)</w:t>
+      </w:r>
+    </w:p>
+    <w:p>
+      <w:pPr>
+        <w:pStyle w:val="ListParagraph"/>
+        <w:numPr>
+          <w:ilvl w:val="1"/>
+          <w:numId w:val="4"/>
+        </w:numPr>
+        <w:spacing w:line="254" w:lineRule="auto"/>
+      </w:pPr>
+      <w:r>
+        <w:t>A place to store facts that aren’t recorded elsewhere that you have need or desire to retain</w:t>
+      </w:r>
+    </w:p>
+    <w:p>
+      <w:pPr>
+        <w:pStyle w:val="ListParagraph"/>
+        <w:numPr>
+          <w:ilvl w:val="2"/>
+          <w:numId w:val="4"/>
+        </w:numPr>
+        <w:spacing w:line="254" w:lineRule="auto"/>
+      </w:pPr>
+      <w:r>
+        <w:t>Simple Stuff too – Ur Parking Spot</w:t>
+      </w:r>
+    </w:p>
+    <w:p>
+      <w:pPr>
+        <w:pStyle w:val="ListParagraph"/>
+        <w:numPr>
+          <w:ilvl w:val="1"/>
+          <w:numId w:val="4"/>
+        </w:numPr>
+        <w:spacing w:line="254" w:lineRule="auto"/>
+      </w:pPr>
+      <w:r>
+        <w:t>A place to store notes that you’d want to look up later</w:t>
+      </w:r>
+    </w:p>
+    <w:p>
+      <w:pPr>
+        <w:pStyle w:val="ListParagraph"/>
+        <w:numPr>
+          <w:ilvl w:val="1"/>
+          <w:numId w:val="4"/>
+        </w:numPr>
+        <w:spacing w:line="254" w:lineRule="auto"/>
+      </w:pPr>
+      <w:r>
+        <w:t>Can provide periodic or scheduled reminder/alerts that show them. Or email</w:t>
+      </w:r>
+    </w:p>
+    <w:p>
+      <w:pPr>
+        <w:pStyle w:val="ListParagraph"/>
+        <w:numPr>
+          <w:ilvl w:val="1"/>
+          <w:numId w:val="4"/>
+        </w:numPr>
+        <w:spacing w:line="254" w:lineRule="auto"/>
+      </w:pPr>
+      <w:r>
+        <w:t xml:space="preserve">Have tagging as a core </w:t>
+      </w:r>
+      <w:r>
+        <w:t>feature</w:t>
+      </w:r>
+    </w:p>
+    <w:p>
+      <w:pPr>
+        <w:pStyle w:val="ListParagraph"/>
+        <w:numPr>
+          <w:ilvl w:val="2"/>
+          <w:numId w:val="4"/>
+        </w:numPr>
+        <w:spacing w:line="254" w:lineRule="auto"/>
+      </w:pPr>
+      <w:r>
+        <w:t>Can browse notes by tag(s)</w:t>
+      </w:r>
+    </w:p>
+    <w:p>
+      <w:pPr>
+        <w:pStyle w:val="ListParagraph"/>
+        <w:numPr>
+          <w:ilvl w:val="0"/>
+          <w:numId w:val="4"/>
+        </w:numPr>
+        <w:spacing w:line="254" w:lineRule="auto"/>
+        <w:rPr>
+          <w:b/>
+        </w:rPr>
+      </w:pPr>
+      <w:r>
+        <w:rPr>
+          <w:b/>
+        </w:rPr>
+        <w:t>Keep In Touch</w:t>
+      </w:r>
+    </w:p>
+    <w:p>
+      <w:pPr>
+        <w:pStyle w:val="ListParagraph"/>
+        <w:numPr>
+          <w:ilvl w:val="1"/>
+          <w:numId w:val="4"/>
+        </w:numPr>
+        <w:spacing w:line="254" w:lineRule="auto"/>
+      </w:pPr>
+      <w:r>
+        <w:t>Monitor how frequently you call, text or email a contact</w:t>
+      </w:r>
+    </w:p>
+    <w:p>
+      <w:pPr>
+        <w:pStyle w:val="ListParagraph"/>
+        <w:numPr>
+          <w:ilvl w:val="1"/>
+          <w:numId w:val="4"/>
+        </w:numPr>
+        <w:spacing w:line="254" w:lineRule="auto"/>
+      </w:pPr>
+      <w:r>
+        <w:t>Notify you if behind, below threshold</w:t>
+      </w:r>
+    </w:p>
+    <w:p>
+      <w:pPr>
+        <w:pStyle w:val="ListParagraph"/>
+        <w:numPr>
+          <w:ilvl w:val="1"/>
+          <w:numId w:val="4"/>
+        </w:numPr>
+        <w:spacing w:line="254" w:lineRule="auto"/>
+      </w:pPr>
+      <w:r>
+        <w:t>Reminds you to keep in touch with selected peers. Primary value here is grandma &amp; work</w:t>
+      </w:r>
+    </w:p>
+    <w:p>
+      <w:pPr>
+        <w:pStyle w:val="ListParagraph"/>
+        <w:numPr>
+          <w:ilvl w:val="2"/>
+          <w:numId w:val="4"/>
+        </w:numPr>
+        <w:spacing w:line="254" w:lineRule="auto"/>
+      </w:pPr>
+      <w:r>
+        <w:t xml:space="preserve">Humorously it can be set to auto contact them for you if you miss </w:t>
+      </w:r>
+      <w:r>
+        <w:rPr>
+          <w:rFonts w:ascii="Wingdings" w:hAnsi="Wingdings"/>
+        </w:rPr>
+        <w:t></w:t>
+      </w:r>
+    </w:p>
+    <w:p>
+      <w:pPr>
+        <w:pStyle w:val="ListParagraph"/>
+        <w:numPr>
+          <w:ilvl w:val="2"/>
+          <w:numId w:val="4"/>
+        </w:numPr>
+        <w:spacing w:line="254" w:lineRule="auto"/>
+      </w:pPr>
+      <w:r>
+        <w:t>Has ability to add random element to delay value – so you aren’t following an exact schedule</w:t>
+      </w:r>
+    </w:p>
+    <w:p>
+      <w:pPr>
+        <w:pStyle w:val="ListParagraph"/>
+        <w:numPr>
+          <w:ilvl w:val="0"/>
+          <w:numId w:val="4"/>
+        </w:numPr>
+        <w:spacing w:line="254" w:lineRule="auto"/>
+        <w:rPr>
+          <w:b/>
+        </w:rPr>
+      </w:pPr>
+      <w:r>
+        <w:rPr>
+          <w:b/>
+        </w:rPr>
+        <w:t>Quantity Tracking</w:t>
+      </w:r>
+    </w:p>
+    <w:p>
+      <w:pPr>
+        <w:pStyle w:val="ListParagraph"/>
+        <w:numPr>
+          <w:ilvl w:val="1"/>
+          <w:numId w:val="4"/>
+        </w:numPr>
+        <w:spacing w:line="254" w:lineRule="auto"/>
+      </w:pPr>
+      <w:r>
+        <w:t>Keep track of how many you’ve used of something over time, to reduce usage</w:t>
+      </w:r>
+    </w:p>
+    <w:p>
+      <w:pPr>
+        <w:pStyle w:val="ListParagraph"/>
+        <w:numPr>
+          <w:ilvl w:val="2"/>
+          <w:numId w:val="4"/>
+        </w:numPr>
+        <w:spacing w:line="254" w:lineRule="auto"/>
+      </w:pPr>
+      <w:r>
+        <w:t>Ex – Cigarettes, beer, parties, hotel stays</w:t>
+      </w:r>
+    </w:p>
+    <w:p>
+      <w:pPr>
+        <w:pStyle w:val="ListParagraph"/>
+        <w:numPr>
+          <w:ilvl w:val="1"/>
+          <w:numId w:val="4"/>
+        </w:numPr>
+        <w:spacing w:line="254" w:lineRule="auto"/>
+      </w:pPr>
+      <w:r>
+        <w:t>Can view on graphs</w:t>
+      </w:r>
+    </w:p>
+    <w:p>
+      <w:pPr>
+        <w:pStyle w:val="ListParagraph"/>
+        <w:numPr>
+          <w:ilvl w:val="0"/>
+          <w:numId w:val="4"/>
+        </w:numPr>
+        <w:spacing w:line="254" w:lineRule="auto"/>
+        <w:rPr>
+          <w:b/>
+        </w:rPr>
+      </w:pPr>
+      <w:r>
+        <w:rPr>
+          <w:b/>
+        </w:rPr>
+        <w:t>Feedback from You</w:t>
+      </w:r>
+    </w:p>
+    <w:p>
+      <w:pPr>
+        <w:pStyle w:val="ListParagraph"/>
+        <w:numPr>
+          <w:ilvl w:val="1"/>
+          <w:numId w:val="4"/>
+        </w:numPr>
+        <w:spacing w:line="254" w:lineRule="auto"/>
+      </w:pPr>
+      <w:r>
+        <w:t>An App to get feedback from others, specific or general</w:t>
+      </w:r>
+    </w:p>
+    <w:p>
+      <w:pPr>
+        <w:pStyle w:val="ListParagraph"/>
+        <w:numPr>
+          <w:ilvl w:val="1"/>
+          <w:numId w:val="4"/>
+        </w:numPr>
+        <w:spacing w:line="254" w:lineRule="auto"/>
+      </w:pPr>
+      <w:r>
+        <w:t>The person you ask is automatically specified but can also be made anonymous</w:t>
+      </w:r>
+    </w:p>
+    <w:p>
+      <w:pPr>
+        <w:pStyle w:val="ListParagraph"/>
+        <w:numPr>
+          <w:ilvl w:val="1"/>
+          <w:numId w:val="4"/>
+        </w:numPr>
+        <w:spacing w:line="254" w:lineRule="auto"/>
+      </w:pPr>
+      <w:r>
+        <w:t>The goal here is to get feedback on what you’re doing &amp; who you are, to make sure others feel the same way that you do</w:t>
+      </w:r>
+    </w:p>
+    <w:p>
+      <w:pPr>
+        <w:pStyle w:val="ListParagraph"/>
+        <w:numPr>
+          <w:ilvl w:val="1"/>
+          <w:numId w:val="4"/>
+        </w:numPr>
+        <w:spacing w:line="254" w:lineRule="auto"/>
+      </w:pPr>
+      <w:r>
+        <w:t>Users of App are notified of all Users present in the vicinity, or can manually lookup a user</w:t>
+      </w:r>
+    </w:p>
+    <w:p>
+      <w:pPr>
+        <w:pStyle w:val="ListParagraph"/>
+        <w:numPr>
+          <w:ilvl w:val="1"/>
+          <w:numId w:val="4"/>
+        </w:numPr>
+        <w:spacing w:line="254" w:lineRule="auto"/>
+      </w:pPr>
+      <w:r>
+        <w:t>Feedback can be filtered</w:t>
+      </w:r>
+    </w:p>
+    <w:p>
+      <w:pPr>
+        <w:pStyle w:val="ListParagraph"/>
+        <w:numPr>
+          <w:ilvl w:val="1"/>
+          <w:numId w:val="4"/>
+        </w:numPr>
+        <w:spacing w:line="254" w:lineRule="auto"/>
+      </w:pPr>
+      <w:r>
+        <w:t xml:space="preserve">Feedbacks are rated and ranked, shared and used only by site admins to rank and </w:t>
+      </w:r>
+      <w:proofErr w:type="spellStart"/>
+      <w:r>
+        <w:t>eval</w:t>
+      </w:r>
+      <w:proofErr w:type="spellEnd"/>
+      <w:r>
+        <w:t xml:space="preserve"> different users content values</w:t>
+      </w:r>
+    </w:p>
+    <w:p>
+      <w:pPr>
+        <w:pStyle w:val="ListParagraph"/>
+        <w:numPr>
+          <w:ilvl w:val="0"/>
+          <w:numId w:val="4"/>
+        </w:numPr>
+        <w:spacing w:line="254" w:lineRule="auto"/>
+        <w:rPr>
+          <w:b/>
+        </w:rPr>
+      </w:pPr>
+      <w:r>
+        <w:rPr>
+          <w:b/>
+        </w:rPr>
+        <w:t>Cool Dates</w:t>
+      </w:r>
+    </w:p>
+    <w:p>
+      <w:pPr>
+        <w:pStyle w:val="ListParagraph"/>
+        <w:numPr>
+          <w:ilvl w:val="1"/>
+          <w:numId w:val="4"/>
+        </w:numPr>
+        <w:spacing w:line="254" w:lineRule="auto"/>
+      </w:pPr>
+      <w:r>
         <w:lastRenderedPageBreak/>
-        <w:t>Storage for Mementos</w:t>
-      </w:r>
-    </w:p>
-    <w:p>
-      <w:pPr>
-        <w:pStyle w:val="ListParagraph"/>
-        <w:numPr>
-          <w:ilvl w:val="1"/>
-          <w:numId w:val="4"/>
-        </w:numPr>
-        <w:spacing w:line="254" w:lineRule="auto"/>
-      </w:pPr>
-      <w:r>
-        <w:t>An e</w:t>
-      </w:r>
-      <w:r>
-        <w:t>asy and quick way to store meaningful occurrences or content, for future sentimental retrieval</w:t>
-      </w:r>
-    </w:p>
-    <w:p>
-      <w:pPr>
-        <w:pStyle w:val="ListParagraph"/>
-        <w:numPr>
-          <w:ilvl w:val="0"/>
-          <w:numId w:val="4"/>
-        </w:numPr>
-        <w:spacing w:line="254" w:lineRule="auto"/>
-        <w:rPr>
-          <w:b/>
-        </w:rPr>
-      </w:pPr>
-      <w:r>
-        <w:rPr>
-          <w:b/>
-        </w:rPr>
-        <w:t>You Promised</w:t>
-      </w:r>
-    </w:p>
-    <w:p>
-      <w:pPr>
-        <w:pStyle w:val="ListParagraph"/>
-        <w:numPr>
-          <w:ilvl w:val="1"/>
-          <w:numId w:val="4"/>
-        </w:numPr>
-        <w:spacing w:line="254" w:lineRule="auto"/>
-      </w:pPr>
-      <w:r>
-        <w:t>Keep log of promises or opportunities offered to you by others, or to you by them</w:t>
-      </w:r>
-    </w:p>
-    <w:p>
-      <w:pPr>
-        <w:pStyle w:val="ListParagraph"/>
-        <w:numPr>
-          <w:ilvl w:val="0"/>
-          <w:numId w:val="4"/>
-        </w:numPr>
-        <w:spacing w:line="254" w:lineRule="auto"/>
-        <w:rPr>
-          <w:b/>
-        </w:rPr>
-      </w:pPr>
-      <w:r>
-        <w:rPr>
-          <w:b/>
-        </w:rPr>
-        <w:softHyphen/>
-      </w:r>
-      <w:r>
-        <w:rPr>
-          <w:b/>
-        </w:rPr>
-        <w:t>Facts to Remember (‘Remind Me’)</w:t>
-      </w:r>
-    </w:p>
-    <w:p>
-      <w:pPr>
-        <w:pStyle w:val="ListParagraph"/>
-        <w:numPr>
-          <w:ilvl w:val="1"/>
-          <w:numId w:val="4"/>
-        </w:numPr>
-        <w:spacing w:line="254" w:lineRule="auto"/>
-      </w:pPr>
-      <w:r>
-        <w:t>A place to store facts that aren’t recorded elsewhere that you have need or desire to retain</w:t>
-      </w:r>
-    </w:p>
-    <w:p>
-      <w:pPr>
-        <w:pStyle w:val="ListParagraph"/>
-        <w:numPr>
-          <w:ilvl w:val="2"/>
-          <w:numId w:val="4"/>
-        </w:numPr>
-        <w:spacing w:line="254" w:lineRule="auto"/>
-      </w:pPr>
-      <w:r>
-        <w:t>Simple Stuff too – Ur Parking Spot</w:t>
-      </w:r>
-    </w:p>
-    <w:p>
-      <w:pPr>
-        <w:pStyle w:val="ListParagraph"/>
-        <w:numPr>
-          <w:ilvl w:val="1"/>
-          <w:numId w:val="4"/>
-        </w:numPr>
-        <w:spacing w:line="254" w:lineRule="auto"/>
-      </w:pPr>
-      <w:r>
-        <w:t>A place to store notes that you’d want to look up later</w:t>
-      </w:r>
-    </w:p>
-    <w:p>
-      <w:pPr>
-        <w:pStyle w:val="ListParagraph"/>
-        <w:numPr>
-          <w:ilvl w:val="1"/>
-          <w:numId w:val="4"/>
-        </w:numPr>
-        <w:spacing w:line="254" w:lineRule="auto"/>
-      </w:pPr>
-      <w:r>
-        <w:t>Can provide periodic or scheduled reminder/alerts that show them. Or email</w:t>
-      </w:r>
-    </w:p>
-    <w:p>
-      <w:pPr>
-        <w:pStyle w:val="ListParagraph"/>
-        <w:numPr>
-          <w:ilvl w:val="1"/>
-          <w:numId w:val="4"/>
-        </w:numPr>
-        <w:spacing w:line="254" w:lineRule="auto"/>
-      </w:pPr>
-      <w:r>
-        <w:t xml:space="preserve">Have tagging as a core </w:t>
-      </w:r>
-      <w:r>
-        <w:t>feature</w:t>
-      </w:r>
-    </w:p>
-    <w:p>
-      <w:pPr>
-        <w:pStyle w:val="ListParagraph"/>
-        <w:numPr>
-          <w:ilvl w:val="2"/>
-          <w:numId w:val="4"/>
-        </w:numPr>
-        <w:spacing w:line="254" w:lineRule="auto"/>
-      </w:pPr>
-      <w:r>
-        <w:t>Can browse notes by tag(s)</w:t>
-      </w:r>
-    </w:p>
-    <w:p>
-      <w:pPr>
-        <w:pStyle w:val="ListParagraph"/>
-        <w:numPr>
-          <w:ilvl w:val="0"/>
-          <w:numId w:val="4"/>
-        </w:numPr>
-        <w:spacing w:line="254" w:lineRule="auto"/>
-        <w:rPr>
-          <w:b/>
-        </w:rPr>
-      </w:pPr>
-      <w:r>
-        <w:rPr>
-          <w:b/>
-        </w:rPr>
-        <w:t>Keep In Touch</w:t>
-      </w:r>
-    </w:p>
-    <w:p>
-      <w:pPr>
-        <w:pStyle w:val="ListParagraph"/>
-        <w:numPr>
-          <w:ilvl w:val="1"/>
-          <w:numId w:val="4"/>
-        </w:numPr>
-        <w:spacing w:line="254" w:lineRule="auto"/>
-      </w:pPr>
-      <w:r>
-        <w:t>Monitor how frequently you call, text or email a contact</w:t>
-      </w:r>
-    </w:p>
-    <w:p>
-      <w:pPr>
-        <w:pStyle w:val="ListParagraph"/>
-        <w:numPr>
-          <w:ilvl w:val="1"/>
-          <w:numId w:val="4"/>
-        </w:numPr>
-        <w:spacing w:line="254" w:lineRule="auto"/>
-      </w:pPr>
-      <w:r>
-        <w:t>Notify you if behind, below threshold</w:t>
-      </w:r>
-    </w:p>
-    <w:p>
-      <w:pPr>
-        <w:pStyle w:val="ListParagraph"/>
-        <w:numPr>
-          <w:ilvl w:val="1"/>
-          <w:numId w:val="4"/>
-        </w:numPr>
-        <w:spacing w:line="254" w:lineRule="auto"/>
-      </w:pPr>
-      <w:r>
-        <w:t>Reminds you to keep in touch with selected peers. Primary value here is grandma &amp; work</w:t>
-      </w:r>
-    </w:p>
-    <w:p>
-      <w:pPr>
-        <w:pStyle w:val="ListParagraph"/>
-        <w:numPr>
-          <w:ilvl w:val="2"/>
-          <w:numId w:val="4"/>
-        </w:numPr>
-        <w:spacing w:line="254" w:lineRule="auto"/>
-      </w:pPr>
-      <w:r>
-        <w:t xml:space="preserve">Humorously it can be set to auto contact them for you if you miss </w:t>
-      </w:r>
-      <w:r>
-        <w:rPr>
-          <w:rFonts w:ascii="Wingdings" w:hAnsi="Wingdings"/>
-        </w:rPr>
-        <w:t></w:t>
-      </w:r>
-    </w:p>
-    <w:p>
-      <w:pPr>
-        <w:pStyle w:val="ListParagraph"/>
-        <w:numPr>
-          <w:ilvl w:val="2"/>
-          <w:numId w:val="4"/>
-        </w:numPr>
-        <w:spacing w:line="254" w:lineRule="auto"/>
-      </w:pPr>
-      <w:r>
-        <w:t>Has ability to add random element to delay value – so you aren’t following an exact schedule</w:t>
-      </w:r>
-    </w:p>
-    <w:p>
-      <w:pPr>
-        <w:pStyle w:val="ListParagraph"/>
-        <w:numPr>
-          <w:ilvl w:val="0"/>
-          <w:numId w:val="4"/>
-        </w:numPr>
-        <w:spacing w:line="254" w:lineRule="auto"/>
-        <w:rPr>
-          <w:b/>
-        </w:rPr>
-      </w:pPr>
-      <w:r>
-        <w:rPr>
-          <w:b/>
-        </w:rPr>
-        <w:t>Quantity Tracking</w:t>
-      </w:r>
-    </w:p>
-    <w:p>
-      <w:pPr>
-        <w:pStyle w:val="ListParagraph"/>
-        <w:numPr>
-          <w:ilvl w:val="1"/>
-          <w:numId w:val="4"/>
-        </w:numPr>
-        <w:spacing w:line="254" w:lineRule="auto"/>
-      </w:pPr>
-      <w:r>
-        <w:t>Keep track of how many you’ve used of something over time, to reduce usage</w:t>
-      </w:r>
-    </w:p>
-    <w:p>
-      <w:pPr>
-        <w:pStyle w:val="ListParagraph"/>
-        <w:numPr>
-          <w:ilvl w:val="2"/>
-          <w:numId w:val="4"/>
-        </w:numPr>
-        <w:spacing w:line="254" w:lineRule="auto"/>
-      </w:pPr>
-      <w:r>
-        <w:t>Ex – Cigarettes, beer, parties, hotel stays</w:t>
-      </w:r>
-    </w:p>
-    <w:p>
-      <w:pPr>
-        <w:pStyle w:val="ListParagraph"/>
-        <w:numPr>
-          <w:ilvl w:val="1"/>
-          <w:numId w:val="4"/>
-        </w:numPr>
-        <w:spacing w:line="254" w:lineRule="auto"/>
-      </w:pPr>
-      <w:r>
-        <w:t>Can view on graphs</w:t>
-      </w:r>
-    </w:p>
-    <w:p>
-      <w:pPr>
-        <w:pStyle w:val="ListParagraph"/>
-        <w:numPr>
-          <w:ilvl w:val="0"/>
-          <w:numId w:val="4"/>
-        </w:numPr>
-        <w:spacing w:line="254" w:lineRule="auto"/>
-        <w:rPr>
-          <w:b/>
-        </w:rPr>
-      </w:pPr>
-      <w:r>
-        <w:rPr>
-          <w:b/>
-        </w:rPr>
-        <w:t>Feedback from You</w:t>
-      </w:r>
-    </w:p>
-    <w:p>
-      <w:pPr>
-        <w:pStyle w:val="ListParagraph"/>
-        <w:numPr>
-          <w:ilvl w:val="1"/>
-          <w:numId w:val="4"/>
-        </w:numPr>
-        <w:spacing w:line="254" w:lineRule="auto"/>
-      </w:pPr>
-      <w:r>
-        <w:t>An App to get feedback from others, specific or general</w:t>
-      </w:r>
-    </w:p>
-    <w:p>
-      <w:pPr>
-        <w:pStyle w:val="ListParagraph"/>
-        <w:numPr>
-          <w:ilvl w:val="1"/>
-          <w:numId w:val="4"/>
-        </w:numPr>
-        <w:spacing w:line="254" w:lineRule="auto"/>
-      </w:pPr>
-      <w:r>
-        <w:t>The person you ask is automatically specified but can also be made anonymous</w:t>
-      </w:r>
-    </w:p>
-    <w:p>
-      <w:pPr>
-        <w:pStyle w:val="ListParagraph"/>
-        <w:numPr>
-          <w:ilvl w:val="1"/>
-          <w:numId w:val="4"/>
-        </w:numPr>
-        <w:spacing w:line="254" w:lineRule="auto"/>
-      </w:pPr>
-      <w:r>
-        <w:t>The goal here is to get feedback on what you’re doing &amp; who you are, to make sure others feel the same way that you do</w:t>
-      </w:r>
-    </w:p>
-    <w:p>
-      <w:pPr>
-        <w:pStyle w:val="ListParagraph"/>
-        <w:numPr>
-          <w:ilvl w:val="1"/>
-          <w:numId w:val="4"/>
-        </w:numPr>
-        <w:spacing w:line="254" w:lineRule="auto"/>
-      </w:pPr>
-      <w:r>
-        <w:t>Users of App are notified of all Users present in the vicinity, or can manually lookup a user</w:t>
-      </w:r>
-    </w:p>
-    <w:p>
-      <w:pPr>
-        <w:pStyle w:val="ListParagraph"/>
-        <w:numPr>
-          <w:ilvl w:val="1"/>
-          <w:numId w:val="4"/>
-        </w:numPr>
-        <w:spacing w:line="254" w:lineRule="auto"/>
-      </w:pPr>
-      <w:r>
-        <w:t>Feedback can be filtered</w:t>
-      </w:r>
-    </w:p>
-    <w:p>
-      <w:pPr>
-        <w:pStyle w:val="ListParagraph"/>
-        <w:numPr>
-          <w:ilvl w:val="1"/>
-          <w:numId w:val="4"/>
-        </w:numPr>
-        <w:spacing w:line="254" w:lineRule="auto"/>
-      </w:pPr>
-      <w:r>
-        <w:t>Feedbacks are rated and ranked, shared and used only by site admins to rank and eval different users content values</w:t>
-      </w:r>
-    </w:p>
-    <w:p>
-      <w:pPr>
-        <w:pStyle w:val="ListParagraph"/>
-        <w:numPr>
-          <w:ilvl w:val="0"/>
-          <w:numId w:val="4"/>
-        </w:numPr>
-        <w:spacing w:line="254" w:lineRule="auto"/>
-        <w:rPr>
-          <w:b/>
-        </w:rPr>
-      </w:pPr>
-      <w:r>
-        <w:rPr>
-          <w:b/>
-        </w:rPr>
-        <w:t>Cool Dates</w:t>
-      </w:r>
-    </w:p>
-    <w:p>
-      <w:pPr>
-        <w:pStyle w:val="ListParagraph"/>
-        <w:numPr>
-          <w:ilvl w:val="1"/>
-          <w:numId w:val="4"/>
-        </w:numPr>
-        <w:spacing w:line="254" w:lineRule="auto"/>
-      </w:pPr>
-      <w:r>
         <w:t>A means to store cool dates. A nice, simple, effective way to store these ideas &amp; promote their future usage</w:t>
       </w:r>
     </w:p>
@@ -11425,7 +11520,6 @@
         <w:spacing w:line="254" w:lineRule="auto"/>
       </w:pPr>
       <w:r>
-        <w:lastRenderedPageBreak/>
         <w:t>Can map them! Provides reminders if wanted</w:t>
       </w:r>
     </w:p>
@@ -12199,7 +12293,15 @@
         <w:spacing w:line="254" w:lineRule="auto"/>
       </w:pPr>
       <w:r>
-        <w:t>Ex: “Walk Tall, Stand Tall and Sit Tall”, Ex.: “Your goal right now is recovery, restoration. Not Work.”, Ex: “Just cause life used to always be full speed, right now it ain’t. Even closely. Respect This.”</w:t>
+        <w:t>Ex: “Walk Tall, Stand Tall and Sit Tall”, Ex.: “Your goal right now is recovery, restoration. Not Work.</w:t>
+      </w:r>
+      <w:proofErr w:type="gramStart"/>
+      <w:r>
+        <w:t>”,</w:t>
+      </w:r>
+      <w:proofErr w:type="gramEnd"/>
+      <w:r>
+        <w:t xml:space="preserve"> Ex: “Just cause life used to always be full speed, right now it ain’t. Even closely. Respect This.”</w:t>
       </w:r>
     </w:p>
     <w:p>
@@ -12395,16 +12497,12 @@
         </w:numPr>
         <w:spacing w:after="0" w:line="240" w:lineRule="auto"/>
         <w:rPr>
-          <w:rFonts w:ascii="Times New Roman" w:eastAsia="Times New Roman" w:hAnsi="Times New Roman" w:cs="Times New Roman"/>
-          <w:sz w:val="24"/>
-          <w:szCs w:val="24"/>
-        </w:rPr>
-      </w:pPr>
-      <w:r>
-        <w:rPr>
-          <w:rFonts w:ascii="Times New Roman" w:eastAsia="Times New Roman" w:hAnsi="Times New Roman" w:cs="Times New Roman"/>
-          <w:sz w:val="24"/>
-          <w:szCs w:val="24"/>
+          <w:rFonts w:eastAsia="Times New Roman" w:cs="Calibri"/>
+        </w:rPr>
+      </w:pPr>
+      <w:r>
+        <w:rPr>
+          <w:rFonts w:eastAsia="Times New Roman" w:cs="Calibri"/>
         </w:rPr>
         <w:t>Provide periodic reminders about identity attitude and conduct; to make yourself re identify and re-embrace who you want to be, that is not always self-evident.</w:t>
       </w:r>
@@ -12418,16 +12516,12 @@
         </w:numPr>
         <w:spacing w:after="0" w:line="240" w:lineRule="auto"/>
         <w:rPr>
-          <w:rFonts w:ascii="Times New Roman" w:eastAsia="Times New Roman" w:hAnsi="Times New Roman" w:cs="Times New Roman"/>
-          <w:sz w:val="24"/>
-          <w:szCs w:val="24"/>
-        </w:rPr>
-      </w:pPr>
-      <w:r>
-        <w:rPr>
-          <w:rFonts w:ascii="Times New Roman" w:eastAsia="Times New Roman" w:hAnsi="Times New Roman" w:cs="Times New Roman"/>
-          <w:sz w:val="24"/>
-          <w:szCs w:val="24"/>
+          <w:rFonts w:eastAsia="Times New Roman" w:cs="Calibri"/>
+        </w:rPr>
+      </w:pPr>
+      <w:r>
+        <w:rPr>
+          <w:rFonts w:eastAsia="Times New Roman" w:cs="Calibri"/>
         </w:rPr>
         <w:t>Very useful for TBI therapy, when you have to change SO much of your identity; it takes so much effort. This help</w:t>
       </w:r>
@@ -13071,7 +13165,15 @@
         <w:spacing w:line="254" w:lineRule="auto"/>
       </w:pPr>
       <w:r>
-        <w:t>Write a list of your key rehab daily reminders to review. For viewing, not lameo notifications</w:t>
+        <w:t xml:space="preserve">Write a list of your key rehab daily reminders to review. For viewing, not </w:t>
+      </w:r>
+      <w:proofErr w:type="spellStart"/>
+      <w:r>
+        <w:t>lameo</w:t>
+      </w:r>
+      <w:proofErr w:type="spellEnd"/>
+      <w:r>
+        <w:t xml:space="preserve"> notifications</w:t>
       </w:r>
     </w:p>
     <w:p>
@@ -13701,7 +13803,13 @@
         <w:spacing w:line="254" w:lineRule="auto"/>
       </w:pPr>
       <w:r>
-        <w:t>Things your excited to encounter or see in Heaven!</w:t>
+        <w:t xml:space="preserve">Things </w:t>
+      </w:r>
+      <w:r>
+        <w:t>you’re</w:t>
+      </w:r>
+      <w:r>
+        <w:t xml:space="preserve"> excited to encounter or see in Heaven!</w:t>
       </w:r>
     </w:p>
     <w:p>
@@ -14591,7 +14699,12 @@
         <w:spacing w:before="240" w:line="254" w:lineRule="auto"/>
       </w:pPr>
       <w:r>
-        <w:t>Provides geo-tracking and review by map. With full view and mapping of the data over the map of interest! (e.g. contour plots, grouped, categories, scheduled, etc.)!</w:t>
+        <w:t>Provides geo-tracking and review by map. With full view and mapping of the data over the map of interest! (</w:t>
+      </w:r>
+      <w:bookmarkStart w:id="32" w:name="_GoBack"/>
+      <w:bookmarkEnd w:id="32"/>
+      <w:r>
+        <w:t>e.g. contour plots, grouped, categories, scheduled, etc.)!</w:t>
       </w:r>
     </w:p>
     <w:p>
@@ -15124,7 +15237,7 @@
           <w:szCs w:val="32"/>
         </w:rPr>
       </w:pPr>
-      <w:bookmarkStart w:id="32" w:name="_Toc499022737"/>
+      <w:bookmarkStart w:id="33" w:name="_Toc499022737"/>
       <w:r>
         <w:br w:type="page"/>
       </w:r>
@@ -15134,12 +15247,12 @@
         <w:pStyle w:val="Heading1"/>
         <w:pageBreakBefore/>
       </w:pPr>
-      <w:bookmarkStart w:id="33" w:name="_Toc523636555"/>
+      <w:bookmarkStart w:id="34" w:name="_Toc523636555"/>
       <w:r>
         <w:lastRenderedPageBreak/>
         <w:t>Photography</w:t>
       </w:r>
-      <w:bookmarkEnd w:id="33"/>
+      <w:bookmarkEnd w:id="34"/>
     </w:p>
     <w:p>
       <w:pPr>
@@ -15423,13 +15536,13 @@
         <w:pStyle w:val="Heading1"/>
         <w:pageBreakBefore/>
       </w:pPr>
-      <w:bookmarkStart w:id="34" w:name="_Toc523636556"/>
+      <w:bookmarkStart w:id="35" w:name="_Toc523636556"/>
       <w:r>
         <w:lastRenderedPageBreak/>
         <w:t>Miscellaneous</w:t>
       </w:r>
-      <w:bookmarkEnd w:id="32"/>
-      <w:bookmarkEnd w:id="34"/>
+      <w:bookmarkEnd w:id="33"/>
+      <w:bookmarkEnd w:id="35"/>
     </w:p>
     <w:p>
       <w:pPr>
@@ -16194,7 +16307,7 @@
       <w:rPr>
         <w:noProof/>
       </w:rPr>
-      <w:t>17</w:t>
+      <w:t>40</w:t>
     </w:r>
     <w:r>
       <w:fldChar w:fldCharType="end"/>
@@ -16202,14 +16315,36 @@
     <w:r>
       <w:t xml:space="preserve"> of </w:t>
     </w:r>
-    <w:fldSimple w:instr=" NUMPAGES ">
-      <w:r>
-        <w:rPr>
-          <w:noProof/>
-        </w:rPr>
-        <w:t>40</w:t>
-      </w:r>
-    </w:fldSimple>
+    <w:r>
+      <w:rPr>
+        <w:noProof/>
+      </w:rPr>
+      <w:fldChar w:fldCharType="begin"/>
+    </w:r>
+    <w:r>
+      <w:rPr>
+        <w:noProof/>
+      </w:rPr>
+      <w:instrText xml:space="preserve"> NUMPAGES </w:instrText>
+    </w:r>
+    <w:r>
+      <w:rPr>
+        <w:noProof/>
+      </w:rPr>
+      <w:fldChar w:fldCharType="separate"/>
+    </w:r>
+    <w:r>
+      <w:rPr>
+        <w:noProof/>
+      </w:rPr>
+      <w:t>40</w:t>
+    </w:r>
+    <w:r>
+      <w:rPr>
+        <w:noProof/>
+      </w:rPr>
+      <w:fldChar w:fldCharType="end"/>
+    </w:r>
     <w:r>
       <w:tab/>
       <w:t>(</w:t>
@@ -16227,7 +16362,7 @@
       <w:rPr>
         <w:noProof/>
       </w:rPr>
-      <w:t>9/22/18</w:t>
+      <w:t>9/30/18</w:t>
     </w:r>
     <w:r>
       <w:fldChar w:fldCharType="end"/>
@@ -18864,7 +18999,7 @@
 </file>
 
 <file path=customXml/itemProps1.xml><?xml version="1.0" encoding="utf-8"?>
-<ds:datastoreItem xmlns:ds="http://schemas.openxmlformats.org/officeDocument/2006/customXml" ds:itemID="{C714A8A1-23E7-4AF4-808B-B5224D6FCE10}">
+<ds:datastoreItem xmlns:ds="http://schemas.openxmlformats.org/officeDocument/2006/customXml" ds:itemID="{B6289AD9-5529-43E6-8AF3-60C878C6C183}">
   <ds:schemaRefs>
     <ds:schemaRef ds:uri="http://schemas.openxmlformats.org/officeDocument/2006/bibliography"/>
   </ds:schemaRefs>

</xml_diff>